<commit_message>
Introduction added + Pasta com ficheiros para entregar
</commit_message>
<xml_diff>
--- a/Report.docx
+++ b/Report.docx
@@ -112,9 +112,6 @@
         </w:rPr>
       </w:pPr>
       <w:r>
-        <w:rPr>
-          <w:lang w:eastAsia="pt-PT"/>
-        </w:rPr>
         <mc:AlternateContent>
           <mc:Choice Requires="wps">
             <w:drawing>
@@ -208,7 +205,15 @@
                                 <w:sz w:val="24"/>
                                 <w:szCs w:val="24"/>
                               </w:rPr>
-                              <w:t>January 2016</w:t>
+                              <w:t>February</w:t>
+                            </w:r>
+                            <w:r>
+                              <w:rPr>
+                                <w:rFonts w:asciiTheme="majorHAnsi" w:hAnsiTheme="majorHAnsi"/>
+                                <w:sz w:val="24"/>
+                                <w:szCs w:val="24"/>
+                              </w:rPr>
+                              <w:t xml:space="preserve"> 2016</w:t>
                             </w:r>
                           </w:p>
                         </w:txbxContent>
@@ -288,7 +293,15 @@
                           <w:sz w:val="24"/>
                           <w:szCs w:val="24"/>
                         </w:rPr>
-                        <w:t>January 2016</w:t>
+                        <w:t>February</w:t>
+                      </w:r>
+                      <w:r>
+                        <w:rPr>
+                          <w:rFonts w:asciiTheme="majorHAnsi" w:hAnsiTheme="majorHAnsi"/>
+                          <w:sz w:val="24"/>
+                          <w:szCs w:val="24"/>
+                        </w:rPr>
+                        <w:t xml:space="preserve"> 2016</w:t>
                       </w:r>
                     </w:p>
                   </w:txbxContent>
@@ -486,8 +499,36 @@
           <w:sz w:val="28"/>
           <w:szCs w:val="28"/>
         </w:rPr>
-        <w:t>Carlos Manuel Magalhães Gonçalves</w:t>
-      </w:r>
+        <w:t xml:space="preserve">Carlos Manuel </w:t>
+      </w:r>
+      <w:proofErr w:type="spellStart"/>
+      <w:r>
+        <w:rPr>
+          <w:rFonts w:asciiTheme="majorHAnsi" w:hAnsiTheme="majorHAnsi"/>
+          <w:sz w:val="28"/>
+          <w:szCs w:val="28"/>
+        </w:rPr>
+        <w:t>Magalhães</w:t>
+      </w:r>
+      <w:proofErr w:type="spellEnd"/>
+      <w:r>
+        <w:rPr>
+          <w:rFonts w:asciiTheme="majorHAnsi" w:hAnsiTheme="majorHAnsi"/>
+          <w:sz w:val="28"/>
+          <w:szCs w:val="28"/>
+        </w:rPr>
+        <w:t xml:space="preserve"> </w:t>
+      </w:r>
+      <w:proofErr w:type="spellStart"/>
+      <w:r>
+        <w:rPr>
+          <w:rFonts w:asciiTheme="majorHAnsi" w:hAnsiTheme="majorHAnsi"/>
+          <w:sz w:val="28"/>
+          <w:szCs w:val="28"/>
+        </w:rPr>
+        <w:t>Gonçalves</w:t>
+      </w:r>
+      <w:proofErr w:type="spellEnd"/>
       <w:r>
         <w:rPr>
           <w:rFonts w:asciiTheme="majorHAnsi" w:hAnsiTheme="majorHAnsi"/>
@@ -594,6 +635,7 @@
       </w:sdtPr>
       <w:sdtEndPr>
         <w:rPr>
+          <w:rFonts w:ascii="Times New Roman" w:hAnsi="Times New Roman"/>
           <w:b/>
           <w:bCs/>
         </w:rPr>
@@ -913,15 +955,118 @@
     <w:p/>
     <w:p/>
     <w:p>
-      <w:fldSimple w:instr=" TOC \h \z \c &quot;Figure&quot; ">
-        <w:r>
-          <w:rPr>
-            <w:b/>
-            <w:bCs/>
-          </w:rPr>
-          <w:t>Não foi encontrada nenhuma entrada do índice de ilustrações.</w:t>
-        </w:r>
-      </w:fldSimple>
+      <w:r>
+        <w:fldChar w:fldCharType="begin"/>
+      </w:r>
+      <w:r>
+        <w:instrText xml:space="preserve"> TOC \h \z \c "Figure" </w:instrText>
+      </w:r>
+      <w:r>
+        <w:fldChar w:fldCharType="separate"/>
+      </w:r>
+      <w:proofErr w:type="spellStart"/>
+      <w:r>
+        <w:rPr>
+          <w:b/>
+          <w:bCs/>
+        </w:rPr>
+        <w:t>Não</w:t>
+      </w:r>
+      <w:proofErr w:type="spellEnd"/>
+      <w:r>
+        <w:rPr>
+          <w:b/>
+          <w:bCs/>
+        </w:rPr>
+        <w:t xml:space="preserve"> </w:t>
+      </w:r>
+      <w:proofErr w:type="spellStart"/>
+      <w:r>
+        <w:rPr>
+          <w:b/>
+          <w:bCs/>
+        </w:rPr>
+        <w:t>foi</w:t>
+      </w:r>
+      <w:proofErr w:type="spellEnd"/>
+      <w:r>
+        <w:rPr>
+          <w:b/>
+          <w:bCs/>
+        </w:rPr>
+        <w:t xml:space="preserve"> </w:t>
+      </w:r>
+      <w:proofErr w:type="spellStart"/>
+      <w:r>
+        <w:rPr>
+          <w:b/>
+          <w:bCs/>
+        </w:rPr>
+        <w:t>encontrada</w:t>
+      </w:r>
+      <w:proofErr w:type="spellEnd"/>
+      <w:r>
+        <w:rPr>
+          <w:b/>
+          <w:bCs/>
+        </w:rPr>
+        <w:t xml:space="preserve"> </w:t>
+      </w:r>
+      <w:proofErr w:type="spellStart"/>
+      <w:r>
+        <w:rPr>
+          <w:b/>
+          <w:bCs/>
+        </w:rPr>
+        <w:t>nenhuma</w:t>
+      </w:r>
+      <w:proofErr w:type="spellEnd"/>
+      <w:r>
+        <w:rPr>
+          <w:b/>
+          <w:bCs/>
+        </w:rPr>
+        <w:t xml:space="preserve"> entrada do </w:t>
+      </w:r>
+      <w:proofErr w:type="spellStart"/>
+      <w:r>
+        <w:rPr>
+          <w:b/>
+          <w:bCs/>
+        </w:rPr>
+        <w:t>índice</w:t>
+      </w:r>
+      <w:proofErr w:type="spellEnd"/>
+      <w:r>
+        <w:rPr>
+          <w:b/>
+          <w:bCs/>
+        </w:rPr>
+        <w:t xml:space="preserve"> de </w:t>
+      </w:r>
+      <w:proofErr w:type="spellStart"/>
+      <w:r>
+        <w:rPr>
+          <w:b/>
+          <w:bCs/>
+        </w:rPr>
+        <w:t>ilustrações</w:t>
+      </w:r>
+      <w:proofErr w:type="spellEnd"/>
+      <w:r>
+        <w:rPr>
+          <w:b/>
+          <w:bCs/>
+        </w:rPr>
+        <w:t>.</w:t>
+      </w:r>
+      <w:r>
+        <w:rPr>
+          <w:b/>
+          <w:bCs/>
+        </w:rPr>
+        <w:fldChar w:fldCharType="end"/>
+      </w:r>
     </w:p>
     <w:p>
       <w:pPr>
@@ -959,45 +1104,166 @@
     <w:p/>
     <w:p>
       <w:r>
-        <w:t>Definição de atmosphere scattering site abaixo</w:t>
-      </w:r>
-    </w:p>
-    <w:p>
-      <w:r>
-        <w:t>https://en.wikipedia.org/wiki/Rayleigh_scattering</w:t>
-      </w:r>
-    </w:p>
-    <w:p>
-      <w:r>
-        <w:t>Tradução dos shaders do unity</w:t>
-      </w:r>
-    </w:p>
-    <w:p>
-      <w:r>
-        <w:t>Cena com 2 esferas (atmosfera e terra)</w:t>
-      </w:r>
+        <w:tab/>
+        <w:t xml:space="preserve">Our atmosphere is a mixture of several processes which result in various effects that are noticeable throughout the day. One of the most important is the scattering. </w:t>
+      </w:r>
+      <w:r>
+        <w:t>Scat</w:t>
+      </w:r>
+      <w:r>
+        <w:t xml:space="preserve">tering is the process by which </w:t>
+      </w:r>
+      <w:r>
+        <w:t xml:space="preserve">small particles </w:t>
+      </w:r>
+      <w:r>
+        <w:t>in the atmosphere</w:t>
+      </w:r>
+      <w:r>
+        <w:t xml:space="preserve"> diffuse</w:t>
+      </w:r>
+      <w:r>
+        <w:t xml:space="preserve">, reflect or </w:t>
+      </w:r>
+      <w:r>
+        <w:t>absorb</w:t>
+      </w:r>
+      <w:r>
+        <w:t xml:space="preserve"> </w:t>
+      </w:r>
+      <w:r>
+        <w:t>a portion of the inciden</w:t>
+      </w:r>
+      <w:r>
+        <w:t>t radiation emanated from the sun</w:t>
+      </w:r>
+      <w:r>
+        <w:t>.</w:t>
+      </w:r>
+      <w:r>
+        <w:t xml:space="preserve"> </w:t>
+      </w:r>
+      <w:r>
+        <w:t>Rayleigh scattering of sunlight in the atmosphere causes diffuse sky radiation, which is the reason for the blue color of the sky and the yellow tone of the sun itself.</w:t>
+      </w:r>
+    </w:p>
+    <w:p>
+      <w:r>
+        <w:tab/>
+        <w:t>This phenomenon has been simulated using computer graphics, mostly to achieve a certain realism in a virtual world</w:t>
+      </w:r>
+      <w:r>
+        <w:t>. This problem ban be studied from two different angles: the view from the Earth’s surface, or the view from space.</w:t>
+      </w:r>
+      <w:r>
+        <w:t xml:space="preserve"> A</w:t>
+      </w:r>
+      <w:r>
+        <w:t xml:space="preserve"> project</w:t>
+      </w:r>
+      <w:r>
+        <w:t xml:space="preserve"> with this features</w:t>
+      </w:r>
+      <w:r>
+        <w:t xml:space="preserve"> already existed for the Unity 3D engine, with both angles mentioned before.</w:t>
+      </w:r>
+      <w:r>
+        <w:t xml:space="preserve"> On</w:t>
+      </w:r>
+      <w:r>
+        <w:t xml:space="preserve"> this work assignment</w:t>
+      </w:r>
+      <w:r>
+        <w:t xml:space="preserve"> </w:t>
+      </w:r>
+      <w:r>
+        <w:t>a new version for Nau3D engine was developed</w:t>
+      </w:r>
+      <w:r>
+        <w:t xml:space="preserve"> based on the previous</w:t>
+      </w:r>
+      <w:r>
+        <w:t xml:space="preserve"> mentioned project, although only</w:t>
+      </w:r>
+      <w:r>
+        <w:t xml:space="preserve"> </w:t>
+      </w:r>
+      <w:r>
+        <w:t xml:space="preserve">the </w:t>
+      </w:r>
+      <w:r>
+        <w:t>latter</w:t>
+      </w:r>
+      <w:r>
+        <w:t xml:space="preserve"> angle was focused on. The objective is to mimic</w:t>
+      </w:r>
+      <w:r>
+        <w:t xml:space="preserve"> atmospheric effects that</w:t>
+      </w:r>
+      <w:r>
+        <w:t xml:space="preserve"> a person would </w:t>
+      </w:r>
+      <w:r>
+        <w:t>be able to see</w:t>
+      </w:r>
+      <w:r>
+        <w:t xml:space="preserve"> if they were in space, looking at Earth. </w:t>
+      </w:r>
+      <w:r>
+        <w:t xml:space="preserve">The scene created is </w:t>
+      </w:r>
+      <w:r>
+        <w:t>constituted</w:t>
+      </w:r>
+      <w:r>
+        <w:t xml:space="preserve"> by only two </w:t>
+      </w:r>
+      <w:r>
+        <w:t xml:space="preserve">concentric </w:t>
+      </w:r>
+      <w:r>
+        <w:t>spheres, one simulates the Earth and the other slightly bigger the atmosphere.</w:t>
+      </w:r>
+    </w:p>
+    <w:p>
+      <w:bookmarkStart w:id="2" w:name="_GoBack"/>
+      <w:bookmarkEnd w:id="2"/>
+    </w:p>
+    <w:p>
+      <w:pPr>
+        <w:pStyle w:val="Heading1"/>
+      </w:pPr>
+      <w:r>
+        <w:t xml:space="preserve">Rayleigh </w:t>
+      </w:r>
+      <w:proofErr w:type="gramStart"/>
+      <w:r>
+        <w:t>Scattering</w:t>
+      </w:r>
+      <w:proofErr w:type="gramEnd"/>
     </w:p>
     <w:p/>
     <w:p>
       <w:pPr>
-        <w:pStyle w:val="Heading1"/>
-      </w:pPr>
-      <w:r>
-        <w:t>Rayleigh Scattering</w:t>
-      </w:r>
-    </w:p>
-    <w:p/>
-    <w:p>
-      <w:pPr>
         <w:rPr>
           <w:b/>
         </w:rPr>
       </w:pPr>
-      <w:r>
-        <w:t xml:space="preserve">Resumir isto: </w:t>
-      </w:r>
-      <w:r>
-        <w:t>https://en.wikipedia.org/wiki/Rayleigh_scattering</w:t>
+      <w:proofErr w:type="spellStart"/>
+      <w:r>
+        <w:t>Resumir</w:t>
+      </w:r>
+      <w:proofErr w:type="spellEnd"/>
+      <w:r>
+        <w:t xml:space="preserve"> </w:t>
+      </w:r>
+      <w:proofErr w:type="spellStart"/>
+      <w:r>
+        <w:t>isto</w:t>
+      </w:r>
+      <w:proofErr w:type="spellEnd"/>
+      <w:r>
+        <w:t>: https://en.wikipedia.org/wiki/Rayleigh_scattering</w:t>
       </w:r>
     </w:p>
     <w:p/>
@@ -1007,58 +1273,84 @@
         <w:pStyle w:val="Heading1"/>
       </w:pPr>
       <w:r>
+        <w:t>Mie Scattering</w:t>
+      </w:r>
+    </w:p>
+    <w:p/>
+    <w:p/>
+    <w:p/>
+    <w:p>
+      <w:pPr>
+        <w:pStyle w:val="Heading1"/>
+      </w:pPr>
+      <w:r>
+        <w:lastRenderedPageBreak/>
         <w:t>Result Comparison</w:t>
       </w:r>
     </w:p>
     <w:p/>
     <w:p>
-      <w:pPr>
-        <w:rPr>
-          <w:lang w:val="pt-PT"/>
-        </w:rPr>
-      </w:pPr>
-      <w:r>
-        <w:rPr>
-          <w:lang w:val="pt-PT"/>
-        </w:rPr>
-        <w:t>Mostrar imagens do unity e da NA</w:t>
-      </w:r>
-      <w:r>
-        <w:rPr>
-          <w:lang w:val="pt-PT"/>
-        </w:rPr>
-        <w:t>U3D</w:t>
-      </w:r>
-    </w:p>
-    <w:p>
-      <w:pPr>
-        <w:rPr>
-          <w:lang w:val="pt-PT"/>
-        </w:rPr>
-      </w:pPr>
-      <w:r>
-        <w:rPr>
-          <w:lang w:val="pt-PT"/>
-        </w:rPr>
-        <w:t>Podemos também mostrar as do “dentro” da atmosfera”</w:t>
-      </w:r>
-    </w:p>
-    <w:p>
-      <w:pPr>
-        <w:rPr>
-          <w:lang w:val="pt-PT"/>
-        </w:rPr>
-      </w:pPr>
-    </w:p>
+      <w:proofErr w:type="spellStart"/>
+      <w:r>
+        <w:t>Mostrar</w:t>
+      </w:r>
+      <w:proofErr w:type="spellEnd"/>
+      <w:r>
+        <w:t xml:space="preserve"> imagens do unity e da NAU3D</w:t>
+      </w:r>
+    </w:p>
+    <w:p>
+      <w:proofErr w:type="spellStart"/>
+      <w:r>
+        <w:t>Podemos</w:t>
+      </w:r>
+      <w:proofErr w:type="spellEnd"/>
+      <w:r>
+        <w:t xml:space="preserve"> </w:t>
+      </w:r>
+      <w:proofErr w:type="spellStart"/>
+      <w:r>
+        <w:t>também</w:t>
+      </w:r>
+      <w:proofErr w:type="spellEnd"/>
+      <w:r>
+        <w:t xml:space="preserve"> </w:t>
+      </w:r>
+      <w:proofErr w:type="spellStart"/>
+      <w:r>
+        <w:t>mostrar</w:t>
+      </w:r>
+      <w:proofErr w:type="spellEnd"/>
+      <w:r>
+        <w:t xml:space="preserve"> as do “</w:t>
+      </w:r>
+      <w:proofErr w:type="spellStart"/>
+      <w:r>
+        <w:t>dentro</w:t>
+      </w:r>
+      <w:proofErr w:type="spellEnd"/>
+      <w:r>
+        <w:t xml:space="preserve">” da </w:t>
+      </w:r>
+      <w:proofErr w:type="spellStart"/>
+      <w:r>
+        <w:t>atmosfera</w:t>
+      </w:r>
+      <w:proofErr w:type="spellEnd"/>
+      <w:r>
+        <w:t>”</w:t>
+      </w:r>
+    </w:p>
+    <w:p/>
     <w:p>
       <w:pPr>
         <w:pStyle w:val="Heading1"/>
       </w:pPr>
-      <w:bookmarkStart w:id="2" w:name="_Toc442204731"/>
+      <w:bookmarkStart w:id="3" w:name="_Toc442204731"/>
       <w:r>
         <w:t>Conclusion</w:t>
       </w:r>
-      <w:bookmarkEnd w:id="2"/>
+      <w:bookmarkEnd w:id="3"/>
     </w:p>
     <w:p>
       <w:pPr>
@@ -1071,8 +1363,29 @@
         <w:spacing w:line="259" w:lineRule="auto"/>
         <w:jc w:val="left"/>
       </w:pPr>
-      <w:r>
-        <w:t>Baseado nos shaders de um projeto do Unity</w:t>
+      <w:proofErr w:type="spellStart"/>
+      <w:r>
+        <w:t>Baseado</w:t>
+      </w:r>
+      <w:proofErr w:type="spellEnd"/>
+      <w:r>
+        <w:t xml:space="preserve"> </w:t>
+      </w:r>
+      <w:proofErr w:type="spellStart"/>
+      <w:r>
+        <w:t>nos</w:t>
+      </w:r>
+      <w:proofErr w:type="spellEnd"/>
+      <w:r>
+        <w:t xml:space="preserve"> shaders de um </w:t>
+      </w:r>
+      <w:proofErr w:type="spellStart"/>
+      <w:r>
+        <w:t>projeto</w:t>
+      </w:r>
+      <w:proofErr w:type="spellEnd"/>
+      <w:r>
+        <w:t xml:space="preserve"> do Unity</w:t>
       </w:r>
     </w:p>
     <w:p>
@@ -1081,71 +1394,142 @@
         <w:jc w:val="left"/>
       </w:pPr>
       <w:r>
-        <w:t>“sucesso” no shader da atmosfera</w:t>
-      </w:r>
+        <w:t>“</w:t>
+      </w:r>
+      <w:proofErr w:type="spellStart"/>
+      <w:proofErr w:type="gramStart"/>
+      <w:r>
+        <w:t>sucesso</w:t>
+      </w:r>
+      <w:proofErr w:type="spellEnd"/>
+      <w:proofErr w:type="gramEnd"/>
+      <w:r>
+        <w:t xml:space="preserve">” no shader da </w:t>
+      </w:r>
+      <w:proofErr w:type="spellStart"/>
+      <w:r>
+        <w:t>atmosfera</w:t>
+      </w:r>
+      <w:proofErr w:type="spellEnd"/>
     </w:p>
     <w:p>
       <w:pPr>
         <w:spacing w:line="259" w:lineRule="auto"/>
         <w:jc w:val="left"/>
       </w:pPr>
-      <w:r>
-        <w:t>Referir erros nos shaders da terra</w:t>
+      <w:proofErr w:type="spellStart"/>
+      <w:r>
+        <w:t>Referir</w:t>
+      </w:r>
+      <w:proofErr w:type="spellEnd"/>
+      <w:r>
+        <w:t xml:space="preserve"> </w:t>
+      </w:r>
+      <w:proofErr w:type="spellStart"/>
+      <w:r>
+        <w:t>erros</w:t>
+      </w:r>
+      <w:proofErr w:type="spellEnd"/>
+      <w:r>
+        <w:t xml:space="preserve"> </w:t>
+      </w:r>
+      <w:proofErr w:type="spellStart"/>
+      <w:r>
+        <w:t>nos</w:t>
+      </w:r>
+      <w:proofErr w:type="spellEnd"/>
+      <w:r>
+        <w:t xml:space="preserve"> shaders da terra</w:t>
       </w:r>
     </w:p>
     <w:p>
       <w:pPr>
         <w:spacing w:line="259" w:lineRule="auto"/>
         <w:jc w:val="left"/>
-        <w:rPr>
-          <w:lang w:val="pt-PT"/>
-        </w:rPr>
-      </w:pPr>
-      <w:r>
-        <w:rPr>
-          <w:lang w:val="pt-PT"/>
-        </w:rPr>
-        <w:t xml:space="preserve">Possivelmente devido à má escala, valores de constants </w:t>
-      </w:r>
-      <w:r>
-        <w:rPr>
-          <w:lang w:val="pt-PT"/>
-        </w:rPr>
-        <w:t>não aplicáveis à escala…</w:t>
+      </w:pPr>
+      <w:proofErr w:type="spellStart"/>
+      <w:r>
+        <w:t>Possivelmente</w:t>
+      </w:r>
+      <w:proofErr w:type="spellEnd"/>
+      <w:r>
+        <w:t xml:space="preserve"> </w:t>
+      </w:r>
+      <w:proofErr w:type="spellStart"/>
+      <w:r>
+        <w:t>devido</w:t>
+      </w:r>
+      <w:proofErr w:type="spellEnd"/>
+      <w:r>
+        <w:t xml:space="preserve"> à </w:t>
+      </w:r>
+      <w:proofErr w:type="spellStart"/>
+      <w:r>
+        <w:t>má</w:t>
+      </w:r>
+      <w:proofErr w:type="spellEnd"/>
+      <w:r>
+        <w:t xml:space="preserve"> </w:t>
+      </w:r>
+      <w:proofErr w:type="spellStart"/>
+      <w:r>
+        <w:t>escala</w:t>
+      </w:r>
+      <w:proofErr w:type="spellEnd"/>
+      <w:r>
+        <w:t xml:space="preserve">, </w:t>
+      </w:r>
+      <w:proofErr w:type="spellStart"/>
+      <w:r>
+        <w:t>valores</w:t>
+      </w:r>
+      <w:proofErr w:type="spellEnd"/>
+      <w:r>
+        <w:t xml:space="preserve"> de constants </w:t>
+      </w:r>
+      <w:proofErr w:type="spellStart"/>
+      <w:r>
+        <w:t>não</w:t>
+      </w:r>
+      <w:proofErr w:type="spellEnd"/>
+      <w:r>
+        <w:t xml:space="preserve"> </w:t>
+      </w:r>
+      <w:proofErr w:type="spellStart"/>
+      <w:r>
+        <w:t>aplicáveis</w:t>
+      </w:r>
+      <w:proofErr w:type="spellEnd"/>
+      <w:r>
+        <w:t xml:space="preserve"> à </w:t>
+      </w:r>
+      <w:proofErr w:type="spellStart"/>
+      <w:r>
+        <w:t>escala</w:t>
+      </w:r>
+      <w:proofErr w:type="spellEnd"/>
+      <w:r>
+        <w:t>…</w:t>
       </w:r>
     </w:p>
     <w:p>
       <w:pPr>
         <w:spacing w:line="259" w:lineRule="auto"/>
         <w:jc w:val="left"/>
-        <w:rPr>
-          <w:lang w:val="pt-PT"/>
-        </w:rPr>
-      </w:pPr>
-      <w:bookmarkStart w:id="3" w:name="_GoBack"/>
-      <w:bookmarkEnd w:id="3"/>
+      </w:pPr>
     </w:p>
     <w:p>
       <w:pPr>
         <w:spacing w:line="259" w:lineRule="auto"/>
         <w:jc w:val="left"/>
-        <w:rPr>
-          <w:lang w:val="pt-PT"/>
-        </w:rPr>
       </w:pPr>
     </w:p>
     <w:p>
       <w:pPr>
         <w:spacing w:line="259" w:lineRule="auto"/>
         <w:jc w:val="left"/>
-        <w:rPr>
-          <w:lang w:val="pt-PT"/>
-        </w:rPr>
-      </w:pPr>
-      <w:r>
-        <w:rPr>
-          <w:lang w:val="pt-PT"/>
-        </w:rPr>
+      </w:pPr>
+      <w:r>
         <w:br w:type="page"/>
       </w:r>
     </w:p>
@@ -1164,7 +1548,11 @@
           <w:docPartUnique/>
         </w:docPartObj>
       </w:sdtPr>
-      <w:sdtEndPr/>
+      <w:sdtEndPr>
+        <w:rPr>
+          <w:rFonts w:ascii="Times New Roman" w:hAnsi="Times New Roman"/>
+        </w:rPr>
+      </w:sdtEndPr>
       <w:sdtContent>
         <w:p>
           <w:pPr>
@@ -1183,6 +1571,11 @@
           <w:sdtEndPr/>
           <w:sdtContent>
             <w:p>
+              <w:pPr>
+                <w:rPr>
+                  <w:noProof/>
+                </w:rPr>
+              </w:pPr>
               <w:r>
                 <w:fldChar w:fldCharType="begin"/>
               </w:r>
@@ -1192,13 +1585,82 @@
               <w:r>
                 <w:fldChar w:fldCharType="separate"/>
               </w:r>
-              <w:r>
+            </w:p>
+            <w:tbl>
+              <w:tblPr>
+                <w:tblW w:w="5000" w:type="pct"/>
+                <w:tblCellSpacing w:w="15" w:type="dxa"/>
+                <w:tblCellMar>
+                  <w:top w:w="15" w:type="dxa"/>
+                  <w:left w:w="15" w:type="dxa"/>
+                  <w:bottom w:w="15" w:type="dxa"/>
+                  <w:right w:w="15" w:type="dxa"/>
+                </w:tblCellMar>
+                <w:tblLook w:val="04A0" w:firstRow="1" w:lastRow="0" w:firstColumn="1" w:lastColumn="0" w:noHBand="0" w:noVBand="1"/>
+              </w:tblPr>
+              <w:tblGrid>
+                <w:gridCol w:w="332"/>
+                <w:gridCol w:w="8506"/>
+              </w:tblGrid>
+              <w:tr>
+                <w:trPr>
+                  <w:divId w:val="672143536"/>
+                  <w:tblCellSpacing w:w="15" w:type="dxa"/>
+                </w:trPr>
+                <w:tc>
+                  <w:tcPr>
+                    <w:tcW w:w="50" w:type="pct"/>
+                    <w:hideMark/>
+                  </w:tcPr>
+                  <w:p>
+                    <w:pPr>
+                      <w:pStyle w:val="Bibliography"/>
+                      <w:rPr>
+                        <w:noProof/>
+                        <w:sz w:val="24"/>
+                        <w:szCs w:val="24"/>
+                      </w:rPr>
+                    </w:pPr>
+                    <w:r>
+                      <w:rPr>
+                        <w:noProof/>
+                      </w:rPr>
+                      <w:t xml:space="preserve">[1] </w:t>
+                    </w:r>
+                  </w:p>
+                </w:tc>
+                <w:tc>
+                  <w:tcPr>
+                    <w:tcW w:w="0" w:type="auto"/>
+                    <w:hideMark/>
+                  </w:tcPr>
+                  <w:p>
+                    <w:pPr>
+                      <w:pStyle w:val="Bibliography"/>
+                      <w:rPr>
+                        <w:noProof/>
+                      </w:rPr>
+                    </w:pPr>
+                    <w:r>
+                      <w:rPr>
+                        <w:noProof/>
+                      </w:rPr>
+                      <w:t>"Atmospheric Radiation," Weather Edge, [Online]. Available: http://www.severewx.com/Radiation/scattering.html.</w:t>
+                    </w:r>
+                  </w:p>
+                </w:tc>
+              </w:tr>
+            </w:tbl>
+            <w:p>
+              <w:pPr>
+                <w:divId w:val="672143536"/>
                 <w:rPr>
-                  <w:b/>
-                  <w:bCs/>
+                  <w:rFonts w:eastAsia="Times New Roman"/>
+                  <w:noProof/>
                 </w:rPr>
-                <w:t>Não existem fontes no documento atual.</w:t>
-              </w:r>
+              </w:pPr>
+            </w:p>
+            <w:p>
               <w:r>
                 <w:rPr>
                   <w:b/>
@@ -2052,11 +2514,14 @@
   <w:style w:type="paragraph" w:default="1" w:styleId="Normal">
     <w:name w:val="Normal"/>
     <w:qFormat/>
-    <w:rsid w:val="00992665"/>
+    <w:rsid w:val="009E0AF3"/>
     <w:pPr>
       <w:spacing w:line="256" w:lineRule="auto"/>
       <w:jc w:val="both"/>
     </w:pPr>
+    <w:rPr>
+      <w:rFonts w:ascii="Times New Roman" w:hAnsi="Times New Roman"/>
+    </w:rPr>
   </w:style>
   <w:style w:type="paragraph" w:styleId="Heading1">
     <w:name w:val="heading 1"/>
@@ -2065,7 +2530,7 @@
     <w:link w:val="Heading1Char"/>
     <w:uiPriority w:val="9"/>
     <w:qFormat/>
-    <w:rsid w:val="00C12351"/>
+    <w:rsid w:val="009E0AF3"/>
     <w:pPr>
       <w:keepNext/>
       <w:keepLines/>
@@ -2074,7 +2539,7 @@
       <w:outlineLvl w:val="0"/>
     </w:pPr>
     <w:rPr>
-      <w:rFonts w:ascii="Calibri" w:eastAsiaTheme="majorEastAsia" w:hAnsi="Calibri" w:cstheme="majorBidi"/>
+      <w:rFonts w:eastAsiaTheme="majorEastAsia" w:cstheme="majorBidi"/>
       <w:b/>
       <w:sz w:val="44"/>
       <w:szCs w:val="32"/>
@@ -2158,9 +2623,9 @@
     <w:basedOn w:val="DefaultParagraphFont"/>
     <w:link w:val="Heading1"/>
     <w:uiPriority w:val="9"/>
-    <w:rsid w:val="00C12351"/>
+    <w:rsid w:val="009E0AF3"/>
     <w:rPr>
-      <w:rFonts w:ascii="Calibri" w:eastAsiaTheme="majorEastAsia" w:hAnsi="Calibri" w:cstheme="majorBidi"/>
+      <w:rFonts w:ascii="Times New Roman" w:eastAsiaTheme="majorEastAsia" w:hAnsi="Times New Roman" w:cstheme="majorBidi"/>
       <w:b/>
       <w:sz w:val="44"/>
       <w:szCs w:val="32"/>
@@ -2717,11 +3182,21 @@
 </file>
 
 <file path=customXml/item1.xml><?xml version="1.0" encoding="utf-8"?>
-<b:Sources xmlns:b="http://schemas.openxmlformats.org/officeDocument/2006/bibliography" xmlns="http://schemas.openxmlformats.org/officeDocument/2006/bibliography" SelectedStyle="\IEEE2006OfficeOnline.xsl" StyleName="IEEE" Version="2006"/>
+<b:Sources xmlns:b="http://schemas.openxmlformats.org/officeDocument/2006/bibliography" xmlns="http://schemas.openxmlformats.org/officeDocument/2006/bibliography" SelectedStyle="\IEEE2006OfficeOnline.xsl" StyleName="IEEE" Version="2006">
+  <b:Source>
+    <b:Tag>Atm</b:Tag>
+    <b:SourceType>InternetSite</b:SourceType>
+    <b:Guid>{DF5CF6BD-E1B0-4D1B-BD8F-B84ADBD89851}</b:Guid>
+    <b:Title>Atmospheric Radiation</b:Title>
+    <b:ProductionCompany>Weather Edge</b:ProductionCompany>
+    <b:URL>http://www.severewx.com/Radiation/scattering.html</b:URL>
+    <b:RefOrder>1</b:RefOrder>
+  </b:Source>
+</b:Sources>
 </file>
 
 <file path=customXml/itemProps1.xml><?xml version="1.0" encoding="utf-8"?>
-<ds:datastoreItem xmlns:ds="http://schemas.openxmlformats.org/officeDocument/2006/customXml" ds:itemID="{AF3BDEED-4BD2-48C9-A651-5D0BEF5C4969}">
+<ds:datastoreItem xmlns:ds="http://schemas.openxmlformats.org/officeDocument/2006/customXml" ds:itemID="{16B55EEC-7705-4000-9EB2-8B44D591CBC4}">
   <ds:schemaRefs>
     <ds:schemaRef ds:uri="http://schemas.openxmlformats.org/officeDocument/2006/bibliography"/>
   </ds:schemaRefs>

</xml_diff>

<commit_message>
added rayleigh scattering theory
-need to insert the reference
</commit_message>
<xml_diff>
--- a/Report.docx
+++ b/Report.docx
@@ -114,6 +114,8 @@
       <w:r>
         <w:rPr>
           <w:rFonts w:cs="Times New Roman"/>
+          <w:noProof/>
+          <w:lang w:val="pt-PT" w:eastAsia="pt-PT"/>
         </w:rPr>
         <mc:AlternateContent>
           <mc:Choice Requires="wps">
@@ -421,6 +423,7 @@
           <w:rFonts w:cs="Times New Roman"/>
           <w:sz w:val="28"/>
           <w:szCs w:val="28"/>
+          <w:lang w:val="pt-PT"/>
         </w:rPr>
       </w:pPr>
       <w:r>
@@ -428,6 +431,7 @@
           <w:rFonts w:cs="Times New Roman"/>
           <w:sz w:val="28"/>
           <w:szCs w:val="28"/>
+          <w:lang w:val="pt-PT"/>
         </w:rPr>
         <w:t>Bruno</w:t>
       </w:r>
@@ -436,6 +440,7 @@
           <w:rFonts w:cs="Times New Roman"/>
           <w:sz w:val="28"/>
           <w:szCs w:val="28"/>
+          <w:lang w:val="pt-PT"/>
         </w:rPr>
         <w:t xml:space="preserve"> Miguel da Silva </w:t>
       </w:r>
@@ -444,6 +449,7 @@
           <w:rFonts w:cs="Times New Roman"/>
           <w:sz w:val="28"/>
           <w:szCs w:val="28"/>
+          <w:lang w:val="pt-PT"/>
         </w:rPr>
         <w:t>Barbosa</w:t>
       </w:r>
@@ -452,6 +458,7 @@
           <w:rFonts w:cs="Times New Roman"/>
           <w:sz w:val="28"/>
           <w:szCs w:val="28"/>
+          <w:lang w:val="pt-PT"/>
         </w:rPr>
         <w:tab/>
       </w:r>
@@ -460,6 +467,7 @@
           <w:rFonts w:cs="Times New Roman"/>
           <w:sz w:val="28"/>
           <w:szCs w:val="28"/>
+          <w:lang w:val="pt-PT"/>
         </w:rPr>
         <w:tab/>
       </w:r>
@@ -468,6 +476,7 @@
           <w:rFonts w:cs="Times New Roman"/>
           <w:sz w:val="28"/>
           <w:szCs w:val="28"/>
+          <w:lang w:val="pt-PT"/>
         </w:rPr>
         <w:tab/>
       </w:r>
@@ -476,6 +485,7 @@
           <w:rFonts w:cs="Times New Roman"/>
           <w:sz w:val="28"/>
           <w:szCs w:val="28"/>
+          <w:lang w:val="pt-PT"/>
         </w:rPr>
         <w:tab/>
         <w:t>67646</w:t>
@@ -494,6 +504,7 @@
           <w:rFonts w:cs="Times New Roman"/>
           <w:sz w:val="28"/>
           <w:szCs w:val="28"/>
+          <w:lang w:val="pt-PT"/>
         </w:rPr>
       </w:pPr>
       <w:r>
@@ -501,58 +512,34 @@
           <w:rFonts w:cs="Times New Roman"/>
           <w:sz w:val="28"/>
           <w:szCs w:val="28"/>
-        </w:rPr>
-        <w:t xml:space="preserve">Carlos Manuel </w:t>
-      </w:r>
-      <w:proofErr w:type="spellStart"/>
+          <w:lang w:val="pt-PT"/>
+        </w:rPr>
+        <w:t>Carlos Manuel Magalhães Gonçalves</w:t>
+      </w:r>
       <w:r>
         <w:rPr>
           <w:rFonts w:cs="Times New Roman"/>
           <w:sz w:val="28"/>
           <w:szCs w:val="28"/>
-        </w:rPr>
-        <w:t>Magalhães</w:t>
-      </w:r>
-      <w:proofErr w:type="spellEnd"/>
+          <w:lang w:val="pt-PT"/>
+        </w:rPr>
+        <w:tab/>
+      </w:r>
       <w:r>
         <w:rPr>
           <w:rFonts w:cs="Times New Roman"/>
           <w:sz w:val="28"/>
           <w:szCs w:val="28"/>
-        </w:rPr>
-        <w:t xml:space="preserve"> </w:t>
-      </w:r>
-      <w:proofErr w:type="spellStart"/>
+          <w:lang w:val="pt-PT"/>
+        </w:rPr>
+        <w:tab/>
+      </w:r>
       <w:r>
         <w:rPr>
           <w:rFonts w:cs="Times New Roman"/>
           <w:sz w:val="28"/>
           <w:szCs w:val="28"/>
-        </w:rPr>
-        <w:t>Gonçalves</w:t>
-      </w:r>
-      <w:proofErr w:type="spellEnd"/>
-      <w:r>
-        <w:rPr>
-          <w:rFonts w:cs="Times New Roman"/>
-          <w:sz w:val="28"/>
-          <w:szCs w:val="28"/>
-        </w:rPr>
-        <w:tab/>
-      </w:r>
-      <w:r>
-        <w:rPr>
-          <w:rFonts w:cs="Times New Roman"/>
-          <w:sz w:val="28"/>
-          <w:szCs w:val="28"/>
-        </w:rPr>
-        <w:tab/>
-      </w:r>
-      <w:r>
-        <w:rPr>
-          <w:rFonts w:cs="Times New Roman"/>
-          <w:sz w:val="28"/>
-          <w:szCs w:val="28"/>
+          <w:lang w:val="pt-PT"/>
         </w:rPr>
         <w:tab/>
         <w:t>67650</w:t>
@@ -571,6 +558,7 @@
           <w:rFonts w:cs="Times New Roman"/>
           <w:sz w:val="28"/>
           <w:szCs w:val="28"/>
+          <w:lang w:val="pt-PT"/>
         </w:rPr>
       </w:pPr>
       <w:r>
@@ -578,6 +566,7 @@
           <w:rFonts w:cs="Times New Roman"/>
           <w:sz w:val="28"/>
           <w:szCs w:val="28"/>
+          <w:lang w:val="pt-PT"/>
         </w:rPr>
         <w:t xml:space="preserve">Carlos Rafael Cruz Antunes </w:t>
       </w:r>
@@ -586,6 +575,7 @@
           <w:rFonts w:cs="Times New Roman"/>
           <w:sz w:val="28"/>
           <w:szCs w:val="28"/>
+          <w:lang w:val="pt-PT"/>
         </w:rPr>
         <w:tab/>
       </w:r>
@@ -594,6 +584,7 @@
           <w:rFonts w:cs="Times New Roman"/>
           <w:sz w:val="28"/>
           <w:szCs w:val="28"/>
+          <w:lang w:val="pt-PT"/>
         </w:rPr>
         <w:tab/>
       </w:r>
@@ -602,6 +593,7 @@
           <w:rFonts w:cs="Times New Roman"/>
           <w:sz w:val="28"/>
           <w:szCs w:val="28"/>
+          <w:lang w:val="pt-PT"/>
         </w:rPr>
         <w:tab/>
       </w:r>
@@ -610,6 +602,7 @@
           <w:rFonts w:cs="Times New Roman"/>
           <w:sz w:val="28"/>
           <w:szCs w:val="28"/>
+          <w:lang w:val="pt-PT"/>
         </w:rPr>
         <w:tab/>
       </w:r>
@@ -618,6 +611,7 @@
           <w:rFonts w:cs="Times New Roman"/>
           <w:sz w:val="28"/>
           <w:szCs w:val="28"/>
+          <w:lang w:val="pt-PT"/>
         </w:rPr>
         <w:t>67711</w:t>
       </w:r>
@@ -645,7 +639,7 @@
       <w:sdtContent>
         <w:p>
           <w:pPr>
-            <w:pStyle w:val="TOCHeading"/>
+            <w:pStyle w:val="Cabealhodondice"/>
             <w:rPr>
               <w:rFonts w:asciiTheme="minorHAnsi" w:eastAsiaTheme="minorHAnsi" w:hAnsiTheme="minorHAnsi" w:cstheme="minorBidi"/>
               <w:sz w:val="22"/>
@@ -655,7 +649,7 @@
         </w:p>
         <w:p>
           <w:pPr>
-            <w:pStyle w:val="TOCHeading"/>
+            <w:pStyle w:val="Cabealhodondice"/>
             <w:jc w:val="center"/>
             <w:rPr>
               <w:rFonts w:cs="Times New Roman"/>
@@ -678,7 +672,7 @@
         <w:p/>
         <w:p>
           <w:pPr>
-            <w:pStyle w:val="TOC1"/>
+            <w:pStyle w:val="ndice1"/>
             <w:rPr>
               <w:rFonts w:asciiTheme="minorHAnsi" w:eastAsiaTheme="minorEastAsia" w:hAnsiTheme="minorHAnsi"/>
               <w:noProof/>
@@ -696,7 +690,7 @@
           <w:hyperlink w:anchor="_Toc442554199" w:history="1">
             <w:r>
               <w:rPr>
-                <w:rStyle w:val="Hyperlink"/>
+                <w:rStyle w:val="Hiperligao"/>
                 <w:noProof/>
               </w:rPr>
               <w:t>Abstract</w:t>
@@ -753,7 +747,7 @@
         </w:p>
         <w:p>
           <w:pPr>
-            <w:pStyle w:val="TOC1"/>
+            <w:pStyle w:val="ndice1"/>
             <w:rPr>
               <w:rFonts w:asciiTheme="minorHAnsi" w:eastAsiaTheme="minorEastAsia" w:hAnsiTheme="minorHAnsi"/>
               <w:noProof/>
@@ -762,7 +756,7 @@
           <w:hyperlink w:anchor="_Toc442554200" w:history="1">
             <w:r>
               <w:rPr>
-                <w:rStyle w:val="Hyperlink"/>
+                <w:rStyle w:val="Hiperligao"/>
                 <w:noProof/>
               </w:rPr>
               <w:t>Introduction</w:t>
@@ -819,7 +813,7 @@
         </w:p>
         <w:p>
           <w:pPr>
-            <w:pStyle w:val="TOC1"/>
+            <w:pStyle w:val="ndice1"/>
             <w:rPr>
               <w:rFonts w:asciiTheme="minorHAnsi" w:eastAsiaTheme="minorEastAsia" w:hAnsiTheme="minorHAnsi"/>
               <w:noProof/>
@@ -828,7 +822,7 @@
           <w:hyperlink w:anchor="_Toc442554201" w:history="1">
             <w:r>
               <w:rPr>
-                <w:rStyle w:val="Hyperlink"/>
+                <w:rStyle w:val="Hiperligao"/>
                 <w:noProof/>
               </w:rPr>
               <w:t>Atmospheric Scattering</w:t>
@@ -885,7 +879,7 @@
         </w:p>
         <w:p>
           <w:pPr>
-            <w:pStyle w:val="TOC2"/>
+            <w:pStyle w:val="ndice2"/>
             <w:rPr>
               <w:rFonts w:asciiTheme="minorHAnsi" w:eastAsiaTheme="minorEastAsia" w:hAnsiTheme="minorHAnsi"/>
               <w:noProof/>
@@ -894,7 +888,7 @@
           <w:hyperlink w:anchor="_Toc442554202" w:history="1">
             <w:r>
               <w:rPr>
-                <w:rStyle w:val="Hyperlink"/>
+                <w:rStyle w:val="Hiperligao"/>
                 <w:noProof/>
               </w:rPr>
               <w:t>Rayleigh Scattering</w:t>
@@ -951,7 +945,7 @@
         </w:p>
         <w:p>
           <w:pPr>
-            <w:pStyle w:val="TOC2"/>
+            <w:pStyle w:val="ndice2"/>
             <w:rPr>
               <w:rFonts w:asciiTheme="minorHAnsi" w:eastAsiaTheme="minorEastAsia" w:hAnsiTheme="minorHAnsi"/>
               <w:noProof/>
@@ -960,7 +954,7 @@
           <w:hyperlink w:anchor="_Toc442554203" w:history="1">
             <w:r>
               <w:rPr>
-                <w:rStyle w:val="Hyperlink"/>
+                <w:rStyle w:val="Hiperligao"/>
                 <w:noProof/>
               </w:rPr>
               <w:t>Mie Scattering</w:t>
@@ -1017,7 +1011,7 @@
         </w:p>
         <w:p>
           <w:pPr>
-            <w:pStyle w:val="TOC1"/>
+            <w:pStyle w:val="ndice1"/>
             <w:rPr>
               <w:rFonts w:asciiTheme="minorHAnsi" w:eastAsiaTheme="minorEastAsia" w:hAnsiTheme="minorHAnsi"/>
               <w:noProof/>
@@ -1026,7 +1020,7 @@
           <w:hyperlink w:anchor="_Toc442554204" w:history="1">
             <w:r>
               <w:rPr>
-                <w:rStyle w:val="Hyperlink"/>
+                <w:rStyle w:val="Hiperligao"/>
                 <w:noProof/>
               </w:rPr>
               <w:t>Result Comparison</w:t>
@@ -1083,7 +1077,7 @@
         </w:p>
         <w:p>
           <w:pPr>
-            <w:pStyle w:val="TOC1"/>
+            <w:pStyle w:val="ndice1"/>
             <w:rPr>
               <w:rFonts w:asciiTheme="minorHAnsi" w:eastAsiaTheme="minorEastAsia" w:hAnsiTheme="minorHAnsi"/>
               <w:noProof/>
@@ -1092,7 +1086,7 @@
           <w:hyperlink w:anchor="_Toc442554205" w:history="1">
             <w:r>
               <w:rPr>
-                <w:rStyle w:val="Hyperlink"/>
+                <w:rStyle w:val="Hiperligao"/>
                 <w:noProof/>
               </w:rPr>
               <w:t>Conclusion</w:t>
@@ -1149,7 +1143,7 @@
         </w:p>
         <w:p>
           <w:pPr>
-            <w:pStyle w:val="TOC1"/>
+            <w:pStyle w:val="ndice1"/>
             <w:rPr>
               <w:rFonts w:asciiTheme="minorHAnsi" w:eastAsiaTheme="minorEastAsia" w:hAnsiTheme="minorHAnsi"/>
               <w:noProof/>
@@ -1158,7 +1152,7 @@
           <w:hyperlink w:anchor="_Toc442554206" w:history="1">
             <w:r>
               <w:rPr>
-                <w:rStyle w:val="Hyperlink"/>
+                <w:rStyle w:val="Hiperligao"/>
                 <w:noProof/>
               </w:rPr>
               <w:t>References</w:t>
@@ -1258,7 +1252,7 @@
     <w:p/>
     <w:p>
       <w:pPr>
-        <w:pStyle w:val="TableofFigures"/>
+        <w:pStyle w:val="ndicedeilustraes"/>
         <w:tabs>
           <w:tab w:val="right" w:leader="dot" w:pos="8828"/>
         </w:tabs>
@@ -1279,7 +1273,7 @@
       <w:hyperlink r:id="rId8" w:anchor="_Toc442554699" w:history="1">
         <w:r>
           <w:rPr>
-            <w:rStyle w:val="Hyperlink"/>
+            <w:rStyle w:val="Hiperligao"/>
             <w:noProof/>
           </w:rPr>
           <w:t>Figure 1 - Atmospheric scattering effect</w:t>
@@ -1354,7 +1348,7 @@
     </w:p>
     <w:p>
       <w:pPr>
-        <w:pStyle w:val="Heading1"/>
+        <w:pStyle w:val="Cabealho1"/>
       </w:pPr>
       <w:bookmarkStart w:id="0" w:name="_Toc442554199"/>
       <w:r>
@@ -1365,7 +1359,31 @@
     </w:p>
     <w:p>
       <w:pPr>
-        <w:pStyle w:val="Heading1"/>
+        <w:spacing w:line="276" w:lineRule="auto"/>
+      </w:pPr>
+      <w:r>
+        <w:tab/>
+        <w:t xml:space="preserve">In this work assignment we picked up an already existent project developed in ®Unity 3D and tried to replicate it on </w:t>
+      </w:r>
+      <w:r>
+        <w:t xml:space="preserve">tool we used on our classes, </w:t>
+      </w:r>
+      <w:r>
+        <w:t xml:space="preserve">the Nau3D. The report describes the whole </w:t>
+      </w:r>
+      <w:r>
+        <w:t>replication</w:t>
+      </w:r>
+      <w:r>
+        <w:t xml:space="preserve"> process</w:t>
+      </w:r>
+      <w:r>
+        <w:t xml:space="preserve"> since the analysis of the atmospheric effects responsible for the atmospheric effects until the final results.</w:t>
+      </w:r>
+    </w:p>
+    <w:p>
+      <w:pPr>
+        <w:pStyle w:val="Cabealho1"/>
       </w:pPr>
       <w:bookmarkStart w:id="1" w:name="_Toc442554200"/>
       <w:r>
@@ -1377,60 +1395,60 @@
       <w:bookmarkEnd w:id="1"/>
     </w:p>
     <w:p>
+      <w:pPr>
+        <w:spacing w:line="276" w:lineRule="auto"/>
+      </w:pPr>
       <w:r>
         <w:tab/>
         <w:t>Our atmosphere is a mixture of several processes which result in various effects that are noticeable throughout the day</w:t>
       </w:r>
       <w:r>
-        <w:t xml:space="preserve">, these effects can cause </w:t>
-      </w:r>
-      <w:r>
-        <w:t>sun’s light</w:t>
+        <w:t xml:space="preserve">, these effects can cause sun’s light </w:t>
+      </w:r>
+      <w:r>
+        <w:t>reflection</w:t>
+      </w:r>
+      <w:r>
+        <w:t>, refraction or absorption</w:t>
+      </w:r>
+      <w:r>
+        <w:t>. One of the most important is the scattering</w:t>
+      </w:r>
+      <w:r>
+        <w:t xml:space="preserve"> effect</w:t>
+      </w:r>
+      <w:r>
+        <w:t>. Scattering is the process by which small particles in the atmosphere diffuse</w:t>
       </w:r>
       <w:r>
         <w:t xml:space="preserve"> </w:t>
       </w:r>
       <w:r>
-        <w:t>reflection</w:t>
-      </w:r>
-      <w:r>
-        <w:t>, refraction or absorption</w:t>
-      </w:r>
-      <w:r>
-        <w:t>. One of the most important is the scattering</w:t>
-      </w:r>
-      <w:r>
-        <w:t xml:space="preserve"> effect</w:t>
-      </w:r>
-      <w:r>
-        <w:t>. Scattering is the process by which small particles in the atmosphere diffuse</w:t>
+        <w:t>a portion of the incident radiation emanated from the sun</w:t>
+      </w:r>
+      <w:r>
+        <w:t>.</w:t>
       </w:r>
       <w:r>
         <w:t xml:space="preserve"> </w:t>
       </w:r>
       <w:r>
-        <w:t>a portion of the incident radiation emanated from the sun</w:t>
+        <w:t>The s</w:t>
+      </w:r>
+      <w:r>
+        <w:t>cattering of sunlight in the atmosphere causes diffuse sky radiation, which is the reason for the blue color of the sky and the yellow tone of the sun itself</w:t>
+      </w:r>
+      <w:r>
+        <w:t>, or even the clouds’ white color</w:t>
       </w:r>
       <w:r>
         <w:t>.</w:t>
       </w:r>
-      <w:r>
-        <w:t xml:space="preserve"> </w:t>
-      </w:r>
-      <w:r>
-        <w:t>The s</w:t>
-      </w:r>
-      <w:r>
-        <w:t>cattering of sunlight in the atmosphere causes diffuse sky radiation, which is the reason for the blue color of the sky and the yellow tone of the sun itself</w:t>
-      </w:r>
-      <w:r>
-        <w:t>, or even the clouds’ white color</w:t>
-      </w:r>
-      <w:r>
-        <w:t>.</w:t>
-      </w:r>
-    </w:p>
-    <w:p>
+    </w:p>
+    <w:p>
+      <w:pPr>
+        <w:spacing w:line="276" w:lineRule="auto"/>
+      </w:pPr>
       <w:r>
         <w:tab/>
         <w:t>This phenomenon has been simulated using computer graphics, mostly to achieve a certain realism in a virtual world</w:t>
@@ -1471,7 +1489,7 @@
     </w:p>
     <w:p>
       <w:pPr>
-        <w:pStyle w:val="Heading1"/>
+        <w:pStyle w:val="Cabealho1"/>
       </w:pPr>
       <w:bookmarkStart w:id="2" w:name="_Toc442554201"/>
       <w:r>
@@ -1480,8 +1498,18 @@
       <w:bookmarkEnd w:id="2"/>
     </w:p>
     <w:p>
-      <w:r>
-        <w:t>As mentioned before scattering is the re</w:t>
+      <w:pPr>
+        <w:spacing w:line="276" w:lineRule="auto"/>
+        <w:ind w:firstLine="720"/>
+      </w:pPr>
+      <w:r>
+        <w:t>As mentioned before</w:t>
+      </w:r>
+      <w:r>
+        <w:t>,</w:t>
+      </w:r>
+      <w:r>
+        <w:t xml:space="preserve"> scattering is the re</w:t>
       </w:r>
       <w:r>
         <w:t xml:space="preserve">direction of </w:t>
@@ -1527,6 +1555,7 @@
       <w:r>
         <w:rPr>
           <w:noProof/>
+          <w:lang w:val="pt-PT" w:eastAsia="pt-PT"/>
         </w:rPr>
         <w:lastRenderedPageBreak/>
         <mc:AlternateContent>
@@ -1617,30 +1646,20 @@
                           <w:txbxContent>
                             <w:p>
                               <w:pPr>
-                                <w:pStyle w:val="Caption"/>
+                                <w:pStyle w:val="Legenda"/>
                               </w:pPr>
                               <w:bookmarkStart w:id="3" w:name="_Toc442554699"/>
                               <w:r>
                                 <w:t xml:space="preserve">Figure </w:t>
                               </w:r>
-                              <w:r>
-                                <w:fldChar w:fldCharType="begin"/>
-                              </w:r>
-                              <w:r>
-                                <w:instrText xml:space="preserve"> SEQ Figure \* ARABIC </w:instrText>
-                              </w:r>
-                              <w:r>
-                                <w:fldChar w:fldCharType="separate"/>
-                              </w:r>
-                              <w:r>
-                                <w:rPr>
-                                  <w:noProof/>
-                                </w:rPr>
-                                <w:t>1</w:t>
-                              </w:r>
-                              <w:r>
-                                <w:fldChar w:fldCharType="end"/>
-                              </w:r>
+                              <w:fldSimple w:instr=" SEQ Figure \* ARABIC ">
+                                <w:r>
+                                  <w:rPr>
+                                    <w:noProof/>
+                                  </w:rPr>
+                                  <w:t>1</w:t>
+                                </w:r>
+                              </w:fldSimple>
                               <w:r>
                                 <w:t xml:space="preserve"> - Atmospheric scattering effect</w:t>
                               </w:r>
@@ -1687,35 +1706,29 @@
                   <v:imagedata r:id="rId10" o:title="b" cropbottom="20359f"/>
                   <v:path arrowok="t"/>
                 </v:shape>
+                <v:shapetype id="_x0000_t202" coordsize="21600,21600" o:spt="202" path="m,l,21600r21600,l21600,xe">
+                  <v:stroke joinstyle="miter"/>
+                  <v:path gradientshapeok="t" o:connecttype="rect"/>
+                </v:shapetype>
                 <v:shape id="Text Box 3" o:spid="_x0000_s1029" type="#_x0000_t202" style="position:absolute;top:26949;width:51104;height:2584;visibility:visible;mso-wrap-style:square;v-text-anchor:top" o:gfxdata="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" stroked="f">
                   <v:textbox style="mso-fit-shape-to-text:t" inset="0,0,0,0">
                     <w:txbxContent>
                       <w:p>
                         <w:pPr>
-                          <w:pStyle w:val="Caption"/>
+                          <w:pStyle w:val="Legenda"/>
                         </w:pPr>
                         <w:bookmarkStart w:id="4" w:name="_Toc442554699"/>
                         <w:r>
                           <w:t xml:space="preserve">Figure </w:t>
                         </w:r>
-                        <w:r>
-                          <w:fldChar w:fldCharType="begin"/>
-                        </w:r>
-                        <w:r>
-                          <w:instrText xml:space="preserve"> SEQ Figure \* ARABIC </w:instrText>
-                        </w:r>
-                        <w:r>
-                          <w:fldChar w:fldCharType="separate"/>
-                        </w:r>
-                        <w:r>
-                          <w:rPr>
-                            <w:noProof/>
-                          </w:rPr>
-                          <w:t>1</w:t>
-                        </w:r>
-                        <w:r>
-                          <w:fldChar w:fldCharType="end"/>
-                        </w:r>
+                        <w:fldSimple w:instr=" SEQ Figure \* ARABIC ">
+                          <w:r>
+                            <w:rPr>
+                              <w:noProof/>
+                            </w:rPr>
+                            <w:t>1</w:t>
+                          </w:r>
+                        </w:fldSimple>
                         <w:r>
                           <w:t xml:space="preserve"> - Atmospheric scattering effect</w:t>
                         </w:r>
@@ -1731,67 +1744,1873 @@
         </mc:AlternateContent>
       </w:r>
     </w:p>
-    <w:p/>
-    <w:p>
-      <w:pPr>
-        <w:pStyle w:val="Heading2"/>
+    <w:p>
+      <w:pPr>
+        <w:pStyle w:val="Cabealho2"/>
       </w:pPr>
       <w:bookmarkStart w:id="5" w:name="_Toc442554202"/>
       <w:r>
-        <w:t xml:space="preserve">Rayleigh </w:t>
-      </w:r>
-      <w:proofErr w:type="gramStart"/>
-      <w:r>
-        <w:t>Scattering</w:t>
+        <w:t>Rayleigh Scattering</w:t>
       </w:r>
       <w:bookmarkEnd w:id="5"/>
-      <w:proofErr w:type="gramEnd"/>
-    </w:p>
-    <w:p/>
-    <w:p>
-      <w:pPr>
-        <w:rPr>
-          <w:b/>
-        </w:rPr>
-      </w:pPr>
-      <w:proofErr w:type="spellStart"/>
-      <w:r>
-        <w:t>Resumir</w:t>
-      </w:r>
-      <w:proofErr w:type="spellEnd"/>
+    </w:p>
+    <w:p>
+      <w:pPr>
+        <w:spacing w:line="276" w:lineRule="auto"/>
+      </w:pPr>
+      <w:r>
+        <w:tab/>
+      </w:r>
+      <w:r>
+        <w:t>The blue color of sky</w:t>
+      </w:r>
+      <w:r>
+        <w:t xml:space="preserve"> and the yellow tone of the sun</w:t>
+      </w:r>
       <w:r>
         <w:t xml:space="preserve"> </w:t>
       </w:r>
-      <w:proofErr w:type="spellStart"/>
-      <w:r>
-        <w:t>isto</w:t>
-      </w:r>
-      <w:proofErr w:type="spellEnd"/>
-      <w:r>
-        <w:t>: https://en.wikipedia.org/wiki/Rayleigh_scattering</w:t>
-      </w:r>
-    </w:p>
-    <w:p>
+      <w:r>
+        <w:t>are</w:t>
+      </w:r>
+      <w:r>
+        <w:t xml:space="preserve"> </w:t>
+      </w:r>
+      <w:r>
+        <w:t xml:space="preserve">two </w:t>
+      </w:r>
+      <w:r>
+        <w:t>phenomenon</w:t>
+      </w:r>
+      <w:r>
+        <w:t xml:space="preserve"> that happ</w:t>
+      </w:r>
+      <w:r>
+        <w:t>en</w:t>
+      </w:r>
+      <w:r>
+        <w:t xml:space="preserve"> due to the Rayleigh scattering effect. This kind of scattering occurs in light or other electromagnetic radiation where the particles are much smaller than the wavelength of the radiation. Those particles can be individual atoms or molecules</w:t>
+      </w:r>
+      <w:r>
+        <w:t xml:space="preserve"> and don’</w:t>
+      </w:r>
+      <w:r>
+        <w:t xml:space="preserve">t change its </w:t>
+      </w:r>
+      <w:r>
+        <w:t xml:space="preserve">state once </w:t>
+      </w:r>
+      <w:r>
+        <w:t>this is a parametric process</w:t>
+      </w:r>
+      <w:r>
+        <w:t xml:space="preserve">. </w:t>
+      </w:r>
+      <w:r>
+        <w:t xml:space="preserve">It can also ensue through solids or liquids but it is most common in gases. </w:t>
+      </w:r>
+      <w:r>
+        <w:t>The Rayleigh scattering effects com</w:t>
+      </w:r>
+      <w:r>
+        <w:t>e from the electric polarizability</w:t>
+      </w:r>
+      <w:r>
+        <w:t xml:space="preserve"> of the particles</w:t>
+      </w:r>
+      <w:r>
+        <w:t xml:space="preserve"> by the electric field oscillation, causing them to move at the same frequency</w:t>
+      </w:r>
+      <w:r>
+        <w:t>.</w:t>
+      </w:r>
+      <w:r>
+        <w:t xml:space="preserve"> </w:t>
+      </w:r>
+      <w:r>
+        <w:t xml:space="preserve"> </w:t>
+      </w:r>
+    </w:p>
+    <w:p>
+      <w:pPr>
+        <w:keepNext/>
+        <w:spacing w:line="276" w:lineRule="auto"/>
+        <w:jc w:val="center"/>
+      </w:pPr>
+      <w:r>
+        <w:rPr>
+          <w:noProof/>
+          <w:lang w:val="pt-PT" w:eastAsia="pt-PT"/>
+        </w:rPr>
+        <w:drawing>
+          <wp:inline distT="0" distB="0" distL="0" distR="0" wp14:anchorId="6208402E" wp14:editId="7EA8ED9B">
+            <wp:extent cx="2213749" cy="1673525"/>
+            <wp:effectExtent l="0" t="0" r="0" b="3175"/>
+            <wp:docPr id="6" name="Imagem 6" descr="http://macaulay.cuny.edu/eportfolios/sciencefordessert/files/2010/09/horiz.gif"/>
+            <wp:cNvGraphicFramePr>
+              <a:graphicFrameLocks xmlns:a="http://schemas.openxmlformats.org/drawingml/2006/main" noChangeAspect="1"/>
+            </wp:cNvGraphicFramePr>
+            <a:graphic xmlns:a="http://schemas.openxmlformats.org/drawingml/2006/main">
+              <a:graphicData uri="http://schemas.openxmlformats.org/drawingml/2006/picture">
+                <pic:pic xmlns:pic="http://schemas.openxmlformats.org/drawingml/2006/picture">
+                  <pic:nvPicPr>
+                    <pic:cNvPr id="0" name="Picture 3" descr="http://macaulay.cuny.edu/eportfolios/sciencefordessert/files/2010/09/horiz.gif"/>
+                    <pic:cNvPicPr>
+                      <a:picLocks noChangeAspect="1" noChangeArrowheads="1"/>
+                    </pic:cNvPicPr>
+                  </pic:nvPicPr>
+                  <pic:blipFill>
+                    <a:blip r:embed="rId11">
+                      <a:extLst>
+                        <a:ext uri="{28A0092B-C50C-407E-A947-70E740481C1C}">
+                          <a14:useLocalDpi xmlns:a14="http://schemas.microsoft.com/office/drawing/2010/main" val="0"/>
+                        </a:ext>
+                      </a:extLst>
+                    </a:blip>
+                    <a:srcRect/>
+                    <a:stretch>
+                      <a:fillRect/>
+                    </a:stretch>
+                  </pic:blipFill>
+                  <pic:spPr bwMode="auto">
+                    <a:xfrm>
+                      <a:off x="0" y="0"/>
+                      <a:ext cx="2252124" cy="1702535"/>
+                    </a:xfrm>
+                    <a:prstGeom prst="rect">
+                      <a:avLst/>
+                    </a:prstGeom>
+                    <a:noFill/>
+                    <a:ln>
+                      <a:noFill/>
+                    </a:ln>
+                  </pic:spPr>
+                </pic:pic>
+              </a:graphicData>
+            </a:graphic>
+          </wp:inline>
+        </w:drawing>
+      </w:r>
+      <w:r>
+        <w:t xml:space="preserve"> </w:t>
+      </w:r>
+      <w:r>
+        <w:tab/>
+      </w:r>
+      <w:r>
+        <w:rPr>
+          <w:noProof/>
+          <w:lang w:val="pt-PT" w:eastAsia="pt-PT"/>
+        </w:rPr>
+        <w:drawing>
+          <wp:inline distT="0" distB="0" distL="0" distR="0" wp14:anchorId="5ACAC515" wp14:editId="5E08E061">
+            <wp:extent cx="3141513" cy="1780234"/>
+            <wp:effectExtent l="0" t="0" r="1905" b="0"/>
+            <wp:docPr id="8" name="Imagem 8" descr="http://apollo.lsc.vsc.edu/classes/met130/notes/chapter19/graphics/red_sunset.free.gif"/>
+            <wp:cNvGraphicFramePr>
+              <a:graphicFrameLocks xmlns:a="http://schemas.openxmlformats.org/drawingml/2006/main" noChangeAspect="1"/>
+            </wp:cNvGraphicFramePr>
+            <a:graphic xmlns:a="http://schemas.openxmlformats.org/drawingml/2006/main">
+              <a:graphicData uri="http://schemas.openxmlformats.org/drawingml/2006/picture">
+                <pic:pic xmlns:pic="http://schemas.openxmlformats.org/drawingml/2006/picture">
+                  <pic:nvPicPr>
+                    <pic:cNvPr id="0" name="Picture 5" descr="http://apollo.lsc.vsc.edu/classes/met130/notes/chapter19/graphics/red_sunset.free.gif"/>
+                    <pic:cNvPicPr>
+                      <a:picLocks noChangeAspect="1" noChangeArrowheads="1"/>
+                    </pic:cNvPicPr>
+                  </pic:nvPicPr>
+                  <pic:blipFill>
+                    <a:blip r:embed="rId12">
+                      <a:extLst>
+                        <a:ext uri="{28A0092B-C50C-407E-A947-70E740481C1C}">
+                          <a14:useLocalDpi xmlns:a14="http://schemas.microsoft.com/office/drawing/2010/main" val="0"/>
+                        </a:ext>
+                      </a:extLst>
+                    </a:blip>
+                    <a:srcRect/>
+                    <a:stretch>
+                      <a:fillRect/>
+                    </a:stretch>
+                  </pic:blipFill>
+                  <pic:spPr bwMode="auto">
+                    <a:xfrm>
+                      <a:off x="0" y="0"/>
+                      <a:ext cx="3153993" cy="1787306"/>
+                    </a:xfrm>
+                    <a:prstGeom prst="rect">
+                      <a:avLst/>
+                    </a:prstGeom>
+                    <a:noFill/>
+                    <a:ln>
+                      <a:noFill/>
+                    </a:ln>
+                  </pic:spPr>
+                </pic:pic>
+              </a:graphicData>
+            </a:graphic>
+          </wp:inline>
+        </w:drawing>
+      </w:r>
+    </w:p>
+    <w:p>
+      <w:pPr>
+        <w:pStyle w:val="Legenda"/>
+        <w:jc w:val="center"/>
+      </w:pPr>
+      <w:r>
+        <w:t xml:space="preserve">Figure </w:t>
+      </w:r>
+      <w:fldSimple w:instr=" SEQ Figure \* ARABIC ">
+        <w:r>
+          <w:rPr>
+            <w:noProof/>
+          </w:rPr>
+          <w:t>2</w:t>
+        </w:r>
+      </w:fldSimple>
+      <w:r>
+        <w:t>. Rayleigh scattering</w:t>
+      </w:r>
+    </w:p>
+    <w:p>
+      <w:pPr>
+        <w:spacing w:line="276" w:lineRule="auto"/>
+      </w:pPr>
+      <w:r>
+        <w:tab/>
+      </w:r>
+      <w:r>
+        <w:t xml:space="preserve">Down below we will show some formulas that allowed us the production of the Rayleigh scattering light effect. We didn’t implemented just like they are because that would have resulted on a huge load of computing and we pretend to have results in an acceptable framing rate. So, we wrote </w:t>
+      </w:r>
+      <w:r>
+        <w:t>a</w:t>
+      </w:r>
+      <w:r>
+        <w:t xml:space="preserve"> </w:t>
+      </w:r>
+      <w:r>
+        <w:t xml:space="preserve">simplification of those formulas that don’t produce the precise effect we need but they gives us a good look and simultaneously a great efficiency.    </w:t>
+      </w:r>
+    </w:p>
+    <w:p>
+      <w:pPr>
+        <w:spacing w:line="276" w:lineRule="auto"/>
+      </w:pPr>
+      <w:r>
+        <w:lastRenderedPageBreak/>
+        <w:tab/>
+        <w:t>The first one we show is the size of a scattering particle. This value is frequently parametrized by the following formula</w:t>
+      </w:r>
+    </w:p>
+    <w:p>
+      <w:pPr>
+        <w:rPr>
+          <w:rFonts w:eastAsiaTheme="minorEastAsia"/>
+        </w:rPr>
+      </w:pPr>
+      <m:oMathPara>
+        <m:oMath>
+          <m:r>
+            <w:rPr>
+              <w:rFonts w:ascii="Cambria Math" w:hAnsi="Cambria Math"/>
+            </w:rPr>
+            <m:t>x=</m:t>
+          </m:r>
+          <m:f>
+            <m:fPr>
+              <m:ctrlPr>
+                <w:rPr>
+                  <w:rFonts w:ascii="Cambria Math" w:hAnsi="Cambria Math"/>
+                  <w:i/>
+                </w:rPr>
+              </m:ctrlPr>
+            </m:fPr>
+            <m:num>
+              <m:r>
+                <w:rPr>
+                  <w:rFonts w:ascii="Cambria Math" w:hAnsi="Cambria Math"/>
+                </w:rPr>
+                <m:t>2πr</m:t>
+              </m:r>
+            </m:num>
+            <m:den>
+              <m:r>
+                <w:rPr>
+                  <w:rFonts w:ascii="Cambria Math" w:hAnsi="Cambria Math"/>
+                </w:rPr>
+                <m:t>γ</m:t>
+              </m:r>
+            </m:den>
+          </m:f>
+        </m:oMath>
+      </m:oMathPara>
+    </w:p>
+    <w:p>
+      <w:pPr>
+        <w:spacing w:line="276" w:lineRule="auto"/>
+        <w:rPr>
+          <w:rFonts w:eastAsiaTheme="minorEastAsia"/>
+        </w:rPr>
+      </w:pPr>
+      <w:r>
+        <w:rPr>
+          <w:rFonts w:eastAsiaTheme="minorEastAsia"/>
+        </w:rPr>
+        <w:t xml:space="preserve">Where </w:t>
+      </w:r>
+      <m:oMath>
+        <m:r>
+          <w:rPr>
+            <w:rFonts w:ascii="Cambria Math" w:hAnsi="Cambria Math"/>
+          </w:rPr>
+          <m:t>r</m:t>
+        </m:r>
+      </m:oMath>
+      <w:r>
+        <w:rPr>
+          <w:rFonts w:eastAsiaTheme="minorEastAsia"/>
+        </w:rPr>
+        <w:t xml:space="preserve"> is the particle’s length (radius) and </w:t>
+      </w:r>
+      <m:oMath>
+        <m:r>
+          <w:rPr>
+            <w:rFonts w:ascii="Cambria Math" w:hAnsi="Cambria Math"/>
+          </w:rPr>
+          <m:t>γ</m:t>
+        </m:r>
+      </m:oMath>
+      <w:r>
+        <w:rPr>
+          <w:rFonts w:eastAsiaTheme="minorEastAsia"/>
+        </w:rPr>
+        <w:t xml:space="preserve"> is the wavelength of the light. </w:t>
+      </w:r>
+      <w:r>
+        <w:rPr>
+          <w:rFonts w:eastAsiaTheme="minorEastAsia"/>
+        </w:rPr>
+        <w:t xml:space="preserve">Objects with </w:t>
+      </w:r>
+      <m:oMath>
+        <m:r>
+          <w:rPr>
+            <w:rFonts w:ascii="Cambria Math" w:hAnsi="Cambria Math"/>
+          </w:rPr>
+          <m:t>x</m:t>
+        </m:r>
+        <m:r>
+          <w:rPr>
+            <w:rFonts w:ascii="Cambria Math" w:hAnsi="Cambria Math"/>
+          </w:rPr>
+          <m:t>≫1</m:t>
+        </m:r>
+      </m:oMath>
+      <w:r>
+        <w:rPr>
+          <w:rFonts w:eastAsiaTheme="minorEastAsia"/>
+        </w:rPr>
+        <w:t xml:space="preserve"> act like a geometry shape, scattering light according to their projected area. When  </w:t>
+      </w:r>
+      <m:oMath>
+        <m:r>
+          <w:rPr>
+            <w:rFonts w:ascii="Cambria Math" w:hAnsi="Cambria Math"/>
+          </w:rPr>
+          <m:t>x</m:t>
+        </m:r>
+        <m:r>
+          <w:rPr>
+            <w:rFonts w:ascii="Cambria Math" w:hAnsi="Cambria Math"/>
+          </w:rPr>
+          <m:t>≅</m:t>
+        </m:r>
+        <m:r>
+          <w:rPr>
+            <w:rFonts w:ascii="Cambria Math" w:hAnsi="Cambria Math"/>
+          </w:rPr>
+          <m:t>1</m:t>
+        </m:r>
+      </m:oMath>
+      <w:r>
+        <w:rPr>
+          <w:rFonts w:eastAsiaTheme="minorEastAsia"/>
+        </w:rPr>
+        <w:t xml:space="preserve"> we apply the Mie scattering as we will talk on the next section. The Rayleigh scattering is applied when </w:t>
+      </w:r>
+      <m:oMath>
+        <m:r>
+          <w:rPr>
+            <w:rFonts w:ascii="Cambria Math" w:hAnsi="Cambria Math"/>
+          </w:rPr>
+          <m:t>x</m:t>
+        </m:r>
+        <m:r>
+          <w:rPr>
+            <w:rFonts w:ascii="Cambria Math" w:hAnsi="Cambria Math"/>
+          </w:rPr>
+          <m:t>≪</m:t>
+        </m:r>
+        <m:r>
+          <w:rPr>
+            <w:rFonts w:ascii="Cambria Math" w:hAnsi="Cambria Math"/>
+          </w:rPr>
+          <m:t>1</m:t>
+        </m:r>
+      </m:oMath>
+      <w:r>
+        <w:rPr>
+          <w:rFonts w:eastAsiaTheme="minorEastAsia"/>
+        </w:rPr>
+        <w:t>, or by other word, when the particle is small. This means that the particle size (radius) is nearly ten times smaller than the length of the light</w:t>
+      </w:r>
+      <w:r>
+        <w:rPr>
+          <w:rFonts w:eastAsiaTheme="minorEastAsia"/>
+        </w:rPr>
+        <w:t xml:space="preserve"> and the entire surface re-radiates with the same phase</w:t>
+      </w:r>
+      <w:r>
+        <w:rPr>
+          <w:rFonts w:eastAsiaTheme="minorEastAsia"/>
+        </w:rPr>
+        <w:t>.</w:t>
+      </w:r>
+      <w:r>
+        <w:rPr>
+          <w:rFonts w:eastAsiaTheme="minorEastAsia"/>
+        </w:rPr>
+        <w:t xml:space="preserve"> Since the particles are randomly positioned, the scattered light can assume many different phases depending to the point it arrives. </w:t>
+      </w:r>
+    </w:p>
+    <w:p>
+      <w:pPr>
+        <w:spacing w:line="276" w:lineRule="auto"/>
+        <w:ind w:firstLine="720"/>
+        <w:rPr>
+          <w:rFonts w:eastAsiaTheme="minorEastAsia"/>
+        </w:rPr>
+      </w:pPr>
+      <w:r>
+        <w:rPr>
+          <w:rFonts w:eastAsiaTheme="minorEastAsia"/>
+        </w:rPr>
+        <w:t xml:space="preserve">The next formula calculates the intensity </w:t>
+      </w:r>
+      <m:oMath>
+        <m:r>
+          <w:rPr>
+            <w:rFonts w:ascii="Cambria Math" w:hAnsi="Cambria Math"/>
+          </w:rPr>
+          <m:t>I</m:t>
+        </m:r>
+      </m:oMath>
+      <w:r>
+        <w:rPr>
+          <w:rFonts w:eastAsiaTheme="minorEastAsia"/>
+        </w:rPr>
+        <w:t xml:space="preserve"> of light scatter by any </w:t>
+      </w:r>
+      <w:r>
+        <w:rPr>
+          <w:rFonts w:eastAsiaTheme="minorEastAsia"/>
+        </w:rPr>
+        <w:t xml:space="preserve">sphere </w:t>
+      </w:r>
+      <w:r>
+        <w:rPr>
+          <w:rFonts w:eastAsiaTheme="minorEastAsia"/>
+        </w:rPr>
+        <w:t xml:space="preserve">with a small diameter </w:t>
+      </w:r>
+      <m:oMath>
+        <m:r>
+          <w:rPr>
+            <w:rFonts w:ascii="Cambria Math" w:hAnsi="Cambria Math"/>
+          </w:rPr>
+          <m:t>d</m:t>
+        </m:r>
+      </m:oMath>
+      <w:r>
+        <w:rPr>
+          <w:rFonts w:eastAsiaTheme="minorEastAsia"/>
+        </w:rPr>
+        <w:t xml:space="preserve"> and refractive index </w:t>
+      </w:r>
+      <m:oMath>
+        <m:r>
+          <w:rPr>
+            <w:rFonts w:ascii="Cambria Math" w:hAnsi="Cambria Math"/>
+          </w:rPr>
+          <m:t>n</m:t>
+        </m:r>
+      </m:oMath>
+      <w:r>
+        <w:rPr>
+          <w:rFonts w:eastAsiaTheme="minorEastAsia"/>
+        </w:rPr>
+        <w:t xml:space="preserve"> from a not polarized beam light </w:t>
+      </w:r>
+      <w:r>
+        <w:rPr>
+          <w:rFonts w:eastAsiaTheme="minorEastAsia"/>
+        </w:rPr>
+        <w:t xml:space="preserve">of wavelength </w:t>
+      </w:r>
+      <m:oMath>
+        <m:r>
+          <w:rPr>
+            <w:rFonts w:ascii="Cambria Math" w:hAnsi="Cambria Math"/>
+          </w:rPr>
+          <m:t>γ</m:t>
+        </m:r>
+      </m:oMath>
+      <w:r>
+        <w:rPr>
+          <w:rFonts w:eastAsiaTheme="minorEastAsia"/>
+        </w:rPr>
+        <w:t xml:space="preserve"> and intensity </w:t>
+      </w:r>
+      <m:oMath>
+        <m:sSub>
+          <m:sSubPr>
+            <m:ctrlPr>
+              <w:rPr>
+                <w:rFonts w:ascii="Cambria Math" w:hAnsi="Cambria Math"/>
+                <w:i/>
+              </w:rPr>
+            </m:ctrlPr>
+          </m:sSubPr>
+          <m:e>
+            <m:r>
+              <w:rPr>
+                <w:rFonts w:ascii="Cambria Math" w:hAnsi="Cambria Math"/>
+              </w:rPr>
+              <m:t>I</m:t>
+            </m:r>
+          </m:e>
+          <m:sub>
+            <m:r>
+              <w:rPr>
+                <w:rFonts w:ascii="Cambria Math" w:hAnsi="Cambria Math"/>
+              </w:rPr>
+              <m:t>o</m:t>
+            </m:r>
+          </m:sub>
+        </m:sSub>
+      </m:oMath>
+      <w:r>
+        <w:rPr>
+          <w:rFonts w:eastAsiaTheme="minorEastAsia"/>
+        </w:rPr>
+        <w:t>.</w:t>
+      </w:r>
+    </w:p>
+    <w:p>
+      <w:pPr>
+        <w:spacing w:line="276" w:lineRule="auto"/>
+        <w:ind w:firstLine="720"/>
+        <w:rPr>
+          <w:rFonts w:eastAsiaTheme="minorEastAsia"/>
+        </w:rPr>
+      </w:pPr>
+      <m:oMathPara>
+        <m:oMath>
+          <m:r>
+            <w:rPr>
+              <w:rFonts w:ascii="Cambria Math" w:hAnsi="Cambria Math"/>
+            </w:rPr>
+            <m:t>I=</m:t>
+          </m:r>
+          <m:sSub>
+            <m:sSubPr>
+              <m:ctrlPr>
+                <w:rPr>
+                  <w:rFonts w:ascii="Cambria Math" w:hAnsi="Cambria Math"/>
+                  <w:i/>
+                </w:rPr>
+              </m:ctrlPr>
+            </m:sSubPr>
+            <m:e>
+              <m:r>
+                <w:rPr>
+                  <w:rFonts w:ascii="Cambria Math" w:hAnsi="Cambria Math"/>
+                </w:rPr>
+                <m:t>I</m:t>
+              </m:r>
+            </m:e>
+            <m:sub>
+              <m:r>
+                <w:rPr>
+                  <w:rFonts w:ascii="Cambria Math" w:hAnsi="Cambria Math"/>
+                </w:rPr>
+                <m:t>0</m:t>
+              </m:r>
+            </m:sub>
+          </m:sSub>
+          <m:f>
+            <m:fPr>
+              <m:ctrlPr>
+                <w:rPr>
+                  <w:rFonts w:ascii="Cambria Math" w:hAnsi="Cambria Math"/>
+                  <w:i/>
+                </w:rPr>
+              </m:ctrlPr>
+            </m:fPr>
+            <m:num>
+              <m:r>
+                <w:rPr>
+                  <w:rFonts w:ascii="Cambria Math" w:hAnsi="Cambria Math"/>
+                </w:rPr>
+                <m:t>1+</m:t>
+              </m:r>
+              <m:func>
+                <m:funcPr>
+                  <m:ctrlPr>
+                    <w:rPr>
+                      <w:rFonts w:ascii="Cambria Math" w:hAnsi="Cambria Math"/>
+                      <w:i/>
+                    </w:rPr>
+                  </m:ctrlPr>
+                </m:funcPr>
+                <m:fName>
+                  <m:sSup>
+                    <m:sSupPr>
+                      <m:ctrlPr>
+                        <w:rPr>
+                          <w:rFonts w:ascii="Cambria Math" w:hAnsi="Cambria Math"/>
+                          <w:i/>
+                        </w:rPr>
+                      </m:ctrlPr>
+                    </m:sSupPr>
+                    <m:e>
+                      <m:r>
+                        <m:rPr>
+                          <m:sty m:val="p"/>
+                        </m:rPr>
+                        <w:rPr>
+                          <w:rFonts w:ascii="Cambria Math" w:hAnsi="Cambria Math"/>
+                        </w:rPr>
+                        <m:t>cos</m:t>
+                      </m:r>
+                      <m:ctrlPr>
+                        <w:rPr>
+                          <w:rFonts w:ascii="Cambria Math" w:hAnsi="Cambria Math"/>
+                        </w:rPr>
+                      </m:ctrlPr>
+                    </m:e>
+                    <m:sup>
+                      <m:r>
+                        <w:rPr>
+                          <w:rFonts w:ascii="Cambria Math" w:hAnsi="Cambria Math"/>
+                        </w:rPr>
+                        <m:t>2</m:t>
+                      </m:r>
+                      <m:ctrlPr>
+                        <w:rPr>
+                          <w:rFonts w:ascii="Cambria Math" w:hAnsi="Cambria Math"/>
+                        </w:rPr>
+                      </m:ctrlPr>
+                    </m:sup>
+                  </m:sSup>
+                </m:fName>
+                <m:e>
+                  <m:r>
+                    <w:rPr>
+                      <w:rFonts w:ascii="Cambria Math" w:hAnsi="Cambria Math"/>
+                    </w:rPr>
+                    <m:t>θ</m:t>
+                  </m:r>
+                </m:e>
+              </m:func>
+            </m:num>
+            <m:den>
+              <m:r>
+                <w:rPr>
+                  <w:rFonts w:ascii="Cambria Math" w:hAnsi="Cambria Math"/>
+                </w:rPr>
+                <m:t>2</m:t>
+              </m:r>
+              <m:sSup>
+                <m:sSupPr>
+                  <m:ctrlPr>
+                    <w:rPr>
+                      <w:rFonts w:ascii="Cambria Math" w:hAnsi="Cambria Math"/>
+                      <w:i/>
+                    </w:rPr>
+                  </m:ctrlPr>
+                </m:sSupPr>
+                <m:e>
+                  <m:r>
+                    <w:rPr>
+                      <w:rFonts w:ascii="Cambria Math" w:hAnsi="Cambria Math"/>
+                    </w:rPr>
+                    <m:t>R</m:t>
+                  </m:r>
+                </m:e>
+                <m:sup>
+                  <m:r>
+                    <w:rPr>
+                      <w:rFonts w:ascii="Cambria Math" w:hAnsi="Cambria Math"/>
+                    </w:rPr>
+                    <m:t>2</m:t>
+                  </m:r>
+                </m:sup>
+              </m:sSup>
+            </m:den>
+          </m:f>
+          <m:r>
+            <w:rPr>
+              <w:rFonts w:ascii="Cambria Math" w:hAnsi="Cambria Math"/>
+            </w:rPr>
+            <m:t xml:space="preserve"> </m:t>
+          </m:r>
+          <m:sSup>
+            <m:sSupPr>
+              <m:ctrlPr>
+                <w:rPr>
+                  <w:rFonts w:ascii="Cambria Math" w:hAnsi="Cambria Math"/>
+                  <w:i/>
+                </w:rPr>
+              </m:ctrlPr>
+            </m:sSupPr>
+            <m:e>
+              <m:d>
+                <m:dPr>
+                  <m:ctrlPr>
+                    <w:rPr>
+                      <w:rFonts w:ascii="Cambria Math" w:hAnsi="Cambria Math"/>
+                      <w:i/>
+                    </w:rPr>
+                  </m:ctrlPr>
+                </m:dPr>
+                <m:e>
+                  <m:f>
+                    <m:fPr>
+                      <m:ctrlPr>
+                        <w:rPr>
+                          <w:rFonts w:ascii="Cambria Math" w:hAnsi="Cambria Math"/>
+                          <w:i/>
+                        </w:rPr>
+                      </m:ctrlPr>
+                    </m:fPr>
+                    <m:num>
+                      <m:r>
+                        <w:rPr>
+                          <w:rFonts w:ascii="Cambria Math" w:hAnsi="Cambria Math"/>
+                        </w:rPr>
+                        <m:t>2π</m:t>
+                      </m:r>
+                    </m:num>
+                    <m:den>
+                      <m:r>
+                        <w:rPr>
+                          <w:rFonts w:ascii="Cambria Math" w:hAnsi="Cambria Math"/>
+                        </w:rPr>
+                        <m:t>γ</m:t>
+                      </m:r>
+                    </m:den>
+                  </m:f>
+                </m:e>
+              </m:d>
+            </m:e>
+            <m:sup>
+              <m:r>
+                <w:rPr>
+                  <w:rFonts w:ascii="Cambria Math" w:hAnsi="Cambria Math"/>
+                </w:rPr>
+                <m:t>4</m:t>
+              </m:r>
+            </m:sup>
+          </m:sSup>
+          <m:sSup>
+            <m:sSupPr>
+              <m:ctrlPr>
+                <w:rPr>
+                  <w:rFonts w:ascii="Cambria Math" w:hAnsi="Cambria Math"/>
+                  <w:i/>
+                </w:rPr>
+              </m:ctrlPr>
+            </m:sSupPr>
+            <m:e>
+              <m:d>
+                <m:dPr>
+                  <m:ctrlPr>
+                    <w:rPr>
+                      <w:rFonts w:ascii="Cambria Math" w:hAnsi="Cambria Math"/>
+                      <w:i/>
+                    </w:rPr>
+                  </m:ctrlPr>
+                </m:dPr>
+                <m:e>
+                  <m:f>
+                    <m:fPr>
+                      <m:ctrlPr>
+                        <w:rPr>
+                          <w:rFonts w:ascii="Cambria Math" w:hAnsi="Cambria Math"/>
+                          <w:i/>
+                        </w:rPr>
+                      </m:ctrlPr>
+                    </m:fPr>
+                    <m:num>
+                      <m:sSup>
+                        <m:sSupPr>
+                          <m:ctrlPr>
+                            <w:rPr>
+                              <w:rFonts w:ascii="Cambria Math" w:hAnsi="Cambria Math"/>
+                              <w:i/>
+                            </w:rPr>
+                          </m:ctrlPr>
+                        </m:sSupPr>
+                        <m:e>
+                          <m:r>
+                            <w:rPr>
+                              <w:rFonts w:ascii="Cambria Math" w:hAnsi="Cambria Math"/>
+                            </w:rPr>
+                            <m:t>n</m:t>
+                          </m:r>
+                        </m:e>
+                        <m:sup>
+                          <m:r>
+                            <w:rPr>
+                              <w:rFonts w:ascii="Cambria Math" w:hAnsi="Cambria Math"/>
+                            </w:rPr>
+                            <m:t>2</m:t>
+                          </m:r>
+                        </m:sup>
+                      </m:sSup>
+                      <m:r>
+                        <w:rPr>
+                          <w:rFonts w:ascii="Cambria Math" w:hAnsi="Cambria Math"/>
+                        </w:rPr>
+                        <m:t>-1</m:t>
+                      </m:r>
+                    </m:num>
+                    <m:den>
+                      <m:sSup>
+                        <m:sSupPr>
+                          <m:ctrlPr>
+                            <w:rPr>
+                              <w:rFonts w:ascii="Cambria Math" w:hAnsi="Cambria Math"/>
+                              <w:i/>
+                            </w:rPr>
+                          </m:ctrlPr>
+                        </m:sSupPr>
+                        <m:e>
+                          <m:r>
+                            <w:rPr>
+                              <w:rFonts w:ascii="Cambria Math" w:hAnsi="Cambria Math"/>
+                            </w:rPr>
+                            <m:t>n</m:t>
+                          </m:r>
+                        </m:e>
+                        <m:sup>
+                          <m:r>
+                            <w:rPr>
+                              <w:rFonts w:ascii="Cambria Math" w:hAnsi="Cambria Math"/>
+                            </w:rPr>
+                            <m:t>2</m:t>
+                          </m:r>
+                        </m:sup>
+                      </m:sSup>
+                      <m:r>
+                        <w:rPr>
+                          <w:rFonts w:ascii="Cambria Math" w:hAnsi="Cambria Math"/>
+                        </w:rPr>
+                        <m:t xml:space="preserve">+2 </m:t>
+                      </m:r>
+                    </m:den>
+                  </m:f>
+                </m:e>
+              </m:d>
+            </m:e>
+            <m:sup>
+              <m:r>
+                <w:rPr>
+                  <w:rFonts w:ascii="Cambria Math" w:hAnsi="Cambria Math"/>
+                </w:rPr>
+                <m:t>2</m:t>
+              </m:r>
+            </m:sup>
+          </m:sSup>
+          <m:sSup>
+            <m:sSupPr>
+              <m:ctrlPr>
+                <w:rPr>
+                  <w:rFonts w:ascii="Cambria Math" w:hAnsi="Cambria Math"/>
+                  <w:i/>
+                </w:rPr>
+              </m:ctrlPr>
+            </m:sSupPr>
+            <m:e>
+              <m:d>
+                <m:dPr>
+                  <m:ctrlPr>
+                    <w:rPr>
+                      <w:rFonts w:ascii="Cambria Math" w:hAnsi="Cambria Math"/>
+                      <w:i/>
+                    </w:rPr>
+                  </m:ctrlPr>
+                </m:dPr>
+                <m:e>
+                  <m:f>
+                    <m:fPr>
+                      <m:ctrlPr>
+                        <w:rPr>
+                          <w:rFonts w:ascii="Cambria Math" w:hAnsi="Cambria Math"/>
+                          <w:i/>
+                        </w:rPr>
+                      </m:ctrlPr>
+                    </m:fPr>
+                    <m:num>
+                      <m:r>
+                        <w:rPr>
+                          <w:rFonts w:ascii="Cambria Math" w:hAnsi="Cambria Math"/>
+                        </w:rPr>
+                        <m:t>d</m:t>
+                      </m:r>
+                    </m:num>
+                    <m:den>
+                      <m:r>
+                        <w:rPr>
+                          <w:rFonts w:ascii="Cambria Math" w:hAnsi="Cambria Math"/>
+                        </w:rPr>
+                        <m:t>2</m:t>
+                      </m:r>
+                    </m:den>
+                  </m:f>
+                </m:e>
+              </m:d>
+            </m:e>
+            <m:sup>
+              <m:r>
+                <w:rPr>
+                  <w:rFonts w:ascii="Cambria Math" w:hAnsi="Cambria Math"/>
+                </w:rPr>
+                <m:t>6</m:t>
+              </m:r>
+            </m:sup>
+          </m:sSup>
+          <m:r>
+            <w:rPr>
+              <w:rFonts w:ascii="Cambria Math" w:hAnsi="Cambria Math"/>
+            </w:rPr>
+            <m:t xml:space="preserve"> </m:t>
+          </m:r>
+        </m:oMath>
+      </m:oMathPara>
+    </w:p>
+    <w:p>
+      <w:pPr>
+        <w:spacing w:line="276" w:lineRule="auto"/>
+        <w:rPr>
+          <w:rFonts w:eastAsiaTheme="minorEastAsia"/>
+        </w:rPr>
+      </w:pPr>
+      <w:r>
+        <w:rPr>
+          <w:rFonts w:eastAsiaTheme="minorEastAsia"/>
+        </w:rPr>
+        <w:t xml:space="preserve">Where </w:t>
+      </w:r>
+      <m:oMath>
+        <m:r>
+          <w:rPr>
+            <w:rFonts w:ascii="Cambria Math" w:hAnsi="Cambria Math"/>
+          </w:rPr>
+          <m:t>R</m:t>
+        </m:r>
+      </m:oMath>
+      <w:r>
+        <w:rPr>
+          <w:rFonts w:eastAsiaTheme="minorEastAsia"/>
+        </w:rPr>
+        <w:t xml:space="preserve"> is the distance to the particle and </w:t>
+      </w:r>
+      <m:oMath>
+        <m:r>
+          <w:rPr>
+            <w:rFonts w:ascii="Cambria Math" w:hAnsi="Cambria Math"/>
+          </w:rPr>
+          <m:t>θ</m:t>
+        </m:r>
+      </m:oMath>
+      <w:r>
+        <w:rPr>
+          <w:rFonts w:eastAsiaTheme="minorEastAsia"/>
+        </w:rPr>
+        <w:t xml:space="preserve"> is the scattering angle. The Rayleigh scattering cross-section is calculated by averaging this over all angles. See the equation below</w:t>
+      </w:r>
+    </w:p>
+    <w:p>
+      <w:pPr>
+        <w:spacing w:line="276" w:lineRule="auto"/>
+        <w:rPr>
+          <w:rFonts w:eastAsiaTheme="minorEastAsia"/>
+        </w:rPr>
+      </w:pPr>
+      <m:oMathPara>
+        <m:oMath>
+          <m:sSub>
+            <m:sSubPr>
+              <m:ctrlPr>
+                <w:rPr>
+                  <w:rFonts w:ascii="Cambria Math" w:hAnsi="Cambria Math"/>
+                  <w:i/>
+                </w:rPr>
+              </m:ctrlPr>
+            </m:sSubPr>
+            <m:e>
+              <m:r>
+                <w:rPr>
+                  <w:rFonts w:ascii="Cambria Math" w:hAnsi="Cambria Math"/>
+                </w:rPr>
+                <m:t>σ</m:t>
+              </m:r>
+            </m:e>
+            <m:sub>
+              <m:r>
+                <w:rPr>
+                  <w:rFonts w:ascii="Cambria Math" w:hAnsi="Cambria Math"/>
+                </w:rPr>
+                <m:t>s</m:t>
+              </m:r>
+            </m:sub>
+          </m:sSub>
+          <m:r>
+            <w:rPr>
+              <w:rFonts w:ascii="Cambria Math" w:hAnsi="Cambria Math"/>
+            </w:rPr>
+            <m:t>=</m:t>
+          </m:r>
+          <m:f>
+            <m:fPr>
+              <m:ctrlPr>
+                <w:rPr>
+                  <w:rFonts w:ascii="Cambria Math" w:hAnsi="Cambria Math"/>
+                  <w:i/>
+                </w:rPr>
+              </m:ctrlPr>
+            </m:fPr>
+            <m:num>
+              <m:r>
+                <w:rPr>
+                  <w:rFonts w:ascii="Cambria Math" w:hAnsi="Cambria Math"/>
+                </w:rPr>
+                <m:t>2</m:t>
+              </m:r>
+              <m:sSup>
+                <m:sSupPr>
+                  <m:ctrlPr>
+                    <w:rPr>
+                      <w:rFonts w:ascii="Cambria Math" w:hAnsi="Cambria Math"/>
+                      <w:i/>
+                    </w:rPr>
+                  </m:ctrlPr>
+                </m:sSupPr>
+                <m:e>
+                  <m:r>
+                    <w:rPr>
+                      <w:rFonts w:ascii="Cambria Math" w:hAnsi="Cambria Math"/>
+                    </w:rPr>
+                    <m:t>π</m:t>
+                  </m:r>
+                </m:e>
+                <m:sup>
+                  <m:r>
+                    <w:rPr>
+                      <w:rFonts w:ascii="Cambria Math" w:hAnsi="Cambria Math"/>
+                    </w:rPr>
+                    <m:t>5</m:t>
+                  </m:r>
+                </m:sup>
+              </m:sSup>
+            </m:num>
+            <m:den>
+              <m:r>
+                <w:rPr>
+                  <w:rFonts w:ascii="Cambria Math" w:hAnsi="Cambria Math"/>
+                </w:rPr>
+                <m:t>3</m:t>
+              </m:r>
+            </m:den>
+          </m:f>
+          <m:f>
+            <m:fPr>
+              <m:ctrlPr>
+                <w:rPr>
+                  <w:rFonts w:ascii="Cambria Math" w:hAnsi="Cambria Math"/>
+                  <w:i/>
+                </w:rPr>
+              </m:ctrlPr>
+            </m:fPr>
+            <m:num>
+              <m:sSup>
+                <m:sSupPr>
+                  <m:ctrlPr>
+                    <w:rPr>
+                      <w:rFonts w:ascii="Cambria Math" w:hAnsi="Cambria Math"/>
+                      <w:i/>
+                    </w:rPr>
+                  </m:ctrlPr>
+                </m:sSupPr>
+                <m:e>
+                  <m:r>
+                    <w:rPr>
+                      <w:rFonts w:ascii="Cambria Math" w:hAnsi="Cambria Math"/>
+                    </w:rPr>
+                    <m:t>d</m:t>
+                  </m:r>
+                </m:e>
+                <m:sup>
+                  <m:r>
+                    <w:rPr>
+                      <w:rFonts w:ascii="Cambria Math" w:hAnsi="Cambria Math"/>
+                    </w:rPr>
+                    <m:t>6</m:t>
+                  </m:r>
+                </m:sup>
+              </m:sSup>
+            </m:num>
+            <m:den>
+              <m:sSup>
+                <m:sSupPr>
+                  <m:ctrlPr>
+                    <w:rPr>
+                      <w:rFonts w:ascii="Cambria Math" w:hAnsi="Cambria Math"/>
+                      <w:i/>
+                    </w:rPr>
+                  </m:ctrlPr>
+                </m:sSupPr>
+                <m:e>
+                  <m:r>
+                    <w:rPr>
+                      <w:rFonts w:ascii="Cambria Math" w:hAnsi="Cambria Math"/>
+                    </w:rPr>
+                    <m:t>γ</m:t>
+                  </m:r>
+                </m:e>
+                <m:sup>
+                  <m:r>
+                    <w:rPr>
+                      <w:rFonts w:ascii="Cambria Math" w:hAnsi="Cambria Math"/>
+                    </w:rPr>
+                    <m:t>4</m:t>
+                  </m:r>
+                </m:sup>
+              </m:sSup>
+            </m:den>
+          </m:f>
+          <m:sSup>
+            <m:sSupPr>
+              <m:ctrlPr>
+                <w:rPr>
+                  <w:rFonts w:ascii="Cambria Math" w:eastAsiaTheme="minorEastAsia" w:hAnsi="Cambria Math"/>
+                  <w:i/>
+                </w:rPr>
+              </m:ctrlPr>
+            </m:sSupPr>
+            <m:e>
+              <m:d>
+                <m:dPr>
+                  <m:ctrlPr>
+                    <w:rPr>
+                      <w:rFonts w:ascii="Cambria Math" w:eastAsiaTheme="minorEastAsia" w:hAnsi="Cambria Math"/>
+                      <w:i/>
+                    </w:rPr>
+                  </m:ctrlPr>
+                </m:dPr>
+                <m:e>
+                  <m:f>
+                    <m:fPr>
+                      <m:ctrlPr>
+                        <w:rPr>
+                          <w:rFonts w:ascii="Cambria Math" w:eastAsiaTheme="minorEastAsia" w:hAnsi="Cambria Math"/>
+                          <w:i/>
+                        </w:rPr>
+                      </m:ctrlPr>
+                    </m:fPr>
+                    <m:num>
+                      <m:sSup>
+                        <m:sSupPr>
+                          <m:ctrlPr>
+                            <w:rPr>
+                              <w:rFonts w:ascii="Cambria Math" w:eastAsiaTheme="minorEastAsia" w:hAnsi="Cambria Math"/>
+                              <w:i/>
+                            </w:rPr>
+                          </m:ctrlPr>
+                        </m:sSupPr>
+                        <m:e>
+                          <m:r>
+                            <w:rPr>
+                              <w:rFonts w:ascii="Cambria Math" w:eastAsiaTheme="minorEastAsia" w:hAnsi="Cambria Math"/>
+                            </w:rPr>
+                            <m:t>n</m:t>
+                          </m:r>
+                        </m:e>
+                        <m:sup>
+                          <m:r>
+                            <w:rPr>
+                              <w:rFonts w:ascii="Cambria Math" w:eastAsiaTheme="minorEastAsia" w:hAnsi="Cambria Math"/>
+                            </w:rPr>
+                            <m:t>2</m:t>
+                          </m:r>
+                        </m:sup>
+                      </m:sSup>
+                      <m:r>
+                        <w:rPr>
+                          <w:rFonts w:ascii="Cambria Math" w:eastAsiaTheme="minorEastAsia" w:hAnsi="Cambria Math"/>
+                        </w:rPr>
+                        <m:t>-1</m:t>
+                      </m:r>
+                    </m:num>
+                    <m:den>
+                      <m:sSup>
+                        <m:sSupPr>
+                          <m:ctrlPr>
+                            <w:rPr>
+                              <w:rFonts w:ascii="Cambria Math" w:eastAsiaTheme="minorEastAsia" w:hAnsi="Cambria Math"/>
+                              <w:i/>
+                            </w:rPr>
+                          </m:ctrlPr>
+                        </m:sSupPr>
+                        <m:e>
+                          <m:r>
+                            <w:rPr>
+                              <w:rFonts w:ascii="Cambria Math" w:eastAsiaTheme="minorEastAsia" w:hAnsi="Cambria Math"/>
+                            </w:rPr>
+                            <m:t>n</m:t>
+                          </m:r>
+                        </m:e>
+                        <m:sup>
+                          <m:r>
+                            <w:rPr>
+                              <w:rFonts w:ascii="Cambria Math" w:eastAsiaTheme="minorEastAsia" w:hAnsi="Cambria Math"/>
+                            </w:rPr>
+                            <m:t>2</m:t>
+                          </m:r>
+                        </m:sup>
+                      </m:sSup>
+                      <m:r>
+                        <w:rPr>
+                          <w:rFonts w:ascii="Cambria Math" w:eastAsiaTheme="minorEastAsia" w:hAnsi="Cambria Math"/>
+                        </w:rPr>
+                        <m:t>+2</m:t>
+                      </m:r>
+                    </m:den>
+                  </m:f>
+                </m:e>
+              </m:d>
+            </m:e>
+            <m:sup>
+              <m:r>
+                <w:rPr>
+                  <w:rFonts w:ascii="Cambria Math" w:eastAsiaTheme="minorEastAsia" w:hAnsi="Cambria Math"/>
+                </w:rPr>
+                <m:t>2</m:t>
+              </m:r>
+            </m:sup>
+          </m:sSup>
+        </m:oMath>
+      </m:oMathPara>
+    </w:p>
+    <w:p>
+      <w:pPr>
+        <w:spacing w:line="276" w:lineRule="auto"/>
+        <w:rPr>
+          <w:rFonts w:eastAsiaTheme="minorEastAsia"/>
+        </w:rPr>
+      </w:pPr>
+      <w:r>
+        <w:rPr>
+          <w:rFonts w:eastAsiaTheme="minorEastAsia"/>
+        </w:rPr>
+        <w:t xml:space="preserve">For example, </w:t>
+      </w:r>
+      <w:r>
+        <w:rPr>
+          <w:rFonts w:eastAsiaTheme="minorEastAsia"/>
+        </w:rPr>
+        <w:t>let’s</w:t>
+      </w:r>
+      <w:r>
+        <w:rPr>
+          <w:rFonts w:eastAsiaTheme="minorEastAsia"/>
+        </w:rPr>
+        <w:t xml:space="preserve"> imagine a group of scattering particles. The</w:t>
+      </w:r>
+      <w:r>
+        <w:rPr>
+          <w:rFonts w:eastAsiaTheme="minorEastAsia"/>
+        </w:rPr>
+        <w:t xml:space="preserve"> fraction of light scattered is</w:t>
+      </w:r>
+      <w:r>
+        <w:rPr>
+          <w:rFonts w:eastAsiaTheme="minorEastAsia"/>
+        </w:rPr>
+        <w:t xml:space="preserve"> </w:t>
+      </w:r>
+      <w:r>
+        <w:rPr>
+          <w:rFonts w:eastAsiaTheme="minorEastAsia"/>
+        </w:rPr>
+        <w:t>the number of particles per volume unit N times the cross-section. Most of Earth’s atmosphere is constituted by nitrogen (nearly 78%). Its cross-section is 5.1x10</w:t>
+      </w:r>
+      <w:r>
+        <w:rPr>
+          <w:rFonts w:eastAsiaTheme="minorEastAsia"/>
+          <w:vertAlign w:val="superscript"/>
+        </w:rPr>
+        <w:t>-31</w:t>
+      </w:r>
+      <w:r>
+        <w:rPr>
+          <w:rFonts w:eastAsiaTheme="minorEastAsia"/>
+        </w:rPr>
+        <w:t xml:space="preserve"> m</w:t>
+      </w:r>
+      <w:r>
+        <w:rPr>
+          <w:rFonts w:eastAsiaTheme="minorEastAsia"/>
+          <w:vertAlign w:val="superscript"/>
+        </w:rPr>
+        <w:t>2</w:t>
+      </w:r>
+      <w:r>
+        <w:rPr>
+          <w:rFonts w:eastAsiaTheme="minorEastAsia"/>
+        </w:rPr>
+        <w:t xml:space="preserve"> at a wavelength of 532 nm (green light). Thus, at atmospheric pressure, we have nearly 2x10</w:t>
+      </w:r>
+      <w:r>
+        <w:rPr>
+          <w:rFonts w:eastAsiaTheme="minorEastAsia"/>
+          <w:vertAlign w:val="superscript"/>
+        </w:rPr>
+        <w:t>25</w:t>
+      </w:r>
+      <w:r>
+        <w:rPr>
+          <w:rFonts w:eastAsiaTheme="minorEastAsia"/>
+          <w:vertAlign w:val="superscript"/>
+        </w:rPr>
+        <w:softHyphen/>
+      </w:r>
+      <w:r>
+        <w:rPr>
+          <w:rFonts w:eastAsiaTheme="minorEastAsia"/>
+          <w:vertAlign w:val="superscript"/>
+        </w:rPr>
+        <w:softHyphen/>
+        <w:t xml:space="preserve"> </w:t>
+      </w:r>
+      <w:r>
+        <w:rPr>
+          <w:rFonts w:eastAsiaTheme="minorEastAsia"/>
+        </w:rPr>
+        <w:t>molecules per</w:t>
+      </w:r>
+      <w:r>
+        <w:rPr>
+          <w:rFonts w:eastAsiaTheme="minorEastAsia"/>
+        </w:rPr>
+        <w:t xml:space="preserve"> cubic meter which results on a fraction about 10</w:t>
+      </w:r>
+      <w:r>
+        <w:rPr>
+          <w:rFonts w:eastAsiaTheme="minorEastAsia"/>
+          <w:vertAlign w:val="superscript"/>
+        </w:rPr>
+        <w:t>-5</w:t>
+      </w:r>
+      <w:r>
+        <w:rPr>
+          <w:rFonts w:eastAsiaTheme="minorEastAsia"/>
+        </w:rPr>
+        <w:t xml:space="preserve"> </w:t>
+      </w:r>
+      <w:r>
+        <w:rPr>
+          <w:rFonts w:eastAsiaTheme="minorEastAsia"/>
+        </w:rPr>
+        <w:t xml:space="preserve">of the light that will be scattered for every meter it travels. </w:t>
+      </w:r>
+      <w:r>
+        <w:rPr>
+          <w:rFonts w:eastAsiaTheme="minorEastAsia"/>
+        </w:rPr>
+        <w:t>The dependence of strong wavelength means that shorter wavelengths (implies more frequency, which means blue color) are scattered more powerfully than longer wavelengths (means less frequency, so it belongs to red color).</w:t>
+      </w:r>
+      <w:r>
+        <w:rPr>
+          <w:rFonts w:eastAsiaTheme="minorEastAsia"/>
+        </w:rPr>
+        <w:t xml:space="preserve"> Figure 3 illustrate exactly what we referenced above.</w:t>
+      </w:r>
+      <w:r>
+        <w:rPr>
+          <w:rFonts w:eastAsiaTheme="minorEastAsia"/>
+        </w:rPr>
+        <w:t xml:space="preserve"> </w:t>
+      </w:r>
+    </w:p>
+    <w:p>
+      <w:pPr>
+        <w:keepNext/>
+        <w:spacing w:line="276" w:lineRule="auto"/>
+        <w:jc w:val="center"/>
+      </w:pPr>
+      <w:r>
+        <w:rPr>
+          <w:noProof/>
+          <w:lang w:val="pt-PT" w:eastAsia="pt-PT"/>
+        </w:rPr>
+        <w:drawing>
+          <wp:inline distT="0" distB="0" distL="0" distR="0" wp14:anchorId="671DF522" wp14:editId="3171F99F">
+            <wp:extent cx="2235951" cy="1830681"/>
+            <wp:effectExtent l="0" t="0" r="0" b="0"/>
+            <wp:docPr id="5" name="Imagem 5" descr="https://upload.wikimedia.org/wikipedia/commons/6/69/Rayleigh_sunlight_scattering.png"/>
+            <wp:cNvGraphicFramePr>
+              <a:graphicFrameLocks xmlns:a="http://schemas.openxmlformats.org/drawingml/2006/main" noChangeAspect="1"/>
+            </wp:cNvGraphicFramePr>
+            <a:graphic xmlns:a="http://schemas.openxmlformats.org/drawingml/2006/main">
+              <a:graphicData uri="http://schemas.openxmlformats.org/drawingml/2006/picture">
+                <pic:pic xmlns:pic="http://schemas.openxmlformats.org/drawingml/2006/picture">
+                  <pic:nvPicPr>
+                    <pic:cNvPr id="0" name="Picture 1" descr="https://upload.wikimedia.org/wikipedia/commons/6/69/Rayleigh_sunlight_scattering.png"/>
+                    <pic:cNvPicPr>
+                      <a:picLocks noChangeAspect="1" noChangeArrowheads="1"/>
+                    </pic:cNvPicPr>
+                  </pic:nvPicPr>
+                  <pic:blipFill>
+                    <a:blip r:embed="rId13" cstate="print">
+                      <a:extLst>
+                        <a:ext uri="{28A0092B-C50C-407E-A947-70E740481C1C}">
+                          <a14:useLocalDpi xmlns:a14="http://schemas.microsoft.com/office/drawing/2010/main" val="0"/>
+                        </a:ext>
+                      </a:extLst>
+                    </a:blip>
+                    <a:srcRect/>
+                    <a:stretch>
+                      <a:fillRect/>
+                    </a:stretch>
+                  </pic:blipFill>
+                  <pic:spPr bwMode="auto">
+                    <a:xfrm>
+                      <a:off x="0" y="0"/>
+                      <a:ext cx="2235951" cy="1830681"/>
+                    </a:xfrm>
+                    <a:prstGeom prst="rect">
+                      <a:avLst/>
+                    </a:prstGeom>
+                    <a:noFill/>
+                    <a:ln>
+                      <a:noFill/>
+                    </a:ln>
+                  </pic:spPr>
+                </pic:pic>
+              </a:graphicData>
+            </a:graphic>
+          </wp:inline>
+        </w:drawing>
+      </w:r>
+      <w:r>
+        <w:rPr>
+          <w:noProof/>
+          <w:lang w:val="pt-PT" w:eastAsia="pt-PT"/>
+        </w:rPr>
+        <w:t xml:space="preserve"> </w:t>
+      </w:r>
+      <w:r>
+        <w:rPr>
+          <w:noProof/>
+          <w:lang w:val="pt-PT" w:eastAsia="pt-PT"/>
+        </w:rPr>
+        <w:tab/>
+      </w:r>
+      <w:r>
+        <w:rPr>
+          <w:noProof/>
+          <w:lang w:val="pt-PT" w:eastAsia="pt-PT"/>
+        </w:rPr>
+        <w:drawing>
+          <wp:inline distT="0" distB="0" distL="0" distR="0" wp14:anchorId="32438FA2" wp14:editId="15B33EB9">
+            <wp:extent cx="3142642" cy="1764402"/>
+            <wp:effectExtent l="0" t="0" r="635" b="7620"/>
+            <wp:docPr id="7" name="Imagem 7"/>
+            <wp:cNvGraphicFramePr>
+              <a:graphicFrameLocks xmlns:a="http://schemas.openxmlformats.org/drawingml/2006/main" noChangeAspect="1"/>
+            </wp:cNvGraphicFramePr>
+            <a:graphic xmlns:a="http://schemas.openxmlformats.org/drawingml/2006/main">
+              <a:graphicData uri="http://schemas.openxmlformats.org/drawingml/2006/picture">
+                <pic:pic xmlns:pic="http://schemas.openxmlformats.org/drawingml/2006/picture">
+                  <pic:nvPicPr>
+                    <pic:cNvPr id="1" name=""/>
+                    <pic:cNvPicPr/>
+                  </pic:nvPicPr>
+                  <pic:blipFill>
+                    <a:blip r:embed="rId14"/>
+                    <a:stretch>
+                      <a:fillRect/>
+                    </a:stretch>
+                  </pic:blipFill>
+                  <pic:spPr>
+                    <a:xfrm>
+                      <a:off x="0" y="0"/>
+                      <a:ext cx="3193274" cy="1792829"/>
+                    </a:xfrm>
+                    <a:prstGeom prst="rect">
+                      <a:avLst/>
+                    </a:prstGeom>
+                  </pic:spPr>
+                </pic:pic>
+              </a:graphicData>
+            </a:graphic>
+          </wp:inline>
+        </w:drawing>
+      </w:r>
+    </w:p>
+    <w:p>
+      <w:pPr>
+        <w:pStyle w:val="Legenda"/>
+        <w:jc w:val="center"/>
+      </w:pPr>
+      <w:r>
+        <w:t xml:space="preserve">Figure </w:t>
+      </w:r>
+      <w:fldSimple w:instr=" SEQ Figure \* ARABIC ">
+        <w:r>
+          <w:rPr>
+            <w:noProof/>
+          </w:rPr>
+          <w:t>3</w:t>
+        </w:r>
+      </w:fldSimple>
+      <w:r>
+        <w:t>. Proportion of light scattered at the atmosphere</w:t>
+      </w:r>
+    </w:p>
+    <w:p>
+      <w:pPr>
+        <w:spacing w:line="276" w:lineRule="auto"/>
+      </w:pPr>
+      <w:r>
+        <w:lastRenderedPageBreak/>
+        <w:tab/>
+      </w:r>
+      <w:r>
+        <w:t>If we could animate Figure 3 we would see that the blue ball (that represents the blue color once it has bigger frequency and consequently less wavelength) hit the atmosphere particles many times more than the red one. From this state we can explain the reason why</w:t>
+      </w:r>
+      <w:r>
+        <w:t xml:space="preserve"> the sky is blue.</w:t>
+      </w:r>
+      <w:r>
+        <w:t xml:space="preserve">  </w:t>
+      </w:r>
+    </w:p>
+    <w:p>
+      <w:pPr>
+        <w:spacing w:line="276" w:lineRule="auto"/>
+        <w:ind w:firstLine="720"/>
+      </w:pPr>
+      <w:r>
+        <w:t xml:space="preserve">The previous </w:t>
+      </w:r>
+      <w:r>
+        <w:t xml:space="preserve">light </w:t>
+      </w:r>
+      <w:r>
+        <w:t xml:space="preserve">equation was adapted to </w:t>
+      </w:r>
+      <w:r>
+        <w:t>single partic</w:t>
+      </w:r>
+      <w:r>
+        <w:t xml:space="preserve">les as </w:t>
+      </w:r>
+      <w:r>
+        <w:t>atoms. The following approach was designed to produce the same lighting effects now on molecules. Basically, the equation converts into something like</w:t>
+      </w:r>
+    </w:p>
+    <w:p>
+      <w:pPr>
+        <w:spacing w:line="276" w:lineRule="auto"/>
+        <w:jc w:val="center"/>
+        <w:rPr>
+          <w:rFonts w:eastAsiaTheme="minorEastAsia"/>
+        </w:rPr>
+      </w:pPr>
+      <m:oMathPara>
+        <m:oMath>
+          <m:r>
+            <w:rPr>
+              <w:rFonts w:ascii="Cambria Math" w:hAnsi="Cambria Math"/>
+            </w:rPr>
+            <m:t>I=</m:t>
+          </m:r>
+          <m:sSub>
+            <m:sSubPr>
+              <m:ctrlPr>
+                <w:rPr>
+                  <w:rFonts w:ascii="Cambria Math" w:hAnsi="Cambria Math"/>
+                  <w:i/>
+                </w:rPr>
+              </m:ctrlPr>
+            </m:sSubPr>
+            <m:e>
+              <m:r>
+                <w:rPr>
+                  <w:rFonts w:ascii="Cambria Math" w:hAnsi="Cambria Math"/>
+                </w:rPr>
+                <m:t>I</m:t>
+              </m:r>
+            </m:e>
+            <m:sub>
+              <m:r>
+                <w:rPr>
+                  <w:rFonts w:ascii="Cambria Math" w:hAnsi="Cambria Math"/>
+                </w:rPr>
+                <m:t>0</m:t>
+              </m:r>
+            </m:sub>
+          </m:sSub>
+          <m:f>
+            <m:fPr>
+              <m:ctrlPr>
+                <w:rPr>
+                  <w:rFonts w:ascii="Cambria Math" w:eastAsiaTheme="minorEastAsia" w:hAnsi="Cambria Math"/>
+                  <w:i/>
+                </w:rPr>
+              </m:ctrlPr>
+            </m:fPr>
+            <m:num>
+              <m:r>
+                <w:rPr>
+                  <w:rFonts w:ascii="Cambria Math" w:eastAsiaTheme="minorEastAsia" w:hAnsi="Cambria Math"/>
+                </w:rPr>
+                <m:t>8</m:t>
+              </m:r>
+              <m:sSup>
+                <m:sSupPr>
+                  <m:ctrlPr>
+                    <w:rPr>
+                      <w:rFonts w:ascii="Cambria Math" w:eastAsiaTheme="minorEastAsia" w:hAnsi="Cambria Math"/>
+                      <w:i/>
+                    </w:rPr>
+                  </m:ctrlPr>
+                </m:sSupPr>
+                <m:e>
+                  <m:r>
+                    <w:rPr>
+                      <w:rFonts w:ascii="Cambria Math" w:eastAsiaTheme="minorEastAsia" w:hAnsi="Cambria Math"/>
+                    </w:rPr>
+                    <m:t>π</m:t>
+                  </m:r>
+                </m:e>
+                <m:sup>
+                  <m:r>
+                    <w:rPr>
+                      <w:rFonts w:ascii="Cambria Math" w:eastAsiaTheme="minorEastAsia" w:hAnsi="Cambria Math"/>
+                    </w:rPr>
+                    <m:t>4</m:t>
+                  </m:r>
+                </m:sup>
+              </m:sSup>
+              <m:sSup>
+                <m:sSupPr>
+                  <m:ctrlPr>
+                    <w:rPr>
+                      <w:rFonts w:ascii="Cambria Math" w:eastAsiaTheme="minorEastAsia" w:hAnsi="Cambria Math"/>
+                      <w:i/>
+                    </w:rPr>
+                  </m:ctrlPr>
+                </m:sSupPr>
+                <m:e>
+                  <m:r>
+                    <w:rPr>
+                      <w:rFonts w:ascii="Cambria Math" w:eastAsiaTheme="minorEastAsia" w:hAnsi="Cambria Math"/>
+                    </w:rPr>
+                    <m:t>α</m:t>
+                  </m:r>
+                </m:e>
+                <m:sup>
+                  <m:r>
+                    <w:rPr>
+                      <w:rFonts w:ascii="Cambria Math" w:eastAsiaTheme="minorEastAsia" w:hAnsi="Cambria Math"/>
+                    </w:rPr>
+                    <m:t>2</m:t>
+                  </m:r>
+                </m:sup>
+              </m:sSup>
+            </m:num>
+            <m:den>
+              <m:sSup>
+                <m:sSupPr>
+                  <m:ctrlPr>
+                    <w:rPr>
+                      <w:rFonts w:ascii="Cambria Math" w:eastAsiaTheme="minorEastAsia" w:hAnsi="Cambria Math"/>
+                      <w:i/>
+                    </w:rPr>
+                  </m:ctrlPr>
+                </m:sSupPr>
+                <m:e>
+                  <m:r>
+                    <w:rPr>
+                      <w:rFonts w:ascii="Cambria Math" w:eastAsiaTheme="minorEastAsia" w:hAnsi="Cambria Math"/>
+                    </w:rPr>
+                    <m:t>γ</m:t>
+                  </m:r>
+                </m:e>
+                <m:sup>
+                  <m:r>
+                    <w:rPr>
+                      <w:rFonts w:ascii="Cambria Math" w:eastAsiaTheme="minorEastAsia" w:hAnsi="Cambria Math"/>
+                    </w:rPr>
+                    <m:t>4</m:t>
+                  </m:r>
+                </m:sup>
+              </m:sSup>
+              <m:sSup>
+                <m:sSupPr>
+                  <m:ctrlPr>
+                    <w:rPr>
+                      <w:rFonts w:ascii="Cambria Math" w:eastAsiaTheme="minorEastAsia" w:hAnsi="Cambria Math"/>
+                      <w:i/>
+                    </w:rPr>
+                  </m:ctrlPr>
+                </m:sSupPr>
+                <m:e>
+                  <m:r>
+                    <w:rPr>
+                      <w:rFonts w:ascii="Cambria Math" w:eastAsiaTheme="minorEastAsia" w:hAnsi="Cambria Math"/>
+                    </w:rPr>
+                    <m:t>R</m:t>
+                  </m:r>
+                </m:e>
+                <m:sup>
+                  <m:r>
+                    <w:rPr>
+                      <w:rFonts w:ascii="Cambria Math" w:eastAsiaTheme="minorEastAsia" w:hAnsi="Cambria Math"/>
+                    </w:rPr>
+                    <m:t>2</m:t>
+                  </m:r>
+                </m:sup>
+              </m:sSup>
+            </m:den>
+          </m:f>
+          <m:r>
+            <w:rPr>
+              <w:rFonts w:ascii="Cambria Math" w:eastAsiaTheme="minorEastAsia" w:hAnsi="Cambria Math"/>
+            </w:rPr>
+            <m:t xml:space="preserve"> (1+</m:t>
+          </m:r>
+          <m:func>
+            <m:funcPr>
+              <m:ctrlPr>
+                <w:rPr>
+                  <w:rFonts w:ascii="Cambria Math" w:eastAsiaTheme="minorEastAsia" w:hAnsi="Cambria Math"/>
+                  <w:i/>
+                </w:rPr>
+              </m:ctrlPr>
+            </m:funcPr>
+            <m:fName>
+              <m:sSup>
+                <m:sSupPr>
+                  <m:ctrlPr>
+                    <w:rPr>
+                      <w:rFonts w:ascii="Cambria Math" w:eastAsiaTheme="minorEastAsia" w:hAnsi="Cambria Math"/>
+                      <w:i/>
+                    </w:rPr>
+                  </m:ctrlPr>
+                </m:sSupPr>
+                <m:e>
+                  <m:r>
+                    <m:rPr>
+                      <m:sty m:val="p"/>
+                    </m:rPr>
+                    <w:rPr>
+                      <w:rFonts w:ascii="Cambria Math" w:eastAsiaTheme="minorEastAsia" w:hAnsi="Cambria Math"/>
+                    </w:rPr>
+                    <m:t>cos</m:t>
+                  </m:r>
+                </m:e>
+                <m:sup>
+                  <m:r>
+                    <w:rPr>
+                      <w:rFonts w:ascii="Cambria Math" w:eastAsiaTheme="minorEastAsia" w:hAnsi="Cambria Math"/>
+                    </w:rPr>
+                    <m:t>2</m:t>
+                  </m:r>
+                  <m:ctrlPr>
+                    <w:rPr>
+                      <w:rFonts w:ascii="Cambria Math" w:eastAsiaTheme="minorEastAsia" w:hAnsi="Cambria Math"/>
+                    </w:rPr>
+                  </m:ctrlPr>
+                </m:sup>
+              </m:sSup>
+            </m:fName>
+            <m:e>
+              <m:r>
+                <w:rPr>
+                  <w:rFonts w:ascii="Cambria Math" w:eastAsiaTheme="minorEastAsia" w:hAnsi="Cambria Math"/>
+                </w:rPr>
+                <m:t>θ)</m:t>
+              </m:r>
+              <m:ctrlPr>
+                <w:rPr>
+                  <w:rFonts w:ascii="Cambria Math" w:hAnsi="Cambria Math"/>
+                  <w:i/>
+                </w:rPr>
+              </m:ctrlPr>
+            </m:e>
+          </m:func>
+        </m:oMath>
+      </m:oMathPara>
+    </w:p>
+    <w:p>
+      <w:pPr>
+        <w:spacing w:line="276" w:lineRule="auto"/>
+      </w:pPr>
+      <w:r>
+        <w:rPr>
+          <w:rFonts w:eastAsiaTheme="minorEastAsia"/>
+        </w:rPr>
+        <w:t xml:space="preserve">Where </w:t>
+      </w:r>
+      <m:oMath>
+        <m:r>
+          <w:rPr>
+            <w:rFonts w:ascii="Cambria Math" w:eastAsiaTheme="minorEastAsia" w:hAnsi="Cambria Math"/>
+          </w:rPr>
+          <m:t>α</m:t>
+        </m:r>
+      </m:oMath>
+      <w:r>
+        <w:rPr>
+          <w:rFonts w:eastAsiaTheme="minorEastAsia"/>
+        </w:rPr>
+        <w:t xml:space="preserve"> represents the molecular polarizability factor.</w:t>
+      </w:r>
       <w:bookmarkStart w:id="6" w:name="_GoBack"/>
       <w:bookmarkEnd w:id="6"/>
     </w:p>
+    <w:p>
+      <w:pPr>
+        <w:pStyle w:val="Cabealho2"/>
+      </w:pPr>
+      <w:bookmarkStart w:id="7" w:name="_Toc442554203"/>
+      <w:r>
+        <w:t>Mie Scattering</w:t>
+      </w:r>
+      <w:bookmarkEnd w:id="7"/>
+    </w:p>
     <w:p/>
     <w:p>
-      <w:pPr>
-        <w:pStyle w:val="Heading2"/>
-      </w:pPr>
-      <w:bookmarkStart w:id="7" w:name="_Toc442554203"/>
-      <w:r>
-        <w:t>Mie Scattering</w:t>
-      </w:r>
-      <w:bookmarkEnd w:id="7"/>
-    </w:p>
-    <w:p/>
-    <w:p>
-      <w:hyperlink r:id="rId11" w:history="1">
+      <w:hyperlink r:id="rId15" w:history="1">
         <w:r>
           <w:rPr>
-            <w:rStyle w:val="Hyperlink"/>
+            <w:rStyle w:val="Hiperligao"/>
           </w:rPr>
           <w:t>https://en.wikipedia.org/wiki/Mie_scattering</w:t>
         </w:r>
@@ -1800,75 +3619,72 @@
     <w:p/>
     <w:p>
       <w:pPr>
-        <w:pStyle w:val="Heading1"/>
+        <w:pStyle w:val="Cabealho1"/>
+        <w:rPr>
+          <w:lang w:val="pt-PT"/>
+        </w:rPr>
       </w:pPr>
       <w:bookmarkStart w:id="8" w:name="_Toc442554204"/>
       <w:r>
+        <w:rPr>
+          <w:lang w:val="pt-PT"/>
+        </w:rPr>
         <w:t>Result Comparison</w:t>
       </w:r>
       <w:bookmarkEnd w:id="8"/>
     </w:p>
-    <w:p/>
-    <w:p>
-      <w:proofErr w:type="spellStart"/>
-      <w:r>
-        <w:t>Mostrar</w:t>
-      </w:r>
-      <w:proofErr w:type="spellEnd"/>
-      <w:r>
-        <w:t xml:space="preserve"> imagens do unity e da NAU3D</w:t>
-      </w:r>
-    </w:p>
-    <w:p>
-      <w:proofErr w:type="spellStart"/>
-      <w:r>
-        <w:t>Podemos</w:t>
-      </w:r>
-      <w:proofErr w:type="spellEnd"/>
-      <w:r>
-        <w:t xml:space="preserve"> </w:t>
-      </w:r>
-      <w:proofErr w:type="spellStart"/>
-      <w:r>
-        <w:t>também</w:t>
-      </w:r>
-      <w:proofErr w:type="spellEnd"/>
-      <w:r>
-        <w:t xml:space="preserve"> </w:t>
-      </w:r>
-      <w:proofErr w:type="spellStart"/>
-      <w:r>
-        <w:t>mostrar</w:t>
-      </w:r>
-      <w:proofErr w:type="spellEnd"/>
-      <w:r>
-        <w:t xml:space="preserve"> as do “</w:t>
-      </w:r>
-      <w:proofErr w:type="spellStart"/>
-      <w:r>
-        <w:t>dentro</w:t>
-      </w:r>
-      <w:proofErr w:type="spellEnd"/>
-      <w:r>
-        <w:t xml:space="preserve">” da </w:t>
-      </w:r>
-      <w:proofErr w:type="spellStart"/>
-      <w:r>
-        <w:t>atmosfera</w:t>
-      </w:r>
-      <w:proofErr w:type="spellEnd"/>
-      <w:r>
-        <w:t>”</w:t>
-      </w:r>
-    </w:p>
-    <w:p/>
-    <w:p>
-      <w:pPr>
-        <w:pStyle w:val="Heading1"/>
+    <w:p>
+      <w:pPr>
+        <w:rPr>
+          <w:lang w:val="pt-PT"/>
+        </w:rPr>
+      </w:pPr>
+    </w:p>
+    <w:p>
+      <w:pPr>
+        <w:rPr>
+          <w:lang w:val="pt-PT"/>
+        </w:rPr>
+      </w:pPr>
+      <w:r>
+        <w:rPr>
+          <w:lang w:val="pt-PT"/>
+        </w:rPr>
+        <w:t>Mostrar imagens do unity e da NAU3D</w:t>
+      </w:r>
+    </w:p>
+    <w:p>
+      <w:pPr>
+        <w:rPr>
+          <w:lang w:val="pt-PT"/>
+        </w:rPr>
+      </w:pPr>
+      <w:r>
+        <w:rPr>
+          <w:lang w:val="pt-PT"/>
+        </w:rPr>
+        <w:t>Podemos também mostrar as do “dentro” da atmosfera”</w:t>
+      </w:r>
+    </w:p>
+    <w:p>
+      <w:pPr>
+        <w:rPr>
+          <w:lang w:val="pt-PT"/>
+        </w:rPr>
+      </w:pPr>
+    </w:p>
+    <w:p>
+      <w:pPr>
+        <w:pStyle w:val="Cabealho1"/>
+        <w:rPr>
+          <w:lang w:val="pt-PT"/>
+        </w:rPr>
       </w:pPr>
       <w:bookmarkStart w:id="9" w:name="_Toc442554205"/>
       <w:r>
-        <w:lastRenderedPageBreak/>
+        <w:rPr>
+          <w:lang w:val="pt-PT"/>
+        </w:rPr>
         <w:t>Conclusion</w:t>
       </w:r>
       <w:bookmarkEnd w:id="9"/>
@@ -1877,180 +3693,101 @@
       <w:pPr>
         <w:spacing w:line="259" w:lineRule="auto"/>
         <w:jc w:val="left"/>
+        <w:rPr>
+          <w:lang w:val="pt-PT"/>
+        </w:rPr>
       </w:pPr>
     </w:p>
     <w:p>
       <w:pPr>
         <w:spacing w:line="259" w:lineRule="auto"/>
         <w:jc w:val="left"/>
-      </w:pPr>
-      <w:proofErr w:type="spellStart"/>
-      <w:r>
-        <w:t>Baseado</w:t>
-      </w:r>
-      <w:proofErr w:type="spellEnd"/>
-      <w:r>
-        <w:t xml:space="preserve"> </w:t>
-      </w:r>
-      <w:proofErr w:type="spellStart"/>
-      <w:r>
-        <w:t>nos</w:t>
-      </w:r>
-      <w:proofErr w:type="spellEnd"/>
-      <w:r>
-        <w:t xml:space="preserve"> shaders de um </w:t>
-      </w:r>
-      <w:proofErr w:type="spellStart"/>
-      <w:r>
-        <w:t>projeto</w:t>
-      </w:r>
-      <w:proofErr w:type="spellEnd"/>
-      <w:r>
-        <w:t xml:space="preserve"> do Unity</w:t>
+        <w:rPr>
+          <w:lang w:val="pt-PT"/>
+        </w:rPr>
+      </w:pPr>
+      <w:r>
+        <w:rPr>
+          <w:lang w:val="pt-PT"/>
+        </w:rPr>
+        <w:t>Baseado nos shaders de um projeto do Unity</w:t>
       </w:r>
     </w:p>
     <w:p>
       <w:pPr>
         <w:spacing w:line="259" w:lineRule="auto"/>
         <w:jc w:val="left"/>
-      </w:pPr>
-      <w:r>
-        <w:t>“</w:t>
-      </w:r>
-      <w:proofErr w:type="spellStart"/>
-      <w:proofErr w:type="gramStart"/>
-      <w:r>
-        <w:t>sucesso</w:t>
-      </w:r>
-      <w:proofErr w:type="spellEnd"/>
-      <w:proofErr w:type="gramEnd"/>
-      <w:r>
-        <w:t xml:space="preserve">” no shader da </w:t>
-      </w:r>
-      <w:proofErr w:type="spellStart"/>
-      <w:r>
-        <w:t>atmosfera</w:t>
-      </w:r>
-      <w:proofErr w:type="spellEnd"/>
+        <w:rPr>
+          <w:lang w:val="pt-PT"/>
+        </w:rPr>
+      </w:pPr>
+      <w:r>
+        <w:rPr>
+          <w:lang w:val="pt-PT"/>
+        </w:rPr>
+        <w:t>“sucesso” no shader da atmosfera</w:t>
+      </w:r>
     </w:p>
     <w:p>
       <w:pPr>
         <w:spacing w:line="259" w:lineRule="auto"/>
         <w:jc w:val="left"/>
-      </w:pPr>
-      <w:proofErr w:type="spellStart"/>
-      <w:r>
-        <w:t>Referir</w:t>
-      </w:r>
-      <w:proofErr w:type="spellEnd"/>
-      <w:r>
-        <w:t xml:space="preserve"> </w:t>
-      </w:r>
-      <w:proofErr w:type="spellStart"/>
-      <w:r>
-        <w:t>erros</w:t>
-      </w:r>
-      <w:proofErr w:type="spellEnd"/>
-      <w:r>
-        <w:t xml:space="preserve"> </w:t>
-      </w:r>
-      <w:proofErr w:type="spellStart"/>
-      <w:r>
-        <w:t>nos</w:t>
-      </w:r>
-      <w:proofErr w:type="spellEnd"/>
-      <w:r>
-        <w:t xml:space="preserve"> shaders da terra</w:t>
+        <w:rPr>
+          <w:lang w:val="pt-PT"/>
+        </w:rPr>
+      </w:pPr>
+      <w:r>
+        <w:rPr>
+          <w:lang w:val="pt-PT"/>
+        </w:rPr>
+        <w:t>Referir erros nos shaders da terra</w:t>
       </w:r>
     </w:p>
     <w:p>
       <w:pPr>
         <w:spacing w:line="259" w:lineRule="auto"/>
         <w:jc w:val="left"/>
-      </w:pPr>
-      <w:proofErr w:type="spellStart"/>
-      <w:r>
-        <w:t>Possivelmente</w:t>
-      </w:r>
-      <w:proofErr w:type="spellEnd"/>
-      <w:r>
-        <w:t xml:space="preserve"> </w:t>
-      </w:r>
-      <w:proofErr w:type="spellStart"/>
-      <w:r>
-        <w:t>devido</w:t>
-      </w:r>
-      <w:proofErr w:type="spellEnd"/>
-      <w:r>
-        <w:t xml:space="preserve"> à </w:t>
-      </w:r>
-      <w:proofErr w:type="spellStart"/>
-      <w:r>
-        <w:t>má</w:t>
-      </w:r>
-      <w:proofErr w:type="spellEnd"/>
-      <w:r>
-        <w:t xml:space="preserve"> </w:t>
-      </w:r>
-      <w:proofErr w:type="spellStart"/>
-      <w:r>
-        <w:t>escala</w:t>
-      </w:r>
-      <w:proofErr w:type="spellEnd"/>
-      <w:r>
-        <w:t xml:space="preserve">, </w:t>
-      </w:r>
-      <w:proofErr w:type="spellStart"/>
-      <w:r>
-        <w:t>valores</w:t>
-      </w:r>
-      <w:proofErr w:type="spellEnd"/>
-      <w:r>
-        <w:t xml:space="preserve"> de constants </w:t>
-      </w:r>
-      <w:proofErr w:type="spellStart"/>
-      <w:r>
-        <w:t>não</w:t>
-      </w:r>
-      <w:proofErr w:type="spellEnd"/>
-      <w:r>
-        <w:t xml:space="preserve"> </w:t>
-      </w:r>
-      <w:proofErr w:type="spellStart"/>
-      <w:r>
-        <w:t>aplicáveis</w:t>
-      </w:r>
-      <w:proofErr w:type="spellEnd"/>
-      <w:r>
-        <w:t xml:space="preserve"> à </w:t>
-      </w:r>
-      <w:proofErr w:type="spellStart"/>
-      <w:r>
-        <w:t>escala</w:t>
-      </w:r>
-      <w:proofErr w:type="spellEnd"/>
-      <w:r>
-        <w:t>…</w:t>
+        <w:rPr>
+          <w:lang w:val="pt-PT"/>
+        </w:rPr>
+      </w:pPr>
+      <w:r>
+        <w:rPr>
+          <w:lang w:val="pt-PT"/>
+        </w:rPr>
+        <w:t>Possivelmente devido à má escala, valores de constants não aplicáveis à escala…</w:t>
       </w:r>
     </w:p>
     <w:p>
       <w:pPr>
         <w:spacing w:line="259" w:lineRule="auto"/>
         <w:jc w:val="left"/>
+        <w:rPr>
+          <w:lang w:val="pt-PT"/>
+        </w:rPr>
       </w:pPr>
     </w:p>
     <w:p>
       <w:pPr>
         <w:spacing w:line="259" w:lineRule="auto"/>
         <w:jc w:val="left"/>
+        <w:rPr>
+          <w:lang w:val="pt-PT"/>
+        </w:rPr>
       </w:pPr>
     </w:p>
     <w:p>
       <w:pPr>
         <w:spacing w:line="259" w:lineRule="auto"/>
         <w:jc w:val="left"/>
-      </w:pPr>
-      <w:r>
+        <w:rPr>
+          <w:lang w:val="pt-PT"/>
+        </w:rPr>
+      </w:pPr>
+      <w:r>
+        <w:rPr>
+          <w:lang w:val="pt-PT"/>
+        </w:rPr>
         <w:br w:type="page"/>
       </w:r>
     </w:p>
@@ -2077,7 +3814,7 @@
       <w:sdtContent>
         <w:p>
           <w:pPr>
-            <w:pStyle w:val="Heading1"/>
+            <w:pStyle w:val="Cabealho1"/>
           </w:pPr>
           <w:r>
             <w:t>References</w:t>
@@ -2092,6 +3829,12 @@
           <w:sdtEndPr/>
           <w:sdtContent>
             <w:p>
+              <w:pPr>
+                <w:rPr>
+                  <w:rFonts w:asciiTheme="minorHAnsi" w:hAnsiTheme="minorHAnsi"/>
+                  <w:noProof/>
+                </w:rPr>
+              </w:pPr>
               <w:r>
                 <w:fldChar w:fldCharType="begin"/>
               </w:r>
@@ -2120,7 +3863,7 @@
               </w:tblGrid>
               <w:tr>
                 <w:trPr>
-                  <w:divId w:val="672143536"/>
+                  <w:divId w:val="828059473"/>
                   <w:tblCellSpacing w:w="15" w:type="dxa"/>
                 </w:trPr>
                 <w:tc>
@@ -2130,13 +3873,17 @@
                   </w:tcPr>
                   <w:p>
                     <w:pPr>
-                      <w:pStyle w:val="Bibliography"/>
+                      <w:pStyle w:val="Bibliografia"/>
                       <w:rPr>
+                        <w:noProof/>
                         <w:sz w:val="24"/>
                         <w:szCs w:val="24"/>
                       </w:rPr>
                     </w:pPr>
                     <w:r>
+                      <w:rPr>
+                        <w:noProof/>
+                      </w:rPr>
                       <w:t xml:space="preserve">[1] </w:t>
                     </w:r>
                   </w:p>
@@ -2148,9 +3895,15 @@
                   </w:tcPr>
                   <w:p>
                     <w:pPr>
-                      <w:pStyle w:val="Bibliography"/>
+                      <w:pStyle w:val="Bibliografia"/>
+                      <w:rPr>
+                        <w:noProof/>
+                      </w:rPr>
                     </w:pPr>
                     <w:r>
+                      <w:rPr>
+                        <w:noProof/>
+                      </w:rPr>
                       <w:t>"Atmospheric Radiation," Weather Edge, [Online]. Available: http://www.severewx.com/Radiation/scattering.html.</w:t>
                     </w:r>
                   </w:p>
@@ -2159,9 +3912,10 @@
             </w:tbl>
             <w:p>
               <w:pPr>
-                <w:divId w:val="672143536"/>
+                <w:divId w:val="828059473"/>
                 <w:rPr>
                   <w:rFonts w:eastAsia="Times New Roman"/>
+                  <w:noProof/>
                 </w:rPr>
               </w:pPr>
             </w:p>
@@ -2179,7 +3933,7 @@
       </w:sdtContent>
     </w:sdt>
     <w:sectPr>
-      <w:footerReference w:type="default" r:id="rId12"/>
+      <w:footerReference w:type="default" r:id="rId16"/>
       <w:pgSz w:w="12240" w:h="15840"/>
       <w:pgMar w:top="1417" w:right="1701" w:bottom="1417" w:left="1701" w:header="708" w:footer="708" w:gutter="0"/>
       <w:cols w:space="708"/>
@@ -2219,7 +3973,7 @@
 <w:ftr xmlns:wpc="http://schemas.microsoft.com/office/word/2010/wordprocessingCanvas" xmlns:mc="http://schemas.openxmlformats.org/markup-compatibility/2006" xmlns:o="urn:schemas-microsoft-com:office:office" xmlns:r="http://schemas.openxmlformats.org/officeDocument/2006/relationships" xmlns:m="http://schemas.openxmlformats.org/officeDocument/2006/math" xmlns:v="urn:schemas-microsoft-com:vml" xmlns:wp14="http://schemas.microsoft.com/office/word/2010/wordprocessingDrawing" xmlns:wp="http://schemas.openxmlformats.org/drawingml/2006/wordprocessingDrawing" xmlns:w10="urn:schemas-microsoft-com:office:word" xmlns:w="http://schemas.openxmlformats.org/wordprocessingml/2006/main" xmlns:w14="http://schemas.microsoft.com/office/word/2010/wordml" xmlns:w15="http://schemas.microsoft.com/office/word/2012/wordml" xmlns:wpg="http://schemas.microsoft.com/office/word/2010/wordprocessingGroup" xmlns:wpi="http://schemas.microsoft.com/office/word/2010/wordprocessingInk" xmlns:wne="http://schemas.microsoft.com/office/word/2006/wordml" xmlns:wps="http://schemas.microsoft.com/office/word/2010/wordprocessingShape" mc:Ignorable="w14 w15 wp14">
   <w:p>
     <w:pPr>
-      <w:pStyle w:val="Footer"/>
+      <w:pStyle w:val="Rodap"/>
       <w:jc w:val="right"/>
     </w:pPr>
     <w:r>
@@ -2238,7 +3992,7 @@
       <w:rPr>
         <w:noProof/>
       </w:rPr>
-      <w:t>4</w:t>
+      <w:t>7</w:t>
     </w:r>
     <w:r>
       <w:fldChar w:fldCharType="end"/>
@@ -2246,18 +4000,31 @@
     <w:r>
       <w:t>/</w:t>
     </w:r>
-    <w:fldSimple w:instr="NUMPAGES \* Arabic \* MERGEFORMAT">
-      <w:r>
-        <w:rPr>
-          <w:noProof/>
-        </w:rPr>
-        <w:t>6</w:t>
-      </w:r>
-    </w:fldSimple>
+    <w:r>
+      <w:fldChar w:fldCharType="begin"/>
+    </w:r>
+    <w:r>
+      <w:instrText>NUMPAGES \* Arabic \* MERGEFORMAT</w:instrText>
+    </w:r>
+    <w:r>
+      <w:fldChar w:fldCharType="separate"/>
+    </w:r>
+    <w:r>
+      <w:rPr>
+        <w:noProof/>
+      </w:rPr>
+      <w:t>7</w:t>
+    </w:r>
+    <w:r>
+      <w:rPr>
+        <w:noProof/>
+      </w:rPr>
+      <w:fldChar w:fldCharType="end"/>
+    </w:r>
   </w:p>
   <w:p>
     <w:pPr>
-      <w:pStyle w:val="Footer"/>
+      <w:pStyle w:val="Rodap"/>
     </w:pPr>
   </w:p>
 </w:ftr>
@@ -3015,11 +4782,11 @@
       <w:rFonts w:ascii="Times New Roman" w:hAnsi="Times New Roman"/>
     </w:rPr>
   </w:style>
-  <w:style w:type="paragraph" w:styleId="Heading1">
+  <w:style w:type="paragraph" w:styleId="Cabealho1">
     <w:name w:val="heading 1"/>
     <w:basedOn w:val="Normal"/>
     <w:next w:val="Normal"/>
-    <w:link w:val="Heading1Char"/>
+    <w:link w:val="Cabealho1Carter"/>
     <w:uiPriority w:val="9"/>
     <w:qFormat/>
     <w:rsid w:val="009E0AF3"/>
@@ -3037,11 +4804,11 @@
       <w:szCs w:val="32"/>
     </w:rPr>
   </w:style>
-  <w:style w:type="paragraph" w:styleId="Heading2">
+  <w:style w:type="paragraph" w:styleId="Cabealho2">
     <w:name w:val="heading 2"/>
     <w:basedOn w:val="Normal"/>
     <w:next w:val="Normal"/>
-    <w:link w:val="Heading2Char"/>
+    <w:link w:val="Cabealho2Carter"/>
     <w:uiPriority w:val="9"/>
     <w:unhideWhenUsed/>
     <w:qFormat/>
@@ -3060,11 +4827,11 @@
       <w:szCs w:val="26"/>
     </w:rPr>
   </w:style>
-  <w:style w:type="paragraph" w:styleId="Heading3">
+  <w:style w:type="paragraph" w:styleId="Cabealho3">
     <w:name w:val="heading 3"/>
     <w:basedOn w:val="Normal"/>
     <w:next w:val="Normal"/>
-    <w:link w:val="Heading3Char"/>
+    <w:link w:val="Cabealho3Carter"/>
     <w:uiPriority w:val="9"/>
     <w:semiHidden/>
     <w:unhideWhenUsed/>
@@ -3083,12 +4850,13 @@
       <w:szCs w:val="24"/>
     </w:rPr>
   </w:style>
-  <w:style w:type="character" w:default="1" w:styleId="DefaultParagraphFont">
+  <w:style w:type="character" w:default="1" w:styleId="Tipodeletrapredefinidodopargrafo">
     <w:name w:val="Default Paragraph Font"/>
     <w:uiPriority w:val="1"/>
+    <w:semiHidden/>
     <w:unhideWhenUsed/>
   </w:style>
-  <w:style w:type="table" w:default="1" w:styleId="TableNormal">
+  <w:style w:type="table" w:default="1" w:styleId="Tabelanormal">
     <w:name w:val="Normal Table"/>
     <w:uiPriority w:val="99"/>
     <w:semiHidden/>
@@ -3103,16 +4871,16 @@
       </w:tblCellMar>
     </w:tblPr>
   </w:style>
-  <w:style w:type="numbering" w:default="1" w:styleId="NoList">
+  <w:style w:type="numbering" w:default="1" w:styleId="Semlista">
     <w:name w:val="No List"/>
     <w:uiPriority w:val="99"/>
     <w:semiHidden/>
     <w:unhideWhenUsed/>
   </w:style>
-  <w:style w:type="character" w:customStyle="1" w:styleId="Heading1Char">
-    <w:name w:val="Heading 1 Char"/>
-    <w:basedOn w:val="DefaultParagraphFont"/>
-    <w:link w:val="Heading1"/>
+  <w:style w:type="character" w:customStyle="1" w:styleId="Cabealho1Carter">
+    <w:name w:val="Cabeçalho 1 Caráter"/>
+    <w:basedOn w:val="Tipodeletrapredefinidodopargrafo"/>
+    <w:link w:val="Cabealho1"/>
     <w:uiPriority w:val="9"/>
     <w:rsid w:val="009E0AF3"/>
     <w:rPr>
@@ -3122,10 +4890,10 @@
       <w:szCs w:val="32"/>
     </w:rPr>
   </w:style>
-  <w:style w:type="character" w:customStyle="1" w:styleId="Heading2Char">
-    <w:name w:val="Heading 2 Char"/>
-    <w:basedOn w:val="DefaultParagraphFont"/>
-    <w:link w:val="Heading2"/>
+  <w:style w:type="character" w:customStyle="1" w:styleId="Cabealho2Carter">
+    <w:name w:val="Cabeçalho 2 Caráter"/>
+    <w:basedOn w:val="Tipodeletrapredefinidodopargrafo"/>
+    <w:link w:val="Cabealho2"/>
     <w:uiPriority w:val="9"/>
     <w:rsid w:val="00FA528B"/>
     <w:rPr>
@@ -3135,7 +4903,7 @@
       <w:szCs w:val="26"/>
     </w:rPr>
   </w:style>
-  <w:style w:type="paragraph" w:styleId="Caption">
+  <w:style w:type="paragraph" w:styleId="Legenda">
     <w:name w:val="caption"/>
     <w:basedOn w:val="Normal"/>
     <w:next w:val="Normal"/>
@@ -3153,10 +4921,10 @@
       <w:szCs w:val="18"/>
     </w:rPr>
   </w:style>
-  <w:style w:type="paragraph" w:styleId="Header">
+  <w:style w:type="paragraph" w:styleId="Cabealho">
     <w:name w:val="header"/>
     <w:basedOn w:val="Normal"/>
-    <w:link w:val="HeaderChar"/>
+    <w:link w:val="CabealhoCarter"/>
     <w:uiPriority w:val="99"/>
     <w:unhideWhenUsed/>
     <w:rsid w:val="00783123"/>
@@ -3168,17 +4936,17 @@
       <w:spacing w:after="0" w:line="240" w:lineRule="auto"/>
     </w:pPr>
   </w:style>
-  <w:style w:type="character" w:customStyle="1" w:styleId="HeaderChar">
-    <w:name w:val="Header Char"/>
-    <w:basedOn w:val="DefaultParagraphFont"/>
-    <w:link w:val="Header"/>
+  <w:style w:type="character" w:customStyle="1" w:styleId="CabealhoCarter">
+    <w:name w:val="Cabeçalho Caráter"/>
+    <w:basedOn w:val="Tipodeletrapredefinidodopargrafo"/>
+    <w:link w:val="Cabealho"/>
     <w:uiPriority w:val="99"/>
     <w:rsid w:val="00783123"/>
   </w:style>
-  <w:style w:type="paragraph" w:styleId="Footer">
+  <w:style w:type="paragraph" w:styleId="Rodap">
     <w:name w:val="footer"/>
     <w:basedOn w:val="Normal"/>
-    <w:link w:val="FooterChar"/>
+    <w:link w:val="RodapCarter"/>
     <w:uiPriority w:val="99"/>
     <w:unhideWhenUsed/>
     <w:rsid w:val="00783123"/>
@@ -3190,18 +4958,18 @@
       <w:spacing w:after="0" w:line="240" w:lineRule="auto"/>
     </w:pPr>
   </w:style>
-  <w:style w:type="character" w:customStyle="1" w:styleId="FooterChar">
-    <w:name w:val="Footer Char"/>
-    <w:basedOn w:val="DefaultParagraphFont"/>
-    <w:link w:val="Footer"/>
+  <w:style w:type="character" w:customStyle="1" w:styleId="RodapCarter">
+    <w:name w:val="Rodapé Caráter"/>
+    <w:basedOn w:val="Tipodeletrapredefinidodopargrafo"/>
+    <w:link w:val="Rodap"/>
     <w:uiPriority w:val="99"/>
     <w:rsid w:val="00783123"/>
   </w:style>
-  <w:style w:type="paragraph" w:styleId="Subtitle">
+  <w:style w:type="paragraph" w:styleId="Subttulo">
     <w:name w:val="Subtitle"/>
     <w:basedOn w:val="Normal"/>
     <w:next w:val="Normal"/>
-    <w:link w:val="SubtitleChar"/>
+    <w:link w:val="SubttuloCarter"/>
     <w:uiPriority w:val="11"/>
     <w:qFormat/>
     <w:rsid w:val="00783123"/>
@@ -3216,10 +4984,10 @@
       <w:spacing w:val="15"/>
     </w:rPr>
   </w:style>
-  <w:style w:type="character" w:customStyle="1" w:styleId="SubtitleChar">
-    <w:name w:val="Subtitle Char"/>
-    <w:basedOn w:val="DefaultParagraphFont"/>
-    <w:link w:val="Subtitle"/>
+  <w:style w:type="character" w:customStyle="1" w:styleId="SubttuloCarter">
+    <w:name w:val="Subtítulo Caráter"/>
+    <w:basedOn w:val="Tipodeletrapredefinidodopargrafo"/>
+    <w:link w:val="Subttulo"/>
     <w:uiPriority w:val="11"/>
     <w:rsid w:val="00783123"/>
     <w:rPr>
@@ -3228,7 +4996,7 @@
       <w:spacing w:val="15"/>
     </w:rPr>
   </w:style>
-  <w:style w:type="character" w:styleId="SubtleReference">
+  <w:style w:type="character" w:styleId="RefernciaDiscreta">
     <w:name w:val="Subtle Reference"/>
     <w:uiPriority w:val="31"/>
     <w:qFormat/>
@@ -3242,7 +5010,7 @@
       <w:sz w:val="22"/>
     </w:rPr>
   </w:style>
-  <w:style w:type="paragraph" w:styleId="ListParagraph">
+  <w:style w:type="paragraph" w:styleId="PargrafodaLista">
     <w:name w:val="List Paragraph"/>
     <w:basedOn w:val="Normal"/>
     <w:uiPriority w:val="34"/>
@@ -3253,9 +5021,9 @@
       <w:contextualSpacing/>
     </w:pPr>
   </w:style>
-  <w:style w:type="paragraph" w:styleId="TOCHeading">
+  <w:style w:type="paragraph" w:styleId="Cabealhodondice">
     <w:name w:val="TOC Heading"/>
-    <w:basedOn w:val="Heading1"/>
+    <w:basedOn w:val="Cabealho1"/>
     <w:next w:val="Normal"/>
     <w:uiPriority w:val="39"/>
     <w:unhideWhenUsed/>
@@ -3271,7 +5039,7 @@
       <w:sz w:val="32"/>
     </w:rPr>
   </w:style>
-  <w:style w:type="paragraph" w:styleId="TOC1">
+  <w:style w:type="paragraph" w:styleId="ndice1">
     <w:name w:val="toc 1"/>
     <w:basedOn w:val="Normal"/>
     <w:next w:val="Normal"/>
@@ -3286,7 +5054,7 @@
       <w:spacing w:after="0" w:line="360" w:lineRule="auto"/>
     </w:pPr>
   </w:style>
-  <w:style w:type="paragraph" w:styleId="TOC2">
+  <w:style w:type="paragraph" w:styleId="ndice2">
     <w:name w:val="toc 2"/>
     <w:basedOn w:val="Normal"/>
     <w:next w:val="Normal"/>
@@ -3302,9 +5070,9 @@
       <w:ind w:left="567"/>
     </w:pPr>
   </w:style>
-  <w:style w:type="character" w:styleId="Hyperlink">
+  <w:style w:type="character" w:styleId="Hiperligao">
     <w:name w:val="Hyperlink"/>
-    <w:basedOn w:val="DefaultParagraphFont"/>
+    <w:basedOn w:val="Tipodeletrapredefinidodopargrafo"/>
     <w:uiPriority w:val="99"/>
     <w:unhideWhenUsed/>
     <w:rsid w:val="00F32706"/>
@@ -3313,11 +5081,11 @@
       <w:u w:val="single"/>
     </w:rPr>
   </w:style>
-  <w:style w:type="paragraph" w:styleId="Title">
+  <w:style w:type="paragraph" w:styleId="Ttulo">
     <w:name w:val="Title"/>
     <w:basedOn w:val="Normal"/>
     <w:next w:val="Normal"/>
-    <w:link w:val="TitleChar"/>
+    <w:link w:val="TtuloCarter"/>
     <w:uiPriority w:val="10"/>
     <w:qFormat/>
     <w:rsid w:val="00F32706"/>
@@ -3333,10 +5101,10 @@
       <w:szCs w:val="56"/>
     </w:rPr>
   </w:style>
-  <w:style w:type="character" w:customStyle="1" w:styleId="TitleChar">
-    <w:name w:val="Title Char"/>
-    <w:basedOn w:val="DefaultParagraphFont"/>
-    <w:link w:val="Title"/>
+  <w:style w:type="character" w:customStyle="1" w:styleId="TtuloCarter">
+    <w:name w:val="Título Caráter"/>
+    <w:basedOn w:val="Tipodeletrapredefinidodopargrafo"/>
+    <w:link w:val="Ttulo"/>
     <w:uiPriority w:val="10"/>
     <w:rsid w:val="00F32706"/>
     <w:rPr>
@@ -3347,9 +5115,9 @@
       <w:szCs w:val="56"/>
     </w:rPr>
   </w:style>
-  <w:style w:type="character" w:styleId="Strong">
+  <w:style w:type="character" w:styleId="Forte">
     <w:name w:val="Strong"/>
-    <w:basedOn w:val="DefaultParagraphFont"/>
+    <w:basedOn w:val="Tipodeletrapredefinidodopargrafo"/>
     <w:uiPriority w:val="22"/>
     <w:qFormat/>
     <w:rsid w:val="00F32706"/>
@@ -3358,10 +5126,10 @@
       <w:bCs/>
     </w:rPr>
   </w:style>
-  <w:style w:type="character" w:customStyle="1" w:styleId="Heading3Char">
-    <w:name w:val="Heading 3 Char"/>
-    <w:basedOn w:val="DefaultParagraphFont"/>
-    <w:link w:val="Heading3"/>
+  <w:style w:type="character" w:customStyle="1" w:styleId="Cabealho3Carter">
+    <w:name w:val="Cabeçalho 3 Caráter"/>
+    <w:basedOn w:val="Tipodeletrapredefinidodopargrafo"/>
+    <w:link w:val="Cabealho3"/>
     <w:uiPriority w:val="9"/>
     <w:semiHidden/>
     <w:rsid w:val="00247C10"/>
@@ -3372,7 +5140,7 @@
       <w:szCs w:val="24"/>
     </w:rPr>
   </w:style>
-  <w:style w:type="paragraph" w:styleId="TableofFigures">
+  <w:style w:type="paragraph" w:styleId="ndicedeilustraes">
     <w:name w:val="table of figures"/>
     <w:basedOn w:val="Normal"/>
     <w:next w:val="Normal"/>
@@ -3383,7 +5151,7 @@
       <w:spacing w:after="0"/>
     </w:pPr>
   </w:style>
-  <w:style w:type="paragraph" w:styleId="TOC4">
+  <w:style w:type="paragraph" w:styleId="ndice4">
     <w:name w:val="toc 4"/>
     <w:basedOn w:val="Normal"/>
     <w:next w:val="Normal"/>
@@ -3397,7 +5165,7 @@
       <w:ind w:left="660"/>
     </w:pPr>
   </w:style>
-  <w:style w:type="paragraph" w:styleId="Bibliography">
+  <w:style w:type="paragraph" w:styleId="Bibliografia">
     <w:name w:val="Bibliography"/>
     <w:basedOn w:val="Normal"/>
     <w:next w:val="Normal"/>
@@ -3405,7 +5173,556 @@
     <w:unhideWhenUsed/>
     <w:rsid w:val="00F860EE"/>
   </w:style>
+  <w:style w:type="character" w:styleId="TextodoMarcadordePosio">
+    <w:name w:val="Placeholder Text"/>
+    <w:basedOn w:val="Tipodeletrapredefinidodopargrafo"/>
+    <w:uiPriority w:val="99"/>
+    <w:semiHidden/>
+    <w:rsid w:val="008A58AE"/>
+    <w:rPr>
+      <w:color w:val="808080"/>
+    </w:rPr>
+  </w:style>
 </w:styles>
+</file>
+
+<file path=word/glossary/document.xml><?xml version="1.0" encoding="utf-8"?>
+<w:glossaryDocument xmlns:wpc="http://schemas.microsoft.com/office/word/2010/wordprocessingCanvas" xmlns:mc="http://schemas.openxmlformats.org/markup-compatibility/2006" xmlns:o="urn:schemas-microsoft-com:office:office" xmlns:r="http://schemas.openxmlformats.org/officeDocument/2006/relationships" xmlns:m="http://schemas.openxmlformats.org/officeDocument/2006/math" xmlns:v="urn:schemas-microsoft-com:vml" xmlns:wp14="http://schemas.microsoft.com/office/word/2010/wordprocessingDrawing" xmlns:wp="http://schemas.openxmlformats.org/drawingml/2006/wordprocessingDrawing" xmlns:w10="urn:schemas-microsoft-com:office:word" xmlns:w="http://schemas.openxmlformats.org/wordprocessingml/2006/main" xmlns:w14="http://schemas.microsoft.com/office/word/2010/wordml" xmlns:w15="http://schemas.microsoft.com/office/word/2012/wordml" xmlns:wpg="http://schemas.microsoft.com/office/word/2010/wordprocessingGroup" xmlns:wpi="http://schemas.microsoft.com/office/word/2010/wordprocessingInk" xmlns:wne="http://schemas.microsoft.com/office/word/2006/wordml" xmlns:wps="http://schemas.microsoft.com/office/word/2010/wordprocessingShape" mc:Ignorable="w14 w15 wp14"/>
+</file>
+
+<file path=word/glossary/fontTable.xml><?xml version="1.0" encoding="utf-8"?>
+<w:fonts xmlns:mc="http://schemas.openxmlformats.org/markup-compatibility/2006" xmlns:r="http://schemas.openxmlformats.org/officeDocument/2006/relationships" xmlns:w="http://schemas.openxmlformats.org/wordprocessingml/2006/main" xmlns:w14="http://schemas.microsoft.com/office/word/2010/wordml" xmlns:w15="http://schemas.microsoft.com/office/word/2012/wordml" mc:Ignorable="w14 w15">
+  <w:font w:name="Symbol">
+    <w:panose1 w:val="05050102010706020507"/>
+    <w:charset w:val="02"/>
+    <w:family w:val="roman"/>
+    <w:pitch w:val="variable"/>
+    <w:sig w:usb0="00000000" w:usb1="10000000" w:usb2="00000000" w:usb3="00000000" w:csb0="80000000" w:csb1="00000000"/>
+  </w:font>
+  <w:font w:name="Times New Roman">
+    <w:panose1 w:val="02020603050405020304"/>
+    <w:charset w:val="00"/>
+    <w:family w:val="roman"/>
+    <w:pitch w:val="variable"/>
+    <w:sig w:usb0="E0002EFF" w:usb1="C0007843" w:usb2="00000009" w:usb3="00000000" w:csb0="000001FF" w:csb1="00000000"/>
+  </w:font>
+  <w:font w:name="Courier New">
+    <w:panose1 w:val="02070309020205020404"/>
+    <w:charset w:val="00"/>
+    <w:family w:val="modern"/>
+    <w:pitch w:val="fixed"/>
+    <w:sig w:usb0="E0002EFF" w:usb1="C0007843" w:usb2="00000009" w:usb3="00000000" w:csb0="000001FF" w:csb1="00000000"/>
+  </w:font>
+  <w:font w:name="Wingdings">
+    <w:panose1 w:val="05000000000000000000"/>
+    <w:charset w:val="02"/>
+    <w:family w:val="auto"/>
+    <w:pitch w:val="variable"/>
+    <w:sig w:usb0="00000000" w:usb1="10000000" w:usb2="00000000" w:usb3="00000000" w:csb0="80000000" w:csb1="00000000"/>
+  </w:font>
+  <w:font w:name="Calibri">
+    <w:panose1 w:val="020F0502020204030204"/>
+    <w:charset w:val="00"/>
+    <w:family w:val="swiss"/>
+    <w:pitch w:val="variable"/>
+    <w:sig w:usb0="E00002FF" w:usb1="4000ACFF" w:usb2="00000001" w:usb3="00000000" w:csb0="0000019F" w:csb1="00000000"/>
+  </w:font>
+  <w:font w:name="Calibri Light">
+    <w:panose1 w:val="020F0302020204030204"/>
+    <w:charset w:val="00"/>
+    <w:family w:val="swiss"/>
+    <w:pitch w:val="variable"/>
+    <w:sig w:usb0="A00002EF" w:usb1="4000207B" w:usb2="00000000" w:usb3="00000000" w:csb0="0000019F" w:csb1="00000000"/>
+  </w:font>
+  <w:font w:name="Cambria Math">
+    <w:panose1 w:val="02040503050406030204"/>
+    <w:charset w:val="00"/>
+    <w:family w:val="roman"/>
+    <w:pitch w:val="variable"/>
+    <w:sig w:usb0="E00002FF" w:usb1="420024FF" w:usb2="00000000" w:usb3="00000000" w:csb0="0000019F" w:csb1="00000000"/>
+  </w:font>
+</w:fonts>
+</file>
+
+<file path=word/glossary/settings.xml><?xml version="1.0" encoding="utf-8"?>
+<w:settings xmlns:mc="http://schemas.openxmlformats.org/markup-compatibility/2006" xmlns:o="urn:schemas-microsoft-com:office:office" xmlns:r="http://schemas.openxmlformats.org/officeDocument/2006/relationships" xmlns:m="http://schemas.openxmlformats.org/officeDocument/2006/math" xmlns:v="urn:schemas-microsoft-com:vml" xmlns:w10="urn:schemas-microsoft-com:office:word" xmlns:w="http://schemas.openxmlformats.org/wordprocessingml/2006/main" xmlns:w14="http://schemas.microsoft.com/office/word/2010/wordml" xmlns:w15="http://schemas.microsoft.com/office/word/2012/wordml" xmlns:sl="http://schemas.openxmlformats.org/schemaLibrary/2006/main" mc:Ignorable="w14 w15">
+  <w:view w:val="normal"/>
+  <w:defaultTabStop w:val="708"/>
+  <w:hyphenationZone w:val="425"/>
+  <w:characterSpacingControl w:val="doNotCompress"/>
+  <w:compat>
+    <w:useFELayout/>
+    <w:compatSetting w:name="compatibilityMode" w:uri="http://schemas.microsoft.com/office/word" w:val="15"/>
+    <w:compatSetting w:name="overrideTableStyleFontSizeAndJustification" w:uri="http://schemas.microsoft.com/office/word" w:val="1"/>
+    <w:compatSetting w:name="enableOpenTypeFeatures" w:uri="http://schemas.microsoft.com/office/word" w:val="1"/>
+    <w:compatSetting w:name="doNotFlipMirrorIndents" w:uri="http://schemas.microsoft.com/office/word" w:val="1"/>
+    <w:compatSetting w:name="differentiateMultirowTableHeaders" w:uri="http://schemas.microsoft.com/office/word" w:val="1"/>
+  </w:compat>
+  <w:rsids>
+    <w:rsidRoot w:val="00105497"/>
+    <w:rsid w:val="00105497"/>
+    <w:rsid w:val="0099006D"/>
+  </w:rsids>
+  <m:mathPr>
+    <m:mathFont m:val="Cambria Math"/>
+    <m:brkBin m:val="before"/>
+    <m:brkBinSub m:val="--"/>
+    <m:smallFrac m:val="0"/>
+    <m:dispDef/>
+    <m:lMargin m:val="0"/>
+    <m:rMargin m:val="0"/>
+    <m:defJc m:val="centerGroup"/>
+    <m:wrapIndent m:val="1440"/>
+    <m:intLim m:val="subSup"/>
+    <m:naryLim m:val="undOvr"/>
+  </m:mathPr>
+  <w:themeFontLang w:val="pt-PT"/>
+  <w:clrSchemeMapping w:bg1="light1" w:t1="dark1" w:bg2="light2" w:t2="dark2" w:accent1="accent1" w:accent2="accent2" w:accent3="accent3" w:accent4="accent4" w:accent5="accent5" w:accent6="accent6" w:hyperlink="hyperlink" w:followedHyperlink="followedHyperlink"/>
+  <w:decimalSymbol w:val=","/>
+  <w:listSeparator w:val=";"/>
+  <w15:chartTrackingRefBased/>
+</w:settings>
+</file>
+
+<file path=word/glossary/styles.xml><?xml version="1.0" encoding="utf-8"?>
+<w:styles xmlns:mc="http://schemas.openxmlformats.org/markup-compatibility/2006" xmlns:r="http://schemas.openxmlformats.org/officeDocument/2006/relationships" xmlns:w="http://schemas.openxmlformats.org/wordprocessingml/2006/main" xmlns:w14="http://schemas.microsoft.com/office/word/2010/wordml" xmlns:w15="http://schemas.microsoft.com/office/word/2012/wordml" mc:Ignorable="w14 w15">
+  <w:docDefaults>
+    <w:rPrDefault>
+      <w:rPr>
+        <w:rFonts w:asciiTheme="minorHAnsi" w:eastAsiaTheme="minorEastAsia" w:hAnsiTheme="minorHAnsi" w:cstheme="minorBidi"/>
+        <w:sz w:val="22"/>
+        <w:szCs w:val="22"/>
+        <w:lang w:val="pt-PT" w:eastAsia="pt-PT" w:bidi="ar-SA"/>
+      </w:rPr>
+    </w:rPrDefault>
+    <w:pPrDefault>
+      <w:pPr>
+        <w:spacing w:after="160" w:line="259" w:lineRule="auto"/>
+      </w:pPr>
+    </w:pPrDefault>
+  </w:docDefaults>
+  <w:latentStyles w:defLockedState="0" w:defUIPriority="99" w:defSemiHidden="0" w:defUnhideWhenUsed="0" w:defQFormat="0" w:count="371">
+    <w:lsdException w:name="Normal" w:uiPriority="0" w:qFormat="1"/>
+    <w:lsdException w:name="heading 1" w:uiPriority="9" w:qFormat="1"/>
+    <w:lsdException w:name="heading 2" w:semiHidden="1" w:uiPriority="9" w:unhideWhenUsed="1" w:qFormat="1"/>
+    <w:lsdException w:name="heading 3" w:semiHidden="1" w:uiPriority="9" w:unhideWhenUsed="1" w:qFormat="1"/>
+    <w:lsdException w:name="heading 4" w:semiHidden="1" w:uiPriority="9" w:unhideWhenUsed="1" w:qFormat="1"/>
+    <w:lsdException w:name="heading 5" w:semiHidden="1" w:uiPriority="9" w:unhideWhenUsed="1" w:qFormat="1"/>
+    <w:lsdException w:name="heading 6" w:semiHidden="1" w:uiPriority="9" w:unhideWhenUsed="1" w:qFormat="1"/>
+    <w:lsdException w:name="heading 7" w:semiHidden="1" w:uiPriority="9" w:unhideWhenUsed="1" w:qFormat="1"/>
+    <w:lsdException w:name="heading 8" w:semiHidden="1" w:uiPriority="9" w:unhideWhenUsed="1" w:qFormat="1"/>
+    <w:lsdException w:name="heading 9" w:semiHidden="1" w:uiPriority="9" w:unhideWhenUsed="1" w:qFormat="1"/>
+    <w:lsdException w:name="index 1" w:semiHidden="1" w:unhideWhenUsed="1"/>
+    <w:lsdException w:name="index 2" w:semiHidden="1" w:unhideWhenUsed="1"/>
+    <w:lsdException w:name="index 3" w:semiHidden="1" w:unhideWhenUsed="1"/>
+    <w:lsdException w:name="index 4" w:semiHidden="1" w:unhideWhenUsed="1"/>
+    <w:lsdException w:name="index 5" w:semiHidden="1" w:unhideWhenUsed="1"/>
+    <w:lsdException w:name="index 6" w:semiHidden="1" w:unhideWhenUsed="1"/>
+    <w:lsdException w:name="index 7" w:semiHidden="1" w:unhideWhenUsed="1"/>
+    <w:lsdException w:name="index 8" w:semiHidden="1" w:unhideWhenUsed="1"/>
+    <w:lsdException w:name="index 9" w:semiHidden="1" w:unhideWhenUsed="1"/>
+    <w:lsdException w:name="toc 1" w:semiHidden="1" w:uiPriority="39" w:unhideWhenUsed="1"/>
+    <w:lsdException w:name="toc 2" w:semiHidden="1" w:uiPriority="39" w:unhideWhenUsed="1"/>
+    <w:lsdException w:name="toc 3" w:semiHidden="1" w:uiPriority="39" w:unhideWhenUsed="1"/>
+    <w:lsdException w:name="toc 4" w:semiHidden="1" w:uiPriority="39" w:unhideWhenUsed="1"/>
+    <w:lsdException w:name="toc 5" w:semiHidden="1" w:uiPriority="39" w:unhideWhenUsed="1"/>
+    <w:lsdException w:name="toc 6" w:semiHidden="1" w:uiPriority="39" w:unhideWhenUsed="1"/>
+    <w:lsdException w:name="toc 7" w:semiHidden="1" w:uiPriority="39" w:unhideWhenUsed="1"/>
+    <w:lsdException w:name="toc 8" w:semiHidden="1" w:uiPriority="39" w:unhideWhenUsed="1"/>
+    <w:lsdException w:name="toc 9" w:semiHidden="1" w:uiPriority="39" w:unhideWhenUsed="1"/>
+    <w:lsdException w:name="Normal Indent" w:semiHidden="1" w:unhideWhenUsed="1"/>
+    <w:lsdException w:name="footnote text" w:semiHidden="1" w:unhideWhenUsed="1"/>
+    <w:lsdException w:name="annotation text" w:semiHidden="1" w:unhideWhenUsed="1"/>
+    <w:lsdException w:name="header" w:semiHidden="1" w:unhideWhenUsed="1"/>
+    <w:lsdException w:name="footer" w:semiHidden="1" w:unhideWhenUsed="1"/>
+    <w:lsdException w:name="index heading" w:semiHidden="1" w:unhideWhenUsed="1"/>
+    <w:lsdException w:name="caption" w:semiHidden="1" w:uiPriority="35" w:unhideWhenUsed="1" w:qFormat="1"/>
+    <w:lsdException w:name="table of figures" w:semiHidden="1" w:unhideWhenUsed="1"/>
+    <w:lsdException w:name="envelope address" w:semiHidden="1" w:unhideWhenUsed="1"/>
+    <w:lsdException w:name="envelope return" w:semiHidden="1" w:unhideWhenUsed="1"/>
+    <w:lsdException w:name="footnote reference" w:semiHidden="1" w:unhideWhenUsed="1"/>
+    <w:lsdException w:name="annotation reference" w:semiHidden="1" w:unhideWhenUsed="1"/>
+    <w:lsdException w:name="line number" w:semiHidden="1" w:unhideWhenUsed="1"/>
+    <w:lsdException w:name="page number" w:semiHidden="1" w:unhideWhenUsed="1"/>
+    <w:lsdException w:name="endnote reference" w:semiHidden="1" w:unhideWhenUsed="1"/>
+    <w:lsdException w:name="endnote text" w:semiHidden="1" w:unhideWhenUsed="1"/>
+    <w:lsdException w:name="table of authorities" w:semiHidden="1" w:unhideWhenUsed="1"/>
+    <w:lsdException w:name="macro" w:semiHidden="1" w:unhideWhenUsed="1"/>
+    <w:lsdException w:name="toa heading" w:semiHidden="1" w:unhideWhenUsed="1"/>
+    <w:lsdException w:name="List" w:semiHidden="1" w:unhideWhenUsed="1"/>
+    <w:lsdException w:name="List Bullet" w:semiHidden="1" w:unhideWhenUsed="1"/>
+    <w:lsdException w:name="List Number" w:semiHidden="1" w:unhideWhenUsed="1"/>
+    <w:lsdException w:name="List 2" w:semiHidden="1" w:unhideWhenUsed="1"/>
+    <w:lsdException w:name="List 3" w:semiHidden="1" w:unhideWhenUsed="1"/>
+    <w:lsdException w:name="List 4" w:semiHidden="1" w:unhideWhenUsed="1"/>
+    <w:lsdException w:name="List 5" w:semiHidden="1" w:unhideWhenUsed="1"/>
+    <w:lsdException w:name="List Bullet 2" w:semiHidden="1" w:unhideWhenUsed="1"/>
+    <w:lsdException w:name="List Bullet 3" w:semiHidden="1" w:unhideWhenUsed="1"/>
+    <w:lsdException w:name="List Bullet 4" w:semiHidden="1" w:unhideWhenUsed="1"/>
+    <w:lsdException w:name="List Bullet 5" w:semiHidden="1" w:unhideWhenUsed="1"/>
+    <w:lsdException w:name="List Number 2" w:semiHidden="1" w:unhideWhenUsed="1"/>
+    <w:lsdException w:name="List Number 3" w:semiHidden="1" w:unhideWhenUsed="1"/>
+    <w:lsdException w:name="List Number 4" w:semiHidden="1" w:unhideWhenUsed="1"/>
+    <w:lsdException w:name="List Number 5" w:semiHidden="1" w:unhideWhenUsed="1"/>
+    <w:lsdException w:name="Title" w:uiPriority="10" w:qFormat="1"/>
+    <w:lsdException w:name="Closing" w:semiHidden="1" w:unhideWhenUsed="1"/>
+    <w:lsdException w:name="Signature" w:semiHidden="1" w:unhideWhenUsed="1"/>
+    <w:lsdException w:name="Default Paragraph Font" w:semiHidden="1" w:uiPriority="1" w:unhideWhenUsed="1"/>
+    <w:lsdException w:name="Body Text" w:semiHidden="1" w:unhideWhenUsed="1"/>
+    <w:lsdException w:name="Body Text Indent" w:semiHidden="1" w:unhideWhenUsed="1"/>
+    <w:lsdException w:name="List Continue" w:semiHidden="1" w:unhideWhenUsed="1"/>
+    <w:lsdException w:name="List Continue 2" w:semiHidden="1" w:unhideWhenUsed="1"/>
+    <w:lsdException w:name="List Continue 3" w:semiHidden="1" w:unhideWhenUsed="1"/>
+    <w:lsdException w:name="List Continue 4" w:semiHidden="1" w:unhideWhenUsed="1"/>
+    <w:lsdException w:name="List Continue 5" w:semiHidden="1" w:unhideWhenUsed="1"/>
+    <w:lsdException w:name="Message Header" w:semiHidden="1" w:unhideWhenUsed="1"/>
+    <w:lsdException w:name="Subtitle" w:uiPriority="11" w:qFormat="1"/>
+    <w:lsdException w:name="Salutation" w:semiHidden="1" w:unhideWhenUsed="1"/>
+    <w:lsdException w:name="Date" w:semiHidden="1" w:unhideWhenUsed="1"/>
+    <w:lsdException w:name="Body Text First Indent" w:semiHidden="1" w:unhideWhenUsed="1"/>
+    <w:lsdException w:name="Body Text First Indent 2" w:semiHidden="1" w:unhideWhenUsed="1"/>
+    <w:lsdException w:name="Note Heading" w:semiHidden="1" w:unhideWhenUsed="1"/>
+    <w:lsdException w:name="Body Text 2" w:semiHidden="1" w:unhideWhenUsed="1"/>
+    <w:lsdException w:name="Body Text 3" w:semiHidden="1" w:unhideWhenUsed="1"/>
+    <w:lsdException w:name="Body Text Indent 2" w:semiHidden="1" w:unhideWhenUsed="1"/>
+    <w:lsdException w:name="Body Text Indent 3" w:semiHidden="1" w:unhideWhenUsed="1"/>
+    <w:lsdException w:name="Block Text" w:semiHidden="1" w:unhideWhenUsed="1"/>
+    <w:lsdException w:name="Hyperlink" w:semiHidden="1" w:unhideWhenUsed="1"/>
+    <w:lsdException w:name="FollowedHyperlink" w:semiHidden="1" w:unhideWhenUsed="1"/>
+    <w:lsdException w:name="Strong" w:uiPriority="22" w:qFormat="1"/>
+    <w:lsdException w:name="Emphasis" w:uiPriority="20" w:qFormat="1"/>
+    <w:lsdException w:name="Document Map" w:semiHidden="1" w:unhideWhenUsed="1"/>
+    <w:lsdException w:name="Plain Text" w:semiHidden="1" w:unhideWhenUsed="1"/>
+    <w:lsdException w:name="E-mail Signature" w:semiHidden="1" w:unhideWhenUsed="1"/>
+    <w:lsdException w:name="HTML Top of Form" w:semiHidden="1" w:unhideWhenUsed="1"/>
+    <w:lsdException w:name="HTML Bottom of Form" w:semiHidden="1" w:unhideWhenUsed="1"/>
+    <w:lsdException w:name="Normal (Web)" w:semiHidden="1" w:unhideWhenUsed="1"/>
+    <w:lsdException w:name="HTML Acronym" w:semiHidden="1" w:unhideWhenUsed="1"/>
+    <w:lsdException w:name="HTML Address" w:semiHidden="1" w:unhideWhenUsed="1"/>
+    <w:lsdException w:name="HTML Cite" w:semiHidden="1" w:unhideWhenUsed="1"/>
+    <w:lsdException w:name="HTML Code" w:semiHidden="1" w:unhideWhenUsed="1"/>
+    <w:lsdException w:name="HTML Definition" w:semiHidden="1" w:unhideWhenUsed="1"/>
+    <w:lsdException w:name="HTML Keyboard" w:semiHidden="1" w:unhideWhenUsed="1"/>
+    <w:lsdException w:name="HTML Preformatted" w:semiHidden="1" w:unhideWhenUsed="1"/>
+    <w:lsdException w:name="HTML Sample" w:semiHidden="1" w:unhideWhenUsed="1"/>
+    <w:lsdException w:name="HTML Typewriter" w:semiHidden="1" w:unhideWhenUsed="1"/>
+    <w:lsdException w:name="HTML Variable" w:semiHidden="1" w:unhideWhenUsed="1"/>
+    <w:lsdException w:name="Normal Table" w:semiHidden="1" w:unhideWhenUsed="1"/>
+    <w:lsdException w:name="annotation subject" w:semiHidden="1" w:unhideWhenUsed="1"/>
+    <w:lsdException w:name="No List" w:semiHidden="1" w:unhideWhenUsed="1"/>
+    <w:lsdException w:name="Outline List 1" w:semiHidden="1" w:unhideWhenUsed="1"/>
+    <w:lsdException w:name="Outline List 2" w:semiHidden="1" w:unhideWhenUsed="1"/>
+    <w:lsdException w:name="Outline List 3" w:semiHidden="1" w:unhideWhenUsed="1"/>
+    <w:lsdException w:name="Table Simple 1" w:semiHidden="1" w:unhideWhenUsed="1"/>
+    <w:lsdException w:name="Table Simple 2" w:semiHidden="1" w:unhideWhenUsed="1"/>
+    <w:lsdException w:name="Table Simple 3" w:semiHidden="1" w:unhideWhenUsed="1"/>
+    <w:lsdException w:name="Table Classic 1" w:semiHidden="1" w:unhideWhenUsed="1"/>
+    <w:lsdException w:name="Table Classic 2" w:semiHidden="1" w:unhideWhenUsed="1"/>
+    <w:lsdException w:name="Table Classic 3" w:semiHidden="1" w:unhideWhenUsed="1"/>
+    <w:lsdException w:name="Table Classic 4" w:semiHidden="1" w:unhideWhenUsed="1"/>
+    <w:lsdException w:name="Table Colorful 1" w:semiHidden="1" w:unhideWhenUsed="1"/>
+    <w:lsdException w:name="Table Colorful 2" w:semiHidden="1" w:unhideWhenUsed="1"/>
+    <w:lsdException w:name="Table Colorful 3" w:semiHidden="1" w:unhideWhenUsed="1"/>
+    <w:lsdException w:name="Table Columns 1" w:semiHidden="1" w:unhideWhenUsed="1"/>
+    <w:lsdException w:name="Table Columns 2" w:semiHidden="1" w:unhideWhenUsed="1"/>
+    <w:lsdException w:name="Table Columns 3" w:semiHidden="1" w:unhideWhenUsed="1"/>
+    <w:lsdException w:name="Table Columns 4" w:semiHidden="1" w:unhideWhenUsed="1"/>
+    <w:lsdException w:name="Table Columns 5" w:semiHidden="1" w:unhideWhenUsed="1"/>
+    <w:lsdException w:name="Table Grid 1" w:semiHidden="1" w:unhideWhenUsed="1"/>
+    <w:lsdException w:name="Table Grid 2" w:semiHidden="1" w:unhideWhenUsed="1"/>
+    <w:lsdException w:name="Table Grid 3" w:semiHidden="1" w:unhideWhenUsed="1"/>
+    <w:lsdException w:name="Table Grid 4" w:semiHidden="1" w:unhideWhenUsed="1"/>
+    <w:lsdException w:name="Table Grid 5" w:semiHidden="1" w:unhideWhenUsed="1"/>
+    <w:lsdException w:name="Table Grid 6" w:semiHidden="1" w:unhideWhenUsed="1"/>
+    <w:lsdException w:name="Table Grid 7" w:semiHidden="1" w:unhideWhenUsed="1"/>
+    <w:lsdException w:name="Table Grid 8" w:semiHidden="1" w:unhideWhenUsed="1"/>
+    <w:lsdException w:name="Table List 1" w:semiHidden="1" w:unhideWhenUsed="1"/>
+    <w:lsdException w:name="Table List 2" w:semiHidden="1" w:unhideWhenUsed="1"/>
+    <w:lsdException w:name="Table List 3" w:semiHidden="1" w:unhideWhenUsed="1"/>
+    <w:lsdException w:name="Table List 4" w:semiHidden="1" w:unhideWhenUsed="1"/>
+    <w:lsdException w:name="Table List 5" w:semiHidden="1" w:unhideWhenUsed="1"/>
+    <w:lsdException w:name="Table List 6" w:semiHidden="1" w:unhideWhenUsed="1"/>
+    <w:lsdException w:name="Table List 7" w:semiHidden="1" w:unhideWhenUsed="1"/>
+    <w:lsdException w:name="Table List 8" w:semiHidden="1" w:unhideWhenUsed="1"/>
+    <w:lsdException w:name="Table 3D effects 1" w:semiHidden="1" w:unhideWhenUsed="1"/>
+    <w:lsdException w:name="Table 3D effects 2" w:semiHidden="1" w:unhideWhenUsed="1"/>
+    <w:lsdException w:name="Table 3D effects 3" w:semiHidden="1" w:unhideWhenUsed="1"/>
+    <w:lsdException w:name="Table Contemporary" w:semiHidden="1" w:unhideWhenUsed="1"/>
+    <w:lsdException w:name="Table Elegant" w:semiHidden="1" w:unhideWhenUsed="1"/>
+    <w:lsdException w:name="Table Professional" w:semiHidden="1" w:unhideWhenUsed="1"/>
+    <w:lsdException w:name="Table Subtle 1" w:semiHidden="1" w:unhideWhenUsed="1"/>
+    <w:lsdException w:name="Table Subtle 2" w:semiHidden="1" w:unhideWhenUsed="1"/>
+    <w:lsdException w:name="Table Web 1" w:semiHidden="1" w:unhideWhenUsed="1"/>
+    <w:lsdException w:name="Table Web 2" w:semiHidden="1" w:unhideWhenUsed="1"/>
+    <w:lsdException w:name="Table Web 3" w:semiHidden="1" w:unhideWhenUsed="1"/>
+    <w:lsdException w:name="Balloon Text" w:semiHidden="1" w:unhideWhenUsed="1"/>
+    <w:lsdException w:name="Table Grid" w:uiPriority="39"/>
+    <w:lsdException w:name="Table Theme" w:semiHidden="1" w:unhideWhenUsed="1"/>
+    <w:lsdException w:name="Placeholder Text" w:semiHidden="1"/>
+    <w:lsdException w:name="No Spacing" w:uiPriority="1" w:qFormat="1"/>
+    <w:lsdException w:name="Light Shading" w:uiPriority="60"/>
+    <w:lsdException w:name="Light List" w:uiPriority="61"/>
+    <w:lsdException w:name="Light Grid" w:uiPriority="62"/>
+    <w:lsdException w:name="Medium Shading 1" w:uiPriority="63"/>
+    <w:lsdException w:name="Medium Shading 2" w:uiPriority="64"/>
+    <w:lsdException w:name="Medium List 1" w:uiPriority="65"/>
+    <w:lsdException w:name="Medium List 2" w:uiPriority="66"/>
+    <w:lsdException w:name="Medium Grid 1" w:uiPriority="67"/>
+    <w:lsdException w:name="Medium Grid 2" w:uiPriority="68"/>
+    <w:lsdException w:name="Medium Grid 3" w:uiPriority="69"/>
+    <w:lsdException w:name="Dark List" w:uiPriority="70"/>
+    <w:lsdException w:name="Colorful Shading" w:uiPriority="71"/>
+    <w:lsdException w:name="Colorful List" w:uiPriority="72"/>
+    <w:lsdException w:name="Colorful Grid" w:uiPriority="73"/>
+    <w:lsdException w:name="Light Shading Accent 1" w:uiPriority="60"/>
+    <w:lsdException w:name="Light List Accent 1" w:uiPriority="61"/>
+    <w:lsdException w:name="Light Grid Accent 1" w:uiPriority="62"/>
+    <w:lsdException w:name="Medium Shading 1 Accent 1" w:uiPriority="63"/>
+    <w:lsdException w:name="Medium Shading 2 Accent 1" w:uiPriority="64"/>
+    <w:lsdException w:name="Medium List 1 Accent 1" w:uiPriority="65"/>
+    <w:lsdException w:name="Revision" w:semiHidden="1"/>
+    <w:lsdException w:name="List Paragraph" w:uiPriority="34" w:qFormat="1"/>
+    <w:lsdException w:name="Quote" w:uiPriority="29" w:qFormat="1"/>
+    <w:lsdException w:name="Intense Quote" w:uiPriority="30" w:qFormat="1"/>
+    <w:lsdException w:name="Medium List 2 Accent 1" w:uiPriority="66"/>
+    <w:lsdException w:name="Medium Grid 1 Accent 1" w:uiPriority="67"/>
+    <w:lsdException w:name="Medium Grid 2 Accent 1" w:uiPriority="68"/>
+    <w:lsdException w:name="Medium Grid 3 Accent 1" w:uiPriority="69"/>
+    <w:lsdException w:name="Dark List Accent 1" w:uiPriority="70"/>
+    <w:lsdException w:name="Colorful Shading Accent 1" w:uiPriority="71"/>
+    <w:lsdException w:name="Colorful List Accent 1" w:uiPriority="72"/>
+    <w:lsdException w:name="Colorful Grid Accent 1" w:uiPriority="73"/>
+    <w:lsdException w:name="Light Shading Accent 2" w:uiPriority="60"/>
+    <w:lsdException w:name="Light List Accent 2" w:uiPriority="61"/>
+    <w:lsdException w:name="Light Grid Accent 2" w:uiPriority="62"/>
+    <w:lsdException w:name="Medium Shading 1 Accent 2" w:uiPriority="63"/>
+    <w:lsdException w:name="Medium Shading 2 Accent 2" w:uiPriority="64"/>
+    <w:lsdException w:name="Medium List 1 Accent 2" w:uiPriority="65"/>
+    <w:lsdException w:name="Medium List 2 Accent 2" w:uiPriority="66"/>
+    <w:lsdException w:name="Medium Grid 1 Accent 2" w:uiPriority="67"/>
+    <w:lsdException w:name="Medium Grid 2 Accent 2" w:uiPriority="68"/>
+    <w:lsdException w:name="Medium Grid 3 Accent 2" w:uiPriority="69"/>
+    <w:lsdException w:name="Dark List Accent 2" w:uiPriority="70"/>
+    <w:lsdException w:name="Colorful Shading Accent 2" w:uiPriority="71"/>
+    <w:lsdException w:name="Colorful List Accent 2" w:uiPriority="72"/>
+    <w:lsdException w:name="Colorful Grid Accent 2" w:uiPriority="73"/>
+    <w:lsdException w:name="Light Shading Accent 3" w:uiPriority="60"/>
+    <w:lsdException w:name="Light List Accent 3" w:uiPriority="61"/>
+    <w:lsdException w:name="Light Grid Accent 3" w:uiPriority="62"/>
+    <w:lsdException w:name="Medium Shading 1 Accent 3" w:uiPriority="63"/>
+    <w:lsdException w:name="Medium Shading 2 Accent 3" w:uiPriority="64"/>
+    <w:lsdException w:name="Medium List 1 Accent 3" w:uiPriority="65"/>
+    <w:lsdException w:name="Medium List 2 Accent 3" w:uiPriority="66"/>
+    <w:lsdException w:name="Medium Grid 1 Accent 3" w:uiPriority="67"/>
+    <w:lsdException w:name="Medium Grid 2 Accent 3" w:uiPriority="68"/>
+    <w:lsdException w:name="Medium Grid 3 Accent 3" w:uiPriority="69"/>
+    <w:lsdException w:name="Dark List Accent 3" w:uiPriority="70"/>
+    <w:lsdException w:name="Colorful Shading Accent 3" w:uiPriority="71"/>
+    <w:lsdException w:name="Colorful List Accent 3" w:uiPriority="72"/>
+    <w:lsdException w:name="Colorful Grid Accent 3" w:uiPriority="73"/>
+    <w:lsdException w:name="Light Shading Accent 4" w:uiPriority="60"/>
+    <w:lsdException w:name="Light List Accent 4" w:uiPriority="61"/>
+    <w:lsdException w:name="Light Grid Accent 4" w:uiPriority="62"/>
+    <w:lsdException w:name="Medium Shading 1 Accent 4" w:uiPriority="63"/>
+    <w:lsdException w:name="Medium Shading 2 Accent 4" w:uiPriority="64"/>
+    <w:lsdException w:name="Medium List 1 Accent 4" w:uiPriority="65"/>
+    <w:lsdException w:name="Medium List 2 Accent 4" w:uiPriority="66"/>
+    <w:lsdException w:name="Medium Grid 1 Accent 4" w:uiPriority="67"/>
+    <w:lsdException w:name="Medium Grid 2 Accent 4" w:uiPriority="68"/>
+    <w:lsdException w:name="Medium Grid 3 Accent 4" w:uiPriority="69"/>
+    <w:lsdException w:name="Dark List Accent 4" w:uiPriority="70"/>
+    <w:lsdException w:name="Colorful Shading Accent 4" w:uiPriority="71"/>
+    <w:lsdException w:name="Colorful List Accent 4" w:uiPriority="72"/>
+    <w:lsdException w:name="Colorful Grid Accent 4" w:uiPriority="73"/>
+    <w:lsdException w:name="Light Shading Accent 5" w:uiPriority="60"/>
+    <w:lsdException w:name="Light List Accent 5" w:uiPriority="61"/>
+    <w:lsdException w:name="Light Grid Accent 5" w:uiPriority="62"/>
+    <w:lsdException w:name="Medium Shading 1 Accent 5" w:uiPriority="63"/>
+    <w:lsdException w:name="Medium Shading 2 Accent 5" w:uiPriority="64"/>
+    <w:lsdException w:name="Medium List 1 Accent 5" w:uiPriority="65"/>
+    <w:lsdException w:name="Medium List 2 Accent 5" w:uiPriority="66"/>
+    <w:lsdException w:name="Medium Grid 1 Accent 5" w:uiPriority="67"/>
+    <w:lsdException w:name="Medium Grid 2 Accent 5" w:uiPriority="68"/>
+    <w:lsdException w:name="Medium Grid 3 Accent 5" w:uiPriority="69"/>
+    <w:lsdException w:name="Dark List Accent 5" w:uiPriority="70"/>
+    <w:lsdException w:name="Colorful Shading Accent 5" w:uiPriority="71"/>
+    <w:lsdException w:name="Colorful List Accent 5" w:uiPriority="72"/>
+    <w:lsdException w:name="Colorful Grid Accent 5" w:uiPriority="73"/>
+    <w:lsdException w:name="Light Shading Accent 6" w:uiPriority="60"/>
+    <w:lsdException w:name="Light List Accent 6" w:uiPriority="61"/>
+    <w:lsdException w:name="Light Grid Accent 6" w:uiPriority="62"/>
+    <w:lsdException w:name="Medium Shading 1 Accent 6" w:uiPriority="63"/>
+    <w:lsdException w:name="Medium Shading 2 Accent 6" w:uiPriority="64"/>
+    <w:lsdException w:name="Medium List 1 Accent 6" w:uiPriority="65"/>
+    <w:lsdException w:name="Medium List 2 Accent 6" w:uiPriority="66"/>
+    <w:lsdException w:name="Medium Grid 1 Accent 6" w:uiPriority="67"/>
+    <w:lsdException w:name="Medium Grid 2 Accent 6" w:uiPriority="68"/>
+    <w:lsdException w:name="Medium Grid 3 Accent 6" w:uiPriority="69"/>
+    <w:lsdException w:name="Dark List Accent 6" w:uiPriority="70"/>
+    <w:lsdException w:name="Colorful Shading Accent 6" w:uiPriority="71"/>
+    <w:lsdException w:name="Colorful List Accent 6" w:uiPriority="72"/>
+    <w:lsdException w:name="Colorful Grid Accent 6" w:uiPriority="73"/>
+    <w:lsdException w:name="Subtle Emphasis" w:uiPriority="19" w:qFormat="1"/>
+    <w:lsdException w:name="Intense Emphasis" w:uiPriority="21" w:qFormat="1"/>
+    <w:lsdException w:name="Subtle Reference" w:uiPriority="31" w:qFormat="1"/>
+    <w:lsdException w:name="Intense Reference" w:uiPriority="32" w:qFormat="1"/>
+    <w:lsdException w:name="Book Title" w:uiPriority="33" w:qFormat="1"/>
+    <w:lsdException w:name="Bibliography" w:semiHidden="1" w:uiPriority="37" w:unhideWhenUsed="1"/>
+    <w:lsdException w:name="TOC Heading" w:semiHidden="1" w:uiPriority="39" w:unhideWhenUsed="1" w:qFormat="1"/>
+    <w:lsdException w:name="Plain Table 1" w:uiPriority="41"/>
+    <w:lsdException w:name="Plain Table 2" w:uiPriority="42"/>
+    <w:lsdException w:name="Plain Table 3" w:uiPriority="43"/>
+    <w:lsdException w:name="Plain Table 4" w:uiPriority="44"/>
+    <w:lsdException w:name="Plain Table 5" w:uiPriority="45"/>
+    <w:lsdException w:name="Grid Table Light" w:uiPriority="40"/>
+    <w:lsdException w:name="Grid Table 1 Light" w:uiPriority="46"/>
+    <w:lsdException w:name="Grid Table 2" w:uiPriority="47"/>
+    <w:lsdException w:name="Grid Table 3" w:uiPriority="48"/>
+    <w:lsdException w:name="Grid Table 4" w:uiPriority="49"/>
+    <w:lsdException w:name="Grid Table 5 Dark" w:uiPriority="50"/>
+    <w:lsdException w:name="Grid Table 6 Colorful" w:uiPriority="51"/>
+    <w:lsdException w:name="Grid Table 7 Colorful" w:uiPriority="52"/>
+    <w:lsdException w:name="Grid Table 1 Light Accent 1" w:uiPriority="46"/>
+    <w:lsdException w:name="Grid Table 2 Accent 1" w:uiPriority="47"/>
+    <w:lsdException w:name="Grid Table 3 Accent 1" w:uiPriority="48"/>
+    <w:lsdException w:name="Grid Table 4 Accent 1" w:uiPriority="49"/>
+    <w:lsdException w:name="Grid Table 5 Dark Accent 1" w:uiPriority="50"/>
+    <w:lsdException w:name="Grid Table 6 Colorful Accent 1" w:uiPriority="51"/>
+    <w:lsdException w:name="Grid Table 7 Colorful Accent 1" w:uiPriority="52"/>
+    <w:lsdException w:name="Grid Table 1 Light Accent 2" w:uiPriority="46"/>
+    <w:lsdException w:name="Grid Table 2 Accent 2" w:uiPriority="47"/>
+    <w:lsdException w:name="Grid Table 3 Accent 2" w:uiPriority="48"/>
+    <w:lsdException w:name="Grid Table 4 Accent 2" w:uiPriority="49"/>
+    <w:lsdException w:name="Grid Table 5 Dark Accent 2" w:uiPriority="50"/>
+    <w:lsdException w:name="Grid Table 6 Colorful Accent 2" w:uiPriority="51"/>
+    <w:lsdException w:name="Grid Table 7 Colorful Accent 2" w:uiPriority="52"/>
+    <w:lsdException w:name="Grid Table 1 Light Accent 3" w:uiPriority="46"/>
+    <w:lsdException w:name="Grid Table 2 Accent 3" w:uiPriority="47"/>
+    <w:lsdException w:name="Grid Table 3 Accent 3" w:uiPriority="48"/>
+    <w:lsdException w:name="Grid Table 4 Accent 3" w:uiPriority="49"/>
+    <w:lsdException w:name="Grid Table 5 Dark Accent 3" w:uiPriority="50"/>
+    <w:lsdException w:name="Grid Table 6 Colorful Accent 3" w:uiPriority="51"/>
+    <w:lsdException w:name="Grid Table 7 Colorful Accent 3" w:uiPriority="52"/>
+    <w:lsdException w:name="Grid Table 1 Light Accent 4" w:uiPriority="46"/>
+    <w:lsdException w:name="Grid Table 2 Accent 4" w:uiPriority="47"/>
+    <w:lsdException w:name="Grid Table 3 Accent 4" w:uiPriority="48"/>
+    <w:lsdException w:name="Grid Table 4 Accent 4" w:uiPriority="49"/>
+    <w:lsdException w:name="Grid Table 5 Dark Accent 4" w:uiPriority="50"/>
+    <w:lsdException w:name="Grid Table 6 Colorful Accent 4" w:uiPriority="51"/>
+    <w:lsdException w:name="Grid Table 7 Colorful Accent 4" w:uiPriority="52"/>
+    <w:lsdException w:name="Grid Table 1 Light Accent 5" w:uiPriority="46"/>
+    <w:lsdException w:name="Grid Table 2 Accent 5" w:uiPriority="47"/>
+    <w:lsdException w:name="Grid Table 3 Accent 5" w:uiPriority="48"/>
+    <w:lsdException w:name="Grid Table 4 Accent 5" w:uiPriority="49"/>
+    <w:lsdException w:name="Grid Table 5 Dark Accent 5" w:uiPriority="50"/>
+    <w:lsdException w:name="Grid Table 6 Colorful Accent 5" w:uiPriority="51"/>
+    <w:lsdException w:name="Grid Table 7 Colorful Accent 5" w:uiPriority="52"/>
+    <w:lsdException w:name="Grid Table 1 Light Accent 6" w:uiPriority="46"/>
+    <w:lsdException w:name="Grid Table 2 Accent 6" w:uiPriority="47"/>
+    <w:lsdException w:name="Grid Table 3 Accent 6" w:uiPriority="48"/>
+    <w:lsdException w:name="Grid Table 4 Accent 6" w:uiPriority="49"/>
+    <w:lsdException w:name="Grid Table 5 Dark Accent 6" w:uiPriority="50"/>
+    <w:lsdException w:name="Grid Table 6 Colorful Accent 6" w:uiPriority="51"/>
+    <w:lsdException w:name="Grid Table 7 Colorful Accent 6" w:uiPriority="52"/>
+    <w:lsdException w:name="List Table 1 Light" w:uiPriority="46"/>
+    <w:lsdException w:name="List Table 2" w:uiPriority="47"/>
+    <w:lsdException w:name="List Table 3" w:uiPriority="48"/>
+    <w:lsdException w:name="List Table 4" w:uiPriority="49"/>
+    <w:lsdException w:name="List Table 5 Dark" w:uiPriority="50"/>
+    <w:lsdException w:name="List Table 6 Colorful" w:uiPriority="51"/>
+    <w:lsdException w:name="List Table 7 Colorful" w:uiPriority="52"/>
+    <w:lsdException w:name="List Table 1 Light Accent 1" w:uiPriority="46"/>
+    <w:lsdException w:name="List Table 2 Accent 1" w:uiPriority="47"/>
+    <w:lsdException w:name="List Table 3 Accent 1" w:uiPriority="48"/>
+    <w:lsdException w:name="List Table 4 Accent 1" w:uiPriority="49"/>
+    <w:lsdException w:name="List Table 5 Dark Accent 1" w:uiPriority="50"/>
+    <w:lsdException w:name="List Table 6 Colorful Accent 1" w:uiPriority="51"/>
+    <w:lsdException w:name="List Table 7 Colorful Accent 1" w:uiPriority="52"/>
+    <w:lsdException w:name="List Table 1 Light Accent 2" w:uiPriority="46"/>
+    <w:lsdException w:name="List Table 2 Accent 2" w:uiPriority="47"/>
+    <w:lsdException w:name="List Table 3 Accent 2" w:uiPriority="48"/>
+    <w:lsdException w:name="List Table 4 Accent 2" w:uiPriority="49"/>
+    <w:lsdException w:name="List Table 5 Dark Accent 2" w:uiPriority="50"/>
+    <w:lsdException w:name="List Table 6 Colorful Accent 2" w:uiPriority="51"/>
+    <w:lsdException w:name="List Table 7 Colorful Accent 2" w:uiPriority="52"/>
+    <w:lsdException w:name="List Table 1 Light Accent 3" w:uiPriority="46"/>
+    <w:lsdException w:name="List Table 2 Accent 3" w:uiPriority="47"/>
+    <w:lsdException w:name="List Table 3 Accent 3" w:uiPriority="48"/>
+    <w:lsdException w:name="List Table 4 Accent 3" w:uiPriority="49"/>
+    <w:lsdException w:name="List Table 5 Dark Accent 3" w:uiPriority="50"/>
+    <w:lsdException w:name="List Table 6 Colorful Accent 3" w:uiPriority="51"/>
+    <w:lsdException w:name="List Table 7 Colorful Accent 3" w:uiPriority="52"/>
+    <w:lsdException w:name="List Table 1 Light Accent 4" w:uiPriority="46"/>
+    <w:lsdException w:name="List Table 2 Accent 4" w:uiPriority="47"/>
+    <w:lsdException w:name="List Table 3 Accent 4" w:uiPriority="48"/>
+    <w:lsdException w:name="List Table 4 Accent 4" w:uiPriority="49"/>
+    <w:lsdException w:name="List Table 5 Dark Accent 4" w:uiPriority="50"/>
+    <w:lsdException w:name="List Table 6 Colorful Accent 4" w:uiPriority="51"/>
+    <w:lsdException w:name="List Table 7 Colorful Accent 4" w:uiPriority="52"/>
+    <w:lsdException w:name="List Table 1 Light Accent 5" w:uiPriority="46"/>
+    <w:lsdException w:name="List Table 2 Accent 5" w:uiPriority="47"/>
+    <w:lsdException w:name="List Table 3 Accent 5" w:uiPriority="48"/>
+    <w:lsdException w:name="List Table 4 Accent 5" w:uiPriority="49"/>
+    <w:lsdException w:name="List Table 5 Dark Accent 5" w:uiPriority="50"/>
+    <w:lsdException w:name="List Table 6 Colorful Accent 5" w:uiPriority="51"/>
+    <w:lsdException w:name="List Table 7 Colorful Accent 5" w:uiPriority="52"/>
+    <w:lsdException w:name="List Table 1 Light Accent 6" w:uiPriority="46"/>
+    <w:lsdException w:name="List Table 2 Accent 6" w:uiPriority="47"/>
+    <w:lsdException w:name="List Table 3 Accent 6" w:uiPriority="48"/>
+    <w:lsdException w:name="List Table 4 Accent 6" w:uiPriority="49"/>
+    <w:lsdException w:name="List Table 5 Dark Accent 6" w:uiPriority="50"/>
+    <w:lsdException w:name="List Table 6 Colorful Accent 6" w:uiPriority="51"/>
+    <w:lsdException w:name="List Table 7 Colorful Accent 6" w:uiPriority="52"/>
+  </w:latentStyles>
+  <w:style w:type="paragraph" w:default="1" w:styleId="Normal">
+    <w:name w:val="Normal"/>
+    <w:qFormat/>
+  </w:style>
+  <w:style w:type="character" w:default="1" w:styleId="Tipodeletrapredefinidodopargrafo">
+    <w:name w:val="Default Paragraph Font"/>
+    <w:uiPriority w:val="1"/>
+    <w:semiHidden/>
+    <w:unhideWhenUsed/>
+  </w:style>
+  <w:style w:type="table" w:default="1" w:styleId="Tabelanormal">
+    <w:name w:val="Normal Table"/>
+    <w:uiPriority w:val="99"/>
+    <w:semiHidden/>
+    <w:unhideWhenUsed/>
+    <w:tblPr>
+      <w:tblInd w:w="0" w:type="dxa"/>
+      <w:tblCellMar>
+        <w:top w:w="0" w:type="dxa"/>
+        <w:left w:w="108" w:type="dxa"/>
+        <w:bottom w:w="0" w:type="dxa"/>
+        <w:right w:w="108" w:type="dxa"/>
+      </w:tblCellMar>
+    </w:tblPr>
+  </w:style>
+  <w:style w:type="numbering" w:default="1" w:styleId="Semlista">
+    <w:name w:val="No List"/>
+    <w:uiPriority w:val="99"/>
+    <w:semiHidden/>
+    <w:unhideWhenUsed/>
+  </w:style>
+  <w:style w:type="character" w:styleId="TextodoMarcadordePosio">
+    <w:name w:val="Placeholder Text"/>
+    <w:basedOn w:val="Tipodeletrapredefinidodopargrafo"/>
+    <w:uiPriority w:val="99"/>
+    <w:semiHidden/>
+    <w:rsid w:val="00105497"/>
+    <w:rPr>
+      <w:color w:val="808080"/>
+    </w:rPr>
+  </w:style>
+</w:styles>
+</file>
+
+<file path=word/glossary/webSettings.xml><?xml version="1.0" encoding="utf-8"?>
+<w:webSettings xmlns:mc="http://schemas.openxmlformats.org/markup-compatibility/2006" xmlns:r="http://schemas.openxmlformats.org/officeDocument/2006/relationships" xmlns:w="http://schemas.openxmlformats.org/wordprocessingml/2006/main" xmlns:w14="http://schemas.microsoft.com/office/word/2010/wordml" xmlns:w15="http://schemas.microsoft.com/office/word/2012/wordml" mc:Ignorable="w14 w15">
+  <w:optimizeForBrowser/>
+  <w:allowPNG/>
+</w:webSettings>
 </file>
 
 <file path=word/theme/theme1.xml><?xml version="1.0" encoding="utf-8"?>
@@ -3684,7 +6001,7 @@
 </file>
 
 <file path=customXml/itemProps1.xml><?xml version="1.0" encoding="utf-8"?>
-<ds:datastoreItem xmlns:ds="http://schemas.openxmlformats.org/officeDocument/2006/customXml" ds:itemID="{CCDBC2EF-39E2-4ECC-BF0F-6A74D0AA71C5}">
+<ds:datastoreItem xmlns:ds="http://schemas.openxmlformats.org/officeDocument/2006/customXml" ds:itemID="{E4611A35-C25D-4ABC-A65C-38EE11432132}">
   <ds:schemaRefs>
     <ds:schemaRef ds:uri="http://schemas.openxmlformats.org/officeDocument/2006/bibliography"/>
   </ds:schemaRefs>

</xml_diff>

<commit_message>
Merge and error fixing
</commit_message>
<xml_diff>
--- a/Report.docx
+++ b/Report.docx
@@ -114,13 +114,12 @@
       <w:r>
         <w:rPr>
           <w:rFonts w:cs="Times New Roman"/>
-          <w:noProof/>
-          <w:lang w:val="pt-PT" w:eastAsia="pt-PT"/>
+          <w:lang w:eastAsia="pt-PT"/>
         </w:rPr>
         <mc:AlternateContent>
           <mc:Choice Requires="wps">
             <w:drawing>
-              <wp:anchor distT="45720" distB="45720" distL="114300" distR="114300" simplePos="0" relativeHeight="251650048" behindDoc="0" locked="0" layoutInCell="1" allowOverlap="1" wp14:anchorId="74B3371F" wp14:editId="2FD33116">
+              <wp:anchor distT="45720" distB="45720" distL="114300" distR="114300" simplePos="0" relativeHeight="251646976" behindDoc="0" locked="0" layoutInCell="1" allowOverlap="1" wp14:anchorId="74B3371F" wp14:editId="2F48200A">
                 <wp:simplePos x="0" y="0"/>
                 <wp:positionH relativeFrom="margin">
                   <wp:posOffset>862965</wp:posOffset>
@@ -244,7 +243,7 @@
                 <v:stroke joinstyle="miter"/>
                 <v:path gradientshapeok="t" o:connecttype="rect"/>
               </v:shapetype>
-              <v:shape id="Caixa de texto 1" o:spid="_x0000_s1026" type="#_x0000_t202" style="position:absolute;left:0;text-align:left;margin-left:67.95pt;margin-top:26.35pt;width:309.75pt;height:63.4pt;z-index:251650048;visibility:visible;mso-wrap-style:square;mso-width-percent:0;mso-height-percent:200;mso-wrap-distance-left:9pt;mso-wrap-distance-top:3.6pt;mso-wrap-distance-right:9pt;mso-wrap-distance-bottom:3.6pt;mso-position-horizontal:absolute;mso-position-horizontal-relative:margin;mso-position-vertical:absolute;mso-position-vertical-relative:text;mso-width-percent:0;mso-height-percent:200;mso-width-relative:margin;mso-height-relative:margin;v-text-anchor:top" o:gfxdata="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" filled="f" stroked="f">
+              <v:shape id="Caixa de texto 1" o:spid="_x0000_s1026" type="#_x0000_t202" style="position:absolute;left:0;text-align:left;margin-left:67.95pt;margin-top:26.35pt;width:309.75pt;height:63.4pt;z-index:251646976;visibility:visible;mso-wrap-style:square;mso-width-percent:0;mso-height-percent:200;mso-wrap-distance-left:9pt;mso-wrap-distance-top:3.6pt;mso-wrap-distance-right:9pt;mso-wrap-distance-bottom:3.6pt;mso-position-horizontal:absolute;mso-position-horizontal-relative:margin;mso-position-vertical:absolute;mso-position-vertical-relative:text;mso-width-percent:0;mso-height-percent:200;mso-width-relative:margin;mso-height-relative:margin;v-text-anchor:top" o:gfxdata="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" filled="f" stroked="f">
                 <v:textbox style="mso-fit-shape-to-text:t">
                   <w:txbxContent>
                     <w:p>
@@ -423,7 +422,6 @@
           <w:rFonts w:cs="Times New Roman"/>
           <w:sz w:val="28"/>
           <w:szCs w:val="28"/>
-          <w:lang w:val="pt-PT"/>
         </w:rPr>
       </w:pPr>
       <w:r>
@@ -431,7 +429,6 @@
           <w:rFonts w:cs="Times New Roman"/>
           <w:sz w:val="28"/>
           <w:szCs w:val="28"/>
-          <w:lang w:val="pt-PT"/>
         </w:rPr>
         <w:t>Bruno</w:t>
       </w:r>
@@ -440,7 +437,6 @@
           <w:rFonts w:cs="Times New Roman"/>
           <w:sz w:val="28"/>
           <w:szCs w:val="28"/>
-          <w:lang w:val="pt-PT"/>
         </w:rPr>
         <w:t xml:space="preserve"> Miguel da Silva </w:t>
       </w:r>
@@ -449,7 +445,6 @@
           <w:rFonts w:cs="Times New Roman"/>
           <w:sz w:val="28"/>
           <w:szCs w:val="28"/>
-          <w:lang w:val="pt-PT"/>
         </w:rPr>
         <w:t>Barbosa</w:t>
       </w:r>
@@ -458,7 +453,6 @@
           <w:rFonts w:cs="Times New Roman"/>
           <w:sz w:val="28"/>
           <w:szCs w:val="28"/>
-          <w:lang w:val="pt-PT"/>
         </w:rPr>
         <w:tab/>
       </w:r>
@@ -467,7 +461,6 @@
           <w:rFonts w:cs="Times New Roman"/>
           <w:sz w:val="28"/>
           <w:szCs w:val="28"/>
-          <w:lang w:val="pt-PT"/>
         </w:rPr>
         <w:tab/>
       </w:r>
@@ -476,7 +469,6 @@
           <w:rFonts w:cs="Times New Roman"/>
           <w:sz w:val="28"/>
           <w:szCs w:val="28"/>
-          <w:lang w:val="pt-PT"/>
         </w:rPr>
         <w:tab/>
       </w:r>
@@ -485,7 +477,6 @@
           <w:rFonts w:cs="Times New Roman"/>
           <w:sz w:val="28"/>
           <w:szCs w:val="28"/>
-          <w:lang w:val="pt-PT"/>
         </w:rPr>
         <w:tab/>
         <w:t>67646</w:t>
@@ -504,7 +495,6 @@
           <w:rFonts w:cs="Times New Roman"/>
           <w:sz w:val="28"/>
           <w:szCs w:val="28"/>
-          <w:lang w:val="pt-PT"/>
         </w:rPr>
       </w:pPr>
       <w:r>
@@ -512,34 +502,58 @@
           <w:rFonts w:cs="Times New Roman"/>
           <w:sz w:val="28"/>
           <w:szCs w:val="28"/>
-          <w:lang w:val="pt-PT"/>
-        </w:rPr>
-        <w:t>Carlos Manuel Magalhães Gonçalves</w:t>
-      </w:r>
+        </w:rPr>
+        <w:t xml:space="preserve">Carlos Manuel </w:t>
+      </w:r>
+      <w:proofErr w:type="spellStart"/>
       <w:r>
         <w:rPr>
           <w:rFonts w:cs="Times New Roman"/>
           <w:sz w:val="28"/>
           <w:szCs w:val="28"/>
-          <w:lang w:val="pt-PT"/>
-        </w:rPr>
-        <w:tab/>
-      </w:r>
+        </w:rPr>
+        <w:t>Magalhães</w:t>
+      </w:r>
+      <w:proofErr w:type="spellEnd"/>
       <w:r>
         <w:rPr>
           <w:rFonts w:cs="Times New Roman"/>
           <w:sz w:val="28"/>
           <w:szCs w:val="28"/>
-          <w:lang w:val="pt-PT"/>
-        </w:rPr>
-        <w:tab/>
-      </w:r>
+        </w:rPr>
+        <w:t xml:space="preserve"> </w:t>
+      </w:r>
+      <w:proofErr w:type="spellStart"/>
       <w:r>
         <w:rPr>
           <w:rFonts w:cs="Times New Roman"/>
           <w:sz w:val="28"/>
           <w:szCs w:val="28"/>
-          <w:lang w:val="pt-PT"/>
+        </w:rPr>
+        <w:t>Gonçalves</w:t>
+      </w:r>
+      <w:proofErr w:type="spellEnd"/>
+      <w:r>
+        <w:rPr>
+          <w:rFonts w:cs="Times New Roman"/>
+          <w:sz w:val="28"/>
+          <w:szCs w:val="28"/>
+        </w:rPr>
+        <w:tab/>
+      </w:r>
+      <w:r>
+        <w:rPr>
+          <w:rFonts w:cs="Times New Roman"/>
+          <w:sz w:val="28"/>
+          <w:szCs w:val="28"/>
+        </w:rPr>
+        <w:tab/>
+      </w:r>
+      <w:r>
+        <w:rPr>
+          <w:rFonts w:cs="Times New Roman"/>
+          <w:sz w:val="28"/>
+          <w:szCs w:val="28"/>
         </w:rPr>
         <w:tab/>
         <w:t>67650</w:t>
@@ -558,7 +572,6 @@
           <w:rFonts w:cs="Times New Roman"/>
           <w:sz w:val="28"/>
           <w:szCs w:val="28"/>
-          <w:lang w:val="pt-PT"/>
         </w:rPr>
       </w:pPr>
       <w:r>
@@ -566,7 +579,6 @@
           <w:rFonts w:cs="Times New Roman"/>
           <w:sz w:val="28"/>
           <w:szCs w:val="28"/>
-          <w:lang w:val="pt-PT"/>
         </w:rPr>
         <w:t xml:space="preserve">Carlos Rafael Cruz Antunes </w:t>
       </w:r>
@@ -575,7 +587,6 @@
           <w:rFonts w:cs="Times New Roman"/>
           <w:sz w:val="28"/>
           <w:szCs w:val="28"/>
-          <w:lang w:val="pt-PT"/>
         </w:rPr>
         <w:tab/>
       </w:r>
@@ -584,7 +595,6 @@
           <w:rFonts w:cs="Times New Roman"/>
           <w:sz w:val="28"/>
           <w:szCs w:val="28"/>
-          <w:lang w:val="pt-PT"/>
         </w:rPr>
         <w:tab/>
       </w:r>
@@ -593,7 +603,6 @@
           <w:rFonts w:cs="Times New Roman"/>
           <w:sz w:val="28"/>
           <w:szCs w:val="28"/>
-          <w:lang w:val="pt-PT"/>
         </w:rPr>
         <w:tab/>
       </w:r>
@@ -602,7 +611,6 @@
           <w:rFonts w:cs="Times New Roman"/>
           <w:sz w:val="28"/>
           <w:szCs w:val="28"/>
-          <w:lang w:val="pt-PT"/>
         </w:rPr>
         <w:tab/>
       </w:r>
@@ -611,7 +619,6 @@
           <w:rFonts w:cs="Times New Roman"/>
           <w:sz w:val="28"/>
           <w:szCs w:val="28"/>
-          <w:lang w:val="pt-PT"/>
         </w:rPr>
         <w:t>67711</w:t>
       </w:r>
@@ -639,7 +646,7 @@
       <w:sdtContent>
         <w:p>
           <w:pPr>
-            <w:pStyle w:val="Cabealhodondice"/>
+            <w:pStyle w:val="TOCHeading"/>
             <w:rPr>
               <w:rFonts w:asciiTheme="minorHAnsi" w:eastAsiaTheme="minorHAnsi" w:hAnsiTheme="minorHAnsi" w:cstheme="minorBidi"/>
               <w:sz w:val="22"/>
@@ -649,7 +656,7 @@
         </w:p>
         <w:p>
           <w:pPr>
-            <w:pStyle w:val="Cabealhodondice"/>
+            <w:pStyle w:val="TOCHeading"/>
             <w:jc w:val="center"/>
             <w:rPr>
               <w:rFonts w:cs="Times New Roman"/>
@@ -672,10 +679,11 @@
         <w:p/>
         <w:p>
           <w:pPr>
-            <w:pStyle w:val="ndice1"/>
+            <w:pStyle w:val="TOC1"/>
             <w:rPr>
               <w:rFonts w:asciiTheme="minorHAnsi" w:eastAsiaTheme="minorEastAsia" w:hAnsiTheme="minorHAnsi"/>
               <w:noProof/>
+              <w:lang w:val="pt-PT" w:eastAsia="pt-PT"/>
             </w:rPr>
           </w:pPr>
           <w:r>
@@ -687,10 +695,10 @@
           <w:r>
             <w:fldChar w:fldCharType="separate"/>
           </w:r>
-          <w:hyperlink w:anchor="_Toc442554199" w:history="1">
+          <w:hyperlink w:anchor="_Toc442635563" w:history="1">
             <w:r>
               <w:rPr>
-                <w:rStyle w:val="Hiperligao"/>
+                <w:rStyle w:val="Hyperlink"/>
                 <w:noProof/>
               </w:rPr>
               <w:t>Abstract</w:t>
@@ -714,7 +722,7 @@
                 <w:noProof/>
                 <w:webHidden/>
               </w:rPr>
-              <w:instrText xml:space="preserve"> PAGEREF _Toc442554199 \h </w:instrText>
+              <w:instrText xml:space="preserve"> PAGEREF _Toc442635563 \h </w:instrText>
             </w:r>
             <w:r>
               <w:rPr>
@@ -747,16 +755,17 @@
         </w:p>
         <w:p>
           <w:pPr>
-            <w:pStyle w:val="ndice1"/>
+            <w:pStyle w:val="TOC1"/>
             <w:rPr>
               <w:rFonts w:asciiTheme="minorHAnsi" w:eastAsiaTheme="minorEastAsia" w:hAnsiTheme="minorHAnsi"/>
               <w:noProof/>
+              <w:lang w:val="pt-PT" w:eastAsia="pt-PT"/>
             </w:rPr>
           </w:pPr>
-          <w:hyperlink w:anchor="_Toc442554200" w:history="1">
+          <w:hyperlink w:anchor="_Toc442635564" w:history="1">
             <w:r>
               <w:rPr>
-                <w:rStyle w:val="Hiperligao"/>
+                <w:rStyle w:val="Hyperlink"/>
                 <w:noProof/>
               </w:rPr>
               <w:t>Introduction</w:t>
@@ -780,7 +789,7 @@
                 <w:noProof/>
                 <w:webHidden/>
               </w:rPr>
-              <w:instrText xml:space="preserve"> PAGEREF _Toc442554200 \h </w:instrText>
+              <w:instrText xml:space="preserve"> PAGEREF _Toc442635564 \h </w:instrText>
             </w:r>
             <w:r>
               <w:rPr>
@@ -813,16 +822,17 @@
         </w:p>
         <w:p>
           <w:pPr>
-            <w:pStyle w:val="ndice1"/>
+            <w:pStyle w:val="TOC1"/>
             <w:rPr>
               <w:rFonts w:asciiTheme="minorHAnsi" w:eastAsiaTheme="minorEastAsia" w:hAnsiTheme="minorHAnsi"/>
               <w:noProof/>
+              <w:lang w:val="pt-PT" w:eastAsia="pt-PT"/>
             </w:rPr>
           </w:pPr>
-          <w:hyperlink w:anchor="_Toc442554201" w:history="1">
+          <w:hyperlink w:anchor="_Toc442635565" w:history="1">
             <w:r>
               <w:rPr>
-                <w:rStyle w:val="Hiperligao"/>
+                <w:rStyle w:val="Hyperlink"/>
                 <w:noProof/>
               </w:rPr>
               <w:t>Atmospheric Scattering</w:t>
@@ -846,7 +856,7 @@
                 <w:noProof/>
                 <w:webHidden/>
               </w:rPr>
-              <w:instrText xml:space="preserve"> PAGEREF _Toc442554201 \h </w:instrText>
+              <w:instrText xml:space="preserve"> PAGEREF _Toc442635565 \h </w:instrText>
             </w:r>
             <w:r>
               <w:rPr>
@@ -879,16 +889,17 @@
         </w:p>
         <w:p>
           <w:pPr>
-            <w:pStyle w:val="ndice2"/>
+            <w:pStyle w:val="TOC2"/>
             <w:rPr>
               <w:rFonts w:asciiTheme="minorHAnsi" w:eastAsiaTheme="minorEastAsia" w:hAnsiTheme="minorHAnsi"/>
               <w:noProof/>
+              <w:lang w:val="pt-PT" w:eastAsia="pt-PT"/>
             </w:rPr>
           </w:pPr>
-          <w:hyperlink w:anchor="_Toc442554202" w:history="1">
+          <w:hyperlink w:anchor="_Toc442635566" w:history="1">
             <w:r>
               <w:rPr>
-                <w:rStyle w:val="Hiperligao"/>
+                <w:rStyle w:val="Hyperlink"/>
                 <w:noProof/>
               </w:rPr>
               <w:t>Rayleigh Scattering</w:t>
@@ -912,7 +923,7 @@
                 <w:noProof/>
                 <w:webHidden/>
               </w:rPr>
-              <w:instrText xml:space="preserve"> PAGEREF _Toc442554202 \h </w:instrText>
+              <w:instrText xml:space="preserve"> PAGEREF _Toc442635566 \h </w:instrText>
             </w:r>
             <w:r>
               <w:rPr>
@@ -932,7 +943,7 @@
                 <w:noProof/>
                 <w:webHidden/>
               </w:rPr>
-              <w:t>3</w:t>
+              <w:t>4</w:t>
             </w:r>
             <w:r>
               <w:rPr>
@@ -945,16 +956,17 @@
         </w:p>
         <w:p>
           <w:pPr>
-            <w:pStyle w:val="ndice2"/>
+            <w:pStyle w:val="TOC2"/>
             <w:rPr>
               <w:rFonts w:asciiTheme="minorHAnsi" w:eastAsiaTheme="minorEastAsia" w:hAnsiTheme="minorHAnsi"/>
               <w:noProof/>
+              <w:lang w:val="pt-PT" w:eastAsia="pt-PT"/>
             </w:rPr>
           </w:pPr>
-          <w:hyperlink w:anchor="_Toc442554203" w:history="1">
+          <w:hyperlink w:anchor="_Toc442635567" w:history="1">
             <w:r>
               <w:rPr>
-                <w:rStyle w:val="Hiperligao"/>
+                <w:rStyle w:val="Hyperlink"/>
                 <w:noProof/>
               </w:rPr>
               <w:t>Mie Scattering</w:t>
@@ -978,7 +990,7 @@
                 <w:noProof/>
                 <w:webHidden/>
               </w:rPr>
-              <w:instrText xml:space="preserve"> PAGEREF _Toc442554203 \h </w:instrText>
+              <w:instrText xml:space="preserve"> PAGEREF _Toc442635567 \h </w:instrText>
             </w:r>
             <w:r>
               <w:rPr>
@@ -998,7 +1010,7 @@
                 <w:noProof/>
                 <w:webHidden/>
               </w:rPr>
-              <w:t>4</w:t>
+              <w:t>6</w:t>
             </w:r>
             <w:r>
               <w:rPr>
@@ -1011,16 +1023,17 @@
         </w:p>
         <w:p>
           <w:pPr>
-            <w:pStyle w:val="ndice1"/>
+            <w:pStyle w:val="TOC1"/>
             <w:rPr>
               <w:rFonts w:asciiTheme="minorHAnsi" w:eastAsiaTheme="minorEastAsia" w:hAnsiTheme="minorHAnsi"/>
               <w:noProof/>
+              <w:lang w:val="pt-PT" w:eastAsia="pt-PT"/>
             </w:rPr>
           </w:pPr>
-          <w:hyperlink w:anchor="_Toc442554204" w:history="1">
+          <w:hyperlink w:anchor="_Toc442635568" w:history="1">
             <w:r>
               <w:rPr>
-                <w:rStyle w:val="Hiperligao"/>
+                <w:rStyle w:val="Hyperlink"/>
                 <w:noProof/>
               </w:rPr>
               <w:t>Result Comparison</w:t>
@@ -1044,7 +1057,7 @@
                 <w:noProof/>
                 <w:webHidden/>
               </w:rPr>
-              <w:instrText xml:space="preserve"> PAGEREF _Toc442554204 \h </w:instrText>
+              <w:instrText xml:space="preserve"> PAGEREF _Toc442635568 \h </w:instrText>
             </w:r>
             <w:r>
               <w:rPr>
@@ -1064,7 +1077,7 @@
                 <w:noProof/>
                 <w:webHidden/>
               </w:rPr>
-              <w:t>4</w:t>
+              <w:t>6</w:t>
             </w:r>
             <w:r>
               <w:rPr>
@@ -1077,16 +1090,17 @@
         </w:p>
         <w:p>
           <w:pPr>
-            <w:pStyle w:val="ndice1"/>
+            <w:pStyle w:val="TOC1"/>
             <w:rPr>
               <w:rFonts w:asciiTheme="minorHAnsi" w:eastAsiaTheme="minorEastAsia" w:hAnsiTheme="minorHAnsi"/>
               <w:noProof/>
+              <w:lang w:val="pt-PT" w:eastAsia="pt-PT"/>
             </w:rPr>
           </w:pPr>
-          <w:hyperlink w:anchor="_Toc442554205" w:history="1">
+          <w:hyperlink w:anchor="_Toc442635569" w:history="1">
             <w:r>
               <w:rPr>
-                <w:rStyle w:val="Hiperligao"/>
+                <w:rStyle w:val="Hyperlink"/>
                 <w:noProof/>
               </w:rPr>
               <w:t>Conclusion</w:t>
@@ -1110,7 +1124,7 @@
                 <w:noProof/>
                 <w:webHidden/>
               </w:rPr>
-              <w:instrText xml:space="preserve"> PAGEREF _Toc442554205 \h </w:instrText>
+              <w:instrText xml:space="preserve"> PAGEREF _Toc442635569 \h </w:instrText>
             </w:r>
             <w:r>
               <w:rPr>
@@ -1130,7 +1144,7 @@
                 <w:noProof/>
                 <w:webHidden/>
               </w:rPr>
-              <w:t>4</w:t>
+              <w:t>7</w:t>
             </w:r>
             <w:r>
               <w:rPr>
@@ -1143,16 +1157,17 @@
         </w:p>
         <w:p>
           <w:pPr>
-            <w:pStyle w:val="ndice1"/>
+            <w:pStyle w:val="TOC1"/>
             <w:rPr>
               <w:rFonts w:asciiTheme="minorHAnsi" w:eastAsiaTheme="minorEastAsia" w:hAnsiTheme="minorHAnsi"/>
               <w:noProof/>
+              <w:lang w:val="pt-PT" w:eastAsia="pt-PT"/>
             </w:rPr>
           </w:pPr>
-          <w:hyperlink w:anchor="_Toc442554206" w:history="1">
+          <w:hyperlink w:anchor="_Toc442635570" w:history="1">
             <w:r>
               <w:rPr>
-                <w:rStyle w:val="Hiperligao"/>
+                <w:rStyle w:val="Hyperlink"/>
                 <w:noProof/>
               </w:rPr>
               <w:t>References</w:t>
@@ -1176,7 +1191,7 @@
                 <w:noProof/>
                 <w:webHidden/>
               </w:rPr>
-              <w:instrText xml:space="preserve"> PAGEREF _Toc442554206 \h </w:instrText>
+              <w:instrText xml:space="preserve"> PAGEREF _Toc442635570 \h </w:instrText>
             </w:r>
             <w:r>
               <w:rPr>
@@ -1196,7 +1211,74 @@
                 <w:noProof/>
                 <w:webHidden/>
               </w:rPr>
-              <w:t>5</w:t>
+              <w:t>8</w:t>
+            </w:r>
+            <w:r>
+              <w:rPr>
+                <w:noProof/>
+                <w:webHidden/>
+              </w:rPr>
+              <w:fldChar w:fldCharType="end"/>
+            </w:r>
+          </w:hyperlink>
+        </w:p>
+        <w:p>
+          <w:pPr>
+            <w:pStyle w:val="TOC1"/>
+            <w:rPr>
+              <w:rFonts w:asciiTheme="minorHAnsi" w:eastAsiaTheme="minorEastAsia" w:hAnsiTheme="minorHAnsi"/>
+              <w:noProof/>
+              <w:lang w:val="pt-PT" w:eastAsia="pt-PT"/>
+            </w:rPr>
+          </w:pPr>
+          <w:hyperlink w:anchor="_Toc442635571" w:history="1">
+            <w:r>
+              <w:rPr>
+                <w:rStyle w:val="Hyperlink"/>
+                <w:noProof/>
+              </w:rPr>
+              <w:t>Annex – Sunrise in Unity 3D</w:t>
+            </w:r>
+            <w:r>
+              <w:rPr>
+                <w:noProof/>
+                <w:webHidden/>
+              </w:rPr>
+              <w:tab/>
+            </w:r>
+            <w:r>
+              <w:rPr>
+                <w:noProof/>
+                <w:webHidden/>
+              </w:rPr>
+              <w:fldChar w:fldCharType="begin"/>
+            </w:r>
+            <w:r>
+              <w:rPr>
+                <w:noProof/>
+                <w:webHidden/>
+              </w:rPr>
+              <w:instrText xml:space="preserve"> PAGEREF _Toc442635571 \h </w:instrText>
+            </w:r>
+            <w:r>
+              <w:rPr>
+                <w:noProof/>
+                <w:webHidden/>
+              </w:rPr>
+            </w:r>
+            <w:r>
+              <w:rPr>
+                <w:noProof/>
+                <w:webHidden/>
+              </w:rPr>
+              <w:fldChar w:fldCharType="separate"/>
+            </w:r>
+            <w:r>
+              <w:rPr>
+                <w:noProof/>
+                <w:webHidden/>
+              </w:rPr>
+              <w:t>9</w:t>
             </w:r>
             <w:r>
               <w:rPr>
@@ -1252,13 +1334,14 @@
     <w:p/>
     <w:p>
       <w:pPr>
-        <w:pStyle w:val="ndicedeilustraes"/>
+        <w:pStyle w:val="TableofFigures"/>
         <w:tabs>
           <w:tab w:val="right" w:leader="dot" w:pos="8828"/>
         </w:tabs>
         <w:rPr>
           <w:rFonts w:asciiTheme="minorHAnsi" w:eastAsiaTheme="minorEastAsia" w:hAnsiTheme="minorHAnsi"/>
           <w:noProof/>
+          <w:lang w:val="pt-PT" w:eastAsia="pt-PT"/>
         </w:rPr>
       </w:pPr>
       <w:r>
@@ -1270,13 +1353,13 @@
       <w:r>
         <w:fldChar w:fldCharType="separate"/>
       </w:r>
-      <w:hyperlink r:id="rId8" w:anchor="_Toc442554699" w:history="1">
+      <w:hyperlink r:id="rId8" w:anchor="_Toc442635641" w:history="1">
         <w:r>
           <w:rPr>
-            <w:rStyle w:val="Hiperligao"/>
+            <w:rStyle w:val="Hyperlink"/>
             <w:noProof/>
           </w:rPr>
-          <w:t>Figure 1 - Atmospheric scattering effect</w:t>
+          <w:t>Figure 1. Atmospheric scattering effect</w:t>
         </w:r>
         <w:r>
           <w:rPr>
@@ -1297,7 +1380,7 @@
             <w:noProof/>
             <w:webHidden/>
           </w:rPr>
-          <w:instrText xml:space="preserve"> PAGEREF _Toc442554699 \h </w:instrText>
+          <w:instrText xml:space="preserve"> PAGEREF _Toc442635641 \h </w:instrText>
         </w:r>
         <w:r>
           <w:rPr>
@@ -1329,6 +1412,356 @@
       </w:hyperlink>
     </w:p>
     <w:p>
+      <w:pPr>
+        <w:pStyle w:val="TableofFigures"/>
+        <w:tabs>
+          <w:tab w:val="right" w:leader="dot" w:pos="8828"/>
+        </w:tabs>
+        <w:rPr>
+          <w:rFonts w:asciiTheme="minorHAnsi" w:eastAsiaTheme="minorEastAsia" w:hAnsiTheme="minorHAnsi"/>
+          <w:noProof/>
+          <w:lang w:val="pt-PT" w:eastAsia="pt-PT"/>
+        </w:rPr>
+      </w:pPr>
+      <w:hyperlink w:anchor="_Toc442635642" w:history="1">
+        <w:r>
+          <w:rPr>
+            <w:rStyle w:val="Hyperlink"/>
+            <w:noProof/>
+          </w:rPr>
+          <w:t>Figure 2. Rayleigh scattering</w:t>
+        </w:r>
+        <w:r>
+          <w:rPr>
+            <w:noProof/>
+            <w:webHidden/>
+          </w:rPr>
+          <w:tab/>
+        </w:r>
+        <w:r>
+          <w:rPr>
+            <w:noProof/>
+            <w:webHidden/>
+          </w:rPr>
+          <w:fldChar w:fldCharType="begin"/>
+        </w:r>
+        <w:r>
+          <w:rPr>
+            <w:noProof/>
+            <w:webHidden/>
+          </w:rPr>
+          <w:instrText xml:space="preserve"> PAGEREF _Toc442635642 \h </w:instrText>
+        </w:r>
+        <w:r>
+          <w:rPr>
+            <w:noProof/>
+            <w:webHidden/>
+          </w:rPr>
+        </w:r>
+        <w:r>
+          <w:rPr>
+            <w:noProof/>
+            <w:webHidden/>
+          </w:rPr>
+          <w:fldChar w:fldCharType="separate"/>
+        </w:r>
+        <w:r>
+          <w:rPr>
+            <w:noProof/>
+            <w:webHidden/>
+          </w:rPr>
+          <w:t>4</w:t>
+        </w:r>
+        <w:r>
+          <w:rPr>
+            <w:noProof/>
+            <w:webHidden/>
+          </w:rPr>
+          <w:fldChar w:fldCharType="end"/>
+        </w:r>
+      </w:hyperlink>
+    </w:p>
+    <w:p>
+      <w:pPr>
+        <w:pStyle w:val="TableofFigures"/>
+        <w:tabs>
+          <w:tab w:val="right" w:leader="dot" w:pos="8828"/>
+        </w:tabs>
+        <w:rPr>
+          <w:rFonts w:asciiTheme="minorHAnsi" w:eastAsiaTheme="minorEastAsia" w:hAnsiTheme="minorHAnsi"/>
+          <w:noProof/>
+          <w:lang w:val="pt-PT" w:eastAsia="pt-PT"/>
+        </w:rPr>
+      </w:pPr>
+      <w:hyperlink w:anchor="_Toc442635643" w:history="1">
+        <w:r>
+          <w:rPr>
+            <w:rStyle w:val="Hyperlink"/>
+            <w:noProof/>
+          </w:rPr>
+          <w:t>Figure 3. Proportion of light scattered at the atmosphere</w:t>
+        </w:r>
+        <w:r>
+          <w:rPr>
+            <w:noProof/>
+            <w:webHidden/>
+          </w:rPr>
+          <w:tab/>
+        </w:r>
+        <w:r>
+          <w:rPr>
+            <w:noProof/>
+            <w:webHidden/>
+          </w:rPr>
+          <w:fldChar w:fldCharType="begin"/>
+        </w:r>
+        <w:r>
+          <w:rPr>
+            <w:noProof/>
+            <w:webHidden/>
+          </w:rPr>
+          <w:instrText xml:space="preserve"> PAGEREF _Toc442635643 \h </w:instrText>
+        </w:r>
+        <w:r>
+          <w:rPr>
+            <w:noProof/>
+            <w:webHidden/>
+          </w:rPr>
+        </w:r>
+        <w:r>
+          <w:rPr>
+            <w:noProof/>
+            <w:webHidden/>
+          </w:rPr>
+          <w:fldChar w:fldCharType="separate"/>
+        </w:r>
+        <w:r>
+          <w:rPr>
+            <w:noProof/>
+            <w:webHidden/>
+          </w:rPr>
+          <w:t>5</w:t>
+        </w:r>
+        <w:r>
+          <w:rPr>
+            <w:noProof/>
+            <w:webHidden/>
+          </w:rPr>
+          <w:fldChar w:fldCharType="end"/>
+        </w:r>
+      </w:hyperlink>
+    </w:p>
+    <w:p>
+      <w:pPr>
+        <w:pStyle w:val="TableofFigures"/>
+        <w:tabs>
+          <w:tab w:val="right" w:leader="dot" w:pos="8828"/>
+        </w:tabs>
+        <w:rPr>
+          <w:rFonts w:asciiTheme="minorHAnsi" w:eastAsiaTheme="minorEastAsia" w:hAnsiTheme="minorHAnsi"/>
+          <w:noProof/>
+          <w:lang w:val="pt-PT" w:eastAsia="pt-PT"/>
+        </w:rPr>
+      </w:pPr>
+      <w:hyperlink r:id="rId9" w:anchor="_Toc442635644" w:history="1">
+        <w:r>
+          <w:rPr>
+            <w:rStyle w:val="Hyperlink"/>
+            <w:noProof/>
+          </w:rPr>
+          <w:t>Figure 4. Atmospheric Scattering effect observed from space. Left image collected from Nau3D, right image from Unity 3D</w:t>
+        </w:r>
+        <w:r>
+          <w:rPr>
+            <w:noProof/>
+            <w:webHidden/>
+          </w:rPr>
+          <w:tab/>
+        </w:r>
+        <w:r>
+          <w:rPr>
+            <w:noProof/>
+            <w:webHidden/>
+          </w:rPr>
+          <w:fldChar w:fldCharType="begin"/>
+        </w:r>
+        <w:r>
+          <w:rPr>
+            <w:noProof/>
+            <w:webHidden/>
+          </w:rPr>
+          <w:instrText xml:space="preserve"> PAGEREF _Toc442635644 \h </w:instrText>
+        </w:r>
+        <w:r>
+          <w:rPr>
+            <w:noProof/>
+            <w:webHidden/>
+          </w:rPr>
+        </w:r>
+        <w:r>
+          <w:rPr>
+            <w:noProof/>
+            <w:webHidden/>
+          </w:rPr>
+          <w:fldChar w:fldCharType="separate"/>
+        </w:r>
+        <w:r>
+          <w:rPr>
+            <w:noProof/>
+            <w:webHidden/>
+          </w:rPr>
+          <w:t>6</w:t>
+        </w:r>
+        <w:r>
+          <w:rPr>
+            <w:noProof/>
+            <w:webHidden/>
+          </w:rPr>
+          <w:fldChar w:fldCharType="end"/>
+        </w:r>
+      </w:hyperlink>
+    </w:p>
+    <w:p>
+      <w:pPr>
+        <w:pStyle w:val="TableofFigures"/>
+        <w:tabs>
+          <w:tab w:val="right" w:leader="dot" w:pos="8828"/>
+        </w:tabs>
+        <w:rPr>
+          <w:rFonts w:asciiTheme="minorHAnsi" w:eastAsiaTheme="minorEastAsia" w:hAnsiTheme="minorHAnsi"/>
+          <w:noProof/>
+          <w:lang w:val="pt-PT" w:eastAsia="pt-PT"/>
+        </w:rPr>
+      </w:pPr>
+      <w:hyperlink r:id="rId10" w:anchor="_Toc442635645" w:history="1">
+        <w:r>
+          <w:rPr>
+            <w:rStyle w:val="Hyperlink"/>
+            <w:noProof/>
+          </w:rPr>
+          <w:t>Figure 5. Atmospheric scattering effect observed from space. Left image collected from Nau3D, right image from Unity 3D</w:t>
+        </w:r>
+        <w:r>
+          <w:rPr>
+            <w:noProof/>
+            <w:webHidden/>
+          </w:rPr>
+          <w:tab/>
+        </w:r>
+        <w:r>
+          <w:rPr>
+            <w:noProof/>
+            <w:webHidden/>
+          </w:rPr>
+          <w:fldChar w:fldCharType="begin"/>
+        </w:r>
+        <w:r>
+          <w:rPr>
+            <w:noProof/>
+            <w:webHidden/>
+          </w:rPr>
+          <w:instrText xml:space="preserve"> PAGEREF _Toc442635645 \h </w:instrText>
+        </w:r>
+        <w:r>
+          <w:rPr>
+            <w:noProof/>
+            <w:webHidden/>
+          </w:rPr>
+        </w:r>
+        <w:r>
+          <w:rPr>
+            <w:noProof/>
+            <w:webHidden/>
+          </w:rPr>
+          <w:fldChar w:fldCharType="separate"/>
+        </w:r>
+        <w:r>
+          <w:rPr>
+            <w:noProof/>
+            <w:webHidden/>
+          </w:rPr>
+          <w:t>7</w:t>
+        </w:r>
+        <w:r>
+          <w:rPr>
+            <w:noProof/>
+            <w:webHidden/>
+          </w:rPr>
+          <w:fldChar w:fldCharType="end"/>
+        </w:r>
+      </w:hyperlink>
+    </w:p>
+    <w:p>
+      <w:pPr>
+        <w:pStyle w:val="TableofFigures"/>
+        <w:tabs>
+          <w:tab w:val="right" w:leader="dot" w:pos="8828"/>
+        </w:tabs>
+        <w:rPr>
+          <w:rFonts w:asciiTheme="minorHAnsi" w:eastAsiaTheme="minorEastAsia" w:hAnsiTheme="minorHAnsi"/>
+          <w:noProof/>
+          <w:lang w:val="pt-PT" w:eastAsia="pt-PT"/>
+        </w:rPr>
+      </w:pPr>
+      <w:hyperlink r:id="rId11" w:anchor="_Toc442635646" w:history="1">
+        <w:r>
+          <w:rPr>
+            <w:rStyle w:val="Hyperlink"/>
+            <w:noProof/>
+          </w:rPr>
+          <w:t>Figure 6. Scattering simulated in Unity3D observed from the planet’s surface during sunrise</w:t>
+        </w:r>
+        <w:r>
+          <w:rPr>
+            <w:noProof/>
+            <w:webHidden/>
+          </w:rPr>
+          <w:tab/>
+        </w:r>
+        <w:r>
+          <w:rPr>
+            <w:noProof/>
+            <w:webHidden/>
+          </w:rPr>
+          <w:fldChar w:fldCharType="begin"/>
+        </w:r>
+        <w:r>
+          <w:rPr>
+            <w:noProof/>
+            <w:webHidden/>
+          </w:rPr>
+          <w:instrText xml:space="preserve"> PAGEREF _Toc442635646 \h </w:instrText>
+        </w:r>
+        <w:r>
+          <w:rPr>
+            <w:noProof/>
+            <w:webHidden/>
+          </w:rPr>
+        </w:r>
+        <w:r>
+          <w:rPr>
+            <w:noProof/>
+            <w:webHidden/>
+          </w:rPr>
+          <w:fldChar w:fldCharType="separate"/>
+        </w:r>
+        <w:r>
+          <w:rPr>
+            <w:noProof/>
+            <w:webHidden/>
+          </w:rPr>
+          <w:t>9</w:t>
+        </w:r>
+        <w:r>
+          <w:rPr>
+            <w:noProof/>
+            <w:webHidden/>
+          </w:rPr>
+          <w:fldChar w:fldCharType="end"/>
+        </w:r>
+      </w:hyperlink>
+    </w:p>
+    <w:p>
       <w:r>
         <w:rPr>
           <w:b/>
@@ -1348,9 +1781,9 @@
     </w:p>
     <w:p>
       <w:pPr>
-        <w:pStyle w:val="Cabealho1"/>
-      </w:pPr>
-      <w:bookmarkStart w:id="0" w:name="_Toc442554199"/>
+        <w:pStyle w:val="Heading1"/>
+      </w:pPr>
+      <w:bookmarkStart w:id="0" w:name="_Toc442635563"/>
       <w:r>
         <w:lastRenderedPageBreak/>
         <w:t>Abstract</w:t>
@@ -1378,14 +1811,32 @@
         <w:t xml:space="preserve"> process</w:t>
       </w:r>
       <w:r>
-        <w:t xml:space="preserve"> since the analysis of the atmospheric effects responsible for the atmospheric effects until the final results.</w:t>
-      </w:r>
-    </w:p>
-    <w:p>
-      <w:pPr>
-        <w:pStyle w:val="Cabealho1"/>
-      </w:pPr>
-      <w:bookmarkStart w:id="1" w:name="_Toc442554200"/>
+        <w:t xml:space="preserve"> since the atmospheric effects</w:t>
+      </w:r>
+      <w:r>
+        <w:t xml:space="preserve">’ </w:t>
+      </w:r>
+      <w:r>
+        <w:t>analysis</w:t>
+      </w:r>
+      <w:r>
+        <w:t xml:space="preserve">, to the </w:t>
+      </w:r>
+      <w:r>
+        <w:t>shaders</w:t>
+      </w:r>
+      <w:r>
+        <w:t>’ translation for Nau3D, until the final simulation, which led to the results presented</w:t>
+      </w:r>
+      <w:r>
+        <w:t>.</w:t>
+      </w:r>
+    </w:p>
+    <w:p>
+      <w:pPr>
+        <w:pStyle w:val="Heading1"/>
+      </w:pPr>
+      <w:bookmarkStart w:id="1" w:name="_Toc442635564"/>
       <w:r>
         <w:t>Introductio</w:t>
       </w:r>
@@ -1403,13 +1854,7 @@
         <w:t>Our atmosphere is a mixture of several processes which result in various effects that are noticeable throughout the day</w:t>
       </w:r>
       <w:r>
-        <w:t xml:space="preserve">, these effects can cause sun’s light </w:t>
-      </w:r>
-      <w:r>
-        <w:t>reflection</w:t>
-      </w:r>
-      <w:r>
-        <w:t>, refraction or absorption</w:t>
+        <w:t>, these effects can cause sun’s light reflection, refraction or absorption</w:t>
       </w:r>
       <w:r>
         <w:t>. One of the most important is the scattering</w:t>
@@ -1489,9 +1934,9 @@
     </w:p>
     <w:p>
       <w:pPr>
-        <w:pStyle w:val="Cabealho1"/>
-      </w:pPr>
-      <w:bookmarkStart w:id="2" w:name="_Toc442554201"/>
+        <w:pStyle w:val="Heading1"/>
+      </w:pPr>
+      <w:bookmarkStart w:id="2" w:name="_Toc442635565"/>
       <w:r>
         <w:t>Atmospheric Scattering</w:t>
       </w:r>
@@ -1512,13 +1957,7 @@
         <w:t xml:space="preserve"> scattering is the re</w:t>
       </w:r>
       <w:r>
-        <w:t xml:space="preserve">direction of </w:t>
-      </w:r>
-      <w:r>
-        <w:t>electromagnetic</w:t>
-      </w:r>
-      <w:r>
-        <w:t xml:space="preserve"> energy by the suspended particles in the </w:t>
+        <w:t xml:space="preserve">direction of electromagnetic energy by the suspended particles in the </w:t>
       </w:r>
       <w:r>
         <w:t>atmosphere</w:t>
@@ -1542,26 +1981,19 @@
         <w:t>.</w:t>
       </w:r>
       <w:r>
-        <w:t xml:space="preserve"> Mie scattering is responsible for the white/grey clouds’ colors which contain </w:t>
-      </w:r>
-      <w:r>
-        <w:t>water droplet</w:t>
-      </w:r>
-      <w:r>
-        <w:t xml:space="preserve">s with a similar size as the wavelength reaching it. </w:t>
-      </w:r>
-    </w:p>
-    <w:p>
-      <w:r>
-        <w:rPr>
-          <w:noProof/>
-          <w:lang w:val="pt-PT" w:eastAsia="pt-PT"/>
+        <w:t xml:space="preserve"> Mie scattering is responsible for the white/grey clouds’ colors which contain water droplets with a similar size as the wavelength reaching it. </w:t>
+      </w:r>
+    </w:p>
+    <w:p>
+      <w:r>
+        <w:rPr>
+          <w:lang w:eastAsia="pt-PT"/>
         </w:rPr>
         <w:lastRenderedPageBreak/>
         <mc:AlternateContent>
           <mc:Choice Requires="wpg">
             <w:drawing>
-              <wp:anchor distT="0" distB="0" distL="114300" distR="114300" simplePos="0" relativeHeight="251660288" behindDoc="0" locked="0" layoutInCell="1" allowOverlap="1" wp14:anchorId="24185BF1" wp14:editId="0ACABEBD">
+              <wp:anchor distT="0" distB="0" distL="114300" distR="114300" simplePos="0" relativeHeight="251657216" behindDoc="0" locked="0" layoutInCell="1" allowOverlap="1" wp14:anchorId="24185BF1" wp14:editId="7D01EAEF">
                 <wp:simplePos x="0" y="0"/>
                 <wp:positionH relativeFrom="column">
                   <wp:posOffset>250522</wp:posOffset>
@@ -1594,7 +2026,7 @@
                           </pic:cNvPicPr>
                         </pic:nvPicPr>
                         <pic:blipFill rotWithShape="1">
-                          <a:blip r:embed="rId9">
+                          <a:blip r:embed="rId12">
                             <a:extLst>
                               <a:ext uri="{28A0092B-C50C-407E-A947-70E740481C1C}">
                                 <a14:useLocalDpi xmlns:a14="http://schemas.microsoft.com/office/drawing/2010/main" val="0"/>
@@ -1646,22 +2078,41 @@
                           <w:txbxContent>
                             <w:p>
                               <w:pPr>
-                                <w:pStyle w:val="Legenda"/>
+                                <w:pStyle w:val="Caption"/>
                               </w:pPr>
-                              <w:bookmarkStart w:id="3" w:name="_Toc442554699"/>
+                              <w:bookmarkStart w:id="3" w:name="_Toc442635641"/>
                               <w:r>
                                 <w:t xml:space="preserve">Figure </w:t>
                               </w:r>
-                              <w:fldSimple w:instr=" SEQ Figure \* ARABIC ">
-                                <w:r>
-                                  <w:rPr>
-                                    <w:noProof/>
-                                  </w:rPr>
-                                  <w:t>1</w:t>
-                                </w:r>
-                              </w:fldSimple>
                               <w:r>
-                                <w:t xml:space="preserve"> - Atmospheric scattering effect</w:t>
+                                <w:fldChar w:fldCharType="begin"/>
+                              </w:r>
+                              <w:r>
+                                <w:instrText xml:space="preserve"> SEQ Figure \* ARABIC </w:instrText>
+                              </w:r>
+                              <w:r>
+                                <w:fldChar w:fldCharType="separate"/>
+                              </w:r>
+                              <w:r>
+                                <w:rPr>
+                                  <w:noProof/>
+                                </w:rPr>
+                                <w:t>1</w:t>
+                              </w:r>
+                              <w:r>
+                                <w:rPr>
+                                  <w:noProof/>
+                                </w:rPr>
+                                <w:fldChar w:fldCharType="end"/>
+                              </w:r>
+                              <w:r>
+                                <w:rPr>
+                                  <w:noProof/>
+                                </w:rPr>
+                                <w:t>.</w:t>
+                              </w:r>
+                              <w:r>
+                                <w:t xml:space="preserve"> Atmospheric scattering effect</w:t>
                               </w:r>
                               <w:bookmarkEnd w:id="3"/>
                             </w:p>
@@ -1682,7 +2133,7 @@
           </mc:Choice>
           <mc:Fallback>
             <w:pict>
-              <v:group w14:anchorId="24185BF1" id="Group 4" o:spid="_x0000_s1027" style="position:absolute;left:0;text-align:left;margin-left:19.75pt;margin-top:.1pt;width:402.4pt;height:232.55pt;z-index:251660288" coordsize="51104,29533" o:gfxdata="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">
+              <v:group w14:anchorId="24185BF1" id="Group 4" o:spid="_x0000_s1027" style="position:absolute;left:0;text-align:left;margin-left:19.75pt;margin-top:.1pt;width:402.4pt;height:232.55pt;z-index:251657216" coordsize="51104,29533" o:gfxdata="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">
                 <v:shapetype id="_x0000_t75" coordsize="21600,21600" o:spt="75" o:preferrelative="t" path="m@4@5l@4@11@9@11@9@5xe" filled="f" stroked="f">
                   <v:stroke joinstyle="miter"/>
                   <v:formulas>
@@ -1703,34 +2154,49 @@
                   <o:lock v:ext="edit" aspectratio="t"/>
                 </v:shapetype>
                 <v:shape id="Picture 2" o:spid="_x0000_s1028" type="#_x0000_t75" alt="https://hal.inria.fr/inria-00288758/file/b.jpg" style="position:absolute;width:51104;height:26403;visibility:visible;mso-wrap-style:square" o:gfxdata="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">
-                  <v:imagedata r:id="rId10" o:title="b" cropbottom="20359f"/>
+                  <v:imagedata r:id="rId13" o:title="b" cropbottom="20359f"/>
                   <v:path arrowok="t"/>
                 </v:shape>
-                <v:shapetype id="_x0000_t202" coordsize="21600,21600" o:spt="202" path="m,l,21600r21600,l21600,xe">
-                  <v:stroke joinstyle="miter"/>
-                  <v:path gradientshapeok="t" o:connecttype="rect"/>
-                </v:shapetype>
                 <v:shape id="Text Box 3" o:spid="_x0000_s1029" type="#_x0000_t202" style="position:absolute;top:26949;width:51104;height:2584;visibility:visible;mso-wrap-style:square;v-text-anchor:top" o:gfxdata="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" stroked="f">
                   <v:textbox style="mso-fit-shape-to-text:t" inset="0,0,0,0">
                     <w:txbxContent>
                       <w:p>
                         <w:pPr>
-                          <w:pStyle w:val="Legenda"/>
+                          <w:pStyle w:val="Caption"/>
                         </w:pPr>
-                        <w:bookmarkStart w:id="4" w:name="_Toc442554699"/>
+                        <w:bookmarkStart w:id="4" w:name="_Toc442635641"/>
                         <w:r>
                           <w:t xml:space="preserve">Figure </w:t>
                         </w:r>
-                        <w:fldSimple w:instr=" SEQ Figure \* ARABIC ">
-                          <w:r>
-                            <w:rPr>
-                              <w:noProof/>
-                            </w:rPr>
-                            <w:t>1</w:t>
-                          </w:r>
-                        </w:fldSimple>
                         <w:r>
-                          <w:t xml:space="preserve"> - Atmospheric scattering effect</w:t>
+                          <w:fldChar w:fldCharType="begin"/>
+                        </w:r>
+                        <w:r>
+                          <w:instrText xml:space="preserve"> SEQ Figure \* ARABIC </w:instrText>
+                        </w:r>
+                        <w:r>
+                          <w:fldChar w:fldCharType="separate"/>
+                        </w:r>
+                        <w:r>
+                          <w:rPr>
+                            <w:noProof/>
+                          </w:rPr>
+                          <w:t>1</w:t>
+                        </w:r>
+                        <w:r>
+                          <w:rPr>
+                            <w:noProof/>
+                          </w:rPr>
+                          <w:fldChar w:fldCharType="end"/>
+                        </w:r>
+                        <w:r>
+                          <w:rPr>
+                            <w:noProof/>
+                          </w:rPr>
+                          <w:t>.</w:t>
+                        </w:r>
+                        <w:r>
+                          <w:t xml:space="preserve"> Atmospheric scattering effect</w:t>
                         </w:r>
                         <w:bookmarkEnd w:id="4"/>
                       </w:p>
@@ -1746,13 +2212,18 @@
     </w:p>
     <w:p>
       <w:pPr>
-        <w:pStyle w:val="Cabealho2"/>
-      </w:pPr>
-      <w:bookmarkStart w:id="5" w:name="_Toc442554202"/>
-      <w:r>
-        <w:t>Rayleigh Scattering</w:t>
+        <w:pStyle w:val="Heading2"/>
+      </w:pPr>
+      <w:bookmarkStart w:id="5" w:name="_Toc442635566"/>
+      <w:r>
+        <w:t xml:space="preserve">Rayleigh </w:t>
+      </w:r>
+      <w:proofErr w:type="gramStart"/>
+      <w:r>
+        <w:t>Scattering</w:t>
       </w:r>
       <w:bookmarkEnd w:id="5"/>
+      <w:proofErr w:type="gramEnd"/>
     </w:p>
     <w:p>
       <w:pPr>
@@ -1789,31 +2260,37 @@
         <w:t>en</w:t>
       </w:r>
       <w:r>
-        <w:t xml:space="preserve"> due to the Rayleigh scattering effect. This kind of scattering occurs in light or other electromagnetic radiation where the particles are much smaller than the wavelength of the radiation. Those particles can be individual atoms or molecules</w:t>
-      </w:r>
-      <w:r>
-        <w:t xml:space="preserve"> and don’</w:t>
-      </w:r>
-      <w:r>
-        <w:t xml:space="preserve">t change its </w:t>
-      </w:r>
-      <w:r>
-        <w:t xml:space="preserve">state once </w:t>
-      </w:r>
-      <w:r>
-        <w:t>this is a parametric process</w:t>
-      </w:r>
-      <w:r>
-        <w:t xml:space="preserve">. </w:t>
-      </w:r>
-      <w:r>
-        <w:t xml:space="preserve">It can also ensue through solids or liquids but it is most common in gases. </w:t>
-      </w:r>
-      <w:r>
-        <w:t>The Rayleigh scattering effects com</w:t>
-      </w:r>
-      <w:r>
-        <w:t>e from the electric polarizability</w:t>
+        <w:t xml:space="preserve"> due to the Rayleigh scattering effect. This kind of scattering occurs </w:t>
+      </w:r>
+      <w:r>
+        <w:t>when</w:t>
+      </w:r>
+      <w:r>
+        <w:t xml:space="preserve"> light or other electromagnetic radiation </w:t>
+      </w:r>
+      <w:r>
+        <w:t>reaches</w:t>
+      </w:r>
+      <w:r>
+        <w:t xml:space="preserve"> particles </w:t>
+      </w:r>
+      <w:r>
+        <w:t xml:space="preserve">that </w:t>
+      </w:r>
+      <w:r>
+        <w:t xml:space="preserve">are much smaller than the wavelength of the radiation. Those particles can be individual atoms or molecules. </w:t>
+      </w:r>
+      <w:r>
+        <w:t>This scattering effect</w:t>
+      </w:r>
+      <w:r>
+        <w:t xml:space="preserve"> can also ensue through solids or liquids but it is most common in gases</w:t>
+      </w:r>
+      <w:r>
+        <w:t xml:space="preserve"> and is resultant </w:t>
+      </w:r>
+      <w:r>
+        <w:t>from the electric polarizability</w:t>
       </w:r>
       <w:r>
         <w:t xml:space="preserve"> of the particles</w:t>
@@ -1839,11 +2316,10 @@
       </w:pPr>
       <w:r>
         <w:rPr>
-          <w:noProof/>
-          <w:lang w:val="pt-PT" w:eastAsia="pt-PT"/>
+          <w:lang w:eastAsia="pt-PT"/>
         </w:rPr>
         <w:drawing>
-          <wp:inline distT="0" distB="0" distL="0" distR="0" wp14:anchorId="6208402E" wp14:editId="7EA8ED9B">
+          <wp:inline distT="0" distB="0" distL="0" distR="0" wp14:anchorId="6208402E" wp14:editId="4D9EC1B8">
             <wp:extent cx="2213749" cy="1673525"/>
             <wp:effectExtent l="0" t="0" r="0" b="3175"/>
             <wp:docPr id="6" name="Imagem 6" descr="http://macaulay.cuny.edu/eportfolios/sciencefordessert/files/2010/09/horiz.gif"/>
@@ -1860,7 +2336,7 @@
                     </pic:cNvPicPr>
                   </pic:nvPicPr>
                   <pic:blipFill>
-                    <a:blip r:embed="rId11">
+                    <a:blip r:embed="rId14">
                       <a:extLst>
                         <a:ext uri="{28A0092B-C50C-407E-A947-70E740481C1C}">
                           <a14:useLocalDpi xmlns:a14="http://schemas.microsoft.com/office/drawing/2010/main" val="0"/>
@@ -1899,11 +2375,10 @@
       </w:r>
       <w:r>
         <w:rPr>
-          <w:noProof/>
-          <w:lang w:val="pt-PT" w:eastAsia="pt-PT"/>
+          <w:lang w:eastAsia="pt-PT"/>
         </w:rPr>
         <w:drawing>
-          <wp:inline distT="0" distB="0" distL="0" distR="0" wp14:anchorId="5ACAC515" wp14:editId="5E08E061">
+          <wp:inline distT="0" distB="0" distL="0" distR="0" wp14:anchorId="5ACAC515" wp14:editId="5E7A8316">
             <wp:extent cx="3141513" cy="1780234"/>
             <wp:effectExtent l="0" t="0" r="1905" b="0"/>
             <wp:docPr id="8" name="Imagem 8" descr="http://apollo.lsc.vsc.edu/classes/met130/notes/chapter19/graphics/red_sunset.free.gif"/>
@@ -1920,7 +2395,7 @@
                     </pic:cNvPicPr>
                   </pic:nvPicPr>
                   <pic:blipFill>
-                    <a:blip r:embed="rId12">
+                    <a:blip r:embed="rId15">
                       <a:extLst>
                         <a:ext uri="{28A0092B-C50C-407E-A947-70E740481C1C}">
                           <a14:useLocalDpi xmlns:a14="http://schemas.microsoft.com/office/drawing/2010/main" val="0"/>
@@ -1954,23 +2429,35 @@
     </w:p>
     <w:p>
       <w:pPr>
-        <w:pStyle w:val="Legenda"/>
+        <w:pStyle w:val="Caption"/>
         <w:jc w:val="center"/>
       </w:pPr>
+      <w:bookmarkStart w:id="6" w:name="_Toc442635642"/>
       <w:r>
         <w:t xml:space="preserve">Figure </w:t>
       </w:r>
-      <w:fldSimple w:instr=" SEQ Figure \* ARABIC ">
-        <w:r>
-          <w:rPr>
-            <w:noProof/>
-          </w:rPr>
-          <w:t>2</w:t>
-        </w:r>
-      </w:fldSimple>
+      <w:r>
+        <w:fldChar w:fldCharType="begin"/>
+      </w:r>
+      <w:r>
+        <w:instrText xml:space="preserve"> SEQ Figure \* ARABIC </w:instrText>
+      </w:r>
+      <w:r>
+        <w:fldChar w:fldCharType="separate"/>
+      </w:r>
+      <w:r>
+        <w:rPr>
+          <w:noProof/>
+        </w:rPr>
+        <w:t>2</w:t>
+      </w:r>
+      <w:r>
+        <w:fldChar w:fldCharType="end"/>
+      </w:r>
       <w:r>
         <w:t>. Rayleigh scattering</w:t>
       </w:r>
+      <w:bookmarkEnd w:id="6"/>
     </w:p>
     <w:p>
       <w:pPr>
@@ -1980,16 +2467,82 @@
         <w:tab/>
       </w:r>
       <w:r>
-        <w:t xml:space="preserve">Down below we will show some formulas that allowed us the production of the Rayleigh scattering light effect. We didn’t implemented just like they are because that would have resulted on a huge load of computing and we pretend to have results in an acceptable framing rate. So, we wrote </w:t>
-      </w:r>
-      <w:r>
-        <w:t>a</w:t>
+        <w:t>B</w:t>
+      </w:r>
+      <w:r>
+        <w:t xml:space="preserve">elow </w:t>
+      </w:r>
+      <w:r>
+        <w:t xml:space="preserve">some </w:t>
+      </w:r>
+      <w:r>
+        <w:t>formulas</w:t>
       </w:r>
       <w:r>
         <w:t xml:space="preserve"> </w:t>
       </w:r>
       <w:r>
-        <w:t xml:space="preserve">simplification of those formulas that don’t produce the precise effect we need but they gives us a good look and simultaneously a great efficiency.    </w:t>
+        <w:t xml:space="preserve">are </w:t>
+      </w:r>
+      <w:r>
+        <w:t>show</w:t>
+      </w:r>
+      <w:r>
+        <w:t>n</w:t>
+      </w:r>
+      <w:r>
+        <w:t xml:space="preserve"> that allowed us the production of the Rayleigh sc</w:t>
+      </w:r>
+      <w:r>
+        <w:t xml:space="preserve">attering light effect. The implemented version was a simplification of these formulas which otherwise would </w:t>
+      </w:r>
+      <w:r>
+        <w:t xml:space="preserve">have resulted on </w:t>
+      </w:r>
+      <w:r>
+        <w:t>an</w:t>
+      </w:r>
+      <w:r>
+        <w:t xml:space="preserve"> </w:t>
+      </w:r>
+      <w:r>
+        <w:t>enormous</w:t>
+      </w:r>
+      <w:r>
+        <w:t xml:space="preserve"> load of computing and we pretend to have results </w:t>
+      </w:r>
+      <w:r>
+        <w:t>with</w:t>
+      </w:r>
+      <w:r>
+        <w:t>in</w:t>
+      </w:r>
+      <w:r>
+        <w:t xml:space="preserve"> an acceptable framing rate. </w:t>
+      </w:r>
+      <w:r>
+        <w:t>The simplified version implemented does not</w:t>
+      </w:r>
+      <w:r>
+        <w:t xml:space="preserve"> produce the precise effect we need but </w:t>
+      </w:r>
+      <w:r>
+        <w:t>produces</w:t>
+      </w:r>
+      <w:r>
+        <w:t xml:space="preserve"> a </w:t>
+      </w:r>
+      <w:r>
+        <w:t>similar</w:t>
+      </w:r>
+      <w:r>
+        <w:t xml:space="preserve"> </w:t>
+      </w:r>
+      <w:r>
+        <w:t>effect</w:t>
+      </w:r>
+      <w:r>
+        <w:t xml:space="preserve"> and simultaneously a great efficiency.    </w:t>
       </w:r>
     </w:p>
     <w:p>
@@ -1999,7 +2552,28 @@
       <w:r>
         <w:lastRenderedPageBreak/>
         <w:tab/>
-        <w:t>The first one we show is the size of a scattering particle. This value is frequently parametrized by the following formula</w:t>
+        <w:t xml:space="preserve">The first </w:t>
+      </w:r>
+      <w:r>
+        <w:t xml:space="preserve">formula </w:t>
+      </w:r>
+      <w:r>
+        <w:t>show</w:t>
+      </w:r>
+      <w:r>
+        <w:t>n</w:t>
+      </w:r>
+      <w:r>
+        <w:t xml:space="preserve"> </w:t>
+      </w:r>
+      <w:r>
+        <w:t>defines which type of scattering to be calculated (Rayleigh or Mie)</w:t>
+      </w:r>
+      <w:r>
+        <w:t xml:space="preserve">. </w:t>
+      </w:r>
+      <w:r>
+        <w:t>Although on this work assignment only the Rayleigh scattering was simulated.</w:t>
       </w:r>
     </w:p>
     <w:p>
@@ -2056,7 +2630,7 @@
         <w:rPr>
           <w:rFonts w:eastAsiaTheme="minorEastAsia"/>
         </w:rPr>
-        <w:t xml:space="preserve">Where </w:t>
+        <w:t xml:space="preserve">On this formula </w:t>
       </w:r>
       <m:oMath>
         <m:r>
@@ -2070,7 +2644,19 @@
         <w:rPr>
           <w:rFonts w:eastAsiaTheme="minorEastAsia"/>
         </w:rPr>
-        <w:t xml:space="preserve"> is the particle’s length (radius) and </w:t>
+        <w:t xml:space="preserve"> is the particle’s </w:t>
+      </w:r>
+      <w:r>
+        <w:rPr>
+          <w:rFonts w:eastAsiaTheme="minorEastAsia"/>
+        </w:rPr>
+        <w:t>radius</w:t>
+      </w:r>
+      <w:r>
+        <w:rPr>
+          <w:rFonts w:eastAsiaTheme="minorEastAsia"/>
+        </w:rPr>
+        <w:t xml:space="preserve"> and </w:t>
       </w:r>
       <m:oMath>
         <m:r>
@@ -2097,13 +2683,7 @@
           <w:rPr>
             <w:rFonts w:ascii="Cambria Math" w:hAnsi="Cambria Math"/>
           </w:rPr>
-          <m:t>x</m:t>
-        </m:r>
-        <m:r>
-          <w:rPr>
-            <w:rFonts w:ascii="Cambria Math" w:hAnsi="Cambria Math"/>
-          </w:rPr>
-          <m:t>≫1</m:t>
+          <m:t>x≫1</m:t>
         </m:r>
       </m:oMath>
       <w:r>
@@ -2117,52 +2697,116 @@
           <w:rPr>
             <w:rFonts w:ascii="Cambria Math" w:hAnsi="Cambria Math"/>
           </w:rPr>
-          <m:t>x</m:t>
-        </m:r>
-        <m:r>
-          <w:rPr>
-            <w:rFonts w:ascii="Cambria Math" w:hAnsi="Cambria Math"/>
-          </w:rPr>
-          <m:t>≅</m:t>
-        </m:r>
-        <m:r>
-          <w:rPr>
-            <w:rFonts w:ascii="Cambria Math" w:hAnsi="Cambria Math"/>
-          </w:rPr>
-          <m:t>1</m:t>
+          <m:t>x≅1</m:t>
         </m:r>
       </m:oMath>
       <w:r>
         <w:rPr>
           <w:rFonts w:eastAsiaTheme="minorEastAsia"/>
         </w:rPr>
-        <w:t xml:space="preserve"> we apply the Mie scattering as we will talk on the next section. The Rayleigh scattering is applied when </w:t>
-      </w:r>
+        <w:t xml:space="preserve"> the Mie scattering </w:t>
+      </w:r>
+      <w:r>
+        <w:rPr>
+          <w:rFonts w:eastAsiaTheme="minorEastAsia"/>
+        </w:rPr>
+        <w:t xml:space="preserve">is applied (see </w:t>
+      </w:r>
+      <w:r>
+        <w:rPr>
+          <w:rFonts w:eastAsiaTheme="minorEastAsia"/>
+        </w:rPr>
+        <w:fldChar w:fldCharType="begin"/>
+      </w:r>
+      <w:r>
+        <w:rPr>
+          <w:rFonts w:eastAsiaTheme="minorEastAsia"/>
+        </w:rPr>
+        <w:instrText xml:space="preserve"> REF _Ref442636876 \h </w:instrText>
+      </w:r>
+      <w:r>
+        <w:rPr>
+          <w:rFonts w:eastAsiaTheme="minorEastAsia"/>
+        </w:rPr>
+      </w:r>
+      <w:r>
+        <w:rPr>
+          <w:rFonts w:eastAsiaTheme="minorEastAsia"/>
+        </w:rPr>
+        <w:fldChar w:fldCharType="separate"/>
+      </w:r>
+      <w:r>
+        <w:t>Mie Scattering</w:t>
+      </w:r>
+      <w:r>
+        <w:rPr>
+          <w:rFonts w:eastAsiaTheme="minorEastAsia"/>
+        </w:rPr>
+        <w:fldChar w:fldCharType="end"/>
+      </w:r>
+      <w:r>
+        <w:rPr>
+          <w:rFonts w:eastAsiaTheme="minorEastAsia"/>
+        </w:rPr>
+        <w:t>)</w:t>
+      </w:r>
+      <w:r>
+        <w:rPr>
+          <w:rFonts w:eastAsiaTheme="minorEastAsia"/>
+        </w:rPr>
+        <w:t xml:space="preserve">. The Rayleigh scattering is applied </w:t>
+      </w:r>
+      <w:proofErr w:type="gramStart"/>
+      <w:r>
+        <w:rPr>
+          <w:rFonts w:eastAsiaTheme="minorEastAsia"/>
+        </w:rPr>
+        <w:t xml:space="preserve">when </w:t>
+      </w:r>
+      <w:proofErr w:type="gramEnd"/>
       <m:oMath>
         <m:r>
           <w:rPr>
             <w:rFonts w:ascii="Cambria Math" w:hAnsi="Cambria Math"/>
           </w:rPr>
-          <m:t>x</m:t>
-        </m:r>
-        <m:r>
-          <w:rPr>
-            <w:rFonts w:ascii="Cambria Math" w:hAnsi="Cambria Math"/>
-          </w:rPr>
-          <m:t>≪</m:t>
-        </m:r>
-        <m:r>
-          <w:rPr>
-            <w:rFonts w:ascii="Cambria Math" w:hAnsi="Cambria Math"/>
-          </w:rPr>
-          <m:t>1</m:t>
+          <m:t>x≪1</m:t>
         </m:r>
       </m:oMath>
       <w:r>
         <w:rPr>
           <w:rFonts w:eastAsiaTheme="minorEastAsia"/>
         </w:rPr>
-        <w:t>, or by other word, when the particle is small. This means that the particle size (radius) is nearly ten times smaller than the length of the light</w:t>
+        <w:t>, or by other word</w:t>
+      </w:r>
+      <w:r>
+        <w:rPr>
+          <w:rFonts w:eastAsiaTheme="minorEastAsia"/>
+        </w:rPr>
+        <w:t>s</w:t>
+      </w:r>
+      <w:r>
+        <w:rPr>
+          <w:rFonts w:eastAsiaTheme="minorEastAsia"/>
+        </w:rPr>
+        <w:t>, when the particle is</w:t>
+      </w:r>
+      <w:r>
+        <w:rPr>
+          <w:rFonts w:eastAsiaTheme="minorEastAsia"/>
+        </w:rPr>
+        <w:t xml:space="preserve"> minu</w:t>
+      </w:r>
+      <w:r>
+        <w:rPr>
+          <w:rFonts w:eastAsiaTheme="minorEastAsia"/>
+        </w:rPr>
+        <w:t>scule</w:t>
+      </w:r>
+      <w:r>
+        <w:rPr>
+          <w:rFonts w:eastAsiaTheme="minorEastAsia"/>
+        </w:rPr>
+        <w:t>. This means that the particle size (radius) is nearly ten times smaller than the length of the light</w:t>
       </w:r>
       <w:r>
         <w:rPr>
@@ -2209,19 +2853,19 @@
         <w:rPr>
           <w:rFonts w:eastAsiaTheme="minorEastAsia"/>
         </w:rPr>
-        <w:t xml:space="preserve"> of light scatter by any </w:t>
+        <w:t xml:space="preserve"> of light scatter</w:t>
       </w:r>
       <w:r>
         <w:rPr>
           <w:rFonts w:eastAsiaTheme="minorEastAsia"/>
         </w:rPr>
-        <w:t xml:space="preserve">sphere </w:t>
+        <w:t>ed</w:t>
       </w:r>
       <w:r>
         <w:rPr>
           <w:rFonts w:eastAsiaTheme="minorEastAsia"/>
         </w:rPr>
-        <w:t xml:space="preserve">with a small diameter </w:t>
+        <w:t xml:space="preserve"> by any sphere with a small diameter </w:t>
       </w:r>
       <m:oMath>
         <m:r>
@@ -2269,8 +2913,16 @@
         <w:rPr>
           <w:rFonts w:eastAsiaTheme="minorEastAsia"/>
         </w:rPr>
-        <w:t xml:space="preserve"> and intensity </w:t>
-      </w:r>
+        <w:t xml:space="preserve"> and </w:t>
+      </w:r>
+      <w:proofErr w:type="gramStart"/>
+      <w:r>
+        <w:rPr>
+          <w:rFonts w:eastAsiaTheme="minorEastAsia"/>
+        </w:rPr>
+        <w:t xml:space="preserve">intensity </w:t>
+      </w:r>
+      <w:proofErr w:type="gramEnd"/>
       <m:oMath>
         <m:sSub>
           <m:sSubPr>
@@ -2739,7 +3391,25 @@
         <w:rPr>
           <w:rFonts w:eastAsiaTheme="minorEastAsia"/>
         </w:rPr>
-        <w:t xml:space="preserve"> is the scattering angle. The Rayleigh scattering cross-section is calculated by averaging this over all angles. See the equation below</w:t>
+        <w:t xml:space="preserve"> is the scattering angle. The Rayleigh scattering cross-section is calculated by averaging this over all angles. </w:t>
+      </w:r>
+      <w:r>
+        <w:rPr>
+          <w:rFonts w:eastAsiaTheme="minorEastAsia"/>
+        </w:rPr>
+        <w:t>Consider</w:t>
+      </w:r>
+      <w:r>
+        <w:rPr>
+          <w:rFonts w:eastAsiaTheme="minorEastAsia"/>
+        </w:rPr>
+        <w:t xml:space="preserve"> the equation below</w:t>
+      </w:r>
+      <w:r>
+        <w:rPr>
+          <w:rFonts w:eastAsiaTheme="minorEastAsia"/>
+        </w:rPr>
+        <w:t>:</w:t>
       </w:r>
     </w:p>
     <w:p>
@@ -3163,11 +3833,10 @@
       </w:pPr>
       <w:r>
         <w:rPr>
-          <w:noProof/>
-          <w:lang w:val="pt-PT" w:eastAsia="pt-PT"/>
+          <w:lang w:eastAsia="pt-PT"/>
         </w:rPr>
         <w:drawing>
-          <wp:inline distT="0" distB="0" distL="0" distR="0" wp14:anchorId="671DF522" wp14:editId="3171F99F">
+          <wp:inline distT="0" distB="0" distL="0" distR="0" wp14:anchorId="671DF522" wp14:editId="1D03DBA1">
             <wp:extent cx="2235951" cy="1830681"/>
             <wp:effectExtent l="0" t="0" r="0" b="0"/>
             <wp:docPr id="5" name="Imagem 5" descr="https://upload.wikimedia.org/wikipedia/commons/6/69/Rayleigh_sunlight_scattering.png"/>
@@ -3184,7 +3853,7 @@
                     </pic:cNvPicPr>
                   </pic:nvPicPr>
                   <pic:blipFill>
-                    <a:blip r:embed="rId13" cstate="print">
+                    <a:blip r:embed="rId16" cstate="print">
                       <a:extLst>
                         <a:ext uri="{28A0092B-C50C-407E-A947-70E740481C1C}">
                           <a14:useLocalDpi xmlns:a14="http://schemas.microsoft.com/office/drawing/2010/main" val="0"/>
@@ -3217,25 +3886,22 @@
       </w:r>
       <w:r>
         <w:rPr>
-          <w:noProof/>
-          <w:lang w:val="pt-PT" w:eastAsia="pt-PT"/>
+          <w:lang w:eastAsia="pt-PT"/>
         </w:rPr>
         <w:t xml:space="preserve"> </w:t>
       </w:r>
       <w:r>
         <w:rPr>
-          <w:noProof/>
-          <w:lang w:val="pt-PT" w:eastAsia="pt-PT"/>
+          <w:lang w:eastAsia="pt-PT"/>
         </w:rPr>
         <w:tab/>
       </w:r>
       <w:r>
         <w:rPr>
-          <w:noProof/>
-          <w:lang w:val="pt-PT" w:eastAsia="pt-PT"/>
+          <w:lang w:eastAsia="pt-PT"/>
         </w:rPr>
         <w:drawing>
-          <wp:inline distT="0" distB="0" distL="0" distR="0" wp14:anchorId="32438FA2" wp14:editId="15B33EB9">
+          <wp:inline distT="0" distB="0" distL="0" distR="0" wp14:anchorId="32438FA2" wp14:editId="380D73E6">
             <wp:extent cx="3142642" cy="1764402"/>
             <wp:effectExtent l="0" t="0" r="635" b="7620"/>
             <wp:docPr id="7" name="Imagem 7"/>
@@ -3250,7 +3916,7 @@
                     <pic:cNvPicPr/>
                   </pic:nvPicPr>
                   <pic:blipFill>
-                    <a:blip r:embed="rId14"/>
+                    <a:blip r:embed="rId17"/>
                     <a:stretch>
                       <a:fillRect/>
                     </a:stretch>
@@ -3273,23 +3939,35 @@
     </w:p>
     <w:p>
       <w:pPr>
-        <w:pStyle w:val="Legenda"/>
+        <w:pStyle w:val="Caption"/>
         <w:jc w:val="center"/>
       </w:pPr>
+      <w:bookmarkStart w:id="7" w:name="_Toc442635643"/>
       <w:r>
         <w:t xml:space="preserve">Figure </w:t>
       </w:r>
-      <w:fldSimple w:instr=" SEQ Figure \* ARABIC ">
-        <w:r>
-          <w:rPr>
-            <w:noProof/>
-          </w:rPr>
-          <w:t>3</w:t>
-        </w:r>
-      </w:fldSimple>
+      <w:r>
+        <w:fldChar w:fldCharType="begin"/>
+      </w:r>
+      <w:r>
+        <w:instrText xml:space="preserve"> SEQ Figure \* ARABIC </w:instrText>
+      </w:r>
+      <w:r>
+        <w:fldChar w:fldCharType="separate"/>
+      </w:r>
+      <w:r>
+        <w:rPr>
+          <w:noProof/>
+        </w:rPr>
+        <w:t>3</w:t>
+      </w:r>
+      <w:r>
+        <w:fldChar w:fldCharType="end"/>
+      </w:r>
       <w:r>
         <w:t>. Proportion of light scattered at the atmosphere</w:t>
       </w:r>
+      <w:bookmarkEnd w:id="7"/>
     </w:p>
     <w:p>
       <w:pPr>
@@ -3300,13 +3978,10 @@
         <w:tab/>
       </w:r>
       <w:r>
-        <w:t>If we could animate Figure 3 we would see that the blue ball (that represents the blue color once it has bigger frequency and consequently less wavelength) hit the atmosphere particles many times more than the red one. From this state we can explain the reason why</w:t>
-      </w:r>
-      <w:r>
-        <w:t xml:space="preserve"> the sky is blue.</w:t>
-      </w:r>
-      <w:r>
-        <w:t xml:space="preserve">  </w:t>
+        <w:t>If we could animate Figure 3 we would see that the blue ball (that represents the blue color once it has bigger frequency and consequently less wavelength) hit the atmosphere particles many times more than the red one</w:t>
+      </w:r>
+      <w:r>
+        <w:t xml:space="preserve">, hence the blue color of the sky. </w:t>
       </w:r>
     </w:p>
     <w:p>
@@ -3330,7 +4005,16 @@
         <w:t xml:space="preserve">les as </w:t>
       </w:r>
       <w:r>
-        <w:t>atoms. The following approach was designed to produce the same lighting effects now on molecules. Basically, the equation converts into something like</w:t>
+        <w:t xml:space="preserve">atoms. The following approach was designed to produce the same lighting effects now on molecules. </w:t>
+      </w:r>
+      <w:r>
+        <w:t>Essentially</w:t>
+      </w:r>
+      <w:r>
+        <w:t>, the equation converts into something like</w:t>
+      </w:r>
+      <w:r>
+        <w:t>:</w:t>
       </w:r>
     </w:p>
     <w:p>
@@ -3592,155 +4276,788 @@
         </w:rPr>
         <w:t xml:space="preserve"> represents the molecular polarizability factor.</w:t>
       </w:r>
-      <w:bookmarkStart w:id="6" w:name="_GoBack"/>
-      <w:bookmarkEnd w:id="6"/>
-    </w:p>
-    <w:p>
-      <w:pPr>
-        <w:pStyle w:val="Cabealho2"/>
-      </w:pPr>
-      <w:bookmarkStart w:id="7" w:name="_Toc442554203"/>
+    </w:p>
+    <w:p>
+      <w:pPr>
+        <w:pStyle w:val="Heading2"/>
+      </w:pPr>
+      <w:bookmarkStart w:id="8" w:name="_Toc442635567"/>
+      <w:bookmarkStart w:id="9" w:name="_Ref442636876"/>
       <w:r>
         <w:t>Mie Scattering</w:t>
       </w:r>
-      <w:bookmarkEnd w:id="7"/>
+      <w:bookmarkEnd w:id="8"/>
+      <w:bookmarkEnd w:id="9"/>
     </w:p>
     <w:p/>
     <w:p>
-      <w:hyperlink r:id="rId15" w:history="1">
-        <w:r>
-          <w:rPr>
-            <w:rStyle w:val="Hiperligao"/>
-          </w:rPr>
-          <w:t>https://en.wikipedia.org/wiki/Mie_scattering</w:t>
-        </w:r>
-      </w:hyperlink>
+      <w:bookmarkStart w:id="10" w:name="_GoBack"/>
+      <w:bookmarkEnd w:id="10"/>
+    </w:p>
+    <w:p>
+      <w:pPr>
+        <w:pStyle w:val="Heading1"/>
+      </w:pPr>
+      <w:bookmarkStart w:id="11" w:name="_Toc442635568"/>
+      <w:r>
+        <w:t>Result Comparison</w:t>
+      </w:r>
+      <w:bookmarkEnd w:id="11"/>
+    </w:p>
+    <w:p>
+      <w:r>
+        <w:rPr>
+          <w:noProof/>
+          <w:lang w:val="pt-PT" w:eastAsia="pt-PT"/>
+        </w:rPr>
+        <mc:AlternateContent>
+          <mc:Choice Requires="wpg">
+            <w:drawing>
+              <wp:anchor distT="0" distB="0" distL="114300" distR="114300" simplePos="0" relativeHeight="251665408" behindDoc="0" locked="0" layoutInCell="1" allowOverlap="1" wp14:anchorId="3B3B3114" wp14:editId="7724122C">
+                <wp:simplePos x="0" y="0"/>
+                <wp:positionH relativeFrom="column">
+                  <wp:posOffset>984971</wp:posOffset>
+                </wp:positionH>
+                <wp:positionV relativeFrom="paragraph">
+                  <wp:posOffset>1081334</wp:posOffset>
+                </wp:positionV>
+                <wp:extent cx="3359150" cy="3102267"/>
+                <wp:effectExtent l="0" t="0" r="0" b="3175"/>
+                <wp:wrapTopAndBottom/>
+                <wp:docPr id="24" name="Group 24"/>
+                <wp:cNvGraphicFramePr/>
+                <a:graphic xmlns:a="http://schemas.openxmlformats.org/drawingml/2006/main">
+                  <a:graphicData uri="http://schemas.microsoft.com/office/word/2010/wordprocessingGroup">
+                    <wpg:wgp>
+                      <wpg:cNvGrpSpPr/>
+                      <wpg:grpSpPr>
+                        <a:xfrm>
+                          <a:off x="0" y="0"/>
+                          <a:ext cx="3359150" cy="3102267"/>
+                          <a:chOff x="0" y="0"/>
+                          <a:chExt cx="3359150" cy="3102267"/>
+                        </a:xfrm>
+                      </wpg:grpSpPr>
+                      <wpg:grpSp>
+                        <wpg:cNvPr id="9" name="Group 9"/>
+                        <wpg:cNvGrpSpPr/>
+                        <wpg:grpSpPr>
+                          <a:xfrm>
+                            <a:off x="0" y="0"/>
+                            <a:ext cx="3359150" cy="3098800"/>
+                            <a:chOff x="0" y="0"/>
+                            <a:chExt cx="3359574" cy="3098800"/>
+                          </a:xfrm>
+                        </wpg:grpSpPr>
+                        <pic:pic xmlns:pic="http://schemas.openxmlformats.org/drawingml/2006/picture">
+                          <pic:nvPicPr>
+                            <pic:cNvPr id="10" name="Picture 10" descr="D:\OneDrive\Escola\Universidade do Minho\MEI\Computação Gráfica\2 - Iluminação e Visualização 1\Trabalho_VI1\Entrega_Trabalho_VI1\Prints\Screenshot_4.jpg"/>
+                            <pic:cNvPicPr>
+                              <a:picLocks noChangeAspect="1"/>
+                            </pic:cNvPicPr>
+                          </pic:nvPicPr>
+                          <pic:blipFill rotWithShape="1">
+                            <a:blip r:embed="rId18">
+                              <a:extLst>
+                                <a:ext uri="{28A0092B-C50C-407E-A947-70E740481C1C}">
+                                  <a14:useLocalDpi xmlns:a14="http://schemas.microsoft.com/office/drawing/2010/main" val="0"/>
+                                </a:ext>
+                              </a:extLst>
+                            </a:blip>
+                            <a:srcRect l="50493" t="11163" r="26778" b="10672"/>
+                            <a:stretch/>
+                          </pic:blipFill>
+                          <pic:spPr bwMode="auto">
+                            <a:xfrm>
+                              <a:off x="1515534" y="0"/>
+                              <a:ext cx="1844040" cy="3098800"/>
+                            </a:xfrm>
+                            <a:prstGeom prst="rect">
+                              <a:avLst/>
+                            </a:prstGeom>
+                            <a:noFill/>
+                            <a:ln>
+                              <a:noFill/>
+                            </a:ln>
+                            <a:extLst>
+                              <a:ext uri="{53640926-AAD7-44D8-BBD7-CCE9431645EC}">
+                                <a14:shadowObscured xmlns:a14="http://schemas.microsoft.com/office/drawing/2010/main"/>
+                              </a:ext>
+                            </a:extLst>
+                          </pic:spPr>
+                        </pic:pic>
+                        <pic:pic xmlns:pic="http://schemas.openxmlformats.org/drawingml/2006/picture">
+                          <pic:nvPicPr>
+                            <pic:cNvPr id="11" name="Picture 11" descr="D:\OneDrive\Escola\Universidade do Minho\MEI\Computação Gráfica\2 - Iluminação e Visualização 1\Trabalho_VI1\Entrega_Trabalho_VI1\Prints\Screenshot_9.png"/>
+                            <pic:cNvPicPr>
+                              <a:picLocks noChangeAspect="1"/>
+                            </pic:cNvPicPr>
+                          </pic:nvPicPr>
+                          <pic:blipFill rotWithShape="1">
+                            <a:blip r:embed="rId19" cstate="print">
+                              <a:extLst>
+                                <a:ext uri="{28A0092B-C50C-407E-A947-70E740481C1C}">
+                                  <a14:useLocalDpi xmlns:a14="http://schemas.microsoft.com/office/drawing/2010/main" val="0"/>
+                                </a:ext>
+                              </a:extLst>
+                            </a:blip>
+                            <a:srcRect l="59008"/>
+                            <a:stretch/>
+                          </pic:blipFill>
+                          <pic:spPr bwMode="auto">
+                            <a:xfrm>
+                              <a:off x="0" y="0"/>
+                              <a:ext cx="1440815" cy="3098800"/>
+                            </a:xfrm>
+                            <a:prstGeom prst="rect">
+                              <a:avLst/>
+                            </a:prstGeom>
+                            <a:noFill/>
+                            <a:ln>
+                              <a:noFill/>
+                            </a:ln>
+                            <a:extLst>
+                              <a:ext uri="{53640926-AAD7-44D8-BBD7-CCE9431645EC}">
+                                <a14:shadowObscured xmlns:a14="http://schemas.microsoft.com/office/drawing/2010/main"/>
+                              </a:ext>
+                            </a:extLst>
+                          </pic:spPr>
+                        </pic:pic>
+                      </wpg:grpSp>
+                      <wps:wsp>
+                        <wps:cNvPr id="23" name="Text Box 23"/>
+                        <wps:cNvSpPr txBox="1"/>
+                        <wps:spPr>
+                          <a:xfrm>
+                            <a:off x="0" y="2712377"/>
+                            <a:ext cx="3359150" cy="389890"/>
+                          </a:xfrm>
+                          <a:prstGeom prst="rect">
+                            <a:avLst/>
+                          </a:prstGeom>
+                          <a:solidFill>
+                            <a:prstClr val="white"/>
+                          </a:solidFill>
+                          <a:ln>
+                            <a:noFill/>
+                          </a:ln>
+                          <a:effectLst/>
+                        </wps:spPr>
+                        <wps:txbx>
+                          <w:txbxContent>
+                            <w:p>
+                              <w:pPr>
+                                <w:pStyle w:val="Caption"/>
+                              </w:pPr>
+                              <w:bookmarkStart w:id="12" w:name="_Ref442634899"/>
+                              <w:bookmarkStart w:id="13" w:name="_Toc442635644"/>
+                              <w:r>
+                                <w:t xml:space="preserve">Figure </w:t>
+                              </w:r>
+                              <w:r>
+                                <w:fldChar w:fldCharType="begin"/>
+                              </w:r>
+                              <w:r>
+                                <w:instrText xml:space="preserve"> SEQ Figure \* ARABIC </w:instrText>
+                              </w:r>
+                              <w:r>
+                                <w:fldChar w:fldCharType="separate"/>
+                              </w:r>
+                              <w:r>
+                                <w:rPr>
+                                  <w:noProof/>
+                                </w:rPr>
+                                <w:t>4</w:t>
+                              </w:r>
+                              <w:r>
+                                <w:fldChar w:fldCharType="end"/>
+                              </w:r>
+                              <w:bookmarkEnd w:id="12"/>
+                              <w:r>
+                                <w:t>. Atmospheric Scattering</w:t>
+                              </w:r>
+                              <w:r>
+                                <w:t xml:space="preserve"> effect</w:t>
+                              </w:r>
+                              <w:r>
+                                <w:rPr>
+                                  <w:noProof/>
+                                </w:rPr>
+                                <w:t xml:space="preserve"> observed from space. Left image </w:t>
+                              </w:r>
+                              <w:r>
+                                <w:t>collected</w:t>
+                              </w:r>
+                              <w:r>
+                                <w:rPr>
+                                  <w:noProof/>
+                                </w:rPr>
+                                <w:t xml:space="preserve"> from Nau3D, right image from Unity 3D</w:t>
+                              </w:r>
+                              <w:bookmarkEnd w:id="13"/>
+                            </w:p>
+                          </w:txbxContent>
+                        </wps:txbx>
+                        <wps:bodyPr rot="0" spcFirstLastPara="0" vertOverflow="overflow" horzOverflow="overflow" vert="horz" wrap="square" lIns="0" tIns="0" rIns="0" bIns="0" numCol="1" spcCol="0" rtlCol="0" fromWordArt="0" anchor="t" anchorCtr="0" forceAA="0" compatLnSpc="1">
+                          <a:prstTxWarp prst="textNoShape">
+                            <a:avLst/>
+                          </a:prstTxWarp>
+                          <a:spAutoFit/>
+                        </wps:bodyPr>
+                      </wps:wsp>
+                    </wpg:wgp>
+                  </a:graphicData>
+                </a:graphic>
+              </wp:anchor>
+            </w:drawing>
+          </mc:Choice>
+          <mc:Fallback>
+            <w:pict>
+              <v:group w14:anchorId="3B3B3114" id="Group 24" o:spid="_x0000_s1030" style="position:absolute;left:0;text-align:left;margin-left:77.55pt;margin-top:85.15pt;width:264.5pt;height:244.25pt;z-index:251665408" coordsize="33591,31022" o:gfxdata="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">
+                <v:group id="Group 9" o:spid="_x0000_s1031" style="position:absolute;width:33591;height:30988" coordsize="33595,30988" o:gfxdata="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">
+                  <v:shape id="Picture 10" o:spid="_x0000_s1032" type="#_x0000_t75" style="position:absolute;left:15155;width:18440;height:30988;visibility:visible;mso-wrap-style:square" o:gfxdata="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">
+                    <v:imagedata r:id="rId20" o:title="Screenshot_4" croptop="7316f" cropbottom="6994f" cropleft="33091f" cropright="17549f"/>
+                    <v:path arrowok="t"/>
+                  </v:shape>
+                  <v:shape id="Picture 11" o:spid="_x0000_s1033" type="#_x0000_t75" style="position:absolute;width:14408;height:30988;visibility:visible;mso-wrap-style:square" o:gfxdata="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">
+                    <v:imagedata r:id="rId21" o:title="Screenshot_9" cropleft="38671f"/>
+                    <v:path arrowok="t"/>
+                  </v:shape>
+                </v:group>
+                <v:shape id="Text Box 23" o:spid="_x0000_s1034" type="#_x0000_t202" style="position:absolute;top:27123;width:33591;height:3899;visibility:visible;mso-wrap-style:square;v-text-anchor:top" o:gfxdata="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" stroked="f">
+                  <v:textbox style="mso-fit-shape-to-text:t" inset="0,0,0,0">
+                    <w:txbxContent>
+                      <w:p>
+                        <w:pPr>
+                          <w:pStyle w:val="Caption"/>
+                        </w:pPr>
+                        <w:bookmarkStart w:id="14" w:name="_Ref442634899"/>
+                        <w:bookmarkStart w:id="15" w:name="_Toc442635644"/>
+                        <w:r>
+                          <w:t xml:space="preserve">Figure </w:t>
+                        </w:r>
+                        <w:r>
+                          <w:fldChar w:fldCharType="begin"/>
+                        </w:r>
+                        <w:r>
+                          <w:instrText xml:space="preserve"> SEQ Figure \* ARABIC </w:instrText>
+                        </w:r>
+                        <w:r>
+                          <w:fldChar w:fldCharType="separate"/>
+                        </w:r>
+                        <w:r>
+                          <w:rPr>
+                            <w:noProof/>
+                          </w:rPr>
+                          <w:t>4</w:t>
+                        </w:r>
+                        <w:r>
+                          <w:fldChar w:fldCharType="end"/>
+                        </w:r>
+                        <w:bookmarkEnd w:id="14"/>
+                        <w:r>
+                          <w:t>. Atmospheric Scattering</w:t>
+                        </w:r>
+                        <w:r>
+                          <w:t xml:space="preserve"> effect</w:t>
+                        </w:r>
+                        <w:r>
+                          <w:rPr>
+                            <w:noProof/>
+                          </w:rPr>
+                          <w:t xml:space="preserve"> observed from space. Left image </w:t>
+                        </w:r>
+                        <w:r>
+                          <w:t>collected</w:t>
+                        </w:r>
+                        <w:r>
+                          <w:rPr>
+                            <w:noProof/>
+                          </w:rPr>
+                          <w:t xml:space="preserve"> from Nau3D, right image from Unity 3D</w:t>
+                        </w:r>
+                        <w:bookmarkEnd w:id="15"/>
+                      </w:p>
+                    </w:txbxContent>
+                  </v:textbox>
+                </v:shape>
+                <w10:wrap type="topAndBottom"/>
+              </v:group>
+            </w:pict>
+          </mc:Fallback>
+        </mc:AlternateContent>
+      </w:r>
+      <w:r>
+        <w:t xml:space="preserve">Using the fact that there were two projects which simulate atmospheric effects viewed from space, the result obtain from them was compared, and although the effects are very similar there where some differences. When positioning the camera to obtain </w:t>
+      </w:r>
+      <w:r>
+        <w:fldChar w:fldCharType="begin"/>
+      </w:r>
+      <w:r>
+        <w:instrText xml:space="preserve"> REF _Ref442634899 \h </w:instrText>
+      </w:r>
+      <w:r>
+        <w:fldChar w:fldCharType="separate"/>
+      </w:r>
+      <w:r>
+        <w:t xml:space="preserve">Figure </w:t>
+      </w:r>
+      <w:r>
+        <w:rPr>
+          <w:noProof/>
+        </w:rPr>
+        <w:t>4</w:t>
+      </w:r>
+      <w:r>
+        <w:fldChar w:fldCharType="end"/>
+      </w:r>
+      <w:r>
+        <w:t xml:space="preserve"> </w:t>
+      </w:r>
+      <w:r>
+        <w:t>it was noticed some red/yellow shades on Earth’s edge, slightly visible on this figure. Regardless, the effect obtained was very similar, as shown</w:t>
+      </w:r>
+      <w:r>
+        <w:t xml:space="preserve"> on </w:t>
+      </w:r>
+      <w:r>
+        <w:fldChar w:fldCharType="begin"/>
+      </w:r>
+      <w:r>
+        <w:instrText xml:space="preserve"> REF _Ref442634899 \h </w:instrText>
+      </w:r>
+      <w:r>
+        <w:fldChar w:fldCharType="separate"/>
+      </w:r>
+      <w:r>
+        <w:t xml:space="preserve">Figure </w:t>
+      </w:r>
+      <w:r>
+        <w:rPr>
+          <w:noProof/>
+        </w:rPr>
+        <w:t>4</w:t>
+      </w:r>
+      <w:r>
+        <w:fldChar w:fldCharType="end"/>
+      </w:r>
+      <w:r>
+        <w:t>.</w:t>
+      </w:r>
     </w:p>
     <w:p/>
     <w:p>
-      <w:pPr>
-        <w:pStyle w:val="Cabealho1"/>
-        <w:rPr>
-          <w:lang w:val="pt-PT"/>
-        </w:rPr>
-      </w:pPr>
-      <w:bookmarkStart w:id="8" w:name="_Toc442554204"/>
-      <w:r>
-        <w:rPr>
-          <w:lang w:val="pt-PT"/>
-        </w:rPr>
-        <w:t>Result Comparison</w:t>
-      </w:r>
-      <w:bookmarkEnd w:id="8"/>
-    </w:p>
-    <w:p>
-      <w:pPr>
-        <w:rPr>
-          <w:lang w:val="pt-PT"/>
-        </w:rPr>
-      </w:pPr>
-    </w:p>
-    <w:p>
-      <w:pPr>
-        <w:rPr>
-          <w:lang w:val="pt-PT"/>
-        </w:rPr>
-      </w:pPr>
-      <w:r>
-        <w:rPr>
-          <w:lang w:val="pt-PT"/>
-        </w:rPr>
-        <w:t>Mostrar imagens do unity e da NAU3D</w:t>
-      </w:r>
-    </w:p>
-    <w:p>
-      <w:pPr>
-        <w:rPr>
-          <w:lang w:val="pt-PT"/>
-        </w:rPr>
-      </w:pPr>
-      <w:r>
-        <w:rPr>
-          <w:lang w:val="pt-PT"/>
-        </w:rPr>
-        <w:t>Podemos também mostrar as do “dentro” da atmosfera”</w:t>
-      </w:r>
-    </w:p>
-    <w:p>
-      <w:pPr>
-        <w:rPr>
-          <w:lang w:val="pt-PT"/>
-        </w:rPr>
-      </w:pPr>
-    </w:p>
-    <w:p>
-      <w:pPr>
-        <w:pStyle w:val="Cabealho1"/>
-        <w:rPr>
-          <w:lang w:val="pt-PT"/>
-        </w:rPr>
-      </w:pPr>
-      <w:bookmarkStart w:id="9" w:name="_Toc442554205"/>
-      <w:r>
-        <w:rPr>
-          <w:lang w:val="pt-PT"/>
-        </w:rPr>
+      <w:r>
+        <w:lastRenderedPageBreak/>
+        <w:t>It is believed that the small differences are owing to the diverse way that lights are defined, since minuscule variations in the light’s position or direction on the Nau3D XML file would change the simulated result by a great deal.</w:t>
+      </w:r>
+    </w:p>
+    <w:p>
+      <w:r>
+        <w:t>When changing</w:t>
+      </w:r>
+      <w:r>
+        <w:t xml:space="preserve"> the camera position to obtain </w:t>
+      </w:r>
+      <w:r>
+        <w:fldChar w:fldCharType="begin"/>
+      </w:r>
+      <w:r>
+        <w:instrText xml:space="preserve"> REF _Ref442635040 \h </w:instrText>
+      </w:r>
+      <w:r>
+        <w:fldChar w:fldCharType="separate"/>
+      </w:r>
+      <w:r>
+        <w:t>Figure 5</w:t>
+      </w:r>
+      <w:r>
+        <w:fldChar w:fldCharType="end"/>
+      </w:r>
+      <w:r>
+        <w:t xml:space="preserve"> </w:t>
+      </w:r>
+      <w:r>
+        <w:t>some dissimilarities are also observable, mainly on earth, where the shader being used on Nau3D does not implement atmospheric effects, consequently Unity 3D’s result is more realistic.</w:t>
+      </w:r>
+    </w:p>
+    <w:p>
+      <w:r>
+        <w:rPr>
+          <w:noProof/>
+          <w:lang w:val="pt-PT" w:eastAsia="pt-PT"/>
+        </w:rPr>
+        <mc:AlternateContent>
+          <mc:Choice Requires="wpg">
+            <w:drawing>
+              <wp:anchor distT="0" distB="0" distL="114300" distR="114300" simplePos="0" relativeHeight="251668480" behindDoc="0" locked="0" layoutInCell="1" allowOverlap="1" wp14:anchorId="163008DF" wp14:editId="3DDA1719">
+                <wp:simplePos x="0" y="0"/>
+                <wp:positionH relativeFrom="column">
+                  <wp:posOffset>182977</wp:posOffset>
+                </wp:positionH>
+                <wp:positionV relativeFrom="paragraph">
+                  <wp:posOffset>168609</wp:posOffset>
+                </wp:positionV>
+                <wp:extent cx="4884844" cy="3837940"/>
+                <wp:effectExtent l="0" t="0" r="0" b="0"/>
+                <wp:wrapTopAndBottom/>
+                <wp:docPr id="26" name="Group 26"/>
+                <wp:cNvGraphicFramePr/>
+                <a:graphic xmlns:a="http://schemas.openxmlformats.org/drawingml/2006/main">
+                  <a:graphicData uri="http://schemas.microsoft.com/office/word/2010/wordprocessingGroup">
+                    <wpg:wgp>
+                      <wpg:cNvGrpSpPr/>
+                      <wpg:grpSpPr>
+                        <a:xfrm>
+                          <a:off x="0" y="0"/>
+                          <a:ext cx="4884844" cy="3837940"/>
+                          <a:chOff x="0" y="0"/>
+                          <a:chExt cx="4884844" cy="3837940"/>
+                        </a:xfrm>
+                      </wpg:grpSpPr>
+                      <wpg:grpSp>
+                        <wpg:cNvPr id="12" name="Group 12"/>
+                        <wpg:cNvGrpSpPr/>
+                        <wpg:grpSpPr>
+                          <a:xfrm>
+                            <a:off x="0" y="0"/>
+                            <a:ext cx="4884844" cy="3394710"/>
+                            <a:chOff x="0" y="0"/>
+                            <a:chExt cx="4884844" cy="3394710"/>
+                          </a:xfrm>
+                        </wpg:grpSpPr>
+                        <pic:pic xmlns:pic="http://schemas.openxmlformats.org/drawingml/2006/picture">
+                          <pic:nvPicPr>
+                            <pic:cNvPr id="13" name="Picture 13" descr="D:\OneDrive\Escola\Universidade do Minho\MEI\Computação Gráfica\2 - Iluminação e Visualização 1\Trabalho_VI1\Entrega_Trabalho_VI1\Prints\Screenshot_2.jpg"/>
+                            <pic:cNvPicPr>
+                              <a:picLocks noChangeAspect="1"/>
+                            </pic:cNvPicPr>
+                          </pic:nvPicPr>
+                          <pic:blipFill rotWithShape="1">
+                            <a:blip r:embed="rId22">
+                              <a:extLst>
+                                <a:ext uri="{28A0092B-C50C-407E-A947-70E740481C1C}">
+                                  <a14:useLocalDpi xmlns:a14="http://schemas.microsoft.com/office/drawing/2010/main" val="0"/>
+                                </a:ext>
+                              </a:extLst>
+                            </a:blip>
+                            <a:srcRect l="50650" t="11144" r="20339" b="9537"/>
+                            <a:stretch/>
+                          </pic:blipFill>
+                          <pic:spPr bwMode="auto">
+                            <a:xfrm>
+                              <a:off x="0" y="0"/>
+                              <a:ext cx="2099945" cy="3394710"/>
+                            </a:xfrm>
+                            <a:prstGeom prst="rect">
+                              <a:avLst/>
+                            </a:prstGeom>
+                            <a:noFill/>
+                            <a:ln>
+                              <a:noFill/>
+                            </a:ln>
+                            <a:extLst>
+                              <a:ext uri="{53640926-AAD7-44D8-BBD7-CCE9431645EC}">
+                                <a14:shadowObscured xmlns:a14="http://schemas.microsoft.com/office/drawing/2010/main"/>
+                              </a:ext>
+                            </a:extLst>
+                          </pic:spPr>
+                        </pic:pic>
+                        <pic:pic xmlns:pic="http://schemas.openxmlformats.org/drawingml/2006/picture">
+                          <pic:nvPicPr>
+                            <pic:cNvPr id="14" name="Picture 14" descr="D:\OneDrive\Escola\Universidade do Minho\MEI\Computação Gráfica\2 - Iluminação e Visualização 1\Trabalho_VI1\Entrega_Trabalho_VI1\Prints\Screenshot_3.jpg"/>
+                            <pic:cNvPicPr>
+                              <a:picLocks noChangeAspect="1"/>
+                            </pic:cNvPicPr>
+                          </pic:nvPicPr>
+                          <pic:blipFill rotWithShape="1">
+                            <a:blip r:embed="rId23">
+                              <a:extLst>
+                                <a:ext uri="{28A0092B-C50C-407E-A947-70E740481C1C}">
+                                  <a14:useLocalDpi xmlns:a14="http://schemas.microsoft.com/office/drawing/2010/main" val="0"/>
+                                </a:ext>
+                              </a:extLst>
+                            </a:blip>
+                            <a:srcRect l="38576" t="8641" r="28803" b="8786"/>
+                            <a:stretch/>
+                          </pic:blipFill>
+                          <pic:spPr bwMode="auto">
+                            <a:xfrm>
+                              <a:off x="2150534" y="0"/>
+                              <a:ext cx="2734310" cy="3392170"/>
+                            </a:xfrm>
+                            <a:prstGeom prst="rect">
+                              <a:avLst/>
+                            </a:prstGeom>
+                            <a:noFill/>
+                            <a:ln>
+                              <a:noFill/>
+                            </a:ln>
+                            <a:extLst>
+                              <a:ext uri="{53640926-AAD7-44D8-BBD7-CCE9431645EC}">
+                                <a14:shadowObscured xmlns:a14="http://schemas.microsoft.com/office/drawing/2010/main"/>
+                              </a:ext>
+                            </a:extLst>
+                          </pic:spPr>
+                        </pic:pic>
+                      </wpg:grpSp>
+                      <wps:wsp>
+                        <wps:cNvPr id="25" name="Text Box 25"/>
+                        <wps:cNvSpPr txBox="1"/>
+                        <wps:spPr>
+                          <a:xfrm>
+                            <a:off x="0" y="3448050"/>
+                            <a:ext cx="4883785" cy="389890"/>
+                          </a:xfrm>
+                          <a:prstGeom prst="rect">
+                            <a:avLst/>
+                          </a:prstGeom>
+                          <a:solidFill>
+                            <a:prstClr val="white"/>
+                          </a:solidFill>
+                          <a:ln>
+                            <a:noFill/>
+                          </a:ln>
+                          <a:effectLst/>
+                        </wps:spPr>
+                        <wps:txbx>
+                          <w:txbxContent>
+                            <w:p>
+                              <w:pPr>
+                                <w:pStyle w:val="Caption"/>
+                              </w:pPr>
+                              <w:bookmarkStart w:id="16" w:name="_Ref442635040"/>
+                              <w:bookmarkStart w:id="17" w:name="_Toc442635645"/>
+                              <w:r>
+                                <w:t xml:space="preserve">Figure </w:t>
+                              </w:r>
+                              <w:r>
+                                <w:fldChar w:fldCharType="begin"/>
+                              </w:r>
+                              <w:r>
+                                <w:instrText xml:space="preserve"> SEQ Figure \* ARABIC </w:instrText>
+                              </w:r>
+                              <w:r>
+                                <w:fldChar w:fldCharType="separate"/>
+                              </w:r>
+                              <w:r>
+                                <w:rPr>
+                                  <w:noProof/>
+                                </w:rPr>
+                                <w:t>5</w:t>
+                              </w:r>
+                              <w:r>
+                                <w:fldChar w:fldCharType="end"/>
+                              </w:r>
+                              <w:bookmarkEnd w:id="16"/>
+                              <w:r>
+                                <w:t xml:space="preserve">. Atmospheric scattering effect observed from space. </w:t>
+                              </w:r>
+                              <w:r>
+                                <w:rPr>
+                                  <w:noProof/>
+                                </w:rPr>
+                                <w:t xml:space="preserve">Left image </w:t>
+                              </w:r>
+                              <w:r>
+                                <w:t>collected</w:t>
+                              </w:r>
+                              <w:r>
+                                <w:rPr>
+                                  <w:noProof/>
+                                </w:rPr>
+                                <w:t xml:space="preserve"> from Nau3D, right image from Unity 3D</w:t>
+                              </w:r>
+                              <w:bookmarkEnd w:id="17"/>
+                            </w:p>
+                          </w:txbxContent>
+                        </wps:txbx>
+                        <wps:bodyPr rot="0" spcFirstLastPara="0" vertOverflow="overflow" horzOverflow="overflow" vert="horz" wrap="square" lIns="0" tIns="0" rIns="0" bIns="0" numCol="1" spcCol="0" rtlCol="0" fromWordArt="0" anchor="t" anchorCtr="0" forceAA="0" compatLnSpc="1">
+                          <a:prstTxWarp prst="textNoShape">
+                            <a:avLst/>
+                          </a:prstTxWarp>
+                          <a:spAutoFit/>
+                        </wps:bodyPr>
+                      </wps:wsp>
+                    </wpg:wgp>
+                  </a:graphicData>
+                </a:graphic>
+              </wp:anchor>
+            </w:drawing>
+          </mc:Choice>
+          <mc:Fallback>
+            <w:pict>
+              <v:group w14:anchorId="163008DF" id="Group 26" o:spid="_x0000_s1035" style="position:absolute;left:0;text-align:left;margin-left:14.4pt;margin-top:13.3pt;width:384.65pt;height:302.2pt;z-index:251668480" coordsize="48848,38379" o:gfxdata="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">
+                <v:group id="Group 12" o:spid="_x0000_s1036" style="position:absolute;width:48848;height:33947" coordsize="48848,33947" o:gfxdata="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">
+                  <v:shape id="Picture 13" o:spid="_x0000_s1037" type="#_x0000_t75" style="position:absolute;width:20999;height:33947;visibility:visible;mso-wrap-style:square" o:gfxdata="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">
+                    <v:imagedata r:id="rId24" o:title="Screenshot_2" croptop="7303f" cropbottom="6250f" cropleft="33194f" cropright="13329f"/>
+                    <v:path arrowok="t"/>
+                  </v:shape>
+                  <v:shape id="Picture 14" o:spid="_x0000_s1038" type="#_x0000_t75" style="position:absolute;left:21505;width:27343;height:33921;visibility:visible;mso-wrap-style:square" o:gfxdata="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">
+                    <v:imagedata r:id="rId25" o:title="Screenshot_3" croptop="5663f" cropbottom="5758f" cropleft="25281f" cropright="18876f"/>
+                    <v:path arrowok="t"/>
+                  </v:shape>
+                </v:group>
+                <v:shape id="Text Box 25" o:spid="_x0000_s1039" type="#_x0000_t202" style="position:absolute;top:34480;width:48837;height:3899;visibility:visible;mso-wrap-style:square;v-text-anchor:top" o:gfxdata="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" stroked="f">
+                  <v:textbox style="mso-fit-shape-to-text:t" inset="0,0,0,0">
+                    <w:txbxContent>
+                      <w:p>
+                        <w:pPr>
+                          <w:pStyle w:val="Caption"/>
+                        </w:pPr>
+                        <w:bookmarkStart w:id="18" w:name="_Ref442635040"/>
+                        <w:bookmarkStart w:id="19" w:name="_Toc442635645"/>
+                        <w:r>
+                          <w:t xml:space="preserve">Figure </w:t>
+                        </w:r>
+                        <w:r>
+                          <w:fldChar w:fldCharType="begin"/>
+                        </w:r>
+                        <w:r>
+                          <w:instrText xml:space="preserve"> SEQ Figure \* ARABIC </w:instrText>
+                        </w:r>
+                        <w:r>
+                          <w:fldChar w:fldCharType="separate"/>
+                        </w:r>
+                        <w:r>
+                          <w:rPr>
+                            <w:noProof/>
+                          </w:rPr>
+                          <w:t>5</w:t>
+                        </w:r>
+                        <w:r>
+                          <w:fldChar w:fldCharType="end"/>
+                        </w:r>
+                        <w:bookmarkEnd w:id="18"/>
+                        <w:r>
+                          <w:t xml:space="preserve">. Atmospheric scattering effect observed from space. </w:t>
+                        </w:r>
+                        <w:r>
+                          <w:rPr>
+                            <w:noProof/>
+                          </w:rPr>
+                          <w:t xml:space="preserve">Left image </w:t>
+                        </w:r>
+                        <w:r>
+                          <w:t>collected</w:t>
+                        </w:r>
+                        <w:r>
+                          <w:rPr>
+                            <w:noProof/>
+                          </w:rPr>
+                          <w:t xml:space="preserve"> from Nau3D, right image from Unity 3D</w:t>
+                        </w:r>
+                        <w:bookmarkEnd w:id="19"/>
+                      </w:p>
+                    </w:txbxContent>
+                  </v:textbox>
+                </v:shape>
+                <w10:wrap type="topAndBottom"/>
+              </v:group>
+            </w:pict>
+          </mc:Fallback>
+        </mc:AlternateContent>
+      </w:r>
+    </w:p>
+    <w:p/>
+    <w:p>
+      <w:pPr>
+        <w:pStyle w:val="Heading1"/>
+      </w:pPr>
+      <w:bookmarkStart w:id="20" w:name="_Toc442635569"/>
+      <w:r>
         <w:t>Conclusion</w:t>
       </w:r>
-      <w:bookmarkEnd w:id="9"/>
+      <w:bookmarkEnd w:id="20"/>
     </w:p>
     <w:p>
       <w:pPr>
         <w:spacing w:line="259" w:lineRule="auto"/>
         <w:jc w:val="left"/>
-        <w:rPr>
-          <w:lang w:val="pt-PT"/>
-        </w:rPr>
       </w:pPr>
     </w:p>
     <w:p>
       <w:pPr>
         <w:spacing w:line="259" w:lineRule="auto"/>
         <w:jc w:val="left"/>
-        <w:rPr>
-          <w:lang w:val="pt-PT"/>
-        </w:rPr>
-      </w:pPr>
-      <w:r>
-        <w:rPr>
-          <w:lang w:val="pt-PT"/>
-        </w:rPr>
-        <w:t>Baseado nos shaders de um projeto do Unity</w:t>
+      </w:pPr>
+      <w:proofErr w:type="spellStart"/>
+      <w:r>
+        <w:t>Baseado</w:t>
+      </w:r>
+      <w:proofErr w:type="spellEnd"/>
+      <w:r>
+        <w:t xml:space="preserve"> </w:t>
+      </w:r>
+      <w:proofErr w:type="spellStart"/>
+      <w:r>
+        <w:t>nos</w:t>
+      </w:r>
+      <w:proofErr w:type="spellEnd"/>
+      <w:r>
+        <w:t xml:space="preserve"> shaders de um </w:t>
+      </w:r>
+      <w:proofErr w:type="spellStart"/>
+      <w:r>
+        <w:t>projeto</w:t>
+      </w:r>
+      <w:proofErr w:type="spellEnd"/>
+      <w:r>
+        <w:t xml:space="preserve"> do Unity</w:t>
       </w:r>
     </w:p>
     <w:p>
       <w:pPr>
         <w:spacing w:line="259" w:lineRule="auto"/>
         <w:jc w:val="left"/>
-        <w:rPr>
-          <w:lang w:val="pt-PT"/>
-        </w:rPr>
-      </w:pPr>
-      <w:r>
-        <w:rPr>
-          <w:lang w:val="pt-PT"/>
-        </w:rPr>
-        <w:t>“sucesso” no shader da atmosfera</w:t>
-      </w:r>
+      </w:pPr>
+      <w:r>
+        <w:t>“</w:t>
+      </w:r>
+      <w:proofErr w:type="spellStart"/>
+      <w:proofErr w:type="gramStart"/>
+      <w:r>
+        <w:t>sucesso</w:t>
+      </w:r>
+      <w:proofErr w:type="spellEnd"/>
+      <w:proofErr w:type="gramEnd"/>
+      <w:r>
+        <w:t xml:space="preserve">” no shader da </w:t>
+      </w:r>
+      <w:proofErr w:type="spellStart"/>
+      <w:r>
+        <w:t>atmosfera</w:t>
+      </w:r>
+      <w:proofErr w:type="spellEnd"/>
     </w:p>
     <w:p>
       <w:pPr>
         <w:spacing w:line="259" w:lineRule="auto"/>
         <w:jc w:val="left"/>
-        <w:rPr>
-          <w:lang w:val="pt-PT"/>
-        </w:rPr>
-      </w:pPr>
-      <w:r>
-        <w:rPr>
-          <w:lang w:val="pt-PT"/>
-        </w:rPr>
-        <w:t>Referir erros nos shaders da terra</w:t>
+      </w:pPr>
+      <w:proofErr w:type="spellStart"/>
+      <w:r>
+        <w:t>Referir</w:t>
+      </w:r>
+      <w:proofErr w:type="spellEnd"/>
+      <w:r>
+        <w:t xml:space="preserve"> </w:t>
+      </w:r>
+      <w:proofErr w:type="spellStart"/>
+      <w:r>
+        <w:t>erros</w:t>
+      </w:r>
+      <w:proofErr w:type="spellEnd"/>
+      <w:r>
+        <w:t xml:space="preserve"> </w:t>
+      </w:r>
+      <w:proofErr w:type="spellStart"/>
+      <w:r>
+        <w:t>nos</w:t>
+      </w:r>
+      <w:proofErr w:type="spellEnd"/>
+      <w:r>
+        <w:t xml:space="preserve"> shaders da terra</w:t>
       </w:r>
     </w:p>
     <w:p>
@@ -3755,7 +5072,21 @@
         <w:rPr>
           <w:lang w:val="pt-PT"/>
         </w:rPr>
-        <w:t>Possivelmente devido à má escala, valores de constants não aplicáveis à escala…</w:t>
+        <w:t xml:space="preserve">Possivelmente devido à má escala, valores de </w:t>
+      </w:r>
+      <w:proofErr w:type="spellStart"/>
+      <w:r>
+        <w:rPr>
+          <w:lang w:val="pt-PT"/>
+        </w:rPr>
+        <w:t>constants</w:t>
+      </w:r>
+      <w:proofErr w:type="spellEnd"/>
+      <w:r>
+        <w:rPr>
+          <w:lang w:val="pt-PT"/>
+        </w:rPr>
+        <w:t xml:space="preserve"> não aplicáveis à escala…</w:t>
       </w:r>
     </w:p>
     <w:p>
@@ -3766,32 +5097,14 @@
           <w:lang w:val="pt-PT"/>
         </w:rPr>
       </w:pPr>
-    </w:p>
-    <w:p>
-      <w:pPr>
-        <w:spacing w:line="259" w:lineRule="auto"/>
-        <w:jc w:val="left"/>
+      <w:r>
         <w:rPr>
           <w:lang w:val="pt-PT"/>
         </w:rPr>
-      </w:pPr>
-    </w:p>
-    <w:p>
-      <w:pPr>
-        <w:spacing w:line="259" w:lineRule="auto"/>
-        <w:jc w:val="left"/>
-        <w:rPr>
-          <w:lang w:val="pt-PT"/>
-        </w:rPr>
-      </w:pPr>
-      <w:r>
-        <w:rPr>
-          <w:lang w:val="pt-PT"/>
-        </w:rPr>
         <w:br w:type="page"/>
       </w:r>
     </w:p>
-    <w:bookmarkStart w:id="10" w:name="_Toc442554206" w:displacedByCustomXml="next"/>
+    <w:bookmarkStart w:id="21" w:name="_Toc442635570" w:displacedByCustomXml="next"/>
     <w:sdt>
       <w:sdtPr>
         <w:rPr>
@@ -3814,12 +5127,12 @@
       <w:sdtContent>
         <w:p>
           <w:pPr>
-            <w:pStyle w:val="Cabealho1"/>
+            <w:pStyle w:val="Heading1"/>
           </w:pPr>
           <w:r>
             <w:t>References</w:t>
           </w:r>
-          <w:bookmarkEnd w:id="10"/>
+          <w:bookmarkEnd w:id="21"/>
         </w:p>
         <w:sdt>
           <w:sdtPr>
@@ -3863,7 +5176,7 @@
               </w:tblGrid>
               <w:tr>
                 <w:trPr>
-                  <w:divId w:val="828059473"/>
+                  <w:divId w:val="1915968856"/>
                   <w:tblCellSpacing w:w="15" w:type="dxa"/>
                 </w:trPr>
                 <w:tc>
@@ -3873,7 +5186,7 @@
                   </w:tcPr>
                   <w:p>
                     <w:pPr>
-                      <w:pStyle w:val="Bibliografia"/>
+                      <w:pStyle w:val="Bibliography"/>
                       <w:rPr>
                         <w:noProof/>
                         <w:sz w:val="24"/>
@@ -3895,7 +5208,7 @@
                   </w:tcPr>
                   <w:p>
                     <w:pPr>
-                      <w:pStyle w:val="Bibliografia"/>
+                      <w:pStyle w:val="Bibliography"/>
                       <w:rPr>
                         <w:noProof/>
                       </w:rPr>
@@ -3909,10 +5222,102 @@
                   </w:p>
                 </w:tc>
               </w:tr>
+              <w:tr>
+                <w:trPr>
+                  <w:divId w:val="1915968856"/>
+                  <w:tblCellSpacing w:w="15" w:type="dxa"/>
+                </w:trPr>
+                <w:tc>
+                  <w:tcPr>
+                    <w:tcW w:w="50" w:type="pct"/>
+                    <w:hideMark/>
+                  </w:tcPr>
+                  <w:p>
+                    <w:pPr>
+                      <w:pStyle w:val="Bibliography"/>
+                      <w:rPr>
+                        <w:noProof/>
+                      </w:rPr>
+                    </w:pPr>
+                    <w:r>
+                      <w:rPr>
+                        <w:noProof/>
+                      </w:rPr>
+                      <w:t xml:space="preserve">[2] </w:t>
+                    </w:r>
+                  </w:p>
+                </w:tc>
+                <w:tc>
+                  <w:tcPr>
+                    <w:tcW w:w="0" w:type="auto"/>
+                    <w:hideMark/>
+                  </w:tcPr>
+                  <w:p>
+                    <w:pPr>
+                      <w:pStyle w:val="Bibliography"/>
+                      <w:rPr>
+                        <w:noProof/>
+                      </w:rPr>
+                    </w:pPr>
+                    <w:r>
+                      <w:rPr>
+                        <w:noProof/>
+                      </w:rPr>
+                      <w:t>"Mie scattering," Wikipedia, 2 February 2016. [Online]. Available: https://en.wikipedia.org/wiki/Mie_scattering.</w:t>
+                    </w:r>
+                  </w:p>
+                </w:tc>
+              </w:tr>
+              <w:tr>
+                <w:trPr>
+                  <w:divId w:val="1915968856"/>
+                  <w:tblCellSpacing w:w="15" w:type="dxa"/>
+                </w:trPr>
+                <w:tc>
+                  <w:tcPr>
+                    <w:tcW w:w="50" w:type="pct"/>
+                    <w:hideMark/>
+                  </w:tcPr>
+                  <w:p>
+                    <w:pPr>
+                      <w:pStyle w:val="Bibliography"/>
+                      <w:rPr>
+                        <w:noProof/>
+                      </w:rPr>
+                    </w:pPr>
+                    <w:r>
+                      <w:rPr>
+                        <w:noProof/>
+                      </w:rPr>
+                      <w:t xml:space="preserve">[3] </w:t>
+                    </w:r>
+                  </w:p>
+                </w:tc>
+                <w:tc>
+                  <w:tcPr>
+                    <w:tcW w:w="0" w:type="auto"/>
+                    <w:hideMark/>
+                  </w:tcPr>
+                  <w:p>
+                    <w:pPr>
+                      <w:pStyle w:val="Bibliography"/>
+                      <w:rPr>
+                        <w:noProof/>
+                      </w:rPr>
+                    </w:pPr>
+                    <w:r>
+                      <w:rPr>
+                        <w:noProof/>
+                      </w:rPr>
+                      <w:t>"Rayleigh scattering," Wikipedia, 21 January 2016. [Online]. Available: https://en.wikipedia.org/wiki/Rayleigh_scattering.</w:t>
+                    </w:r>
+                  </w:p>
+                </w:tc>
+              </w:tr>
             </w:tbl>
             <w:p>
               <w:pPr>
-                <w:divId w:val="828059473"/>
+                <w:divId w:val="1915968856"/>
                 <w:rPr>
                   <w:rFonts w:eastAsia="Times New Roman"/>
                   <w:noProof/>
@@ -3920,6 +5325,12 @@
               </w:pPr>
             </w:p>
             <w:p>
+              <w:pPr>
+                <w:rPr>
+                  <w:b/>
+                  <w:bCs/>
+                </w:rPr>
+              </w:pPr>
               <w:r>
                 <w:rPr>
                   <w:b/>
@@ -3928,12 +5339,354 @@
                 <w:fldChar w:fldCharType="end"/>
               </w:r>
             </w:p>
+            <w:p>
+              <w:pPr>
+                <w:spacing w:line="259" w:lineRule="auto"/>
+                <w:jc w:val="left"/>
+              </w:pPr>
+            </w:p>
           </w:sdtContent>
         </w:sdt>
       </w:sdtContent>
     </w:sdt>
+    <w:p>
+      <w:pPr>
+        <w:spacing w:line="259" w:lineRule="auto"/>
+        <w:jc w:val="left"/>
+      </w:pPr>
+      <w:r>
+        <w:br w:type="page"/>
+      </w:r>
+    </w:p>
+    <w:p>
+      <w:pPr>
+        <w:pStyle w:val="Heading1"/>
+      </w:pPr>
+      <w:bookmarkStart w:id="22" w:name="_Toc442635571"/>
+      <w:r>
+        <w:lastRenderedPageBreak/>
+        <w:t>Annex – Sunrise in Unity 3D</w:t>
+      </w:r>
+      <w:bookmarkEnd w:id="22"/>
+    </w:p>
+    <w:p>
+      <w:r>
+        <w:t xml:space="preserve">As mentioned before, on this work assignment it was not possible to translate the Unity 3D shader where the point of view was the Earth’s surface in order to use them on the Nau3D engine. Even so the preexistent project was used to simulate the atmospheric effects that can be seen every day, such as the sunrise, sunset, general color of the sky, and so on… </w:t>
+      </w:r>
+      <w:r>
+        <w:fldChar w:fldCharType="begin"/>
+      </w:r>
+      <w:r>
+        <w:instrText xml:space="preserve"> REF _Ref442635160 \h </w:instrText>
+      </w:r>
+      <w:r>
+        <w:fldChar w:fldCharType="separate"/>
+      </w:r>
+      <w:r>
+        <w:t>Figure 6</w:t>
+      </w:r>
+      <w:r>
+        <w:fldChar w:fldCharType="end"/>
+      </w:r>
+      <w:r>
+        <w:t xml:space="preserve"> represents three sunrise stages from Unity 3D recreation, where the sky’s colors variation is explicit, and .varying with the sun’s position.</w:t>
+      </w:r>
+    </w:p>
+    <w:p>
+      <w:pPr>
+        <w:spacing w:line="259" w:lineRule="auto"/>
+        <w:jc w:val="left"/>
+        <w:rPr>
+          <w:b/>
+          <w:bCs/>
+        </w:rPr>
+      </w:pPr>
+      <w:r>
+        <w:rPr>
+          <w:b/>
+          <w:bCs/>
+          <w:noProof/>
+          <w:lang w:val="pt-PT" w:eastAsia="pt-PT"/>
+        </w:rPr>
+        <mc:AlternateContent>
+          <mc:Choice Requires="wpg">
+            <w:drawing>
+              <wp:anchor distT="0" distB="0" distL="114300" distR="114300" simplePos="0" relativeHeight="251671552" behindDoc="0" locked="0" layoutInCell="1" allowOverlap="1" wp14:anchorId="23599CE1" wp14:editId="6F811537">
+                <wp:simplePos x="0" y="0"/>
+                <wp:positionH relativeFrom="column">
+                  <wp:posOffset>345709</wp:posOffset>
+                </wp:positionH>
+                <wp:positionV relativeFrom="paragraph">
+                  <wp:posOffset>210605</wp:posOffset>
+                </wp:positionV>
+                <wp:extent cx="5087620" cy="5651500"/>
+                <wp:effectExtent l="0" t="0" r="0" b="6350"/>
+                <wp:wrapTopAndBottom/>
+                <wp:docPr id="28" name="Group 28"/>
+                <wp:cNvGraphicFramePr/>
+                <a:graphic xmlns:a="http://schemas.openxmlformats.org/drawingml/2006/main">
+                  <a:graphicData uri="http://schemas.microsoft.com/office/word/2010/wordprocessingGroup">
+                    <wpg:wgp>
+                      <wpg:cNvGrpSpPr/>
+                      <wpg:grpSpPr>
+                        <a:xfrm>
+                          <a:off x="0" y="0"/>
+                          <a:ext cx="5087620" cy="5651500"/>
+                          <a:chOff x="0" y="0"/>
+                          <a:chExt cx="5087620" cy="5651500"/>
+                        </a:xfrm>
+                      </wpg:grpSpPr>
+                      <wpg:grpSp>
+                        <wpg:cNvPr id="19" name="Group 19"/>
+                        <wpg:cNvGrpSpPr/>
+                        <wpg:grpSpPr>
+                          <a:xfrm>
+                            <a:off x="0" y="0"/>
+                            <a:ext cx="5087620" cy="5331460"/>
+                            <a:chOff x="0" y="0"/>
+                            <a:chExt cx="5400040" cy="5659379"/>
+                          </a:xfrm>
+                        </wpg:grpSpPr>
+                        <pic:pic xmlns:pic="http://schemas.openxmlformats.org/drawingml/2006/picture">
+                          <pic:nvPicPr>
+                            <pic:cNvPr id="20" name="Picture 20" descr="D:\OneDrive\Escola\Universidade do Minho\MEI\Computação Gráfica\2 - Iluminação e Visualização 1\Trabalho_VI1\Entrega_Trabalho_VI1\Prints\Screenshot_6.jpg"/>
+                            <pic:cNvPicPr>
+                              <a:picLocks noChangeAspect="1"/>
+                            </pic:cNvPicPr>
+                          </pic:nvPicPr>
+                          <pic:blipFill rotWithShape="1">
+                            <a:blip r:embed="rId26" cstate="print">
+                              <a:extLst>
+                                <a:ext uri="{28A0092B-C50C-407E-A947-70E740481C1C}">
+                                  <a14:useLocalDpi xmlns:a14="http://schemas.microsoft.com/office/drawing/2010/main" val="0"/>
+                                </a:ext>
+                              </a:extLst>
+                            </a:blip>
+                            <a:srcRect b="31219"/>
+                            <a:stretch/>
+                          </pic:blipFill>
+                          <pic:spPr bwMode="auto">
+                            <a:xfrm>
+                              <a:off x="0" y="0"/>
+                              <a:ext cx="5400040" cy="1821108"/>
+                            </a:xfrm>
+                            <a:prstGeom prst="rect">
+                              <a:avLst/>
+                            </a:prstGeom>
+                            <a:noFill/>
+                            <a:ln>
+                              <a:noFill/>
+                            </a:ln>
+                            <a:extLst>
+                              <a:ext uri="{53640926-AAD7-44D8-BBD7-CCE9431645EC}">
+                                <a14:shadowObscured xmlns:a14="http://schemas.microsoft.com/office/drawing/2010/main"/>
+                              </a:ext>
+                            </a:extLst>
+                          </pic:spPr>
+                        </pic:pic>
+                        <pic:pic xmlns:pic="http://schemas.openxmlformats.org/drawingml/2006/picture">
+                          <pic:nvPicPr>
+                            <pic:cNvPr id="21" name="Picture 21" descr="D:\OneDrive\Escola\Universidade do Minho\MEI\Computação Gráfica\2 - Iluminação e Visualização 1\Trabalho_VI1\Entrega_Trabalho_VI1\Prints\Screenshot_5.jpg"/>
+                            <pic:cNvPicPr>
+                              <a:picLocks noChangeAspect="1"/>
+                            </pic:cNvPicPr>
+                          </pic:nvPicPr>
+                          <pic:blipFill rotWithShape="1">
+                            <a:blip r:embed="rId27" cstate="print">
+                              <a:extLst>
+                                <a:ext uri="{28A0092B-C50C-407E-A947-70E740481C1C}">
+                                  <a14:useLocalDpi xmlns:a14="http://schemas.microsoft.com/office/drawing/2010/main" val="0"/>
+                                </a:ext>
+                              </a:extLst>
+                            </a:blip>
+                            <a:srcRect b="31396"/>
+                            <a:stretch/>
+                          </pic:blipFill>
+                          <pic:spPr bwMode="auto">
+                            <a:xfrm>
+                              <a:off x="1271" y="1904330"/>
+                              <a:ext cx="5398769" cy="1825126"/>
+                            </a:xfrm>
+                            <a:prstGeom prst="rect">
+                              <a:avLst/>
+                            </a:prstGeom>
+                            <a:noFill/>
+                            <a:ln>
+                              <a:noFill/>
+                            </a:ln>
+                            <a:extLst>
+                              <a:ext uri="{53640926-AAD7-44D8-BBD7-CCE9431645EC}">
+                                <a14:shadowObscured xmlns:a14="http://schemas.microsoft.com/office/drawing/2010/main"/>
+                              </a:ext>
+                            </a:extLst>
+                          </pic:spPr>
+                        </pic:pic>
+                        <pic:pic xmlns:pic="http://schemas.openxmlformats.org/drawingml/2006/picture">
+                          <pic:nvPicPr>
+                            <pic:cNvPr id="22" name="Picture 22" descr="D:\OneDrive\Escola\Universidade do Minho\MEI\Computação Gráfica\2 - Iluminação e Visualização 1\Trabalho_VI1\Entrega_Trabalho_VI1\Prints\Screenshot_7.jpg"/>
+                            <pic:cNvPicPr>
+                              <a:picLocks noChangeAspect="1"/>
+                            </pic:cNvPicPr>
+                          </pic:nvPicPr>
+                          <pic:blipFill rotWithShape="1">
+                            <a:blip r:embed="rId28" cstate="print">
+                              <a:extLst>
+                                <a:ext uri="{28A0092B-C50C-407E-A947-70E740481C1C}">
+                                  <a14:useLocalDpi xmlns:a14="http://schemas.microsoft.com/office/drawing/2010/main" val="0"/>
+                                </a:ext>
+                              </a:extLst>
+                            </a:blip>
+                            <a:srcRect b="29829"/>
+                            <a:stretch/>
+                          </pic:blipFill>
+                          <pic:spPr bwMode="auto">
+                            <a:xfrm>
+                              <a:off x="0" y="3815976"/>
+                              <a:ext cx="5398769" cy="1843403"/>
+                            </a:xfrm>
+                            <a:prstGeom prst="rect">
+                              <a:avLst/>
+                            </a:prstGeom>
+                            <a:noFill/>
+                            <a:ln>
+                              <a:noFill/>
+                            </a:ln>
+                            <a:extLst>
+                              <a:ext uri="{53640926-AAD7-44D8-BBD7-CCE9431645EC}">
+                                <a14:shadowObscured xmlns:a14="http://schemas.microsoft.com/office/drawing/2010/main"/>
+                              </a:ext>
+                            </a:extLst>
+                          </pic:spPr>
+                        </pic:pic>
+                      </wpg:grpSp>
+                      <wps:wsp>
+                        <wps:cNvPr id="27" name="Text Box 27"/>
+                        <wps:cNvSpPr txBox="1"/>
+                        <wps:spPr>
+                          <a:xfrm>
+                            <a:off x="0" y="5393055"/>
+                            <a:ext cx="5087620" cy="258445"/>
+                          </a:xfrm>
+                          <a:prstGeom prst="rect">
+                            <a:avLst/>
+                          </a:prstGeom>
+                          <a:solidFill>
+                            <a:prstClr val="white"/>
+                          </a:solidFill>
+                          <a:ln>
+                            <a:noFill/>
+                          </a:ln>
+                          <a:effectLst/>
+                        </wps:spPr>
+                        <wps:txbx>
+                          <w:txbxContent>
+                            <w:p>
+                              <w:pPr>
+                                <w:pStyle w:val="Caption"/>
+                              </w:pPr>
+                              <w:bookmarkStart w:id="23" w:name="_Ref442635160"/>
+                              <w:bookmarkStart w:id="24" w:name="_Toc442635646"/>
+                              <w:r>
+                                <w:t xml:space="preserve">Figure </w:t>
+                              </w:r>
+                              <w:r>
+                                <w:fldChar w:fldCharType="begin"/>
+                              </w:r>
+                              <w:r>
+                                <w:instrText xml:space="preserve"> SEQ Figure \* ARABIC </w:instrText>
+                              </w:r>
+                              <w:r>
+                                <w:fldChar w:fldCharType="separate"/>
+                              </w:r>
+                              <w:r>
+                                <w:t>6</w:t>
+                              </w:r>
+                              <w:r>
+                                <w:fldChar w:fldCharType="end"/>
+                              </w:r>
+                              <w:bookmarkEnd w:id="23"/>
+                              <w:r>
+                                <w:t>. Scattering simulated in Unity3D observed from the planet’s surface during sunrise</w:t>
+                              </w:r>
+                              <w:bookmarkEnd w:id="24"/>
+                            </w:p>
+                          </w:txbxContent>
+                        </wps:txbx>
+                        <wps:bodyPr rot="0" spcFirstLastPara="0" vertOverflow="overflow" horzOverflow="overflow" vert="horz" wrap="square" lIns="0" tIns="0" rIns="0" bIns="0" numCol="1" spcCol="0" rtlCol="0" fromWordArt="0" anchor="t" anchorCtr="0" forceAA="0" compatLnSpc="1">
+                          <a:prstTxWarp prst="textNoShape">
+                            <a:avLst/>
+                          </a:prstTxWarp>
+                          <a:spAutoFit/>
+                        </wps:bodyPr>
+                      </wps:wsp>
+                    </wpg:wgp>
+                  </a:graphicData>
+                </a:graphic>
+              </wp:anchor>
+            </w:drawing>
+          </mc:Choice>
+          <mc:Fallback>
+            <w:pict>
+              <v:group w14:anchorId="23599CE1" id="Group 28" o:spid="_x0000_s1040" style="position:absolute;margin-left:27.2pt;margin-top:16.6pt;width:400.6pt;height:445pt;z-index:251671552" coordsize="50876,56515" o:gfxdata="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">
+                <v:group id="Group 19" o:spid="_x0000_s1041" style="position:absolute;width:50876;height:53314" coordsize="54000,56593" o:gfxdata="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">
+                  <v:shape id="Picture 20" o:spid="_x0000_s1042" type="#_x0000_t75" style="position:absolute;width:54000;height:18211;visibility:visible;mso-wrap-style:square" o:gfxdata="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">
+                    <v:imagedata r:id="rId29" o:title="Screenshot_6" cropbottom="20460f"/>
+                    <v:path arrowok="t"/>
+                  </v:shape>
+                  <v:shape id="Picture 21" o:spid="_x0000_s1043" type="#_x0000_t75" style="position:absolute;left:12;top:19043;width:53988;height:18251;visibility:visible;mso-wrap-style:square" o:gfxdata="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">
+                    <v:imagedata r:id="rId30" o:title="Screenshot_5" cropbottom="20576f"/>
+                    <v:path arrowok="t"/>
+                  </v:shape>
+                  <v:shape id="Picture 22" o:spid="_x0000_s1044" type="#_x0000_t75" style="position:absolute;top:38159;width:53987;height:18434;visibility:visible;mso-wrap-style:square" o:gfxdata="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">
+                    <v:imagedata r:id="rId31" o:title="Screenshot_7" cropbottom="19549f"/>
+                    <v:path arrowok="t"/>
+                  </v:shape>
+                </v:group>
+                <v:shape id="Text Box 27" o:spid="_x0000_s1045" type="#_x0000_t202" style="position:absolute;top:53930;width:50876;height:2585;visibility:visible;mso-wrap-style:square;v-text-anchor:top" o:gfxdata="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" stroked="f">
+                  <v:textbox style="mso-fit-shape-to-text:t" inset="0,0,0,0">
+                    <w:txbxContent>
+                      <w:p>
+                        <w:pPr>
+                          <w:pStyle w:val="Caption"/>
+                        </w:pPr>
+                        <w:bookmarkStart w:id="25" w:name="_Ref442635160"/>
+                        <w:bookmarkStart w:id="26" w:name="_Toc442635646"/>
+                        <w:r>
+                          <w:t xml:space="preserve">Figure </w:t>
+                        </w:r>
+                        <w:r>
+                          <w:fldChar w:fldCharType="begin"/>
+                        </w:r>
+                        <w:r>
+                          <w:instrText xml:space="preserve"> SEQ Figure \* ARABIC </w:instrText>
+                        </w:r>
+                        <w:r>
+                          <w:fldChar w:fldCharType="separate"/>
+                        </w:r>
+                        <w:r>
+                          <w:t>6</w:t>
+                        </w:r>
+                        <w:r>
+                          <w:fldChar w:fldCharType="end"/>
+                        </w:r>
+                        <w:bookmarkEnd w:id="25"/>
+                        <w:r>
+                          <w:t>. Scattering simulated in Unity3D observed from the planet’s surface during sunrise</w:t>
+                        </w:r>
+                        <w:bookmarkEnd w:id="26"/>
+                      </w:p>
+                    </w:txbxContent>
+                  </v:textbox>
+                </v:shape>
+                <w10:wrap type="topAndBottom"/>
+              </v:group>
+            </w:pict>
+          </mc:Fallback>
+        </mc:AlternateContent>
+      </w:r>
+    </w:p>
     <w:sectPr>
-      <w:footerReference w:type="default" r:id="rId16"/>
+      <w:footerReference w:type="default" r:id="rId32"/>
       <w:pgSz w:w="12240" w:h="15840"/>
       <w:pgMar w:top="1417" w:right="1701" w:bottom="1417" w:left="1701" w:header="708" w:footer="708" w:gutter="0"/>
       <w:cols w:space="708"/>
@@ -3973,7 +5726,7 @@
 <w:ftr xmlns:wpc="http://schemas.microsoft.com/office/word/2010/wordprocessingCanvas" xmlns:mc="http://schemas.openxmlformats.org/markup-compatibility/2006" xmlns:o="urn:schemas-microsoft-com:office:office" xmlns:r="http://schemas.openxmlformats.org/officeDocument/2006/relationships" xmlns:m="http://schemas.openxmlformats.org/officeDocument/2006/math" xmlns:v="urn:schemas-microsoft-com:vml" xmlns:wp14="http://schemas.microsoft.com/office/word/2010/wordprocessingDrawing" xmlns:wp="http://schemas.openxmlformats.org/drawingml/2006/wordprocessingDrawing" xmlns:w10="urn:schemas-microsoft-com:office:word" xmlns:w="http://schemas.openxmlformats.org/wordprocessingml/2006/main" xmlns:w14="http://schemas.microsoft.com/office/word/2010/wordml" xmlns:w15="http://schemas.microsoft.com/office/word/2012/wordml" xmlns:wpg="http://schemas.microsoft.com/office/word/2010/wordprocessingGroup" xmlns:wpi="http://schemas.microsoft.com/office/word/2010/wordprocessingInk" xmlns:wne="http://schemas.microsoft.com/office/word/2006/wordml" xmlns:wps="http://schemas.microsoft.com/office/word/2010/wordprocessingShape" mc:Ignorable="w14 w15 wp14">
   <w:p>
     <w:pPr>
-      <w:pStyle w:val="Rodap"/>
+      <w:pStyle w:val="Footer"/>
       <w:jc w:val="right"/>
     </w:pPr>
     <w:r>
@@ -3992,7 +5745,7 @@
       <w:rPr>
         <w:noProof/>
       </w:rPr>
-      <w:t>7</w:t>
+      <w:t>9</w:t>
     </w:r>
     <w:r>
       <w:fldChar w:fldCharType="end"/>
@@ -4000,31 +5753,18 @@
     <w:r>
       <w:t>/</w:t>
     </w:r>
-    <w:r>
-      <w:fldChar w:fldCharType="begin"/>
-    </w:r>
-    <w:r>
-      <w:instrText>NUMPAGES \* Arabic \* MERGEFORMAT</w:instrText>
-    </w:r>
-    <w:r>
-      <w:fldChar w:fldCharType="separate"/>
-    </w:r>
-    <w:r>
-      <w:rPr>
-        <w:noProof/>
-      </w:rPr>
-      <w:t>7</w:t>
-    </w:r>
-    <w:r>
-      <w:rPr>
-        <w:noProof/>
-      </w:rPr>
-      <w:fldChar w:fldCharType="end"/>
-    </w:r>
+    <w:fldSimple w:instr="NUMPAGES \* Arabic \* MERGEFORMAT">
+      <w:r>
+        <w:rPr>
+          <w:noProof/>
+        </w:rPr>
+        <w:t>9</w:t>
+      </w:r>
+    </w:fldSimple>
   </w:p>
   <w:p>
     <w:pPr>
-      <w:pStyle w:val="Rodap"/>
+      <w:pStyle w:val="Footer"/>
     </w:pPr>
   </w:p>
 </w:ftr>
@@ -4782,11 +6522,11 @@
       <w:rFonts w:ascii="Times New Roman" w:hAnsi="Times New Roman"/>
     </w:rPr>
   </w:style>
-  <w:style w:type="paragraph" w:styleId="Cabealho1">
+  <w:style w:type="paragraph" w:styleId="Heading1">
     <w:name w:val="heading 1"/>
     <w:basedOn w:val="Normal"/>
     <w:next w:val="Normal"/>
-    <w:link w:val="Cabealho1Carter"/>
+    <w:link w:val="Heading1Char"/>
     <w:uiPriority w:val="9"/>
     <w:qFormat/>
     <w:rsid w:val="009E0AF3"/>
@@ -4804,11 +6544,11 @@
       <w:szCs w:val="32"/>
     </w:rPr>
   </w:style>
-  <w:style w:type="paragraph" w:styleId="Cabealho2">
+  <w:style w:type="paragraph" w:styleId="Heading2">
     <w:name w:val="heading 2"/>
     <w:basedOn w:val="Normal"/>
     <w:next w:val="Normal"/>
-    <w:link w:val="Cabealho2Carter"/>
+    <w:link w:val="Heading2Char"/>
     <w:uiPriority w:val="9"/>
     <w:unhideWhenUsed/>
     <w:qFormat/>
@@ -4827,11 +6567,11 @@
       <w:szCs w:val="26"/>
     </w:rPr>
   </w:style>
-  <w:style w:type="paragraph" w:styleId="Cabealho3">
+  <w:style w:type="paragraph" w:styleId="Heading3">
     <w:name w:val="heading 3"/>
     <w:basedOn w:val="Normal"/>
     <w:next w:val="Normal"/>
-    <w:link w:val="Cabealho3Carter"/>
+    <w:link w:val="Heading3Char"/>
     <w:uiPriority w:val="9"/>
     <w:semiHidden/>
     <w:unhideWhenUsed/>
@@ -4850,13 +6590,13 @@
       <w:szCs w:val="24"/>
     </w:rPr>
   </w:style>
-  <w:style w:type="character" w:default="1" w:styleId="Tipodeletrapredefinidodopargrafo">
+  <w:style w:type="character" w:default="1" w:styleId="DefaultParagraphFont">
     <w:name w:val="Default Paragraph Font"/>
     <w:uiPriority w:val="1"/>
     <w:semiHidden/>
     <w:unhideWhenUsed/>
   </w:style>
-  <w:style w:type="table" w:default="1" w:styleId="Tabelanormal">
+  <w:style w:type="table" w:default="1" w:styleId="TableNormal">
     <w:name w:val="Normal Table"/>
     <w:uiPriority w:val="99"/>
     <w:semiHidden/>
@@ -4871,16 +6611,16 @@
       </w:tblCellMar>
     </w:tblPr>
   </w:style>
-  <w:style w:type="numbering" w:default="1" w:styleId="Semlista">
+  <w:style w:type="numbering" w:default="1" w:styleId="NoList">
     <w:name w:val="No List"/>
     <w:uiPriority w:val="99"/>
     <w:semiHidden/>
     <w:unhideWhenUsed/>
   </w:style>
-  <w:style w:type="character" w:customStyle="1" w:styleId="Cabealho1Carter">
-    <w:name w:val="Cabeçalho 1 Caráter"/>
-    <w:basedOn w:val="Tipodeletrapredefinidodopargrafo"/>
-    <w:link w:val="Cabealho1"/>
+  <w:style w:type="character" w:customStyle="1" w:styleId="Heading1Char">
+    <w:name w:val="Heading 1 Char"/>
+    <w:basedOn w:val="DefaultParagraphFont"/>
+    <w:link w:val="Heading1"/>
     <w:uiPriority w:val="9"/>
     <w:rsid w:val="009E0AF3"/>
     <w:rPr>
@@ -4890,10 +6630,10 @@
       <w:szCs w:val="32"/>
     </w:rPr>
   </w:style>
-  <w:style w:type="character" w:customStyle="1" w:styleId="Cabealho2Carter">
-    <w:name w:val="Cabeçalho 2 Caráter"/>
-    <w:basedOn w:val="Tipodeletrapredefinidodopargrafo"/>
-    <w:link w:val="Cabealho2"/>
+  <w:style w:type="character" w:customStyle="1" w:styleId="Heading2Char">
+    <w:name w:val="Heading 2 Char"/>
+    <w:basedOn w:val="DefaultParagraphFont"/>
+    <w:link w:val="Heading2"/>
     <w:uiPriority w:val="9"/>
     <w:rsid w:val="00FA528B"/>
     <w:rPr>
@@ -4903,7 +6643,7 @@
       <w:szCs w:val="26"/>
     </w:rPr>
   </w:style>
-  <w:style w:type="paragraph" w:styleId="Legenda">
+  <w:style w:type="paragraph" w:styleId="Caption">
     <w:name w:val="caption"/>
     <w:basedOn w:val="Normal"/>
     <w:next w:val="Normal"/>
@@ -4921,10 +6661,10 @@
       <w:szCs w:val="18"/>
     </w:rPr>
   </w:style>
-  <w:style w:type="paragraph" w:styleId="Cabealho">
+  <w:style w:type="paragraph" w:styleId="Header">
     <w:name w:val="header"/>
     <w:basedOn w:val="Normal"/>
-    <w:link w:val="CabealhoCarter"/>
+    <w:link w:val="HeaderChar"/>
     <w:uiPriority w:val="99"/>
     <w:unhideWhenUsed/>
     <w:rsid w:val="00783123"/>
@@ -4936,17 +6676,17 @@
       <w:spacing w:after="0" w:line="240" w:lineRule="auto"/>
     </w:pPr>
   </w:style>
-  <w:style w:type="character" w:customStyle="1" w:styleId="CabealhoCarter">
-    <w:name w:val="Cabeçalho Caráter"/>
-    <w:basedOn w:val="Tipodeletrapredefinidodopargrafo"/>
-    <w:link w:val="Cabealho"/>
+  <w:style w:type="character" w:customStyle="1" w:styleId="HeaderChar">
+    <w:name w:val="Header Char"/>
+    <w:basedOn w:val="DefaultParagraphFont"/>
+    <w:link w:val="Header"/>
     <w:uiPriority w:val="99"/>
     <w:rsid w:val="00783123"/>
   </w:style>
-  <w:style w:type="paragraph" w:styleId="Rodap">
+  <w:style w:type="paragraph" w:styleId="Footer">
     <w:name w:val="footer"/>
     <w:basedOn w:val="Normal"/>
-    <w:link w:val="RodapCarter"/>
+    <w:link w:val="FooterChar"/>
     <w:uiPriority w:val="99"/>
     <w:unhideWhenUsed/>
     <w:rsid w:val="00783123"/>
@@ -4958,18 +6698,18 @@
       <w:spacing w:after="0" w:line="240" w:lineRule="auto"/>
     </w:pPr>
   </w:style>
-  <w:style w:type="character" w:customStyle="1" w:styleId="RodapCarter">
-    <w:name w:val="Rodapé Caráter"/>
-    <w:basedOn w:val="Tipodeletrapredefinidodopargrafo"/>
-    <w:link w:val="Rodap"/>
+  <w:style w:type="character" w:customStyle="1" w:styleId="FooterChar">
+    <w:name w:val="Footer Char"/>
+    <w:basedOn w:val="DefaultParagraphFont"/>
+    <w:link w:val="Footer"/>
     <w:uiPriority w:val="99"/>
     <w:rsid w:val="00783123"/>
   </w:style>
-  <w:style w:type="paragraph" w:styleId="Subttulo">
+  <w:style w:type="paragraph" w:styleId="Subtitle">
     <w:name w:val="Subtitle"/>
     <w:basedOn w:val="Normal"/>
     <w:next w:val="Normal"/>
-    <w:link w:val="SubttuloCarter"/>
+    <w:link w:val="SubtitleChar"/>
     <w:uiPriority w:val="11"/>
     <w:qFormat/>
     <w:rsid w:val="00783123"/>
@@ -4984,10 +6724,10 @@
       <w:spacing w:val="15"/>
     </w:rPr>
   </w:style>
-  <w:style w:type="character" w:customStyle="1" w:styleId="SubttuloCarter">
-    <w:name w:val="Subtítulo Caráter"/>
-    <w:basedOn w:val="Tipodeletrapredefinidodopargrafo"/>
-    <w:link w:val="Subttulo"/>
+  <w:style w:type="character" w:customStyle="1" w:styleId="SubtitleChar">
+    <w:name w:val="Subtitle Char"/>
+    <w:basedOn w:val="DefaultParagraphFont"/>
+    <w:link w:val="Subtitle"/>
     <w:uiPriority w:val="11"/>
     <w:rsid w:val="00783123"/>
     <w:rPr>
@@ -4996,7 +6736,7 @@
       <w:spacing w:val="15"/>
     </w:rPr>
   </w:style>
-  <w:style w:type="character" w:styleId="RefernciaDiscreta">
+  <w:style w:type="character" w:styleId="SubtleReference">
     <w:name w:val="Subtle Reference"/>
     <w:uiPriority w:val="31"/>
     <w:qFormat/>
@@ -5010,7 +6750,7 @@
       <w:sz w:val="22"/>
     </w:rPr>
   </w:style>
-  <w:style w:type="paragraph" w:styleId="PargrafodaLista">
+  <w:style w:type="paragraph" w:styleId="ListParagraph">
     <w:name w:val="List Paragraph"/>
     <w:basedOn w:val="Normal"/>
     <w:uiPriority w:val="34"/>
@@ -5021,9 +6761,9 @@
       <w:contextualSpacing/>
     </w:pPr>
   </w:style>
-  <w:style w:type="paragraph" w:styleId="Cabealhodondice">
+  <w:style w:type="paragraph" w:styleId="TOCHeading">
     <w:name w:val="TOC Heading"/>
-    <w:basedOn w:val="Cabealho1"/>
+    <w:basedOn w:val="Heading1"/>
     <w:next w:val="Normal"/>
     <w:uiPriority w:val="39"/>
     <w:unhideWhenUsed/>
@@ -5039,7 +6779,7 @@
       <w:sz w:val="32"/>
     </w:rPr>
   </w:style>
-  <w:style w:type="paragraph" w:styleId="ndice1">
+  <w:style w:type="paragraph" w:styleId="TOC1">
     <w:name w:val="toc 1"/>
     <w:basedOn w:val="Normal"/>
     <w:next w:val="Normal"/>
@@ -5054,7 +6794,7 @@
       <w:spacing w:after="0" w:line="360" w:lineRule="auto"/>
     </w:pPr>
   </w:style>
-  <w:style w:type="paragraph" w:styleId="ndice2">
+  <w:style w:type="paragraph" w:styleId="TOC2">
     <w:name w:val="toc 2"/>
     <w:basedOn w:val="Normal"/>
     <w:next w:val="Normal"/>
@@ -5070,9 +6810,9 @@
       <w:ind w:left="567"/>
     </w:pPr>
   </w:style>
-  <w:style w:type="character" w:styleId="Hiperligao">
+  <w:style w:type="character" w:styleId="Hyperlink">
     <w:name w:val="Hyperlink"/>
-    <w:basedOn w:val="Tipodeletrapredefinidodopargrafo"/>
+    <w:basedOn w:val="DefaultParagraphFont"/>
     <w:uiPriority w:val="99"/>
     <w:unhideWhenUsed/>
     <w:rsid w:val="00F32706"/>
@@ -5081,11 +6821,11 @@
       <w:u w:val="single"/>
     </w:rPr>
   </w:style>
-  <w:style w:type="paragraph" w:styleId="Ttulo">
+  <w:style w:type="paragraph" w:styleId="Title">
     <w:name w:val="Title"/>
     <w:basedOn w:val="Normal"/>
     <w:next w:val="Normal"/>
-    <w:link w:val="TtuloCarter"/>
+    <w:link w:val="TitleChar"/>
     <w:uiPriority w:val="10"/>
     <w:qFormat/>
     <w:rsid w:val="00F32706"/>
@@ -5101,10 +6841,10 @@
       <w:szCs w:val="56"/>
     </w:rPr>
   </w:style>
-  <w:style w:type="character" w:customStyle="1" w:styleId="TtuloCarter">
-    <w:name w:val="Título Caráter"/>
-    <w:basedOn w:val="Tipodeletrapredefinidodopargrafo"/>
-    <w:link w:val="Ttulo"/>
+  <w:style w:type="character" w:customStyle="1" w:styleId="TitleChar">
+    <w:name w:val="Title Char"/>
+    <w:basedOn w:val="DefaultParagraphFont"/>
+    <w:link w:val="Title"/>
     <w:uiPriority w:val="10"/>
     <w:rsid w:val="00F32706"/>
     <w:rPr>
@@ -5115,9 +6855,9 @@
       <w:szCs w:val="56"/>
     </w:rPr>
   </w:style>
-  <w:style w:type="character" w:styleId="Forte">
+  <w:style w:type="character" w:styleId="Strong">
     <w:name w:val="Strong"/>
-    <w:basedOn w:val="Tipodeletrapredefinidodopargrafo"/>
+    <w:basedOn w:val="DefaultParagraphFont"/>
     <w:uiPriority w:val="22"/>
     <w:qFormat/>
     <w:rsid w:val="00F32706"/>
@@ -5126,10 +6866,10 @@
       <w:bCs/>
     </w:rPr>
   </w:style>
-  <w:style w:type="character" w:customStyle="1" w:styleId="Cabealho3Carter">
-    <w:name w:val="Cabeçalho 3 Caráter"/>
-    <w:basedOn w:val="Tipodeletrapredefinidodopargrafo"/>
-    <w:link w:val="Cabealho3"/>
+  <w:style w:type="character" w:customStyle="1" w:styleId="Heading3Char">
+    <w:name w:val="Heading 3 Char"/>
+    <w:basedOn w:val="DefaultParagraphFont"/>
+    <w:link w:val="Heading3"/>
     <w:uiPriority w:val="9"/>
     <w:semiHidden/>
     <w:rsid w:val="00247C10"/>
@@ -5140,7 +6880,7 @@
       <w:szCs w:val="24"/>
     </w:rPr>
   </w:style>
-  <w:style w:type="paragraph" w:styleId="ndicedeilustraes">
+  <w:style w:type="paragraph" w:styleId="TableofFigures">
     <w:name w:val="table of figures"/>
     <w:basedOn w:val="Normal"/>
     <w:next w:val="Normal"/>
@@ -5151,7 +6891,7 @@
       <w:spacing w:after="0"/>
     </w:pPr>
   </w:style>
-  <w:style w:type="paragraph" w:styleId="ndice4">
+  <w:style w:type="paragraph" w:styleId="TOC4">
     <w:name w:val="toc 4"/>
     <w:basedOn w:val="Normal"/>
     <w:next w:val="Normal"/>
@@ -5165,7 +6905,7 @@
       <w:ind w:left="660"/>
     </w:pPr>
   </w:style>
-  <w:style w:type="paragraph" w:styleId="Bibliografia">
+  <w:style w:type="paragraph" w:styleId="Bibliography">
     <w:name w:val="Bibliography"/>
     <w:basedOn w:val="Normal"/>
     <w:next w:val="Normal"/>
@@ -5173,9 +6913,9 @@
     <w:unhideWhenUsed/>
     <w:rsid w:val="00F860EE"/>
   </w:style>
-  <w:style w:type="character" w:styleId="TextodoMarcadordePosio">
+  <w:style w:type="character" w:styleId="PlaceholderText">
     <w:name w:val="Placeholder Text"/>
-    <w:basedOn w:val="Tipodeletrapredefinidodopargrafo"/>
+    <w:basedOn w:val="DefaultParagraphFont"/>
     <w:uiPriority w:val="99"/>
     <w:semiHidden/>
     <w:rsid w:val="008A58AE"/>
@@ -5183,546 +6923,19 @@
       <w:color w:val="808080"/>
     </w:rPr>
   </w:style>
-</w:styles>
-</file>
-
-<file path=word/glossary/document.xml><?xml version="1.0" encoding="utf-8"?>
-<w:glossaryDocument xmlns:wpc="http://schemas.microsoft.com/office/word/2010/wordprocessingCanvas" xmlns:mc="http://schemas.openxmlformats.org/markup-compatibility/2006" xmlns:o="urn:schemas-microsoft-com:office:office" xmlns:r="http://schemas.openxmlformats.org/officeDocument/2006/relationships" xmlns:m="http://schemas.openxmlformats.org/officeDocument/2006/math" xmlns:v="urn:schemas-microsoft-com:vml" xmlns:wp14="http://schemas.microsoft.com/office/word/2010/wordprocessingDrawing" xmlns:wp="http://schemas.openxmlformats.org/drawingml/2006/wordprocessingDrawing" xmlns:w10="urn:schemas-microsoft-com:office:word" xmlns:w="http://schemas.openxmlformats.org/wordprocessingml/2006/main" xmlns:w14="http://schemas.microsoft.com/office/word/2010/wordml" xmlns:w15="http://schemas.microsoft.com/office/word/2012/wordml" xmlns:wpg="http://schemas.microsoft.com/office/word/2010/wordprocessingGroup" xmlns:wpi="http://schemas.microsoft.com/office/word/2010/wordprocessingInk" xmlns:wne="http://schemas.microsoft.com/office/word/2006/wordml" xmlns:wps="http://schemas.microsoft.com/office/word/2010/wordprocessingShape" mc:Ignorable="w14 w15 wp14"/>
-</file>
-
-<file path=word/glossary/fontTable.xml><?xml version="1.0" encoding="utf-8"?>
-<w:fonts xmlns:mc="http://schemas.openxmlformats.org/markup-compatibility/2006" xmlns:r="http://schemas.openxmlformats.org/officeDocument/2006/relationships" xmlns:w="http://schemas.openxmlformats.org/wordprocessingml/2006/main" xmlns:w14="http://schemas.microsoft.com/office/word/2010/wordml" xmlns:w15="http://schemas.microsoft.com/office/word/2012/wordml" mc:Ignorable="w14 w15">
-  <w:font w:name="Symbol">
-    <w:panose1 w:val="05050102010706020507"/>
-    <w:charset w:val="02"/>
-    <w:family w:val="roman"/>
-    <w:pitch w:val="variable"/>
-    <w:sig w:usb0="00000000" w:usb1="10000000" w:usb2="00000000" w:usb3="00000000" w:csb0="80000000" w:csb1="00000000"/>
-  </w:font>
-  <w:font w:name="Times New Roman">
-    <w:panose1 w:val="02020603050405020304"/>
-    <w:charset w:val="00"/>
-    <w:family w:val="roman"/>
-    <w:pitch w:val="variable"/>
-    <w:sig w:usb0="E0002EFF" w:usb1="C0007843" w:usb2="00000009" w:usb3="00000000" w:csb0="000001FF" w:csb1="00000000"/>
-  </w:font>
-  <w:font w:name="Courier New">
-    <w:panose1 w:val="02070309020205020404"/>
-    <w:charset w:val="00"/>
-    <w:family w:val="modern"/>
-    <w:pitch w:val="fixed"/>
-    <w:sig w:usb0="E0002EFF" w:usb1="C0007843" w:usb2="00000009" w:usb3="00000000" w:csb0="000001FF" w:csb1="00000000"/>
-  </w:font>
-  <w:font w:name="Wingdings">
-    <w:panose1 w:val="05000000000000000000"/>
-    <w:charset w:val="02"/>
-    <w:family w:val="auto"/>
-    <w:pitch w:val="variable"/>
-    <w:sig w:usb0="00000000" w:usb1="10000000" w:usb2="00000000" w:usb3="00000000" w:csb0="80000000" w:csb1="00000000"/>
-  </w:font>
-  <w:font w:name="Calibri">
-    <w:panose1 w:val="020F0502020204030204"/>
-    <w:charset w:val="00"/>
-    <w:family w:val="swiss"/>
-    <w:pitch w:val="variable"/>
-    <w:sig w:usb0="E00002FF" w:usb1="4000ACFF" w:usb2="00000001" w:usb3="00000000" w:csb0="0000019F" w:csb1="00000000"/>
-  </w:font>
-  <w:font w:name="Calibri Light">
-    <w:panose1 w:val="020F0302020204030204"/>
-    <w:charset w:val="00"/>
-    <w:family w:val="swiss"/>
-    <w:pitch w:val="variable"/>
-    <w:sig w:usb0="A00002EF" w:usb1="4000207B" w:usb2="00000000" w:usb3="00000000" w:csb0="0000019F" w:csb1="00000000"/>
-  </w:font>
-  <w:font w:name="Cambria Math">
-    <w:panose1 w:val="02040503050406030204"/>
-    <w:charset w:val="00"/>
-    <w:family w:val="roman"/>
-    <w:pitch w:val="variable"/>
-    <w:sig w:usb0="E00002FF" w:usb1="420024FF" w:usb2="00000000" w:usb3="00000000" w:csb0="0000019F" w:csb1="00000000"/>
-  </w:font>
-</w:fonts>
-</file>
-
-<file path=word/glossary/settings.xml><?xml version="1.0" encoding="utf-8"?>
-<w:settings xmlns:mc="http://schemas.openxmlformats.org/markup-compatibility/2006" xmlns:o="urn:schemas-microsoft-com:office:office" xmlns:r="http://schemas.openxmlformats.org/officeDocument/2006/relationships" xmlns:m="http://schemas.openxmlformats.org/officeDocument/2006/math" xmlns:v="urn:schemas-microsoft-com:vml" xmlns:w10="urn:schemas-microsoft-com:office:word" xmlns:w="http://schemas.openxmlformats.org/wordprocessingml/2006/main" xmlns:w14="http://schemas.microsoft.com/office/word/2010/wordml" xmlns:w15="http://schemas.microsoft.com/office/word/2012/wordml" xmlns:sl="http://schemas.openxmlformats.org/schemaLibrary/2006/main" mc:Ignorable="w14 w15">
-  <w:view w:val="normal"/>
-  <w:defaultTabStop w:val="708"/>
-  <w:hyphenationZone w:val="425"/>
-  <w:characterSpacingControl w:val="doNotCompress"/>
-  <w:compat>
-    <w:useFELayout/>
-    <w:compatSetting w:name="compatibilityMode" w:uri="http://schemas.microsoft.com/office/word" w:val="15"/>
-    <w:compatSetting w:name="overrideTableStyleFontSizeAndJustification" w:uri="http://schemas.microsoft.com/office/word" w:val="1"/>
-    <w:compatSetting w:name="enableOpenTypeFeatures" w:uri="http://schemas.microsoft.com/office/word" w:val="1"/>
-    <w:compatSetting w:name="doNotFlipMirrorIndents" w:uri="http://schemas.microsoft.com/office/word" w:val="1"/>
-    <w:compatSetting w:name="differentiateMultirowTableHeaders" w:uri="http://schemas.microsoft.com/office/word" w:val="1"/>
-  </w:compat>
-  <w:rsids>
-    <w:rsidRoot w:val="00105497"/>
-    <w:rsid w:val="00105497"/>
-    <w:rsid w:val="0099006D"/>
-  </w:rsids>
-  <m:mathPr>
-    <m:mathFont m:val="Cambria Math"/>
-    <m:brkBin m:val="before"/>
-    <m:brkBinSub m:val="--"/>
-    <m:smallFrac m:val="0"/>
-    <m:dispDef/>
-    <m:lMargin m:val="0"/>
-    <m:rMargin m:val="0"/>
-    <m:defJc m:val="centerGroup"/>
-    <m:wrapIndent m:val="1440"/>
-    <m:intLim m:val="subSup"/>
-    <m:naryLim m:val="undOvr"/>
-  </m:mathPr>
-  <w:themeFontLang w:val="pt-PT"/>
-  <w:clrSchemeMapping w:bg1="light1" w:t1="dark1" w:bg2="light2" w:t2="dark2" w:accent1="accent1" w:accent2="accent2" w:accent3="accent3" w:accent4="accent4" w:accent5="accent5" w:accent6="accent6" w:hyperlink="hyperlink" w:followedHyperlink="followedHyperlink"/>
-  <w:decimalSymbol w:val=","/>
-  <w:listSeparator w:val=";"/>
-  <w15:chartTrackingRefBased/>
-</w:settings>
-</file>
-
-<file path=word/glossary/styles.xml><?xml version="1.0" encoding="utf-8"?>
-<w:styles xmlns:mc="http://schemas.openxmlformats.org/markup-compatibility/2006" xmlns:r="http://schemas.openxmlformats.org/officeDocument/2006/relationships" xmlns:w="http://schemas.openxmlformats.org/wordprocessingml/2006/main" xmlns:w14="http://schemas.microsoft.com/office/word/2010/wordml" xmlns:w15="http://schemas.microsoft.com/office/word/2012/wordml" mc:Ignorable="w14 w15">
-  <w:docDefaults>
-    <w:rPrDefault>
-      <w:rPr>
-        <w:rFonts w:asciiTheme="minorHAnsi" w:eastAsiaTheme="minorEastAsia" w:hAnsiTheme="minorHAnsi" w:cstheme="minorBidi"/>
-        <w:sz w:val="22"/>
-        <w:szCs w:val="22"/>
-        <w:lang w:val="pt-PT" w:eastAsia="pt-PT" w:bidi="ar-SA"/>
-      </w:rPr>
-    </w:rPrDefault>
-    <w:pPrDefault>
-      <w:pPr>
-        <w:spacing w:after="160" w:line="259" w:lineRule="auto"/>
-      </w:pPr>
-    </w:pPrDefault>
-  </w:docDefaults>
-  <w:latentStyles w:defLockedState="0" w:defUIPriority="99" w:defSemiHidden="0" w:defUnhideWhenUsed="0" w:defQFormat="0" w:count="371">
-    <w:lsdException w:name="Normal" w:uiPriority="0" w:qFormat="1"/>
-    <w:lsdException w:name="heading 1" w:uiPriority="9" w:qFormat="1"/>
-    <w:lsdException w:name="heading 2" w:semiHidden="1" w:uiPriority="9" w:unhideWhenUsed="1" w:qFormat="1"/>
-    <w:lsdException w:name="heading 3" w:semiHidden="1" w:uiPriority="9" w:unhideWhenUsed="1" w:qFormat="1"/>
-    <w:lsdException w:name="heading 4" w:semiHidden="1" w:uiPriority="9" w:unhideWhenUsed="1" w:qFormat="1"/>
-    <w:lsdException w:name="heading 5" w:semiHidden="1" w:uiPriority="9" w:unhideWhenUsed="1" w:qFormat="1"/>
-    <w:lsdException w:name="heading 6" w:semiHidden="1" w:uiPriority="9" w:unhideWhenUsed="1" w:qFormat="1"/>
-    <w:lsdException w:name="heading 7" w:semiHidden="1" w:uiPriority="9" w:unhideWhenUsed="1" w:qFormat="1"/>
-    <w:lsdException w:name="heading 8" w:semiHidden="1" w:uiPriority="9" w:unhideWhenUsed="1" w:qFormat="1"/>
-    <w:lsdException w:name="heading 9" w:semiHidden="1" w:uiPriority="9" w:unhideWhenUsed="1" w:qFormat="1"/>
-    <w:lsdException w:name="index 1" w:semiHidden="1" w:unhideWhenUsed="1"/>
-    <w:lsdException w:name="index 2" w:semiHidden="1" w:unhideWhenUsed="1"/>
-    <w:lsdException w:name="index 3" w:semiHidden="1" w:unhideWhenUsed="1"/>
-    <w:lsdException w:name="index 4" w:semiHidden="1" w:unhideWhenUsed="1"/>
-    <w:lsdException w:name="index 5" w:semiHidden="1" w:unhideWhenUsed="1"/>
-    <w:lsdException w:name="index 6" w:semiHidden="1" w:unhideWhenUsed="1"/>
-    <w:lsdException w:name="index 7" w:semiHidden="1" w:unhideWhenUsed="1"/>
-    <w:lsdException w:name="index 8" w:semiHidden="1" w:unhideWhenUsed="1"/>
-    <w:lsdException w:name="index 9" w:semiHidden="1" w:unhideWhenUsed="1"/>
-    <w:lsdException w:name="toc 1" w:semiHidden="1" w:uiPriority="39" w:unhideWhenUsed="1"/>
-    <w:lsdException w:name="toc 2" w:semiHidden="1" w:uiPriority="39" w:unhideWhenUsed="1"/>
-    <w:lsdException w:name="toc 3" w:semiHidden="1" w:uiPriority="39" w:unhideWhenUsed="1"/>
-    <w:lsdException w:name="toc 4" w:semiHidden="1" w:uiPriority="39" w:unhideWhenUsed="1"/>
-    <w:lsdException w:name="toc 5" w:semiHidden="1" w:uiPriority="39" w:unhideWhenUsed="1"/>
-    <w:lsdException w:name="toc 6" w:semiHidden="1" w:uiPriority="39" w:unhideWhenUsed="1"/>
-    <w:lsdException w:name="toc 7" w:semiHidden="1" w:uiPriority="39" w:unhideWhenUsed="1"/>
-    <w:lsdException w:name="toc 8" w:semiHidden="1" w:uiPriority="39" w:unhideWhenUsed="1"/>
-    <w:lsdException w:name="toc 9" w:semiHidden="1" w:uiPriority="39" w:unhideWhenUsed="1"/>
-    <w:lsdException w:name="Normal Indent" w:semiHidden="1" w:unhideWhenUsed="1"/>
-    <w:lsdException w:name="footnote text" w:semiHidden="1" w:unhideWhenUsed="1"/>
-    <w:lsdException w:name="annotation text" w:semiHidden="1" w:unhideWhenUsed="1"/>
-    <w:lsdException w:name="header" w:semiHidden="1" w:unhideWhenUsed="1"/>
-    <w:lsdException w:name="footer" w:semiHidden="1" w:unhideWhenUsed="1"/>
-    <w:lsdException w:name="index heading" w:semiHidden="1" w:unhideWhenUsed="1"/>
-    <w:lsdException w:name="caption" w:semiHidden="1" w:uiPriority="35" w:unhideWhenUsed="1" w:qFormat="1"/>
-    <w:lsdException w:name="table of figures" w:semiHidden="1" w:unhideWhenUsed="1"/>
-    <w:lsdException w:name="envelope address" w:semiHidden="1" w:unhideWhenUsed="1"/>
-    <w:lsdException w:name="envelope return" w:semiHidden="1" w:unhideWhenUsed="1"/>
-    <w:lsdException w:name="footnote reference" w:semiHidden="1" w:unhideWhenUsed="1"/>
-    <w:lsdException w:name="annotation reference" w:semiHidden="1" w:unhideWhenUsed="1"/>
-    <w:lsdException w:name="line number" w:semiHidden="1" w:unhideWhenUsed="1"/>
-    <w:lsdException w:name="page number" w:semiHidden="1" w:unhideWhenUsed="1"/>
-    <w:lsdException w:name="endnote reference" w:semiHidden="1" w:unhideWhenUsed="1"/>
-    <w:lsdException w:name="endnote text" w:semiHidden="1" w:unhideWhenUsed="1"/>
-    <w:lsdException w:name="table of authorities" w:semiHidden="1" w:unhideWhenUsed="1"/>
-    <w:lsdException w:name="macro" w:semiHidden="1" w:unhideWhenUsed="1"/>
-    <w:lsdException w:name="toa heading" w:semiHidden="1" w:unhideWhenUsed="1"/>
-    <w:lsdException w:name="List" w:semiHidden="1" w:unhideWhenUsed="1"/>
-    <w:lsdException w:name="List Bullet" w:semiHidden="1" w:unhideWhenUsed="1"/>
-    <w:lsdException w:name="List Number" w:semiHidden="1" w:unhideWhenUsed="1"/>
-    <w:lsdException w:name="List 2" w:semiHidden="1" w:unhideWhenUsed="1"/>
-    <w:lsdException w:name="List 3" w:semiHidden="1" w:unhideWhenUsed="1"/>
-    <w:lsdException w:name="List 4" w:semiHidden="1" w:unhideWhenUsed="1"/>
-    <w:lsdException w:name="List 5" w:semiHidden="1" w:unhideWhenUsed="1"/>
-    <w:lsdException w:name="List Bullet 2" w:semiHidden="1" w:unhideWhenUsed="1"/>
-    <w:lsdException w:name="List Bullet 3" w:semiHidden="1" w:unhideWhenUsed="1"/>
-    <w:lsdException w:name="List Bullet 4" w:semiHidden="1" w:unhideWhenUsed="1"/>
-    <w:lsdException w:name="List Bullet 5" w:semiHidden="1" w:unhideWhenUsed="1"/>
-    <w:lsdException w:name="List Number 2" w:semiHidden="1" w:unhideWhenUsed="1"/>
-    <w:lsdException w:name="List Number 3" w:semiHidden="1" w:unhideWhenUsed="1"/>
-    <w:lsdException w:name="List Number 4" w:semiHidden="1" w:unhideWhenUsed="1"/>
-    <w:lsdException w:name="List Number 5" w:semiHidden="1" w:unhideWhenUsed="1"/>
-    <w:lsdException w:name="Title" w:uiPriority="10" w:qFormat="1"/>
-    <w:lsdException w:name="Closing" w:semiHidden="1" w:unhideWhenUsed="1"/>
-    <w:lsdException w:name="Signature" w:semiHidden="1" w:unhideWhenUsed="1"/>
-    <w:lsdException w:name="Default Paragraph Font" w:semiHidden="1" w:uiPriority="1" w:unhideWhenUsed="1"/>
-    <w:lsdException w:name="Body Text" w:semiHidden="1" w:unhideWhenUsed="1"/>
-    <w:lsdException w:name="Body Text Indent" w:semiHidden="1" w:unhideWhenUsed="1"/>
-    <w:lsdException w:name="List Continue" w:semiHidden="1" w:unhideWhenUsed="1"/>
-    <w:lsdException w:name="List Continue 2" w:semiHidden="1" w:unhideWhenUsed="1"/>
-    <w:lsdException w:name="List Continue 3" w:semiHidden="1" w:unhideWhenUsed="1"/>
-    <w:lsdException w:name="List Continue 4" w:semiHidden="1" w:unhideWhenUsed="1"/>
-    <w:lsdException w:name="List Continue 5" w:semiHidden="1" w:unhideWhenUsed="1"/>
-    <w:lsdException w:name="Message Header" w:semiHidden="1" w:unhideWhenUsed="1"/>
-    <w:lsdException w:name="Subtitle" w:uiPriority="11" w:qFormat="1"/>
-    <w:lsdException w:name="Salutation" w:semiHidden="1" w:unhideWhenUsed="1"/>
-    <w:lsdException w:name="Date" w:semiHidden="1" w:unhideWhenUsed="1"/>
-    <w:lsdException w:name="Body Text First Indent" w:semiHidden="1" w:unhideWhenUsed="1"/>
-    <w:lsdException w:name="Body Text First Indent 2" w:semiHidden="1" w:unhideWhenUsed="1"/>
-    <w:lsdException w:name="Note Heading" w:semiHidden="1" w:unhideWhenUsed="1"/>
-    <w:lsdException w:name="Body Text 2" w:semiHidden="1" w:unhideWhenUsed="1"/>
-    <w:lsdException w:name="Body Text 3" w:semiHidden="1" w:unhideWhenUsed="1"/>
-    <w:lsdException w:name="Body Text Indent 2" w:semiHidden="1" w:unhideWhenUsed="1"/>
-    <w:lsdException w:name="Body Text Indent 3" w:semiHidden="1" w:unhideWhenUsed="1"/>
-    <w:lsdException w:name="Block Text" w:semiHidden="1" w:unhideWhenUsed="1"/>
-    <w:lsdException w:name="Hyperlink" w:semiHidden="1" w:unhideWhenUsed="1"/>
-    <w:lsdException w:name="FollowedHyperlink" w:semiHidden="1" w:unhideWhenUsed="1"/>
-    <w:lsdException w:name="Strong" w:uiPriority="22" w:qFormat="1"/>
-    <w:lsdException w:name="Emphasis" w:uiPriority="20" w:qFormat="1"/>
-    <w:lsdException w:name="Document Map" w:semiHidden="1" w:unhideWhenUsed="1"/>
-    <w:lsdException w:name="Plain Text" w:semiHidden="1" w:unhideWhenUsed="1"/>
-    <w:lsdException w:name="E-mail Signature" w:semiHidden="1" w:unhideWhenUsed="1"/>
-    <w:lsdException w:name="HTML Top of Form" w:semiHidden="1" w:unhideWhenUsed="1"/>
-    <w:lsdException w:name="HTML Bottom of Form" w:semiHidden="1" w:unhideWhenUsed="1"/>
-    <w:lsdException w:name="Normal (Web)" w:semiHidden="1" w:unhideWhenUsed="1"/>
-    <w:lsdException w:name="HTML Acronym" w:semiHidden="1" w:unhideWhenUsed="1"/>
-    <w:lsdException w:name="HTML Address" w:semiHidden="1" w:unhideWhenUsed="1"/>
-    <w:lsdException w:name="HTML Cite" w:semiHidden="1" w:unhideWhenUsed="1"/>
-    <w:lsdException w:name="HTML Code" w:semiHidden="1" w:unhideWhenUsed="1"/>
-    <w:lsdException w:name="HTML Definition" w:semiHidden="1" w:unhideWhenUsed="1"/>
-    <w:lsdException w:name="HTML Keyboard" w:semiHidden="1" w:unhideWhenUsed="1"/>
-    <w:lsdException w:name="HTML Preformatted" w:semiHidden="1" w:unhideWhenUsed="1"/>
-    <w:lsdException w:name="HTML Sample" w:semiHidden="1" w:unhideWhenUsed="1"/>
-    <w:lsdException w:name="HTML Typewriter" w:semiHidden="1" w:unhideWhenUsed="1"/>
-    <w:lsdException w:name="HTML Variable" w:semiHidden="1" w:unhideWhenUsed="1"/>
-    <w:lsdException w:name="Normal Table" w:semiHidden="1" w:unhideWhenUsed="1"/>
-    <w:lsdException w:name="annotation subject" w:semiHidden="1" w:unhideWhenUsed="1"/>
-    <w:lsdException w:name="No List" w:semiHidden="1" w:unhideWhenUsed="1"/>
-    <w:lsdException w:name="Outline List 1" w:semiHidden="1" w:unhideWhenUsed="1"/>
-    <w:lsdException w:name="Outline List 2" w:semiHidden="1" w:unhideWhenUsed="1"/>
-    <w:lsdException w:name="Outline List 3" w:semiHidden="1" w:unhideWhenUsed="1"/>
-    <w:lsdException w:name="Table Simple 1" w:semiHidden="1" w:unhideWhenUsed="1"/>
-    <w:lsdException w:name="Table Simple 2" w:semiHidden="1" w:unhideWhenUsed="1"/>
-    <w:lsdException w:name="Table Simple 3" w:semiHidden="1" w:unhideWhenUsed="1"/>
-    <w:lsdException w:name="Table Classic 1" w:semiHidden="1" w:unhideWhenUsed="1"/>
-    <w:lsdException w:name="Table Classic 2" w:semiHidden="1" w:unhideWhenUsed="1"/>
-    <w:lsdException w:name="Table Classic 3" w:semiHidden="1" w:unhideWhenUsed="1"/>
-    <w:lsdException w:name="Table Classic 4" w:semiHidden="1" w:unhideWhenUsed="1"/>
-    <w:lsdException w:name="Table Colorful 1" w:semiHidden="1" w:unhideWhenUsed="1"/>
-    <w:lsdException w:name="Table Colorful 2" w:semiHidden="1" w:unhideWhenUsed="1"/>
-    <w:lsdException w:name="Table Colorful 3" w:semiHidden="1" w:unhideWhenUsed="1"/>
-    <w:lsdException w:name="Table Columns 1" w:semiHidden="1" w:unhideWhenUsed="1"/>
-    <w:lsdException w:name="Table Columns 2" w:semiHidden="1" w:unhideWhenUsed="1"/>
-    <w:lsdException w:name="Table Columns 3" w:semiHidden="1" w:unhideWhenUsed="1"/>
-    <w:lsdException w:name="Table Columns 4" w:semiHidden="1" w:unhideWhenUsed="1"/>
-    <w:lsdException w:name="Table Columns 5" w:semiHidden="1" w:unhideWhenUsed="1"/>
-    <w:lsdException w:name="Table Grid 1" w:semiHidden="1" w:unhideWhenUsed="1"/>
-    <w:lsdException w:name="Table Grid 2" w:semiHidden="1" w:unhideWhenUsed="1"/>
-    <w:lsdException w:name="Table Grid 3" w:semiHidden="1" w:unhideWhenUsed="1"/>
-    <w:lsdException w:name="Table Grid 4" w:semiHidden="1" w:unhideWhenUsed="1"/>
-    <w:lsdException w:name="Table Grid 5" w:semiHidden="1" w:unhideWhenUsed="1"/>
-    <w:lsdException w:name="Table Grid 6" w:semiHidden="1" w:unhideWhenUsed="1"/>
-    <w:lsdException w:name="Table Grid 7" w:semiHidden="1" w:unhideWhenUsed="1"/>
-    <w:lsdException w:name="Table Grid 8" w:semiHidden="1" w:unhideWhenUsed="1"/>
-    <w:lsdException w:name="Table List 1" w:semiHidden="1" w:unhideWhenUsed="1"/>
-    <w:lsdException w:name="Table List 2" w:semiHidden="1" w:unhideWhenUsed="1"/>
-    <w:lsdException w:name="Table List 3" w:semiHidden="1" w:unhideWhenUsed="1"/>
-    <w:lsdException w:name="Table List 4" w:semiHidden="1" w:unhideWhenUsed="1"/>
-    <w:lsdException w:name="Table List 5" w:semiHidden="1" w:unhideWhenUsed="1"/>
-    <w:lsdException w:name="Table List 6" w:semiHidden="1" w:unhideWhenUsed="1"/>
-    <w:lsdException w:name="Table List 7" w:semiHidden="1" w:unhideWhenUsed="1"/>
-    <w:lsdException w:name="Table List 8" w:semiHidden="1" w:unhideWhenUsed="1"/>
-    <w:lsdException w:name="Table 3D effects 1" w:semiHidden="1" w:unhideWhenUsed="1"/>
-    <w:lsdException w:name="Table 3D effects 2" w:semiHidden="1" w:unhideWhenUsed="1"/>
-    <w:lsdException w:name="Table 3D effects 3" w:semiHidden="1" w:unhideWhenUsed="1"/>
-    <w:lsdException w:name="Table Contemporary" w:semiHidden="1" w:unhideWhenUsed="1"/>
-    <w:lsdException w:name="Table Elegant" w:semiHidden="1" w:unhideWhenUsed="1"/>
-    <w:lsdException w:name="Table Professional" w:semiHidden="1" w:unhideWhenUsed="1"/>
-    <w:lsdException w:name="Table Subtle 1" w:semiHidden="1" w:unhideWhenUsed="1"/>
-    <w:lsdException w:name="Table Subtle 2" w:semiHidden="1" w:unhideWhenUsed="1"/>
-    <w:lsdException w:name="Table Web 1" w:semiHidden="1" w:unhideWhenUsed="1"/>
-    <w:lsdException w:name="Table Web 2" w:semiHidden="1" w:unhideWhenUsed="1"/>
-    <w:lsdException w:name="Table Web 3" w:semiHidden="1" w:unhideWhenUsed="1"/>
-    <w:lsdException w:name="Balloon Text" w:semiHidden="1" w:unhideWhenUsed="1"/>
-    <w:lsdException w:name="Table Grid" w:uiPriority="39"/>
-    <w:lsdException w:name="Table Theme" w:semiHidden="1" w:unhideWhenUsed="1"/>
-    <w:lsdException w:name="Placeholder Text" w:semiHidden="1"/>
-    <w:lsdException w:name="No Spacing" w:uiPriority="1" w:qFormat="1"/>
-    <w:lsdException w:name="Light Shading" w:uiPriority="60"/>
-    <w:lsdException w:name="Light List" w:uiPriority="61"/>
-    <w:lsdException w:name="Light Grid" w:uiPriority="62"/>
-    <w:lsdException w:name="Medium Shading 1" w:uiPriority="63"/>
-    <w:lsdException w:name="Medium Shading 2" w:uiPriority="64"/>
-    <w:lsdException w:name="Medium List 1" w:uiPriority="65"/>
-    <w:lsdException w:name="Medium List 2" w:uiPriority="66"/>
-    <w:lsdException w:name="Medium Grid 1" w:uiPriority="67"/>
-    <w:lsdException w:name="Medium Grid 2" w:uiPriority="68"/>
-    <w:lsdException w:name="Medium Grid 3" w:uiPriority="69"/>
-    <w:lsdException w:name="Dark List" w:uiPriority="70"/>
-    <w:lsdException w:name="Colorful Shading" w:uiPriority="71"/>
-    <w:lsdException w:name="Colorful List" w:uiPriority="72"/>
-    <w:lsdException w:name="Colorful Grid" w:uiPriority="73"/>
-    <w:lsdException w:name="Light Shading Accent 1" w:uiPriority="60"/>
-    <w:lsdException w:name="Light List Accent 1" w:uiPriority="61"/>
-    <w:lsdException w:name="Light Grid Accent 1" w:uiPriority="62"/>
-    <w:lsdException w:name="Medium Shading 1 Accent 1" w:uiPriority="63"/>
-    <w:lsdException w:name="Medium Shading 2 Accent 1" w:uiPriority="64"/>
-    <w:lsdException w:name="Medium List 1 Accent 1" w:uiPriority="65"/>
-    <w:lsdException w:name="Revision" w:semiHidden="1"/>
-    <w:lsdException w:name="List Paragraph" w:uiPriority="34" w:qFormat="1"/>
-    <w:lsdException w:name="Quote" w:uiPriority="29" w:qFormat="1"/>
-    <w:lsdException w:name="Intense Quote" w:uiPriority="30" w:qFormat="1"/>
-    <w:lsdException w:name="Medium List 2 Accent 1" w:uiPriority="66"/>
-    <w:lsdException w:name="Medium Grid 1 Accent 1" w:uiPriority="67"/>
-    <w:lsdException w:name="Medium Grid 2 Accent 1" w:uiPriority="68"/>
-    <w:lsdException w:name="Medium Grid 3 Accent 1" w:uiPriority="69"/>
-    <w:lsdException w:name="Dark List Accent 1" w:uiPriority="70"/>
-    <w:lsdException w:name="Colorful Shading Accent 1" w:uiPriority="71"/>
-    <w:lsdException w:name="Colorful List Accent 1" w:uiPriority="72"/>
-    <w:lsdException w:name="Colorful Grid Accent 1" w:uiPriority="73"/>
-    <w:lsdException w:name="Light Shading Accent 2" w:uiPriority="60"/>
-    <w:lsdException w:name="Light List Accent 2" w:uiPriority="61"/>
-    <w:lsdException w:name="Light Grid Accent 2" w:uiPriority="62"/>
-    <w:lsdException w:name="Medium Shading 1 Accent 2" w:uiPriority="63"/>
-    <w:lsdException w:name="Medium Shading 2 Accent 2" w:uiPriority="64"/>
-    <w:lsdException w:name="Medium List 1 Accent 2" w:uiPriority="65"/>
-    <w:lsdException w:name="Medium List 2 Accent 2" w:uiPriority="66"/>
-    <w:lsdException w:name="Medium Grid 1 Accent 2" w:uiPriority="67"/>
-    <w:lsdException w:name="Medium Grid 2 Accent 2" w:uiPriority="68"/>
-    <w:lsdException w:name="Medium Grid 3 Accent 2" w:uiPriority="69"/>
-    <w:lsdException w:name="Dark List Accent 2" w:uiPriority="70"/>
-    <w:lsdException w:name="Colorful Shading Accent 2" w:uiPriority="71"/>
-    <w:lsdException w:name="Colorful List Accent 2" w:uiPriority="72"/>
-    <w:lsdException w:name="Colorful Grid Accent 2" w:uiPriority="73"/>
-    <w:lsdException w:name="Light Shading Accent 3" w:uiPriority="60"/>
-    <w:lsdException w:name="Light List Accent 3" w:uiPriority="61"/>
-    <w:lsdException w:name="Light Grid Accent 3" w:uiPriority="62"/>
-    <w:lsdException w:name="Medium Shading 1 Accent 3" w:uiPriority="63"/>
-    <w:lsdException w:name="Medium Shading 2 Accent 3" w:uiPriority="64"/>
-    <w:lsdException w:name="Medium List 1 Accent 3" w:uiPriority="65"/>
-    <w:lsdException w:name="Medium List 2 Accent 3" w:uiPriority="66"/>
-    <w:lsdException w:name="Medium Grid 1 Accent 3" w:uiPriority="67"/>
-    <w:lsdException w:name="Medium Grid 2 Accent 3" w:uiPriority="68"/>
-    <w:lsdException w:name="Medium Grid 3 Accent 3" w:uiPriority="69"/>
-    <w:lsdException w:name="Dark List Accent 3" w:uiPriority="70"/>
-    <w:lsdException w:name="Colorful Shading Accent 3" w:uiPriority="71"/>
-    <w:lsdException w:name="Colorful List Accent 3" w:uiPriority="72"/>
-    <w:lsdException w:name="Colorful Grid Accent 3" w:uiPriority="73"/>
-    <w:lsdException w:name="Light Shading Accent 4" w:uiPriority="60"/>
-    <w:lsdException w:name="Light List Accent 4" w:uiPriority="61"/>
-    <w:lsdException w:name="Light Grid Accent 4" w:uiPriority="62"/>
-    <w:lsdException w:name="Medium Shading 1 Accent 4" w:uiPriority="63"/>
-    <w:lsdException w:name="Medium Shading 2 Accent 4" w:uiPriority="64"/>
-    <w:lsdException w:name="Medium List 1 Accent 4" w:uiPriority="65"/>
-    <w:lsdException w:name="Medium List 2 Accent 4" w:uiPriority="66"/>
-    <w:lsdException w:name="Medium Grid 1 Accent 4" w:uiPriority="67"/>
-    <w:lsdException w:name="Medium Grid 2 Accent 4" w:uiPriority="68"/>
-    <w:lsdException w:name="Medium Grid 3 Accent 4" w:uiPriority="69"/>
-    <w:lsdException w:name="Dark List Accent 4" w:uiPriority="70"/>
-    <w:lsdException w:name="Colorful Shading Accent 4" w:uiPriority="71"/>
-    <w:lsdException w:name="Colorful List Accent 4" w:uiPriority="72"/>
-    <w:lsdException w:name="Colorful Grid Accent 4" w:uiPriority="73"/>
-    <w:lsdException w:name="Light Shading Accent 5" w:uiPriority="60"/>
-    <w:lsdException w:name="Light List Accent 5" w:uiPriority="61"/>
-    <w:lsdException w:name="Light Grid Accent 5" w:uiPriority="62"/>
-    <w:lsdException w:name="Medium Shading 1 Accent 5" w:uiPriority="63"/>
-    <w:lsdException w:name="Medium Shading 2 Accent 5" w:uiPriority="64"/>
-    <w:lsdException w:name="Medium List 1 Accent 5" w:uiPriority="65"/>
-    <w:lsdException w:name="Medium List 2 Accent 5" w:uiPriority="66"/>
-    <w:lsdException w:name="Medium Grid 1 Accent 5" w:uiPriority="67"/>
-    <w:lsdException w:name="Medium Grid 2 Accent 5" w:uiPriority="68"/>
-    <w:lsdException w:name="Medium Grid 3 Accent 5" w:uiPriority="69"/>
-    <w:lsdException w:name="Dark List Accent 5" w:uiPriority="70"/>
-    <w:lsdException w:name="Colorful Shading Accent 5" w:uiPriority="71"/>
-    <w:lsdException w:name="Colorful List Accent 5" w:uiPriority="72"/>
-    <w:lsdException w:name="Colorful Grid Accent 5" w:uiPriority="73"/>
-    <w:lsdException w:name="Light Shading Accent 6" w:uiPriority="60"/>
-    <w:lsdException w:name="Light List Accent 6" w:uiPriority="61"/>
-    <w:lsdException w:name="Light Grid Accent 6" w:uiPriority="62"/>
-    <w:lsdException w:name="Medium Shading 1 Accent 6" w:uiPriority="63"/>
-    <w:lsdException w:name="Medium Shading 2 Accent 6" w:uiPriority="64"/>
-    <w:lsdException w:name="Medium List 1 Accent 6" w:uiPriority="65"/>
-    <w:lsdException w:name="Medium List 2 Accent 6" w:uiPriority="66"/>
-    <w:lsdException w:name="Medium Grid 1 Accent 6" w:uiPriority="67"/>
-    <w:lsdException w:name="Medium Grid 2 Accent 6" w:uiPriority="68"/>
-    <w:lsdException w:name="Medium Grid 3 Accent 6" w:uiPriority="69"/>
-    <w:lsdException w:name="Dark List Accent 6" w:uiPriority="70"/>
-    <w:lsdException w:name="Colorful Shading Accent 6" w:uiPriority="71"/>
-    <w:lsdException w:name="Colorful List Accent 6" w:uiPriority="72"/>
-    <w:lsdException w:name="Colorful Grid Accent 6" w:uiPriority="73"/>
-    <w:lsdException w:name="Subtle Emphasis" w:uiPriority="19" w:qFormat="1"/>
-    <w:lsdException w:name="Intense Emphasis" w:uiPriority="21" w:qFormat="1"/>
-    <w:lsdException w:name="Subtle Reference" w:uiPriority="31" w:qFormat="1"/>
-    <w:lsdException w:name="Intense Reference" w:uiPriority="32" w:qFormat="1"/>
-    <w:lsdException w:name="Book Title" w:uiPriority="33" w:qFormat="1"/>
-    <w:lsdException w:name="Bibliography" w:semiHidden="1" w:uiPriority="37" w:unhideWhenUsed="1"/>
-    <w:lsdException w:name="TOC Heading" w:semiHidden="1" w:uiPriority="39" w:unhideWhenUsed="1" w:qFormat="1"/>
-    <w:lsdException w:name="Plain Table 1" w:uiPriority="41"/>
-    <w:lsdException w:name="Plain Table 2" w:uiPriority="42"/>
-    <w:lsdException w:name="Plain Table 3" w:uiPriority="43"/>
-    <w:lsdException w:name="Plain Table 4" w:uiPriority="44"/>
-    <w:lsdException w:name="Plain Table 5" w:uiPriority="45"/>
-    <w:lsdException w:name="Grid Table Light" w:uiPriority="40"/>
-    <w:lsdException w:name="Grid Table 1 Light" w:uiPriority="46"/>
-    <w:lsdException w:name="Grid Table 2" w:uiPriority="47"/>
-    <w:lsdException w:name="Grid Table 3" w:uiPriority="48"/>
-    <w:lsdException w:name="Grid Table 4" w:uiPriority="49"/>
-    <w:lsdException w:name="Grid Table 5 Dark" w:uiPriority="50"/>
-    <w:lsdException w:name="Grid Table 6 Colorful" w:uiPriority="51"/>
-    <w:lsdException w:name="Grid Table 7 Colorful" w:uiPriority="52"/>
-    <w:lsdException w:name="Grid Table 1 Light Accent 1" w:uiPriority="46"/>
-    <w:lsdException w:name="Grid Table 2 Accent 1" w:uiPriority="47"/>
-    <w:lsdException w:name="Grid Table 3 Accent 1" w:uiPriority="48"/>
-    <w:lsdException w:name="Grid Table 4 Accent 1" w:uiPriority="49"/>
-    <w:lsdException w:name="Grid Table 5 Dark Accent 1" w:uiPriority="50"/>
-    <w:lsdException w:name="Grid Table 6 Colorful Accent 1" w:uiPriority="51"/>
-    <w:lsdException w:name="Grid Table 7 Colorful Accent 1" w:uiPriority="52"/>
-    <w:lsdException w:name="Grid Table 1 Light Accent 2" w:uiPriority="46"/>
-    <w:lsdException w:name="Grid Table 2 Accent 2" w:uiPriority="47"/>
-    <w:lsdException w:name="Grid Table 3 Accent 2" w:uiPriority="48"/>
-    <w:lsdException w:name="Grid Table 4 Accent 2" w:uiPriority="49"/>
-    <w:lsdException w:name="Grid Table 5 Dark Accent 2" w:uiPriority="50"/>
-    <w:lsdException w:name="Grid Table 6 Colorful Accent 2" w:uiPriority="51"/>
-    <w:lsdException w:name="Grid Table 7 Colorful Accent 2" w:uiPriority="52"/>
-    <w:lsdException w:name="Grid Table 1 Light Accent 3" w:uiPriority="46"/>
-    <w:lsdException w:name="Grid Table 2 Accent 3" w:uiPriority="47"/>
-    <w:lsdException w:name="Grid Table 3 Accent 3" w:uiPriority="48"/>
-    <w:lsdException w:name="Grid Table 4 Accent 3" w:uiPriority="49"/>
-    <w:lsdException w:name="Grid Table 5 Dark Accent 3" w:uiPriority="50"/>
-    <w:lsdException w:name="Grid Table 6 Colorful Accent 3" w:uiPriority="51"/>
-    <w:lsdException w:name="Grid Table 7 Colorful Accent 3" w:uiPriority="52"/>
-    <w:lsdException w:name="Grid Table 1 Light Accent 4" w:uiPriority="46"/>
-    <w:lsdException w:name="Grid Table 2 Accent 4" w:uiPriority="47"/>
-    <w:lsdException w:name="Grid Table 3 Accent 4" w:uiPriority="48"/>
-    <w:lsdException w:name="Grid Table 4 Accent 4" w:uiPriority="49"/>
-    <w:lsdException w:name="Grid Table 5 Dark Accent 4" w:uiPriority="50"/>
-    <w:lsdException w:name="Grid Table 6 Colorful Accent 4" w:uiPriority="51"/>
-    <w:lsdException w:name="Grid Table 7 Colorful Accent 4" w:uiPriority="52"/>
-    <w:lsdException w:name="Grid Table 1 Light Accent 5" w:uiPriority="46"/>
-    <w:lsdException w:name="Grid Table 2 Accent 5" w:uiPriority="47"/>
-    <w:lsdException w:name="Grid Table 3 Accent 5" w:uiPriority="48"/>
-    <w:lsdException w:name="Grid Table 4 Accent 5" w:uiPriority="49"/>
-    <w:lsdException w:name="Grid Table 5 Dark Accent 5" w:uiPriority="50"/>
-    <w:lsdException w:name="Grid Table 6 Colorful Accent 5" w:uiPriority="51"/>
-    <w:lsdException w:name="Grid Table 7 Colorful Accent 5" w:uiPriority="52"/>
-    <w:lsdException w:name="Grid Table 1 Light Accent 6" w:uiPriority="46"/>
-    <w:lsdException w:name="Grid Table 2 Accent 6" w:uiPriority="47"/>
-    <w:lsdException w:name="Grid Table 3 Accent 6" w:uiPriority="48"/>
-    <w:lsdException w:name="Grid Table 4 Accent 6" w:uiPriority="49"/>
-    <w:lsdException w:name="Grid Table 5 Dark Accent 6" w:uiPriority="50"/>
-    <w:lsdException w:name="Grid Table 6 Colorful Accent 6" w:uiPriority="51"/>
-    <w:lsdException w:name="Grid Table 7 Colorful Accent 6" w:uiPriority="52"/>
-    <w:lsdException w:name="List Table 1 Light" w:uiPriority="46"/>
-    <w:lsdException w:name="List Table 2" w:uiPriority="47"/>
-    <w:lsdException w:name="List Table 3" w:uiPriority="48"/>
-    <w:lsdException w:name="List Table 4" w:uiPriority="49"/>
-    <w:lsdException w:name="List Table 5 Dark" w:uiPriority="50"/>
-    <w:lsdException w:name="List Table 6 Colorful" w:uiPriority="51"/>
-    <w:lsdException w:name="List Table 7 Colorful" w:uiPriority="52"/>
-    <w:lsdException w:name="List Table 1 Light Accent 1" w:uiPriority="46"/>
-    <w:lsdException w:name="List Table 2 Accent 1" w:uiPriority="47"/>
-    <w:lsdException w:name="List Table 3 Accent 1" w:uiPriority="48"/>
-    <w:lsdException w:name="List Table 4 Accent 1" w:uiPriority="49"/>
-    <w:lsdException w:name="List Table 5 Dark Accent 1" w:uiPriority="50"/>
-    <w:lsdException w:name="List Table 6 Colorful Accent 1" w:uiPriority="51"/>
-    <w:lsdException w:name="List Table 7 Colorful Accent 1" w:uiPriority="52"/>
-    <w:lsdException w:name="List Table 1 Light Accent 2" w:uiPriority="46"/>
-    <w:lsdException w:name="List Table 2 Accent 2" w:uiPriority="47"/>
-    <w:lsdException w:name="List Table 3 Accent 2" w:uiPriority="48"/>
-    <w:lsdException w:name="List Table 4 Accent 2" w:uiPriority="49"/>
-    <w:lsdException w:name="List Table 5 Dark Accent 2" w:uiPriority="50"/>
-    <w:lsdException w:name="List Table 6 Colorful Accent 2" w:uiPriority="51"/>
-    <w:lsdException w:name="List Table 7 Colorful Accent 2" w:uiPriority="52"/>
-    <w:lsdException w:name="List Table 1 Light Accent 3" w:uiPriority="46"/>
-    <w:lsdException w:name="List Table 2 Accent 3" w:uiPriority="47"/>
-    <w:lsdException w:name="List Table 3 Accent 3" w:uiPriority="48"/>
-    <w:lsdException w:name="List Table 4 Accent 3" w:uiPriority="49"/>
-    <w:lsdException w:name="List Table 5 Dark Accent 3" w:uiPriority="50"/>
-    <w:lsdException w:name="List Table 6 Colorful Accent 3" w:uiPriority="51"/>
-    <w:lsdException w:name="List Table 7 Colorful Accent 3" w:uiPriority="52"/>
-    <w:lsdException w:name="List Table 1 Light Accent 4" w:uiPriority="46"/>
-    <w:lsdException w:name="List Table 2 Accent 4" w:uiPriority="47"/>
-    <w:lsdException w:name="List Table 3 Accent 4" w:uiPriority="48"/>
-    <w:lsdException w:name="List Table 4 Accent 4" w:uiPriority="49"/>
-    <w:lsdException w:name="List Table 5 Dark Accent 4" w:uiPriority="50"/>
-    <w:lsdException w:name="List Table 6 Colorful Accent 4" w:uiPriority="51"/>
-    <w:lsdException w:name="List Table 7 Colorful Accent 4" w:uiPriority="52"/>
-    <w:lsdException w:name="List Table 1 Light Accent 5" w:uiPriority="46"/>
-    <w:lsdException w:name="List Table 2 Accent 5" w:uiPriority="47"/>
-    <w:lsdException w:name="List Table 3 Accent 5" w:uiPriority="48"/>
-    <w:lsdException w:name="List Table 4 Accent 5" w:uiPriority="49"/>
-    <w:lsdException w:name="List Table 5 Dark Accent 5" w:uiPriority="50"/>
-    <w:lsdException w:name="List Table 6 Colorful Accent 5" w:uiPriority="51"/>
-    <w:lsdException w:name="List Table 7 Colorful Accent 5" w:uiPriority="52"/>
-    <w:lsdException w:name="List Table 1 Light Accent 6" w:uiPriority="46"/>
-    <w:lsdException w:name="List Table 2 Accent 6" w:uiPriority="47"/>
-    <w:lsdException w:name="List Table 3 Accent 6" w:uiPriority="48"/>
-    <w:lsdException w:name="List Table 4 Accent 6" w:uiPriority="49"/>
-    <w:lsdException w:name="List Table 5 Dark Accent 6" w:uiPriority="50"/>
-    <w:lsdException w:name="List Table 6 Colorful Accent 6" w:uiPriority="51"/>
-    <w:lsdException w:name="List Table 7 Colorful Accent 6" w:uiPriority="52"/>
-  </w:latentStyles>
-  <w:style w:type="paragraph" w:default="1" w:styleId="Normal">
-    <w:name w:val="Normal"/>
-    <w:qFormat/>
-  </w:style>
-  <w:style w:type="character" w:default="1" w:styleId="Tipodeletrapredefinidodopargrafo">
-    <w:name w:val="Default Paragraph Font"/>
-    <w:uiPriority w:val="1"/>
-    <w:semiHidden/>
-    <w:unhideWhenUsed/>
-  </w:style>
-  <w:style w:type="table" w:default="1" w:styleId="Tabelanormal">
-    <w:name w:val="Normal Table"/>
+  <w:style w:type="character" w:styleId="FollowedHyperlink">
+    <w:name w:val="FollowedHyperlink"/>
+    <w:basedOn w:val="DefaultParagraphFont"/>
     <w:uiPriority w:val="99"/>
     <w:semiHidden/>
     <w:unhideWhenUsed/>
-    <w:tblPr>
-      <w:tblInd w:w="0" w:type="dxa"/>
-      <w:tblCellMar>
-        <w:top w:w="0" w:type="dxa"/>
-        <w:left w:w="108" w:type="dxa"/>
-        <w:bottom w:w="0" w:type="dxa"/>
-        <w:right w:w="108" w:type="dxa"/>
-      </w:tblCellMar>
-    </w:tblPr>
-  </w:style>
-  <w:style w:type="numbering" w:default="1" w:styleId="Semlista">
-    <w:name w:val="No List"/>
-    <w:uiPriority w:val="99"/>
-    <w:semiHidden/>
-    <w:unhideWhenUsed/>
-  </w:style>
-  <w:style w:type="character" w:styleId="TextodoMarcadordePosio">
-    <w:name w:val="Placeholder Text"/>
-    <w:basedOn w:val="Tipodeletrapredefinidodopargrafo"/>
-    <w:uiPriority w:val="99"/>
-    <w:semiHidden/>
-    <w:rsid w:val="00105497"/>
+    <w:rsid w:val="00C855AA"/>
     <w:rPr>
-      <w:color w:val="808080"/>
+      <w:color w:val="954F72" w:themeColor="followedHyperlink"/>
+      <w:u w:val="single"/>
     </w:rPr>
   </w:style>
 </w:styles>
-</file>
-
-<file path=word/glossary/webSettings.xml><?xml version="1.0" encoding="utf-8"?>
-<w:webSettings xmlns:mc="http://schemas.openxmlformats.org/markup-compatibility/2006" xmlns:r="http://schemas.openxmlformats.org/officeDocument/2006/relationships" xmlns:w="http://schemas.openxmlformats.org/wordprocessingml/2006/main" xmlns:w14="http://schemas.microsoft.com/office/word/2010/wordml" xmlns:w15="http://schemas.microsoft.com/office/word/2012/wordml" mc:Ignorable="w14 w15">
-  <w:optimizeForBrowser/>
-  <w:allowPNG/>
-</w:webSettings>
 </file>
 
 <file path=word/theme/theme1.xml><?xml version="1.0" encoding="utf-8"?>
@@ -5997,11 +7210,35 @@
     <b:URL>http://www.severewx.com/Radiation/scattering.html</b:URL>
     <b:RefOrder>1</b:RefOrder>
   </b:Source>
+  <b:Source>
+    <b:Tag>Mie16</b:Tag>
+    <b:SourceType>InternetSite</b:SourceType>
+    <b:Guid>{257B0E7D-7F91-4670-86D5-A0FED1E16742}</b:Guid>
+    <b:Title>Mie scattering</b:Title>
+    <b:ProductionCompany>Wikipedia</b:ProductionCompany>
+    <b:Year>2016</b:Year>
+    <b:Month>February</b:Month>
+    <b:Day>2</b:Day>
+    <b:URL>https://en.wikipedia.org/wiki/Mie_scattering</b:URL>
+    <b:RefOrder>2</b:RefOrder>
+  </b:Source>
+  <b:Source>
+    <b:Tag>Wik16</b:Tag>
+    <b:SourceType>InternetSite</b:SourceType>
+    <b:Guid>{A0998852-5E63-4203-BF85-84DE213045FA}</b:Guid>
+    <b:Title>Rayleigh scattering</b:Title>
+    <b:Year>2016</b:Year>
+    <b:Month>January</b:Month>
+    <b:Day>21</b:Day>
+    <b:URL>https://en.wikipedia.org/wiki/Rayleigh_scattering</b:URL>
+    <b:ProductionCompany>Wikipedia</b:ProductionCompany>
+    <b:RefOrder>3</b:RefOrder>
+  </b:Source>
 </b:Sources>
 </file>
 
 <file path=customXml/itemProps1.xml><?xml version="1.0" encoding="utf-8"?>
-<ds:datastoreItem xmlns:ds="http://schemas.openxmlformats.org/officeDocument/2006/customXml" ds:itemID="{E4611A35-C25D-4ABC-A65C-38EE11432132}">
+<ds:datastoreItem xmlns:ds="http://schemas.openxmlformats.org/officeDocument/2006/customXml" ds:itemID="{791D2AEA-642D-4BF6-8C78-E44BE45E1283}">
   <ds:schemaRefs>
     <ds:schemaRef ds:uri="http://schemas.openxmlformats.org/officeDocument/2006/bibliography"/>
   </ds:schemaRefs>

</xml_diff>